<commit_message>
Check in additions of setting user password, requesting a user connfirmation code, and hopefully fixed the problem of new user creation self serve.
</commit_message>
<xml_diff>
--- a/coronaserver/CoronaApplicationServer.docx
+++ b/coronaserver/CoronaApplicationServer.docx
@@ -5,14 +5,41 @@
     <w:p>
       <w:pPr>
         <w:pStyle w:val="Title"/>
-      </w:pPr>
-      <w:r>
-        <w:t>CORONA APPLICATION SERVER</w:t>
-      </w:r>
-      <w:r>
-        <w:t xml:space="preserve"> </w:t>
-      </w:r>
-    </w:p>
+        <w:rPr>
+          <w:sz w:val="72"/>
+          <w:szCs w:val="72"/>
+        </w:rPr>
+      </w:pPr>
+      <w:r>
+        <w:rPr>
+          <w:sz w:val="72"/>
+          <w:szCs w:val="72"/>
+        </w:rPr>
+        <w:t xml:space="preserve">CORONA </w:t>
+      </w:r>
+    </w:p>
+    <w:p/>
+    <w:p>
+      <w:pPr>
+        <w:pStyle w:val="Title"/>
+        <w:rPr>
+          <w:rFonts w:ascii="Segoe UI Semibold" w:hAnsi="Segoe UI Semibold" w:cs="Segoe UI Semibold"/>
+        </w:rPr>
+      </w:pPr>
+      <w:r>
+        <w:rPr>
+          <w:rFonts w:ascii="Segoe UI Semibold" w:hAnsi="Segoe UI Semibold" w:cs="Segoe UI Semibold"/>
+        </w:rPr>
+        <w:t>i</w:t>
+      </w:r>
+      <w:r>
+        <w:rPr>
+          <w:rFonts w:ascii="Segoe UI Semibold" w:hAnsi="Segoe UI Semibold" w:cs="Segoe UI Semibold"/>
+        </w:rPr>
+        <w:t>nstant application server</w:t>
+      </w:r>
+    </w:p>
+    <w:p/>
     <w:p/>
     <w:p>
       <w:pPr>
@@ -51,7 +78,10 @@
       </w:pPr>
       <w:r>
         <w:lastRenderedPageBreak/>
-        <w:t>Introduction</w:t>
+        <w:t>i</w:t>
+      </w:r>
+      <w:r>
+        <w:t>ntroduction</w:t>
       </w:r>
     </w:p>
     <w:p/>
@@ -84,15 +114,7 @@
         </w:numPr>
       </w:pPr>
       <w:r>
-        <w:t xml:space="preserve">Allows you to create a single web </w:t>
-      </w:r>
-      <w:proofErr w:type="spellStart"/>
-      <w:r>
-        <w:t>api</w:t>
-      </w:r>
-      <w:proofErr w:type="spellEnd"/>
-      <w:r>
-        <w:t xml:space="preserve"> as a combination of both SQL and internal classes, from a single </w:t>
+        <w:t xml:space="preserve">Allows you to create a single web api as a combination of both SQL and internal classes, from a single </w:t>
       </w:r>
       <w:r>
         <w:t xml:space="preserve">schema </w:t>
@@ -110,15 +132,7 @@
         </w:numPr>
       </w:pPr>
       <w:r>
-        <w:t xml:space="preserve">Automates the tricky parts of a put </w:t>
-      </w:r>
-      <w:proofErr w:type="spellStart"/>
-      <w:r>
-        <w:t>api</w:t>
-      </w:r>
-      <w:proofErr w:type="spellEnd"/>
-      <w:r>
-        <w:t>. Putting just a field won’t blow the whole object away, and so on.</w:t>
+        <w:t>Automates the tricky parts of a put api. Putting just a field won’t blow the whole object away, and so on.</w:t>
       </w:r>
     </w:p>
     <w:p>
@@ -157,15 +171,7 @@
         <w:t>Has a query capability that works across data sources.</w:t>
       </w:r>
       <w:r>
-        <w:t xml:space="preserve">  You can query the same way, whether using corona’s object database or an attached </w:t>
-      </w:r>
-      <w:proofErr w:type="spellStart"/>
-      <w:r>
-        <w:t>sql</w:t>
-      </w:r>
-      <w:proofErr w:type="spellEnd"/>
-      <w:r>
-        <w:t xml:space="preserve"> database.</w:t>
+        <w:t xml:space="preserve">  You can query the same way, whether using corona’s object database or an attached sql database.</w:t>
       </w:r>
     </w:p>
     <w:p>
@@ -177,18 +183,7 @@
         </w:numPr>
       </w:pPr>
       <w:r>
-        <w:t>Allows for classes to have their own query members.</w:t>
-      </w:r>
-      <w:r>
-        <w:t xml:space="preserve">  A class can have one or more members that is a query, so you can use it </w:t>
-      </w:r>
-      <w:proofErr w:type="gramStart"/>
-      <w:r>
-        <w:t>is</w:t>
-      </w:r>
-      <w:proofErr w:type="gramEnd"/>
-      <w:r>
-        <w:t xml:space="preserve"> a search parent.</w:t>
+        <w:t>Allows for classes to have their own query members.  A class can have one or more members that is a query, so you can use it is a search parent.</w:t>
       </w:r>
     </w:p>
     <w:p>
@@ -200,15 +195,7 @@
         </w:numPr>
       </w:pPr>
       <w:r>
-        <w:t xml:space="preserve">Simplifies onboarding. Set up teams to figure out where new users can go based on domains.  </w:t>
-      </w:r>
-      <w:proofErr w:type="gramStart"/>
-      <w:r>
-        <w:t>So</w:t>
-      </w:r>
-      <w:proofErr w:type="gramEnd"/>
-      <w:r>
-        <w:t xml:space="preserve"> you can self-serve your own employees and customers alike.</w:t>
+        <w:t>Simplifies onboarding. Set up teams to figure out where new users can go based on domains.  So you can self-serve your own employees and customers alike.</w:t>
       </w:r>
     </w:p>
     <w:p>
@@ -266,7 +253,22 @@
       </w:pPr>
       <w:r>
         <w:lastRenderedPageBreak/>
-        <w:t>Command Line and Configuration</w:t>
+        <w:t>c</w:t>
+      </w:r>
+      <w:r>
+        <w:t xml:space="preserve">ommand </w:t>
+      </w:r>
+      <w:r>
+        <w:t>l</w:t>
+      </w:r>
+      <w:r>
+        <w:t xml:space="preserve">ine and </w:t>
+      </w:r>
+      <w:r>
+        <w:t>c</w:t>
+      </w:r>
+      <w:r>
+        <w:t>onfiguration</w:t>
       </w:r>
     </w:p>
     <w:p>
@@ -301,20 +303,7 @@
         <w:pStyle w:val="ListParagraph"/>
       </w:pPr>
       <w:r>
-        <w:t xml:space="preserve">This is from the </w:t>
-      </w:r>
-      <w:proofErr w:type="spellStart"/>
-      <w:r>
-        <w:t>candidate_</w:t>
-      </w:r>
-      <w:proofErr w:type="gramStart"/>
-      <w:r>
-        <w:t>config.json</w:t>
-      </w:r>
-      <w:proofErr w:type="spellEnd"/>
-      <w:proofErr w:type="gramEnd"/>
-      <w:r>
-        <w:t xml:space="preserve"> that comes with the system as an example.</w:t>
+        <w:t>This is from the candidate_config.json that comes with the system as an example.</w:t>
       </w:r>
     </w:p>
     <w:p>
@@ -327,23 +316,7 @@
         <w:pStyle w:val="ListParagraph"/>
       </w:pPr>
       <w:r>
-        <w:t xml:space="preserve">The system uses the </w:t>
-      </w:r>
-      <w:proofErr w:type="spellStart"/>
-      <w:r>
-        <w:t>sendgrid</w:t>
-      </w:r>
-      <w:proofErr w:type="spellEnd"/>
-      <w:r>
-        <w:t xml:space="preserve"> </w:t>
-      </w:r>
-      <w:proofErr w:type="spellStart"/>
-      <w:r>
-        <w:t>api</w:t>
-      </w:r>
-      <w:proofErr w:type="spellEnd"/>
-      <w:r>
-        <w:t xml:space="preserve"> to send out enrollment emails, users getting a confirmation code.</w:t>
+        <w:t>The system uses the sendgrid api to send out enrollment emails, users getting a confirmation code.</w:t>
       </w:r>
     </w:p>
     <w:p>
@@ -372,15 +345,7 @@
         <w:t xml:space="preserve">Both the connections and the SendGrid can be overlaid by using environment variables.  </w:t>
       </w:r>
       <w:r>
-        <w:t xml:space="preserve">This is forced to be upper case to match the convention of </w:t>
-      </w:r>
-      <w:proofErr w:type="gramStart"/>
-      <w:r>
-        <w:t>upper case</w:t>
-      </w:r>
-      <w:proofErr w:type="gramEnd"/>
-      <w:r>
-        <w:t xml:space="preserve"> environment variables.  </w:t>
+        <w:t xml:space="preserve">This is forced to be upper case to match the convention of upper case environment variables.  </w:t>
       </w:r>
       <w:r>
         <w:t xml:space="preserve">Use </w:t>
@@ -409,15 +374,7 @@
         <w:t xml:space="preserve"> </w:t>
       </w:r>
       <w:r>
-        <w:t xml:space="preserve">for a </w:t>
-      </w:r>
-      <w:proofErr w:type="spellStart"/>
-      <w:r>
-        <w:t>sql</w:t>
-      </w:r>
-      <w:proofErr w:type="spellEnd"/>
-      <w:r>
-        <w:t xml:space="preserve"> server connection.</w:t>
+        <w:t>for a sql server connection.</w:t>
       </w:r>
     </w:p>
     <w:p>
@@ -430,6 +387,9 @@
         <w:pStyle w:val="ListParagraph"/>
       </w:pPr>
       <w:r>
+        <w:rPr>
+          <w:noProof/>
+        </w:rPr>
         <w:drawing>
           <wp:inline distT="0" distB="0" distL="0" distR="0" wp14:anchorId="6552C429" wp14:editId="26B05434">
             <wp:extent cx="5943600" cy="1711960"/>
@@ -599,29 +559,7 @@
           <w:sz w:val="19"/>
           <w:szCs w:val="19"/>
         </w:rPr>
-        <w:t>"</w:t>
-      </w:r>
-      <w:proofErr w:type="spellStart"/>
-      <w:r>
-        <w:rPr>
-          <w:rFonts w:ascii="Cascadia Mono" w:hAnsi="Cascadia Mono" w:cs="Cascadia Mono"/>
-          <w:color w:val="2E75B6"/>
-          <w:kern w:val="0"/>
-          <w:sz w:val="19"/>
-          <w:szCs w:val="19"/>
-        </w:rPr>
-        <w:t>ApiKey</w:t>
-      </w:r>
-      <w:proofErr w:type="spellEnd"/>
-      <w:r>
-        <w:rPr>
-          <w:rFonts w:ascii="Cascadia Mono" w:hAnsi="Cascadia Mono" w:cs="Cascadia Mono"/>
-          <w:color w:val="2E75B6"/>
-          <w:kern w:val="0"/>
-          <w:sz w:val="19"/>
-          <w:szCs w:val="19"/>
-        </w:rPr>
-        <w:t>"</w:t>
+        <w:t>"ApiKey"</w:t>
       </w:r>
       <w:r>
         <w:rPr>
@@ -766,29 +704,7 @@
           <w:sz w:val="19"/>
           <w:szCs w:val="19"/>
         </w:rPr>
-        <w:t>"Driver</w:t>
-      </w:r>
-      <w:proofErr w:type="gramStart"/>
-      <w:r>
-        <w:rPr>
-          <w:rFonts w:ascii="Cascadia Mono" w:hAnsi="Cascadia Mono" w:cs="Cascadia Mono"/>
-          <w:color w:val="A31515"/>
-          <w:kern w:val="0"/>
-          <w:sz w:val="19"/>
-          <w:szCs w:val="19"/>
-        </w:rPr>
-        <w:t>={</w:t>
-      </w:r>
-      <w:proofErr w:type="gramEnd"/>
-      <w:r>
-        <w:rPr>
-          <w:rFonts w:ascii="Cascadia Mono" w:hAnsi="Cascadia Mono" w:cs="Cascadia Mono"/>
-          <w:color w:val="A31515"/>
-          <w:kern w:val="0"/>
-          <w:sz w:val="19"/>
-          <w:szCs w:val="19"/>
-        </w:rPr>
-        <w:t>ODBC Driver 17 for SQL Server};Server=BANDROWSKY-RIPP\\DEV01;Database=AdventureWorks2016;Trusted_Connection=yes;TrustServerCertificate=yes"</w:t>
+        <w:t>"Driver={ODBC Driver 17 for SQL Server};Server=BANDROWSKY-RIPP\\DEV01;Database=AdventureWorks2016;Trusted_Connection=yes;TrustServerCertificate=yes"</w:t>
       </w:r>
     </w:p>
     <w:p>
@@ -813,6 +729,7 @@
           <w:sz w:val="19"/>
           <w:szCs w:val="19"/>
         </w:rPr>
+        <w:lastRenderedPageBreak/>
         <w:t xml:space="preserve">  },</w:t>
       </w:r>
     </w:p>
@@ -883,7 +800,6 @@
           <w:sz w:val="19"/>
           <w:szCs w:val="19"/>
         </w:rPr>
-        <w:lastRenderedPageBreak/>
         <w:t xml:space="preserve">    </w:t>
       </w:r>
       <w:r>
@@ -894,41 +810,7 @@
           <w:sz w:val="19"/>
           <w:szCs w:val="19"/>
         </w:rPr>
-        <w:t>"</w:t>
-      </w:r>
-      <w:proofErr w:type="spellStart"/>
-      <w:proofErr w:type="gramStart"/>
-      <w:r>
-        <w:rPr>
-          <w:rFonts w:ascii="Cascadia Mono" w:hAnsi="Cascadia Mono" w:cs="Cascadia Mono"/>
-          <w:color w:val="2E75B6"/>
-          <w:kern w:val="0"/>
-          <w:sz w:val="19"/>
-          <w:szCs w:val="19"/>
-        </w:rPr>
-        <w:t>listen</w:t>
-      </w:r>
-      <w:proofErr w:type="gramEnd"/>
-      <w:r>
-        <w:rPr>
-          <w:rFonts w:ascii="Cascadia Mono" w:hAnsi="Cascadia Mono" w:cs="Cascadia Mono"/>
-          <w:color w:val="2E75B6"/>
-          <w:kern w:val="0"/>
-          <w:sz w:val="19"/>
-          <w:szCs w:val="19"/>
-        </w:rPr>
-        <w:t>_point</w:t>
-      </w:r>
-      <w:proofErr w:type="spellEnd"/>
-      <w:r>
-        <w:rPr>
-          <w:rFonts w:ascii="Cascadia Mono" w:hAnsi="Cascadia Mono" w:cs="Cascadia Mono"/>
-          <w:color w:val="2E75B6"/>
-          <w:kern w:val="0"/>
-          <w:sz w:val="19"/>
-          <w:szCs w:val="19"/>
-        </w:rPr>
-        <w:t>"</w:t>
+        <w:t>"listen_point"</w:t>
       </w:r>
       <w:r>
         <w:rPr>
@@ -993,41 +875,7 @@
           <w:sz w:val="19"/>
           <w:szCs w:val="19"/>
         </w:rPr>
-        <w:t>"</w:t>
-      </w:r>
-      <w:proofErr w:type="spellStart"/>
-      <w:proofErr w:type="gramStart"/>
-      <w:r>
-        <w:rPr>
-          <w:rFonts w:ascii="Cascadia Mono" w:hAnsi="Cascadia Mono" w:cs="Cascadia Mono"/>
-          <w:color w:val="2E75B6"/>
-          <w:kern w:val="0"/>
-          <w:sz w:val="19"/>
-          <w:szCs w:val="19"/>
-        </w:rPr>
-        <w:t>application</w:t>
-      </w:r>
-      <w:proofErr w:type="gramEnd"/>
-      <w:r>
-        <w:rPr>
-          <w:rFonts w:ascii="Cascadia Mono" w:hAnsi="Cascadia Mono" w:cs="Cascadia Mono"/>
-          <w:color w:val="2E75B6"/>
-          <w:kern w:val="0"/>
-          <w:sz w:val="19"/>
-          <w:szCs w:val="19"/>
-        </w:rPr>
-        <w:t>_name</w:t>
-      </w:r>
-      <w:proofErr w:type="spellEnd"/>
-      <w:r>
-        <w:rPr>
-          <w:rFonts w:ascii="Cascadia Mono" w:hAnsi="Cascadia Mono" w:cs="Cascadia Mono"/>
-          <w:color w:val="2E75B6"/>
-          <w:kern w:val="0"/>
-          <w:sz w:val="19"/>
-          <w:szCs w:val="19"/>
-        </w:rPr>
-        <w:t>"</w:t>
+        <w:t>"application_name"</w:t>
       </w:r>
       <w:r>
         <w:rPr>
@@ -1047,29 +895,7 @@
           <w:sz w:val="19"/>
           <w:szCs w:val="19"/>
         </w:rPr>
-        <w:t>"</w:t>
-      </w:r>
-      <w:proofErr w:type="spellStart"/>
-      <w:r>
-        <w:rPr>
-          <w:rFonts w:ascii="Cascadia Mono" w:hAnsi="Cascadia Mono" w:cs="Cascadia Mono"/>
-          <w:color w:val="A31515"/>
-          <w:kern w:val="0"/>
-          <w:sz w:val="19"/>
-          <w:szCs w:val="19"/>
-        </w:rPr>
-        <w:t>coronademo</w:t>
-      </w:r>
-      <w:proofErr w:type="spellEnd"/>
-      <w:r>
-        <w:rPr>
-          <w:rFonts w:ascii="Cascadia Mono" w:hAnsi="Cascadia Mono" w:cs="Cascadia Mono"/>
-          <w:color w:val="A31515"/>
-          <w:kern w:val="0"/>
-          <w:sz w:val="19"/>
-          <w:szCs w:val="19"/>
-        </w:rPr>
-        <w:t>"</w:t>
+        <w:t>"coronademo"</w:t>
       </w:r>
       <w:r>
         <w:rPr>
@@ -1114,29 +940,7 @@
           <w:sz w:val="19"/>
           <w:szCs w:val="19"/>
         </w:rPr>
-        <w:t>"</w:t>
-      </w:r>
-      <w:proofErr w:type="spellStart"/>
-      <w:r>
-        <w:rPr>
-          <w:rFonts w:ascii="Cascadia Mono" w:hAnsi="Cascadia Mono" w:cs="Cascadia Mono"/>
-          <w:color w:val="2E75B6"/>
-          <w:kern w:val="0"/>
-          <w:sz w:val="19"/>
-          <w:szCs w:val="19"/>
-        </w:rPr>
-        <w:t>schema_filename</w:t>
-      </w:r>
-      <w:proofErr w:type="spellEnd"/>
-      <w:r>
-        <w:rPr>
-          <w:rFonts w:ascii="Cascadia Mono" w:hAnsi="Cascadia Mono" w:cs="Cascadia Mono"/>
-          <w:color w:val="2E75B6"/>
-          <w:kern w:val="0"/>
-          <w:sz w:val="19"/>
-          <w:szCs w:val="19"/>
-        </w:rPr>
-        <w:t>"</w:t>
+        <w:t>"schema_filename"</w:t>
       </w:r>
       <w:r>
         <w:rPr>
@@ -1156,41 +960,7 @@
           <w:sz w:val="19"/>
           <w:szCs w:val="19"/>
         </w:rPr>
-        <w:t>"</w:t>
-      </w:r>
-      <w:proofErr w:type="spellStart"/>
-      <w:r>
-        <w:rPr>
-          <w:rFonts w:ascii="Cascadia Mono" w:hAnsi="Cascadia Mono" w:cs="Cascadia Mono"/>
-          <w:color w:val="A31515"/>
-          <w:kern w:val="0"/>
-          <w:sz w:val="19"/>
-          <w:szCs w:val="19"/>
-        </w:rPr>
-        <w:t>candidate_</w:t>
-      </w:r>
-      <w:proofErr w:type="gramStart"/>
-      <w:r>
-        <w:rPr>
-          <w:rFonts w:ascii="Cascadia Mono" w:hAnsi="Cascadia Mono" w:cs="Cascadia Mono"/>
-          <w:color w:val="A31515"/>
-          <w:kern w:val="0"/>
-          <w:sz w:val="19"/>
-          <w:szCs w:val="19"/>
-        </w:rPr>
-        <w:t>schema.json</w:t>
-      </w:r>
-      <w:proofErr w:type="spellEnd"/>
-      <w:proofErr w:type="gramEnd"/>
-      <w:r>
-        <w:rPr>
-          <w:rFonts w:ascii="Cascadia Mono" w:hAnsi="Cascadia Mono" w:cs="Cascadia Mono"/>
-          <w:color w:val="A31515"/>
-          <w:kern w:val="0"/>
-          <w:sz w:val="19"/>
-          <w:szCs w:val="19"/>
-        </w:rPr>
-        <w:t>"</w:t>
+        <w:t>"candidate_schema.json"</w:t>
       </w:r>
       <w:r>
         <w:rPr>
@@ -1235,41 +1005,7 @@
           <w:sz w:val="19"/>
           <w:szCs w:val="19"/>
         </w:rPr>
-        <w:t>"</w:t>
-      </w:r>
-      <w:proofErr w:type="spellStart"/>
-      <w:proofErr w:type="gramStart"/>
-      <w:r>
-        <w:rPr>
-          <w:rFonts w:ascii="Cascadia Mono" w:hAnsi="Cascadia Mono" w:cs="Cascadia Mono"/>
-          <w:color w:val="2E75B6"/>
-          <w:kern w:val="0"/>
-          <w:sz w:val="19"/>
-          <w:szCs w:val="19"/>
-        </w:rPr>
-        <w:t>database</w:t>
-      </w:r>
-      <w:proofErr w:type="gramEnd"/>
-      <w:r>
-        <w:rPr>
-          <w:rFonts w:ascii="Cascadia Mono" w:hAnsi="Cascadia Mono" w:cs="Cascadia Mono"/>
-          <w:color w:val="2E75B6"/>
-          <w:kern w:val="0"/>
-          <w:sz w:val="19"/>
-          <w:szCs w:val="19"/>
-        </w:rPr>
-        <w:t>_filename</w:t>
-      </w:r>
-      <w:proofErr w:type="spellEnd"/>
-      <w:r>
-        <w:rPr>
-          <w:rFonts w:ascii="Cascadia Mono" w:hAnsi="Cascadia Mono" w:cs="Cascadia Mono"/>
-          <w:color w:val="2E75B6"/>
-          <w:kern w:val="0"/>
-          <w:sz w:val="19"/>
-          <w:szCs w:val="19"/>
-        </w:rPr>
-        <w:t>"</w:t>
+        <w:t>"database_filename"</w:t>
       </w:r>
       <w:r>
         <w:rPr>
@@ -1289,29 +1025,7 @@
           <w:sz w:val="19"/>
           <w:szCs w:val="19"/>
         </w:rPr>
-        <w:t>"</w:t>
-      </w:r>
-      <w:proofErr w:type="spellStart"/>
-      <w:r>
-        <w:rPr>
-          <w:rFonts w:ascii="Cascadia Mono" w:hAnsi="Cascadia Mono" w:cs="Cascadia Mono"/>
-          <w:color w:val="A31515"/>
-          <w:kern w:val="0"/>
-          <w:sz w:val="19"/>
-          <w:szCs w:val="19"/>
-        </w:rPr>
-        <w:t>candidate_database.cdb</w:t>
-      </w:r>
-      <w:proofErr w:type="spellEnd"/>
-      <w:r>
-        <w:rPr>
-          <w:rFonts w:ascii="Cascadia Mono" w:hAnsi="Cascadia Mono" w:cs="Cascadia Mono"/>
-          <w:color w:val="A31515"/>
-          <w:kern w:val="0"/>
-          <w:sz w:val="19"/>
-          <w:szCs w:val="19"/>
-        </w:rPr>
-        <w:t>"</w:t>
+        <w:t>"candidate_database.cdb"</w:t>
       </w:r>
       <w:r>
         <w:rPr>
@@ -1356,41 +1070,7 @@
           <w:sz w:val="19"/>
           <w:szCs w:val="19"/>
         </w:rPr>
-        <w:t>"</w:t>
-      </w:r>
-      <w:proofErr w:type="spellStart"/>
-      <w:proofErr w:type="gramStart"/>
-      <w:r>
-        <w:rPr>
-          <w:rFonts w:ascii="Cascadia Mono" w:hAnsi="Cascadia Mono" w:cs="Cascadia Mono"/>
-          <w:color w:val="2E75B6"/>
-          <w:kern w:val="0"/>
-          <w:sz w:val="19"/>
-          <w:szCs w:val="19"/>
-        </w:rPr>
-        <w:t>sys</w:t>
-      </w:r>
-      <w:proofErr w:type="gramEnd"/>
-      <w:r>
-        <w:rPr>
-          <w:rFonts w:ascii="Cascadia Mono" w:hAnsi="Cascadia Mono" w:cs="Cascadia Mono"/>
-          <w:color w:val="2E75B6"/>
-          <w:kern w:val="0"/>
-          <w:sz w:val="19"/>
-          <w:szCs w:val="19"/>
-        </w:rPr>
-        <w:t>_user_name</w:t>
-      </w:r>
-      <w:proofErr w:type="spellEnd"/>
-      <w:r>
-        <w:rPr>
-          <w:rFonts w:ascii="Cascadia Mono" w:hAnsi="Cascadia Mono" w:cs="Cascadia Mono"/>
-          <w:color w:val="2E75B6"/>
-          <w:kern w:val="0"/>
-          <w:sz w:val="19"/>
-          <w:szCs w:val="19"/>
-        </w:rPr>
-        <w:t>"</w:t>
+        <w:t>"sys_user_name"</w:t>
       </w:r>
       <w:r>
         <w:rPr>
@@ -1455,41 +1135,7 @@
           <w:sz w:val="19"/>
           <w:szCs w:val="19"/>
         </w:rPr>
-        <w:t>"</w:t>
-      </w:r>
-      <w:proofErr w:type="spellStart"/>
-      <w:proofErr w:type="gramStart"/>
-      <w:r>
-        <w:rPr>
-          <w:rFonts w:ascii="Cascadia Mono" w:hAnsi="Cascadia Mono" w:cs="Cascadia Mono"/>
-          <w:color w:val="2E75B6"/>
-          <w:kern w:val="0"/>
-          <w:sz w:val="19"/>
-          <w:szCs w:val="19"/>
-        </w:rPr>
-        <w:t>sys</w:t>
-      </w:r>
-      <w:proofErr w:type="gramEnd"/>
-      <w:r>
-        <w:rPr>
-          <w:rFonts w:ascii="Cascadia Mono" w:hAnsi="Cascadia Mono" w:cs="Cascadia Mono"/>
-          <w:color w:val="2E75B6"/>
-          <w:kern w:val="0"/>
-          <w:sz w:val="19"/>
-          <w:szCs w:val="19"/>
-        </w:rPr>
-        <w:t>_user_password</w:t>
-      </w:r>
-      <w:proofErr w:type="spellEnd"/>
-      <w:r>
-        <w:rPr>
-          <w:rFonts w:ascii="Cascadia Mono" w:hAnsi="Cascadia Mono" w:cs="Cascadia Mono"/>
-          <w:color w:val="2E75B6"/>
-          <w:kern w:val="0"/>
-          <w:sz w:val="19"/>
-          <w:szCs w:val="19"/>
-        </w:rPr>
-        <w:t>"</w:t>
+        <w:t>"sys_user_password"</w:t>
       </w:r>
       <w:r>
         <w:rPr>
@@ -1509,29 +1155,7 @@
           <w:sz w:val="19"/>
           <w:szCs w:val="19"/>
         </w:rPr>
-        <w:t>"</w:t>
-      </w:r>
-      <w:proofErr w:type="spellStart"/>
-      <w:r>
-        <w:rPr>
-          <w:rFonts w:ascii="Cascadia Mono" w:hAnsi="Cascadia Mono" w:cs="Cascadia Mono"/>
-          <w:color w:val="A31515"/>
-          <w:kern w:val="0"/>
-          <w:sz w:val="19"/>
-          <w:szCs w:val="19"/>
-        </w:rPr>
-        <w:t>systempassword</w:t>
-      </w:r>
-      <w:proofErr w:type="spellEnd"/>
-      <w:r>
-        <w:rPr>
-          <w:rFonts w:ascii="Cascadia Mono" w:hAnsi="Cascadia Mono" w:cs="Cascadia Mono"/>
-          <w:color w:val="A31515"/>
-          <w:kern w:val="0"/>
-          <w:sz w:val="19"/>
-          <w:szCs w:val="19"/>
-        </w:rPr>
-        <w:t>"</w:t>
+        <w:t>"systempassword"</w:t>
       </w:r>
       <w:r>
         <w:rPr>
@@ -1576,41 +1200,7 @@
           <w:sz w:val="19"/>
           <w:szCs w:val="19"/>
         </w:rPr>
-        <w:t>"</w:t>
-      </w:r>
-      <w:proofErr w:type="spellStart"/>
-      <w:proofErr w:type="gramStart"/>
-      <w:r>
-        <w:rPr>
-          <w:rFonts w:ascii="Cascadia Mono" w:hAnsi="Cascadia Mono" w:cs="Cascadia Mono"/>
-          <w:color w:val="2E75B6"/>
-          <w:kern w:val="0"/>
-          <w:sz w:val="19"/>
-          <w:szCs w:val="19"/>
-        </w:rPr>
-        <w:t>sys</w:t>
-      </w:r>
-      <w:proofErr w:type="gramEnd"/>
-      <w:r>
-        <w:rPr>
-          <w:rFonts w:ascii="Cascadia Mono" w:hAnsi="Cascadia Mono" w:cs="Cascadia Mono"/>
-          <w:color w:val="2E75B6"/>
-          <w:kern w:val="0"/>
-          <w:sz w:val="19"/>
-          <w:szCs w:val="19"/>
-        </w:rPr>
-        <w:t>_user_email</w:t>
-      </w:r>
-      <w:proofErr w:type="spellEnd"/>
-      <w:r>
-        <w:rPr>
-          <w:rFonts w:ascii="Cascadia Mono" w:hAnsi="Cascadia Mono" w:cs="Cascadia Mono"/>
-          <w:color w:val="2E75B6"/>
-          <w:kern w:val="0"/>
-          <w:sz w:val="19"/>
-          <w:szCs w:val="19"/>
-        </w:rPr>
-        <w:t>"</w:t>
+        <w:t>"sys_user_email"</w:t>
       </w:r>
       <w:r>
         <w:rPr>
@@ -1675,41 +1265,7 @@
           <w:sz w:val="19"/>
           <w:szCs w:val="19"/>
         </w:rPr>
-        <w:t>"</w:t>
-      </w:r>
-      <w:proofErr w:type="spellStart"/>
-      <w:proofErr w:type="gramStart"/>
-      <w:r>
-        <w:rPr>
-          <w:rFonts w:ascii="Cascadia Mono" w:hAnsi="Cascadia Mono" w:cs="Cascadia Mono"/>
-          <w:color w:val="2E75B6"/>
-          <w:kern w:val="0"/>
-          <w:sz w:val="19"/>
-          <w:szCs w:val="19"/>
-        </w:rPr>
-        <w:t>new</w:t>
-      </w:r>
-      <w:proofErr w:type="gramEnd"/>
-      <w:r>
-        <w:rPr>
-          <w:rFonts w:ascii="Cascadia Mono" w:hAnsi="Cascadia Mono" w:cs="Cascadia Mono"/>
-          <w:color w:val="2E75B6"/>
-          <w:kern w:val="0"/>
-          <w:sz w:val="19"/>
-          <w:szCs w:val="19"/>
-        </w:rPr>
-        <w:t>_user_default_team</w:t>
-      </w:r>
-      <w:proofErr w:type="spellEnd"/>
-      <w:r>
-        <w:rPr>
-          <w:rFonts w:ascii="Cascadia Mono" w:hAnsi="Cascadia Mono" w:cs="Cascadia Mono"/>
-          <w:color w:val="2E75B6"/>
-          <w:kern w:val="0"/>
-          <w:sz w:val="19"/>
-          <w:szCs w:val="19"/>
-        </w:rPr>
-        <w:t>"</w:t>
+        <w:t>"new_user_default_team"</w:t>
       </w:r>
       <w:r>
         <w:rPr>
@@ -1792,23 +1348,10 @@
         <w:pStyle w:val="ListParagraph"/>
       </w:pPr>
       <w:r>
-        <w:t xml:space="preserve">When a database is created, the system must create a super user account that is the root of all things.  These are created by the </w:t>
-      </w:r>
-      <w:proofErr w:type="spellStart"/>
-      <w:r>
-        <w:t>sys_user</w:t>
-      </w:r>
-      <w:proofErr w:type="spellEnd"/>
-      <w:r>
-        <w:t xml:space="preserve">* settings above.  </w:t>
-      </w:r>
-      <w:proofErr w:type="spellStart"/>
-      <w:r>
-        <w:t>new_user_default_team</w:t>
-      </w:r>
-      <w:proofErr w:type="spellEnd"/>
-      <w:r>
-        <w:t xml:space="preserve"> isn’t implemented.</w:t>
+        <w:t xml:space="preserve">When a database is created, the system must create a super user account that is the root of all things.  These are created by the sys_user* settings above.  </w:t>
+      </w:r>
+      <w:r>
+        <w:t>new_user_default_team isn’t implemented.</w:t>
       </w:r>
       <w:r>
         <w:br/>
@@ -1819,20 +1362,7 @@
         <w:pStyle w:val="ListParagraph"/>
       </w:pPr>
       <w:r>
-        <w:t>Corona creates a single database file</w:t>
-      </w:r>
-      <w:proofErr w:type="gramStart"/>
-      <w:r>
-        <w:t>, .</w:t>
-      </w:r>
-      <w:proofErr w:type="spellStart"/>
-      <w:r>
-        <w:t>cdb</w:t>
-      </w:r>
-      <w:proofErr w:type="spellEnd"/>
-      <w:proofErr w:type="gramEnd"/>
-      <w:r>
-        <w:t xml:space="preserve">, for the database specified by a schema.  This lives at the file above.  </w:t>
+        <w:t xml:space="preserve">Corona creates a single database file, .cdb, for the database specified by a schema.  This lives at the file above.  </w:t>
       </w:r>
       <w:r>
         <w:br/>
@@ -1943,7 +1473,9 @@
     <w:p/>
     <w:p>
       <w:r>
-        <w:lastRenderedPageBreak/>
+        <w:rPr>
+          <w:noProof/>
+        </w:rPr>
         <w:drawing>
           <wp:inline distT="0" distB="0" distL="0" distR="0" wp14:anchorId="53CF1D50" wp14:editId="09231B8C">
             <wp:extent cx="5943600" cy="2491105"/>
@@ -2065,26 +1597,36 @@
       </w:pPr>
       <w:r>
         <w:lastRenderedPageBreak/>
-        <w:t>The Schema File</w:t>
+        <w:t>t</w:t>
+      </w:r>
+      <w:r>
+        <w:t xml:space="preserve">he </w:t>
+      </w:r>
+      <w:r>
+        <w:t>s</w:t>
+      </w:r>
+      <w:r>
+        <w:t xml:space="preserve">chema </w:t>
+      </w:r>
+      <w:r>
+        <w:t>f</w:t>
+      </w:r>
+      <w:r>
+        <w:t>ile</w:t>
       </w:r>
     </w:p>
     <w:p/>
     <w:p>
       <w:r>
-        <w:t xml:space="preserve">The schema </w:t>
-      </w:r>
-      <w:proofErr w:type="gramStart"/>
-      <w:r>
-        <w:t>file is what</w:t>
-      </w:r>
-      <w:proofErr w:type="gramEnd"/>
-      <w:r>
-        <w:t xml:space="preserve"> defines a Corona application.  </w:t>
+        <w:t xml:space="preserve">The schema file is what defines a Corona application.  </w:t>
       </w:r>
     </w:p>
     <w:p/>
     <w:p>
       <w:r>
+        <w:rPr>
+          <w:noProof/>
+        </w:rPr>
         <w:drawing>
           <wp:inline distT="0" distB="0" distL="0" distR="0" wp14:anchorId="54F0A8E3" wp14:editId="51E4C216">
             <wp:extent cx="5943600" cy="1608455"/>
@@ -2164,7 +1706,10 @@
         <w:pStyle w:val="Heading2"/>
       </w:pPr>
       <w:r>
-        <w:t>Classes</w:t>
+        <w:t>c</w:t>
+      </w:r>
+      <w:r>
+        <w:t>lasses</w:t>
       </w:r>
     </w:p>
     <w:p>
@@ -2184,23 +1729,7 @@
         <w:t>Name and Description</w:t>
       </w:r>
       <w:r>
-        <w:t xml:space="preserve"> – </w:t>
-      </w:r>
-      <w:proofErr w:type="spellStart"/>
-      <w:r>
-        <w:t>class_name</w:t>
-      </w:r>
-      <w:proofErr w:type="spellEnd"/>
-      <w:r>
-        <w:t xml:space="preserve"> and </w:t>
-      </w:r>
-      <w:proofErr w:type="spellStart"/>
-      <w:r>
-        <w:t>class_description</w:t>
-      </w:r>
-      <w:proofErr w:type="spellEnd"/>
-      <w:r>
-        <w:t>.</w:t>
+        <w:t xml:space="preserve"> – class_name and class_description.</w:t>
       </w:r>
     </w:p>
     <w:p>
@@ -2212,50 +1741,10 @@
         </w:numPr>
       </w:pPr>
       <w:r>
-        <w:t xml:space="preserve">Base Class – </w:t>
-      </w:r>
-      <w:proofErr w:type="spellStart"/>
-      <w:r>
-        <w:t>base_class_name</w:t>
-      </w:r>
-      <w:proofErr w:type="spellEnd"/>
-      <w:r>
-        <w:t xml:space="preserve"> gives the name of a base class.</w:t>
-      </w:r>
-      <w:r>
-        <w:t xml:space="preserve">  You must have a base class that is </w:t>
-      </w:r>
-      <w:proofErr w:type="spellStart"/>
-      <w:r>
-        <w:t>sys_object</w:t>
-      </w:r>
-      <w:proofErr w:type="spellEnd"/>
-      <w:r>
-        <w:t xml:space="preserve">, or your own class.  This is because </w:t>
-      </w:r>
-      <w:proofErr w:type="spellStart"/>
-      <w:r>
-        <w:t>sys_object</w:t>
-      </w:r>
-      <w:proofErr w:type="spellEnd"/>
-      <w:r>
-        <w:t xml:space="preserve"> contains the </w:t>
-      </w:r>
-      <w:proofErr w:type="spellStart"/>
-      <w:r>
-        <w:t>object_id</w:t>
-      </w:r>
-      <w:proofErr w:type="spellEnd"/>
-      <w:r>
-        <w:t xml:space="preserve">, which is global to the database, and tracks the </w:t>
-      </w:r>
-      <w:proofErr w:type="gramStart"/>
-      <w:r>
-        <w:t>user names</w:t>
-      </w:r>
-      <w:proofErr w:type="gramEnd"/>
-      <w:r>
-        <w:t xml:space="preserve"> and dates of object modifications.</w:t>
+        <w:t>Base Class – base_class_name gives the name of a base class.</w:t>
+      </w:r>
+      <w:r>
+        <w:t xml:space="preserve">  You must have a base class that is sys_object, or your own class.  This is because sys_object contains the object_id, which is global to the database, and tracks the user names and dates of object modifications.</w:t>
       </w:r>
     </w:p>
     <w:p>
@@ -2296,13 +1785,8 @@
           <w:numId w:val="3"/>
         </w:numPr>
       </w:pPr>
-      <w:proofErr w:type="spellStart"/>
-      <w:r>
-        <w:t>Sql</w:t>
-      </w:r>
-      <w:proofErr w:type="spellEnd"/>
-      <w:r>
-        <w:t xml:space="preserve"> – specifies mappings to an existing SQL source.</w:t>
+      <w:r>
+        <w:t>Sql – specifies mappings to an existing SQL source.</w:t>
       </w:r>
     </w:p>
     <w:p>
@@ -2324,6 +1808,9 @@
         <w:br/>
       </w:r>
       <w:r>
+        <w:rPr>
+          <w:noProof/>
+        </w:rPr>
         <w:drawing>
           <wp:inline distT="0" distB="0" distL="0" distR="0" wp14:anchorId="459524C4" wp14:editId="644608F9">
             <wp:extent cx="2654300" cy="1743637"/>
@@ -2383,11 +1870,9 @@
             <w:tcW w:w="4675" w:type="dxa"/>
           </w:tcPr>
           <w:p>
-            <w:proofErr w:type="spellStart"/>
             <w:r>
               <w:t>class_name</w:t>
             </w:r>
-            <w:proofErr w:type="spellEnd"/>
           </w:p>
         </w:tc>
         <w:tc>
@@ -2407,11 +1892,9 @@
             <w:tcW w:w="4675" w:type="dxa"/>
           </w:tcPr>
           <w:p>
-            <w:proofErr w:type="spellStart"/>
             <w:r>
               <w:t>class_description</w:t>
             </w:r>
-            <w:proofErr w:type="spellEnd"/>
           </w:p>
         </w:tc>
         <w:tc>
@@ -2431,11 +1914,9 @@
             <w:tcW w:w="4675" w:type="dxa"/>
           </w:tcPr>
           <w:p>
-            <w:proofErr w:type="spellStart"/>
             <w:r>
               <w:t>base_class_name</w:t>
             </w:r>
-            <w:proofErr w:type="spellEnd"/>
           </w:p>
         </w:tc>
         <w:tc>
@@ -2451,21 +1932,12 @@
             <w:r>
               <w:t xml:space="preserve">Either use </w:t>
             </w:r>
-            <w:proofErr w:type="spellStart"/>
             <w:r>
               <w:rPr>
                 <w:i/>
                 <w:iCs/>
               </w:rPr>
-              <w:t>sys_object</w:t>
-            </w:r>
-            <w:proofErr w:type="spellEnd"/>
-            <w:r>
-              <w:rPr>
-                <w:i/>
-                <w:iCs/>
-              </w:rPr>
-              <w:t xml:space="preserve"> </w:t>
+              <w:t xml:space="preserve">sys_object </w:t>
             </w:r>
             <w:r>
               <w:rPr>
@@ -2483,7 +1955,10 @@
         <w:pStyle w:val="Heading3"/>
       </w:pPr>
       <w:r>
-        <w:t>Fields</w:t>
+        <w:t>f</w:t>
+      </w:r>
+      <w:r>
+        <w:t>ields</w:t>
       </w:r>
     </w:p>
     <w:p>
@@ -2491,19 +1966,14 @@
         <w:t>A Corona class can have fields.</w:t>
       </w:r>
       <w:r>
-        <w:t xml:space="preserve">  </w:t>
-      </w:r>
-      <w:proofErr w:type="gramStart"/>
-      <w:r>
-        <w:t>There’s</w:t>
-      </w:r>
-      <w:proofErr w:type="gramEnd"/>
-      <w:r>
-        <w:t xml:space="preserve"> ways to specify a field.   The quick way is a field name mapped to one of several types:</w:t>
-      </w:r>
-    </w:p>
-    <w:p>
-      <w:r>
+        <w:t xml:space="preserve">  There’s ways to specify a field.   The quick way is a field name mapped to one of several types:</w:t>
+      </w:r>
+    </w:p>
+    <w:p>
+      <w:r>
+        <w:rPr>
+          <w:noProof/>
+        </w:rPr>
         <w:drawing>
           <wp:inline distT="0" distB="0" distL="0" distR="0" wp14:anchorId="25636690" wp14:editId="22A08AAA">
             <wp:extent cx="3022600" cy="1847467"/>
@@ -2601,15 +2071,7 @@
           </w:tcPr>
           <w:p>
             <w:r>
-              <w:t xml:space="preserve">A </w:t>
-            </w:r>
-            <w:proofErr w:type="gramStart"/>
-            <w:r>
-              <w:t>64 bit</w:t>
-            </w:r>
-            <w:proofErr w:type="gramEnd"/>
-            <w:r>
-              <w:t xml:space="preserve"> integer, useful for ids</w:t>
+              <w:t>A 64 bit integer, useful for ids</w:t>
             </w:r>
           </w:p>
         </w:tc>
@@ -2735,11 +2197,9 @@
             <w:tcW w:w="4675" w:type="dxa"/>
           </w:tcPr>
           <w:p>
-            <w:proofErr w:type="spellStart"/>
             <w:r>
               <w:t>drop_down</w:t>
             </w:r>
-            <w:proofErr w:type="spellEnd"/>
           </w:p>
         </w:tc>
         <w:tc>
@@ -2784,20 +2244,7 @@
     </w:p>
     <w:p>
       <w:r>
-        <w:t>“</w:t>
-      </w:r>
-      <w:proofErr w:type="spellStart"/>
-      <w:r>
-        <w:t>my_field</w:t>
-      </w:r>
-      <w:proofErr w:type="spellEnd"/>
-      <w:proofErr w:type="gramStart"/>
-      <w:r>
-        <w:t>” :</w:t>
-      </w:r>
-      <w:proofErr w:type="gramEnd"/>
-      <w:r>
-        <w:t xml:space="preserve"> “string”,</w:t>
+        <w:t>“my_field” : “string”,</w:t>
       </w:r>
     </w:p>
     <w:p>
@@ -2807,20 +2254,7 @@
     </w:p>
     <w:p>
       <w:r>
-        <w:t>“</w:t>
-      </w:r>
-      <w:proofErr w:type="spellStart"/>
-      <w:proofErr w:type="gramStart"/>
-      <w:r>
-        <w:t>my</w:t>
-      </w:r>
-      <w:proofErr w:type="gramEnd"/>
-      <w:r>
-        <w:t>_field</w:t>
-      </w:r>
-      <w:proofErr w:type="spellEnd"/>
-      <w:r>
-        <w:t>”: {</w:t>
+        <w:t>“my_field”: {</w:t>
       </w:r>
     </w:p>
     <w:p>
@@ -2828,20 +2262,7 @@
         <w:ind w:firstLine="720"/>
       </w:pPr>
       <w:r>
-        <w:t>“</w:t>
-      </w:r>
-      <w:proofErr w:type="spellStart"/>
-      <w:r>
-        <w:t>field_type”</w:t>
-      </w:r>
-      <w:proofErr w:type="gramStart"/>
-      <w:r>
-        <w:t>:”string</w:t>
-      </w:r>
-      <w:proofErr w:type="spellEnd"/>
-      <w:proofErr w:type="gramEnd"/>
-      <w:r>
-        <w:t>”</w:t>
+        <w:t>“field_type”:”string”</w:t>
       </w:r>
     </w:p>
     <w:p>
@@ -2881,11 +2302,9 @@
             <w:tcW w:w="4675" w:type="dxa"/>
           </w:tcPr>
           <w:p>
-            <w:proofErr w:type="spellStart"/>
             <w:r>
               <w:t>min_length</w:t>
             </w:r>
-            <w:proofErr w:type="spellEnd"/>
           </w:p>
         </w:tc>
         <w:tc>
@@ -2905,11 +2324,9 @@
             <w:tcW w:w="4675" w:type="dxa"/>
           </w:tcPr>
           <w:p>
-            <w:proofErr w:type="spellStart"/>
             <w:r>
               <w:t>max_length</w:t>
             </w:r>
-            <w:proofErr w:type="spellEnd"/>
           </w:p>
         </w:tc>
         <w:tc>
@@ -2929,11 +2346,9 @@
             <w:tcW w:w="4675" w:type="dxa"/>
           </w:tcPr>
           <w:p>
-            <w:proofErr w:type="spellStart"/>
             <w:r>
               <w:t>match_pattern</w:t>
             </w:r>
-            <w:proofErr w:type="spellEnd"/>
           </w:p>
         </w:tc>
         <w:tc>
@@ -2953,11 +2368,9 @@
             <w:tcW w:w="4675" w:type="dxa"/>
           </w:tcPr>
           <w:p>
-            <w:proofErr w:type="spellStart"/>
             <w:r>
               <w:t>enum</w:t>
             </w:r>
-            <w:proofErr w:type="spellEnd"/>
           </w:p>
         </w:tc>
         <w:tc>
@@ -2989,6 +2402,7 @@
     <w:p/>
     <w:p>
       <w:r>
+        <w:lastRenderedPageBreak/>
         <w:br w:type="page"/>
       </w:r>
     </w:p>
@@ -3014,14 +2428,9 @@
             <w:tcW w:w="4675" w:type="dxa"/>
           </w:tcPr>
           <w:p>
-            <w:proofErr w:type="spellStart"/>
-            <w:r>
-              <w:t>min_</w:t>
-            </w:r>
-            <w:r>
-              <w:t>value</w:t>
-            </w:r>
-            <w:proofErr w:type="spellEnd"/>
+            <w:r>
+              <w:t>min_value</w:t>
+            </w:r>
           </w:p>
         </w:tc>
         <w:tc>
@@ -3041,11 +2450,9 @@
             <w:tcW w:w="4675" w:type="dxa"/>
           </w:tcPr>
           <w:p>
-            <w:proofErr w:type="spellStart"/>
             <w:r>
               <w:t>max_value</w:t>
             </w:r>
-            <w:proofErr w:type="spellEnd"/>
           </w:p>
         </w:tc>
         <w:tc>
@@ -3082,11 +2489,9 @@
             <w:tcW w:w="4675" w:type="dxa"/>
           </w:tcPr>
           <w:p>
-            <w:proofErr w:type="spellStart"/>
             <w:r>
               <w:t>child_objects</w:t>
             </w:r>
-            <w:proofErr w:type="spellEnd"/>
           </w:p>
         </w:tc>
         <w:tc>
@@ -3107,20 +2512,33 @@
         <w:pStyle w:val="Heading3"/>
       </w:pPr>
       <w:r>
-        <w:t>Arrays, Objects and Child Objects</w:t>
-      </w:r>
-    </w:p>
-    <w:p>
-      <w:r>
-        <w:t xml:space="preserve">By default, Corona lets you put anything into an object and an array.  But Arrays and objects can be constrained by class, and if so, Corona will break out the objects into parent and child tables and keep track of the mappings for you.  Conceptually, to do this, you need to have a constructor for a new child, and an assignment for an existing child.  In this way, if you have an inbound </w:t>
-      </w:r>
-      <w:proofErr w:type="spellStart"/>
-      <w:r>
-        <w:t>json</w:t>
-      </w:r>
-      <w:proofErr w:type="spellEnd"/>
-      <w:r>
-        <w:t xml:space="preserve"> with children, Corona classes will know where to put them.</w:t>
+        <w:t>a</w:t>
+      </w:r>
+      <w:r>
+        <w:t>rrays,</w:t>
+      </w:r>
+      <w:r>
+        <w:t xml:space="preserve"> o</w:t>
+      </w:r>
+      <w:r>
+        <w:t xml:space="preserve">bjects and </w:t>
+      </w:r>
+      <w:r>
+        <w:t>c</w:t>
+      </w:r>
+      <w:r>
+        <w:t xml:space="preserve">hild </w:t>
+      </w:r>
+      <w:r>
+        <w:t>o</w:t>
+      </w:r>
+      <w:r>
+        <w:t>bjects</w:t>
+      </w:r>
+    </w:p>
+    <w:p>
+      <w:r>
+        <w:t>By default, Corona lets you put anything into an object and an array.  But Arrays and objects can be constrained by class, and if so, Corona will break out the objects into parent and child tables and keep track of the mappings for you.  Conceptually, to do this, you need to have a constructor for a new child, and an assignment for an existing child.  In this way, if you have an inbound json with children, Corona classes will know where to put them.</w:t>
       </w:r>
     </w:p>
     <w:p>
@@ -3128,33 +2546,20 @@
         <w:t>The struct</w:t>
       </w:r>
       <w:r>
-        <w:t>ure you need to create to get this effect is “</w:t>
-      </w:r>
-      <w:proofErr w:type="spellStart"/>
-      <w:r>
-        <w:t>child_objects</w:t>
-      </w:r>
-      <w:proofErr w:type="spellEnd"/>
-      <w:r>
-        <w:t>”.</w:t>
-      </w:r>
-    </w:p>
-    <w:p>
-      <w:r>
-        <w:t xml:space="preserve">A child objects looks like this.  Here we have a “permissions” field, which is an array. On that array, there is a </w:t>
-      </w:r>
-      <w:proofErr w:type="spellStart"/>
-      <w:r>
-        <w:t>child_objects</w:t>
-      </w:r>
-      <w:proofErr w:type="spellEnd"/>
-      <w:r>
-        <w:t xml:space="preserve"> which allows the contents of the array to be one of the types specified, or a derived class.  </w:t>
+        <w:t>ure you need to create to get this effect is “child_objects”.</w:t>
+      </w:r>
+    </w:p>
+    <w:p>
+      <w:r>
+        <w:t xml:space="preserve">A child objects looks like this.  Here we have a “permissions” field, which is an array. On that array, there is a child_objects which allows the contents of the array to be one of the types specified, or a derived class.  </w:t>
       </w:r>
     </w:p>
     <w:p/>
     <w:p>
       <w:r>
+        <w:rPr>
+          <w:noProof/>
+        </w:rPr>
         <w:drawing>
           <wp:inline distT="0" distB="0" distL="0" distR="0" wp14:anchorId="00732CED" wp14:editId="7BFDBE98">
             <wp:extent cx="4533900" cy="2475238"/>
@@ -3194,6 +2599,7 @@
     </w:p>
     <w:p>
       <w:r>
+        <w:lastRenderedPageBreak/>
         <w:br w:type="page"/>
       </w:r>
     </w:p>
@@ -3213,12 +2619,10 @@
             <w:tcW w:w="4675" w:type="dxa"/>
           </w:tcPr>
           <w:p>
-            <w:proofErr w:type="spellStart"/>
             <w:r>
               <w:lastRenderedPageBreak/>
               <w:t>child_class_name</w:t>
             </w:r>
-            <w:proofErr w:type="spellEnd"/>
           </w:p>
         </w:tc>
         <w:tc>
@@ -3238,11 +2642,9 @@
             <w:tcW w:w="4675" w:type="dxa"/>
           </w:tcPr>
           <w:p>
-            <w:proofErr w:type="spellStart"/>
             <w:r>
               <w:t>copy_values</w:t>
             </w:r>
-            <w:proofErr w:type="spellEnd"/>
           </w:p>
         </w:tc>
         <w:tc>
@@ -3251,15 +2653,7 @@
           </w:tcPr>
           <w:p>
             <w:r>
-              <w:t xml:space="preserve">A map of from -&gt; to values.  When a child object is placed onto the collection, corona copies the elements in the </w:t>
-            </w:r>
-            <w:proofErr w:type="spellStart"/>
-            <w:r>
-              <w:t>copy_values</w:t>
-            </w:r>
-            <w:proofErr w:type="spellEnd"/>
-            <w:r>
-              <w:t xml:space="preserve"> from the parent to the child.</w:t>
+              <w:t>A map of from -&gt; to values.  When a child object is placed onto the collection, corona copies the elements in the copy_values from the parent to the child.</w:t>
             </w:r>
           </w:p>
         </w:tc>
@@ -3270,11 +2664,9 @@
             <w:tcW w:w="4675" w:type="dxa"/>
           </w:tcPr>
           <w:p>
-            <w:proofErr w:type="spellStart"/>
             <w:r>
               <w:t>construct_values</w:t>
             </w:r>
-            <w:proofErr w:type="spellEnd"/>
           </w:p>
         </w:tc>
         <w:tc>
@@ -3283,21 +2675,7 @@
           </w:tcPr>
           <w:p>
             <w:r>
-              <w:t xml:space="preserve">A map of from -&gt; to values.  When a child object is </w:t>
-            </w:r>
-            <w:r>
-              <w:t xml:space="preserve">created </w:t>
-            </w:r>
-            <w:r>
-              <w:t xml:space="preserve">onto the collection, corona copies the elements in the </w:t>
-            </w:r>
-            <w:proofErr w:type="spellStart"/>
-            <w:r>
-              <w:t>copy_values</w:t>
-            </w:r>
-            <w:proofErr w:type="spellEnd"/>
-            <w:r>
-              <w:t xml:space="preserve"> from the parent to the child.</w:t>
+              <w:t>A map of from -&gt; to values.  When a child object is created onto the collection, corona copies the elements in the copy_values from the parent to the child.</w:t>
             </w:r>
           </w:p>
         </w:tc>
@@ -3316,15 +2694,7 @@
         <w:t xml:space="preserve">not </w:t>
       </w:r>
       <w:r>
-        <w:t xml:space="preserve">return child objects.  But if you use the get method, you can </w:t>
-      </w:r>
-      <w:proofErr w:type="spellStart"/>
-      <w:r>
-        <w:t>include_children</w:t>
-      </w:r>
-      <w:proofErr w:type="spellEnd"/>
-      <w:r>
-        <w:t xml:space="preserve"> to get </w:t>
+        <w:t xml:space="preserve">return child objects.  But if you use the get method, you can include_children to get </w:t>
       </w:r>
       <w:r>
         <w:t>child objects</w:t>
@@ -3339,6 +2709,9 @@
     <w:p/>
     <w:p>
       <w:r>
+        <w:rPr>
+          <w:noProof/>
+        </w:rPr>
         <w:drawing>
           <wp:inline distT="0" distB="0" distL="0" distR="0" wp14:anchorId="4332E21C" wp14:editId="3D48F750">
             <wp:extent cx="5943600" cy="3176270"/>
@@ -3383,6 +2756,9 @@
     </w:p>
     <w:p>
       <w:r>
+        <w:rPr>
+          <w:noProof/>
+        </w:rPr>
         <w:lastRenderedPageBreak/>
         <w:drawing>
           <wp:inline distT="0" distB="0" distL="0" distR="0" wp14:anchorId="6EDB28A0" wp14:editId="57732622">
@@ -3426,37 +2802,46 @@
       <w:pPr>
         <w:pStyle w:val="Heading2"/>
       </w:pPr>
-      <w:proofErr w:type="spellStart"/>
-      <w:r>
-        <w:t>DataSets</w:t>
-      </w:r>
-      <w:proofErr w:type="spellEnd"/>
+      <w:r>
+        <w:t>sql</w:t>
+      </w:r>
+      <w:r>
+        <w:t xml:space="preserve"> </w:t>
+      </w:r>
+      <w:r>
+        <w:t>m</w:t>
+      </w:r>
+      <w:r>
+        <w:t>appings</w:t>
+      </w:r>
     </w:p>
     <w:p/>
     <w:p>
+      <w:pPr>
+        <w:pStyle w:val="Heading2"/>
+      </w:pPr>
+      <w:r>
+        <w:t>d</w:t>
+      </w:r>
+      <w:r>
+        <w:t>ata</w:t>
+      </w:r>
+      <w:r>
+        <w:t>s</w:t>
+      </w:r>
+      <w:r>
+        <w:t>ets</w:t>
+      </w:r>
+    </w:p>
+    <w:p/>
+    <w:p>
       <w:r>
         <w:t>Corona schema files support the concept of datasets for load out. These are versioned in a fashion similar to Liquibase, with the developer intent that reapplying a schema won’t cause a dataset to be reapplied if the version is the same.</w:t>
       </w:r>
     </w:p>
     <w:p>
       <w:r>
-        <w:t xml:space="preserve">A </w:t>
-      </w:r>
-      <w:proofErr w:type="spellStart"/>
-      <w:r>
-        <w:t>DataSet</w:t>
-      </w:r>
-      <w:proofErr w:type="spellEnd"/>
-      <w:r>
-        <w:t xml:space="preserve"> can be one of two things. It can have a list of objects which are </w:t>
-      </w:r>
-      <w:proofErr w:type="gramStart"/>
-      <w:r>
-        <w:t>put</w:t>
-      </w:r>
-      <w:proofErr w:type="gramEnd"/>
-      <w:r>
-        <w:t xml:space="preserve"> immediately, and it can have a CSV file for import.</w:t>
+        <w:t>A DataSet can be one of two things. It can have a list of objects which are put immediately, and it can have a CSV file for import.</w:t>
       </w:r>
     </w:p>
     <w:p>
@@ -3464,32 +2849,22 @@
         <w:pStyle w:val="Heading3"/>
       </w:pPr>
       <w:r>
-        <w:t>Objects</w:t>
-      </w:r>
-    </w:p>
-    <w:p>
-      <w:r>
-        <w:t xml:space="preserve">Objects are specified in a data set.  The </w:t>
-      </w:r>
-      <w:proofErr w:type="gramStart"/>
-      <w:r>
-        <w:t>objects</w:t>
-      </w:r>
-      <w:proofErr w:type="gramEnd"/>
-      <w:r>
-        <w:t xml:space="preserve"> in a dataset </w:t>
-      </w:r>
-      <w:proofErr w:type="gramStart"/>
-      <w:r>
-        <w:t>is</w:t>
-      </w:r>
-      <w:proofErr w:type="gramEnd"/>
-      <w:r>
-        <w:t xml:space="preserve"> just an array of objects, with some header information to identify it.</w:t>
-      </w:r>
-    </w:p>
-    <w:p>
-      <w:r>
+        <w:t>o</w:t>
+      </w:r>
+      <w:r>
+        <w:t>bjects</w:t>
+      </w:r>
+    </w:p>
+    <w:p>
+      <w:r>
+        <w:t>Objects are specified in a data set.  The objects in a dataset is just an array of objects, with some header information to identify it.</w:t>
+      </w:r>
+    </w:p>
+    <w:p>
+      <w:r>
+        <w:rPr>
+          <w:noProof/>
+        </w:rPr>
         <w:drawing>
           <wp:inline distT="0" distB="0" distL="0" distR="0" wp14:anchorId="5F15FC1E" wp14:editId="4C88575F">
             <wp:extent cx="2686050" cy="1304393"/>
@@ -3528,21 +2903,9 @@
       </w:r>
     </w:p>
     <w:p>
-      <w:proofErr w:type="gramStart"/>
-      <w:r>
-        <w:t>The objects themselves,</w:t>
-      </w:r>
-      <w:proofErr w:type="gramEnd"/>
-      <w:r>
-        <w:t xml:space="preserve"> are just objects in </w:t>
-      </w:r>
-      <w:proofErr w:type="spellStart"/>
-      <w:r>
-        <w:t>json</w:t>
-      </w:r>
-      <w:proofErr w:type="spellEnd"/>
-      <w:r>
-        <w:t>, just like they would be put. For example, look at our teams again.</w:t>
+      <w:r>
+        <w:lastRenderedPageBreak/>
+        <w:t>The objects themselves, are just objects in json, just like they would be put. For example, look at our teams again.</w:t>
       </w:r>
     </w:p>
     <w:p>
@@ -3552,6 +2915,9 @@
     </w:p>
     <w:p>
       <w:r>
+        <w:rPr>
+          <w:noProof/>
+        </w:rPr>
         <w:lastRenderedPageBreak/>
         <w:drawing>
           <wp:inline distT="0" distB="0" distL="0" distR="0" wp14:anchorId="3E533A1E" wp14:editId="33FFF561">
@@ -3596,32 +2962,22 @@
         <w:pStyle w:val="Heading3"/>
       </w:pPr>
       <w:r>
-        <w:t>Imports</w:t>
-      </w:r>
-    </w:p>
-    <w:p>
-      <w:r>
-        <w:t xml:space="preserve">An import data set looks like this.  Presently only csv is supported, which is a bare delimited file.  The delimiter may be specified.  The filename given is the source filename for the import, and the </w:t>
-      </w:r>
-      <w:proofErr w:type="spellStart"/>
-      <w:r>
-        <w:t>target_class</w:t>
-      </w:r>
-      <w:proofErr w:type="spellEnd"/>
-      <w:r>
-        <w:t xml:space="preserve"> is where it goes.  A </w:t>
-      </w:r>
-      <w:proofErr w:type="spellStart"/>
-      <w:r>
-        <w:t>column_map</w:t>
-      </w:r>
-      <w:proofErr w:type="spellEnd"/>
-      <w:r>
-        <w:t xml:space="preserve"> maps the field on the right to the column id on the left.</w:t>
-      </w:r>
-    </w:p>
-    <w:p>
-      <w:r>
+        <w:t>i</w:t>
+      </w:r>
+      <w:r>
+        <w:t>mports</w:t>
+      </w:r>
+    </w:p>
+    <w:p>
+      <w:r>
+        <w:t>An import data set looks like this.  Presently only csv is supported, which is a bare delimited file.  The delimiter may be specified.  The filename given is the source filename for the import, and the target_class is where it goes.  A column_map maps the field on the right to the column id on the left.</w:t>
+      </w:r>
+    </w:p>
+    <w:p>
+      <w:r>
+        <w:rPr>
+          <w:noProof/>
+        </w:rPr>
         <w:drawing>
           <wp:inline distT="0" distB="0" distL="0" distR="0" wp14:anchorId="0AE9171D" wp14:editId="033034D7">
             <wp:extent cx="5943600" cy="2637155"/>
@@ -3661,15 +3017,7 @@
     </w:p>
     <w:p>
       <w:r>
-        <w:t xml:space="preserve">Corona processes the schema import </w:t>
-      </w:r>
-      <w:proofErr w:type="spellStart"/>
-      <w:r>
-        <w:t>csvs</w:t>
-      </w:r>
-      <w:proofErr w:type="spellEnd"/>
-      <w:r>
-        <w:t xml:space="preserve"> in sets of 1000.</w:t>
+        <w:t>Corona processes the schema import csvs in sets of 1000.</w:t>
       </w:r>
     </w:p>
     <w:p>
@@ -3679,6 +3027,9 @@
     </w:p>
     <w:p>
       <w:r>
+        <w:rPr>
+          <w:noProof/>
+        </w:rPr>
         <w:lastRenderedPageBreak/>
         <w:drawing>
           <wp:inline distT="0" distB="0" distL="0" distR="0" wp14:anchorId="19CE82ED" wp14:editId="7EB8EB4A">
@@ -3728,7 +3079,7 @@
       </w:pPr>
       <w:r>
         <w:lastRenderedPageBreak/>
-        <w:t>JSON API</w:t>
+        <w:t>json api</w:t>
       </w:r>
     </w:p>
     <w:p/>
@@ -3737,38 +3088,15 @@
         <w:pStyle w:val="Heading2"/>
       </w:pPr>
       <w:r>
-        <w:t>Introduction</w:t>
-      </w:r>
-    </w:p>
-    <w:p>
-      <w:r>
-        <w:t xml:space="preserve">Corona uses a Json Api.  The schema is ultimately the source for the </w:t>
-      </w:r>
-      <w:proofErr w:type="spellStart"/>
-      <w:proofErr w:type="gramStart"/>
-      <w:r>
-        <w:t>api</w:t>
-      </w:r>
-      <w:proofErr w:type="spellEnd"/>
-      <w:proofErr w:type="gramEnd"/>
-      <w:r>
-        <w:t xml:space="preserve">, but the structure of the </w:t>
-      </w:r>
-      <w:proofErr w:type="spellStart"/>
-      <w:r>
-        <w:t>api</w:t>
-      </w:r>
-      <w:proofErr w:type="spellEnd"/>
-      <w:r>
-        <w:t xml:space="preserve"> is the same regardless of what you put in it.  In this way, Corona lets you think about your data, and not worry about the details of converting </w:t>
-      </w:r>
-      <w:proofErr w:type="spellStart"/>
-      <w:r>
-        <w:t>json</w:t>
-      </w:r>
-      <w:proofErr w:type="spellEnd"/>
-      <w:r>
-        <w:t xml:space="preserve"> back and forth, serialization and all of that. Corona just does it.</w:t>
+        <w:t>i</w:t>
+      </w:r>
+      <w:r>
+        <w:t>ntroduction</w:t>
+      </w:r>
+    </w:p>
+    <w:p>
+      <w:r>
+        <w:t>Corona uses a Json Api.  The schema is ultimately the source for the api, but the structure of the api is the same regardless of what you put in it.  In this way, Corona lets you think about your data, and not worry about the details of converting json back and forth, serialization and all of that. Corona just does it.</w:t>
       </w:r>
     </w:p>
     <w:p>
@@ -3795,13 +3123,8 @@
         <w:t xml:space="preserve"> </w:t>
       </w:r>
       <w:r>
-        <w:t>corona/login/</w:t>
-      </w:r>
-      <w:proofErr w:type="spellStart"/>
-      <w:r>
-        <w:t>loginuser</w:t>
-      </w:r>
-      <w:proofErr w:type="spellEnd"/>
+        <w:t>corona/login/loginuser</w:t>
+      </w:r>
     </w:p>
     <w:p>
       <w:r>
@@ -3810,6 +3133,9 @@
     </w:p>
     <w:p>
       <w:r>
+        <w:rPr>
+          <w:noProof/>
+        </w:rPr>
         <w:drawing>
           <wp:inline distT="0" distB="0" distL="0" distR="0" wp14:anchorId="43C0F3EB" wp14:editId="09AB63DA">
             <wp:extent cx="5943600" cy="2553335"/>
@@ -3849,19 +3175,14 @@
     </w:p>
     <w:p>
       <w:r>
-        <w:t xml:space="preserve">If the login is successful, you will receive a token that you can supply to headers for future activities.  This token expires, at which point, you’ll have to login again.  In </w:t>
-      </w:r>
-      <w:proofErr w:type="spellStart"/>
-      <w:r>
-        <w:t>PostMan</w:t>
-      </w:r>
-      <w:proofErr w:type="spellEnd"/>
-      <w:r>
-        <w:t>, this looks like this:</w:t>
-      </w:r>
-    </w:p>
-    <w:p>
-      <w:r>
+        <w:t>If the login is successful, you will receive a token that you can supply to headers for future activities.  This token expires, at which point, you’ll have to login again.  In PostMan, this looks like this:</w:t>
+      </w:r>
+    </w:p>
+    <w:p>
+      <w:r>
+        <w:rPr>
+          <w:noProof/>
+        </w:rPr>
         <w:drawing>
           <wp:inline distT="0" distB="0" distL="0" distR="0" wp14:anchorId="75C208DC" wp14:editId="4EEF1DE5">
             <wp:extent cx="5943600" cy="833755"/>
@@ -3926,35 +3247,17 @@
       <w:r>
         <w:t>corona/login/</w:t>
       </w:r>
-      <w:proofErr w:type="spellStart"/>
       <w:r>
         <w:t>create</w:t>
       </w:r>
       <w:r>
         <w:t>user</w:t>
       </w:r>
-      <w:proofErr w:type="spellEnd"/>
     </w:p>
     <w:p/>
     <w:p>
       <w:r>
-        <w:t xml:space="preserve">Creates an unconfirmed user in the system.  The user is sent </w:t>
-      </w:r>
-      <w:proofErr w:type="gramStart"/>
-      <w:r>
-        <w:t>an</w:t>
-      </w:r>
-      <w:proofErr w:type="gramEnd"/>
-      <w:r>
-        <w:t xml:space="preserve"> confirmation to the email address, and /corona/login/</w:t>
-      </w:r>
-      <w:proofErr w:type="spellStart"/>
-      <w:r>
-        <w:t>confirmuser</w:t>
-      </w:r>
-      <w:proofErr w:type="spellEnd"/>
-      <w:r>
-        <w:t xml:space="preserve"> must be called</w:t>
+        <w:t>Creates an unconfirmed user in the system.  The user is sent an confirmation to the email address, and /corona/login/confirmuser must be called</w:t>
       </w:r>
       <w:r>
         <w:t xml:space="preserve"> with that code.</w:t>
@@ -4012,11 +3315,9 @@
             <w:tcW w:w="3259" w:type="dxa"/>
           </w:tcPr>
           <w:p>
-            <w:proofErr w:type="spellStart"/>
             <w:r>
               <w:t>first_name</w:t>
             </w:r>
-            <w:proofErr w:type="spellEnd"/>
           </w:p>
         </w:tc>
         <w:tc>
@@ -4042,11 +3343,9 @@
             <w:tcW w:w="3259" w:type="dxa"/>
           </w:tcPr>
           <w:p>
-            <w:proofErr w:type="spellStart"/>
             <w:r>
               <w:t>last_name</w:t>
             </w:r>
-            <w:proofErr w:type="spellEnd"/>
           </w:p>
         </w:tc>
         <w:tc>
@@ -4072,11 +3371,9 @@
             <w:tcW w:w="3259" w:type="dxa"/>
           </w:tcPr>
           <w:p>
-            <w:proofErr w:type="spellStart"/>
             <w:r>
               <w:t>user_name</w:t>
             </w:r>
-            <w:proofErr w:type="spellEnd"/>
           </w:p>
         </w:tc>
         <w:tc>
@@ -4085,23 +3382,7 @@
           </w:tcPr>
           <w:p>
             <w:r>
-              <w:t xml:space="preserve">Mandatory </w:t>
-            </w:r>
-            <w:proofErr w:type="gramStart"/>
-            <w:r>
-              <w:t>user name</w:t>
-            </w:r>
-            <w:proofErr w:type="gramEnd"/>
-            <w:r>
-              <w:t xml:space="preserve">.  </w:t>
-            </w:r>
-            <w:proofErr w:type="gramStart"/>
-            <w:r>
-              <w:t>if</w:t>
-            </w:r>
-            <w:proofErr w:type="gramEnd"/>
-            <w:r>
-              <w:t xml:space="preserve"> duplicated, a different one will be returned.  Use that one.</w:t>
+              <w:t>Mandatory user name.  if duplicated, a different one will be returned.  Use that one.</w:t>
             </w:r>
           </w:p>
         </w:tc>
@@ -4185,15 +3466,7 @@
           </w:tcPr>
           <w:p>
             <w:r>
-              <w:t xml:space="preserve">The street address, </w:t>
-            </w:r>
-            <w:proofErr w:type="spellStart"/>
-            <w:r>
-              <w:t>etc</w:t>
-            </w:r>
-            <w:proofErr w:type="spellEnd"/>
-            <w:r>
-              <w:t>, are all encouraged</w:t>
+              <w:t>The street address, etc, are all encouraged</w:t>
             </w:r>
           </w:p>
         </w:tc>
@@ -4317,15 +3590,7 @@
           </w:tcPr>
           <w:p>
             <w:r>
-              <w:t xml:space="preserve">Passwords have to match on </w:t>
-            </w:r>
-            <w:proofErr w:type="gramStart"/>
-            <w:r>
-              <w:t>submission</w:t>
-            </w:r>
-            <w:proofErr w:type="gramEnd"/>
-            <w:r>
-              <w:t xml:space="preserve"> and they are encrypted.</w:t>
+              <w:t>Passwords have to match on submission and they are encrypted.</w:t>
             </w:r>
           </w:p>
         </w:tc>
@@ -5096,9 +4361,9 @@
   <w:style w:type="paragraph" w:default="1" w:styleId="Normal">
     <w:name w:val="Normal"/>
     <w:qFormat/>
-    <w:rsid w:val="00D86C78"/>
+    <w:rsid w:val="00F16ACE"/>
     <w:rPr>
-      <w:rFonts w:ascii="Georgia" w:hAnsi="Georgia"/>
+      <w:rFonts w:ascii="Candara Light" w:hAnsi="Candara Light"/>
     </w:rPr>
   </w:style>
   <w:style w:type="paragraph" w:styleId="Heading1">
@@ -5463,7 +4728,7 @@
     <w:link w:val="TitleChar"/>
     <w:uiPriority w:val="10"/>
     <w:qFormat/>
-    <w:rsid w:val="007254B3"/>
+    <w:rsid w:val="00E06FA1"/>
     <w:pPr>
       <w:spacing w:after="80" w:line="240" w:lineRule="auto"/>
       <w:contextualSpacing/>
@@ -5473,7 +4738,7 @@
       <w:rFonts w:ascii="Berlin Sans FB Demi" w:eastAsiaTheme="majorEastAsia" w:hAnsi="Berlin Sans FB Demi" w:cstheme="majorBidi"/>
       <w:spacing w:val="-10"/>
       <w:kern w:val="28"/>
-      <w:sz w:val="36"/>
+      <w:sz w:val="48"/>
       <w:szCs w:val="56"/>
     </w:rPr>
   </w:style>
@@ -5482,12 +4747,12 @@
     <w:basedOn w:val="DefaultParagraphFont"/>
     <w:link w:val="Title"/>
     <w:uiPriority w:val="10"/>
-    <w:rsid w:val="007254B3"/>
+    <w:rsid w:val="00E06FA1"/>
     <w:rPr>
       <w:rFonts w:ascii="Berlin Sans FB Demi" w:eastAsiaTheme="majorEastAsia" w:hAnsi="Berlin Sans FB Demi" w:cstheme="majorBidi"/>
       <w:spacing w:val="-10"/>
       <w:kern w:val="28"/>
-      <w:sz w:val="36"/>
+      <w:sz w:val="48"/>
       <w:szCs w:val="56"/>
     </w:rPr>
   </w:style>

</xml_diff>

<commit_message>
Correct so that table fields includes the table fields. Add "edit/run".
</commit_message>
<xml_diff>
--- a/coronaserver/CoronaApplicationServer.docx
+++ b/coronaserver/CoronaApplicationServer.docx
@@ -2119,6 +2119,9 @@
       <w:r>
         <w:t>ile</w:t>
       </w:r>
+      <w:r>
+        <w:t xml:space="preserve"> </w:t>
+      </w:r>
     </w:p>
     <w:p/>
     <w:p>
@@ -2135,6 +2138,17 @@
       </w:r>
       <w:r>
         <w:t>It describes the classes in a system, and the permissions different teams can have to use them.</w:t>
+      </w:r>
+      <w:r>
+        <w:t xml:space="preserve">  As such, the schema file covers all of the types of things one needs to create a corona object database.  For each topic, where there are </w:t>
+      </w:r>
+      <w:proofErr w:type="spellStart"/>
+      <w:r>
+        <w:t>apis</w:t>
+      </w:r>
+      <w:proofErr w:type="spellEnd"/>
+      <w:r>
+        <w:t>, they are documented.</w:t>
       </w:r>
     </w:p>
     <w:p/>
@@ -2183,6 +2197,14 @@
     <w:p/>
     <w:p>
       <w:pPr>
+        <w:pStyle w:val="Heading2"/>
+      </w:pPr>
+      <w:r>
+        <w:t>schema definition</w:t>
+      </w:r>
+    </w:p>
+    <w:p>
+      <w:pPr>
         <w:rPr>
           <w:i/>
           <w:iCs/>
@@ -2209,9 +2231,3387 @@
         <w:t>datasets.</w:t>
       </w:r>
     </w:p>
+    <w:p/>
     <w:p>
       <w:pPr>
         <w:pStyle w:val="Heading2"/>
+        <w:rPr>
+          <w:i/>
+          <w:iCs/>
+        </w:rPr>
+      </w:pPr>
+      <w:r>
+        <w:t>users</w:t>
+      </w:r>
+    </w:p>
+    <w:p>
+      <w:r>
+        <w:t xml:space="preserve">Corona has users.  </w:t>
+      </w:r>
+      <w:proofErr w:type="gramStart"/>
+      <w:r>
+        <w:t>Users are</w:t>
+      </w:r>
+      <w:proofErr w:type="gramEnd"/>
+      <w:r>
+        <w:t xml:space="preserve"> generally self-sign on, </w:t>
+      </w:r>
+      <w:proofErr w:type="gramStart"/>
+      <w:r>
+        <w:t>but,</w:t>
+      </w:r>
+      <w:proofErr w:type="gramEnd"/>
+      <w:r>
+        <w:t xml:space="preserve"> you can directly specify users in the schema definition file.</w:t>
+      </w:r>
+    </w:p>
+    <w:p>
+      <w:pPr>
+        <w:pStyle w:val="Heading3"/>
+      </w:pPr>
+      <w:r>
+        <w:t>u</w:t>
+      </w:r>
+      <w:r>
+        <w:t>ser</w:t>
+      </w:r>
+      <w:r>
+        <w:t xml:space="preserve"> definition</w:t>
+      </w:r>
+    </w:p>
+    <w:tbl>
+      <w:tblPr>
+        <w:tblStyle w:val="TableGrid"/>
+        <w:tblW w:w="0" w:type="auto"/>
+        <w:tblLook w:val="04A0" w:firstRow="1" w:lastRow="0" w:firstColumn="1" w:lastColumn="0" w:noHBand="0" w:noVBand="1"/>
+      </w:tblPr>
+      <w:tblGrid>
+        <w:gridCol w:w="4675"/>
+        <w:gridCol w:w="4675"/>
+      </w:tblGrid>
+      <w:tr>
+        <w:tc>
+          <w:tcPr>
+            <w:tcW w:w="4675" w:type="dxa"/>
+          </w:tcPr>
+          <w:p>
+            <w:pPr>
+              <w:jc w:val="center"/>
+            </w:pPr>
+            <w:proofErr w:type="spellStart"/>
+            <w:r>
+              <w:t>class_name</w:t>
+            </w:r>
+            <w:proofErr w:type="spellEnd"/>
+          </w:p>
+        </w:tc>
+        <w:tc>
+          <w:tcPr>
+            <w:tcW w:w="4675" w:type="dxa"/>
+          </w:tcPr>
+          <w:p>
+            <w:r>
+              <w:t xml:space="preserve">The </w:t>
+            </w:r>
+            <w:proofErr w:type="spellStart"/>
+            <w:r>
+              <w:t>class_name</w:t>
+            </w:r>
+            <w:proofErr w:type="spellEnd"/>
+            <w:r>
+              <w:t xml:space="preserve"> of the user – </w:t>
+            </w:r>
+            <w:proofErr w:type="spellStart"/>
+            <w:r>
+              <w:t>sys_user</w:t>
+            </w:r>
+            <w:proofErr w:type="spellEnd"/>
+          </w:p>
+        </w:tc>
+      </w:tr>
+      <w:tr>
+        <w:tc>
+          <w:tcPr>
+            <w:tcW w:w="4675" w:type="dxa"/>
+          </w:tcPr>
+          <w:p>
+            <w:pPr>
+              <w:jc w:val="center"/>
+            </w:pPr>
+            <w:proofErr w:type="spellStart"/>
+            <w:r>
+              <w:t>first_name</w:t>
+            </w:r>
+            <w:proofErr w:type="spellEnd"/>
+          </w:p>
+        </w:tc>
+        <w:tc>
+          <w:tcPr>
+            <w:tcW w:w="4675" w:type="dxa"/>
+          </w:tcPr>
+          <w:p>
+            <w:r>
+              <w:t>The first name, like, John.</w:t>
+            </w:r>
+          </w:p>
+        </w:tc>
+      </w:tr>
+      <w:tr>
+        <w:tc>
+          <w:tcPr>
+            <w:tcW w:w="4675" w:type="dxa"/>
+          </w:tcPr>
+          <w:p>
+            <w:pPr>
+              <w:jc w:val="center"/>
+            </w:pPr>
+            <w:proofErr w:type="spellStart"/>
+            <w:r>
+              <w:t>last_name</w:t>
+            </w:r>
+            <w:proofErr w:type="spellEnd"/>
+          </w:p>
+        </w:tc>
+        <w:tc>
+          <w:tcPr>
+            <w:tcW w:w="4675" w:type="dxa"/>
+          </w:tcPr>
+          <w:p>
+            <w:r>
+              <w:t>The last name, like, Smith.</w:t>
+            </w:r>
+          </w:p>
+        </w:tc>
+      </w:tr>
+      <w:tr>
+        <w:tc>
+          <w:tcPr>
+            <w:tcW w:w="4675" w:type="dxa"/>
+          </w:tcPr>
+          <w:p>
+            <w:pPr>
+              <w:jc w:val="center"/>
+            </w:pPr>
+            <w:proofErr w:type="spellStart"/>
+            <w:r>
+              <w:t>user_name</w:t>
+            </w:r>
+            <w:proofErr w:type="spellEnd"/>
+          </w:p>
+        </w:tc>
+        <w:tc>
+          <w:tcPr>
+            <w:tcW w:w="4675" w:type="dxa"/>
+          </w:tcPr>
+          <w:p>
+            <w:r>
+              <w:t xml:space="preserve">A user name.  This gets specified at creation time, but, if there is a duplicate, the system will slap a random number on the back of it, and thus you will be named for all eternity, </w:t>
+            </w:r>
+            <w:r>
+              <w:lastRenderedPageBreak/>
+              <w:t xml:space="preserve">numbered by a number that you never </w:t>
+            </w:r>
+            <w:proofErr w:type="gramStart"/>
+            <w:r>
+              <w:t>get</w:t>
+            </w:r>
+            <w:proofErr w:type="gramEnd"/>
+            <w:r>
+              <w:t xml:space="preserve"> to pick.  42 might always be you.</w:t>
+            </w:r>
+          </w:p>
+        </w:tc>
+      </w:tr>
+      <w:tr>
+        <w:tc>
+          <w:tcPr>
+            <w:tcW w:w="4675" w:type="dxa"/>
+          </w:tcPr>
+          <w:p>
+            <w:pPr>
+              <w:jc w:val="center"/>
+            </w:pPr>
+            <w:r>
+              <w:lastRenderedPageBreak/>
+              <w:t>mobile</w:t>
+            </w:r>
+          </w:p>
+        </w:tc>
+        <w:tc>
+          <w:tcPr>
+            <w:tcW w:w="4675" w:type="dxa"/>
+          </w:tcPr>
+          <w:p>
+            <w:r>
+              <w:t>Cell phone number.  This will soon be enforced for MFA</w:t>
+            </w:r>
+          </w:p>
+        </w:tc>
+      </w:tr>
+      <w:tr>
+        <w:tc>
+          <w:tcPr>
+            <w:tcW w:w="4675" w:type="dxa"/>
+          </w:tcPr>
+          <w:p>
+            <w:pPr>
+              <w:jc w:val="center"/>
+            </w:pPr>
+            <w:r>
+              <w:t>street1</w:t>
+            </w:r>
+          </w:p>
+        </w:tc>
+        <w:tc>
+          <w:tcPr>
+            <w:tcW w:w="4675" w:type="dxa"/>
+          </w:tcPr>
+          <w:p>
+            <w:r>
+              <w:t>Street address</w:t>
+            </w:r>
+            <w:r>
+              <w:t>es</w:t>
+            </w:r>
+          </w:p>
+        </w:tc>
+      </w:tr>
+      <w:tr>
+        <w:tc>
+          <w:tcPr>
+            <w:tcW w:w="4675" w:type="dxa"/>
+          </w:tcPr>
+          <w:p>
+            <w:pPr>
+              <w:jc w:val="center"/>
+            </w:pPr>
+            <w:r>
+              <w:t>street2</w:t>
+            </w:r>
+          </w:p>
+        </w:tc>
+        <w:tc>
+          <w:tcPr>
+            <w:tcW w:w="4675" w:type="dxa"/>
+          </w:tcPr>
+          <w:p>
+            <w:r>
+              <w:t>Street address</w:t>
+            </w:r>
+            <w:r>
+              <w:t>es</w:t>
+            </w:r>
+          </w:p>
+        </w:tc>
+      </w:tr>
+      <w:tr>
+        <w:tc>
+          <w:tcPr>
+            <w:tcW w:w="4675" w:type="dxa"/>
+          </w:tcPr>
+          <w:p>
+            <w:pPr>
+              <w:jc w:val="center"/>
+            </w:pPr>
+            <w:r>
+              <w:t>C</w:t>
+            </w:r>
+            <w:r>
+              <w:t>ity</w:t>
+            </w:r>
+          </w:p>
+        </w:tc>
+        <w:tc>
+          <w:tcPr>
+            <w:tcW w:w="4675" w:type="dxa"/>
+          </w:tcPr>
+          <w:p>
+            <w:r>
+              <w:t>City</w:t>
+            </w:r>
+          </w:p>
+        </w:tc>
+      </w:tr>
+      <w:tr>
+        <w:tc>
+          <w:tcPr>
+            <w:tcW w:w="4675" w:type="dxa"/>
+          </w:tcPr>
+          <w:p>
+            <w:pPr>
+              <w:jc w:val="center"/>
+            </w:pPr>
+            <w:r>
+              <w:t>S</w:t>
+            </w:r>
+            <w:r>
+              <w:t>tate</w:t>
+            </w:r>
+          </w:p>
+        </w:tc>
+        <w:tc>
+          <w:tcPr>
+            <w:tcW w:w="4675" w:type="dxa"/>
+          </w:tcPr>
+          <w:p>
+            <w:r>
+              <w:t>State</w:t>
+            </w:r>
+          </w:p>
+        </w:tc>
+      </w:tr>
+      <w:tr>
+        <w:tc>
+          <w:tcPr>
+            <w:tcW w:w="4675" w:type="dxa"/>
+          </w:tcPr>
+          <w:p>
+            <w:pPr>
+              <w:jc w:val="center"/>
+            </w:pPr>
+            <w:r>
+              <w:t>Z</w:t>
+            </w:r>
+            <w:r>
+              <w:t>ip</w:t>
+            </w:r>
+          </w:p>
+        </w:tc>
+        <w:tc>
+          <w:tcPr>
+            <w:tcW w:w="4675" w:type="dxa"/>
+          </w:tcPr>
+          <w:p>
+            <w:r>
+              <w:t>Zip – this release is just USA</w:t>
+            </w:r>
+          </w:p>
+        </w:tc>
+      </w:tr>
+      <w:tr>
+        <w:tc>
+          <w:tcPr>
+            <w:tcW w:w="4675" w:type="dxa"/>
+          </w:tcPr>
+          <w:p>
+            <w:pPr>
+              <w:jc w:val="center"/>
+            </w:pPr>
+            <w:r>
+              <w:t>P</w:t>
+            </w:r>
+            <w:r>
+              <w:t>assword</w:t>
+            </w:r>
+          </w:p>
+        </w:tc>
+        <w:tc>
+          <w:tcPr>
+            <w:tcW w:w="4675" w:type="dxa"/>
+          </w:tcPr>
+          <w:p>
+            <w:r>
+              <w:t xml:space="preserve">Internally, this is the </w:t>
+            </w:r>
+            <w:proofErr w:type="spellStart"/>
+            <w:r>
+              <w:t>users’s</w:t>
+            </w:r>
+            <w:proofErr w:type="spellEnd"/>
+            <w:r>
+              <w:t xml:space="preserve"> hashed password.</w:t>
+            </w:r>
+            <w:r>
+              <w:t xml:space="preserve">  You should never see this.</w:t>
+            </w:r>
+          </w:p>
+        </w:tc>
+      </w:tr>
+      <w:tr>
+        <w:tc>
+          <w:tcPr>
+            <w:tcW w:w="4675" w:type="dxa"/>
+          </w:tcPr>
+          <w:p>
+            <w:pPr>
+              <w:jc w:val="center"/>
+            </w:pPr>
+            <w:proofErr w:type="spellStart"/>
+            <w:r>
+              <w:t>team_name</w:t>
+            </w:r>
+            <w:proofErr w:type="spellEnd"/>
+          </w:p>
+        </w:tc>
+        <w:tc>
+          <w:tcPr>
+            <w:tcW w:w="4675" w:type="dxa"/>
+          </w:tcPr>
+          <w:p>
+            <w:r>
+              <w:t xml:space="preserve">The name of the team of which the user is a member.  The team is looked up with this name when a </w:t>
+            </w:r>
+            <w:proofErr w:type="gramStart"/>
+            <w:r>
+              <w:t>user logins</w:t>
+            </w:r>
+            <w:proofErr w:type="gramEnd"/>
+            <w:r>
+              <w:t xml:space="preserve"> or is confirmed.</w:t>
+            </w:r>
+          </w:p>
+        </w:tc>
+      </w:tr>
+      <w:tr>
+        <w:tc>
+          <w:tcPr>
+            <w:tcW w:w="4675" w:type="dxa"/>
+          </w:tcPr>
+          <w:p>
+            <w:pPr>
+              <w:jc w:val="center"/>
+            </w:pPr>
+            <w:proofErr w:type="spellStart"/>
+            <w:r>
+              <w:t>workflow_objects</w:t>
+            </w:r>
+            <w:proofErr w:type="spellEnd"/>
+          </w:p>
+        </w:tc>
+        <w:tc>
+          <w:tcPr>
+            <w:tcW w:w="4675" w:type="dxa"/>
+          </w:tcPr>
+          <w:p>
+            <w:r>
+              <w:t xml:space="preserve">A map, keyed by </w:t>
+            </w:r>
+            <w:proofErr w:type="spellStart"/>
+            <w:r>
+              <w:t>class_name</w:t>
+            </w:r>
+            <w:proofErr w:type="spellEnd"/>
+            <w:r>
+              <w:t xml:space="preserve">, of the </w:t>
+            </w:r>
+            <w:proofErr w:type="spellStart"/>
+            <w:r>
+              <w:t>object_id</w:t>
+            </w:r>
+            <w:proofErr w:type="spellEnd"/>
+            <w:r>
+              <w:t xml:space="preserve"> of </w:t>
+            </w:r>
+            <w:proofErr w:type="gramStart"/>
+            <w:r>
+              <w:t>the each</w:t>
+            </w:r>
+            <w:proofErr w:type="gramEnd"/>
+            <w:r>
+              <w:t xml:space="preserve"> of the activity objects for this user. These objects can be used for home page data, different search gateways to different functions, and so on.</w:t>
+            </w:r>
+          </w:p>
+        </w:tc>
+      </w:tr>
+      <w:tr>
+        <w:tc>
+          <w:tcPr>
+            <w:tcW w:w="4675" w:type="dxa"/>
+          </w:tcPr>
+          <w:p>
+            <w:pPr>
+              <w:jc w:val="center"/>
+            </w:pPr>
+            <w:proofErr w:type="spellStart"/>
+            <w:r>
+              <w:t>validation_code</w:t>
+            </w:r>
+            <w:proofErr w:type="spellEnd"/>
+          </w:p>
+        </w:tc>
+        <w:tc>
+          <w:tcPr>
+            <w:tcW w:w="4675" w:type="dxa"/>
+          </w:tcPr>
+          <w:p>
+            <w:r>
+              <w:t>This is the validation code generated for the user, internally.  This never leaves the database.</w:t>
+            </w:r>
+          </w:p>
+        </w:tc>
+      </w:tr>
+      <w:tr>
+        <w:tc>
+          <w:tcPr>
+            <w:tcW w:w="4675" w:type="dxa"/>
+          </w:tcPr>
+          <w:p>
+            <w:pPr>
+              <w:jc w:val="center"/>
+            </w:pPr>
+            <w:proofErr w:type="spellStart"/>
+            <w:r>
+              <w:t>confirmed_code</w:t>
+            </w:r>
+            <w:proofErr w:type="spellEnd"/>
+          </w:p>
+        </w:tc>
+        <w:tc>
+          <w:tcPr>
+            <w:tcW w:w="4675" w:type="dxa"/>
+          </w:tcPr>
+          <w:p>
+            <w:r>
+              <w:t>This is the confirmed code entered by the user.</w:t>
+            </w:r>
+            <w:r>
+              <w:t xml:space="preserve"> This never leaves the database either.  In any case, the _code fields are only temporarily lived during the send code / receive code mechanism.</w:t>
+            </w:r>
+          </w:p>
+        </w:tc>
+      </w:tr>
+    </w:tbl>
+    <w:p/>
+    <w:p>
+      <w:pPr>
+        <w:pStyle w:val="Heading3"/>
+      </w:pPr>
+      <w:r>
+        <w:t>users in</w:t>
+      </w:r>
+      <w:r>
+        <w:t xml:space="preserve"> schema file</w:t>
+      </w:r>
+    </w:p>
+    <w:p>
+      <w:r>
+        <w:t>users are specified in an array of the users in the schema file.</w:t>
+      </w:r>
+      <w:r>
+        <w:t xml:space="preserve">  The idea is that, if you have a schema file, the user goes straight in, as put. </w:t>
+      </w:r>
+      <w:r>
+        <w:rPr>
+          <w:i/>
+          <w:iCs/>
+        </w:rPr>
+        <w:t>Warning</w:t>
+      </w:r>
+      <w:r>
+        <w:t xml:space="preserve">: this hasn’t been fully tested as of this writing.  </w:t>
+      </w:r>
+      <w:proofErr w:type="gramStart"/>
+      <w:r>
+        <w:t>So</w:t>
+      </w:r>
+      <w:proofErr w:type="gramEnd"/>
+      <w:r>
+        <w:t xml:space="preserve"> give it a go and let us know if something goes wrong.</w:t>
+      </w:r>
+    </w:p>
+    <w:p>
+      <w:r>
+        <w:drawing>
+          <wp:inline distT="0" distB="0" distL="0" distR="0" wp14:anchorId="41D07C91" wp14:editId="65A02783">
+            <wp:extent cx="1847850" cy="1459881"/>
+            <wp:effectExtent l="0" t="0" r="0" b="6985"/>
+            <wp:docPr id="39343224" name="Picture 1" descr="A computer screen shot of text&#10;&#10;Description automatically generated"/>
+            <wp:cNvGraphicFramePr>
+              <a:graphicFrameLocks xmlns:a="http://schemas.openxmlformats.org/drawingml/2006/main" noChangeAspect="1"/>
+            </wp:cNvGraphicFramePr>
+            <a:graphic xmlns:a="http://schemas.openxmlformats.org/drawingml/2006/main">
+              <a:graphicData uri="http://schemas.openxmlformats.org/drawingml/2006/picture">
+                <pic:pic xmlns:pic="http://schemas.openxmlformats.org/drawingml/2006/picture">
+                  <pic:nvPicPr>
+                    <pic:cNvPr id="39343224" name="Picture 1" descr="A computer screen shot of text&#10;&#10;Description automatically generated"/>
+                    <pic:cNvPicPr/>
+                  </pic:nvPicPr>
+                  <pic:blipFill>
+                    <a:blip r:embed="rId10"/>
+                    <a:stretch>
+                      <a:fillRect/>
+                    </a:stretch>
+                  </pic:blipFill>
+                  <pic:spPr>
+                    <a:xfrm>
+                      <a:off x="0" y="0"/>
+                      <a:ext cx="1853357" cy="1464232"/>
+                    </a:xfrm>
+                    <a:prstGeom prst="rect">
+                      <a:avLst/>
+                    </a:prstGeom>
+                  </pic:spPr>
+                </pic:pic>
+              </a:graphicData>
+            </a:graphic>
+          </wp:inline>
+        </w:drawing>
+      </w:r>
+    </w:p>
+    <w:p>
+      <w:pPr>
+        <w:pStyle w:val="Heading3"/>
+      </w:pPr>
+      <w:r>
+        <w:lastRenderedPageBreak/>
+        <w:t xml:space="preserve">corona </w:t>
+      </w:r>
+      <w:r>
+        <w:t xml:space="preserve">users </w:t>
+      </w:r>
+      <w:proofErr w:type="spellStart"/>
+      <w:r>
+        <w:t>api</w:t>
+      </w:r>
+      <w:proofErr w:type="spellEnd"/>
+    </w:p>
+    <w:p>
+      <w:r>
+        <w:t xml:space="preserve">There are several </w:t>
+      </w:r>
+      <w:proofErr w:type="spellStart"/>
+      <w:r>
+        <w:t>apis</w:t>
+      </w:r>
+      <w:proofErr w:type="spellEnd"/>
+      <w:r>
+        <w:t xml:space="preserve"> for working with users in Corona.  </w:t>
+      </w:r>
+    </w:p>
+    <w:p>
+      <w:r>
+        <w:t xml:space="preserve">First off, </w:t>
+      </w:r>
+      <w:proofErr w:type="gramStart"/>
+      <w:r>
+        <w:t>users are</w:t>
+      </w:r>
+      <w:proofErr w:type="gramEnd"/>
+      <w:r>
+        <w:t xml:space="preserve"> self-sign on, so there is the </w:t>
+      </w:r>
+      <w:proofErr w:type="spellStart"/>
+      <w:r>
+        <w:t>create_user</w:t>
+      </w:r>
+      <w:proofErr w:type="spellEnd"/>
+      <w:r>
+        <w:t xml:space="preserve"> method.  </w:t>
+      </w:r>
+      <w:r>
+        <w:br/>
+      </w:r>
+      <w:r>
+        <w:br/>
+        <w:t xml:space="preserve">Confirm codes automatically are sent at creation </w:t>
+      </w:r>
+      <w:proofErr w:type="gramStart"/>
+      <w:r>
+        <w:t>time, but</w:t>
+      </w:r>
+      <w:proofErr w:type="gramEnd"/>
+      <w:r>
+        <w:t xml:space="preserve"> can be re-sent.  </w:t>
+      </w:r>
+      <w:r>
+        <w:t>C</w:t>
+      </w:r>
+      <w:r>
+        <w:t xml:space="preserve">onfirmation is via email sent through </w:t>
+      </w:r>
+      <w:proofErr w:type="spellStart"/>
+      <w:r>
+        <w:t>S</w:t>
+      </w:r>
+      <w:r>
+        <w:t>endgrid</w:t>
+      </w:r>
+      <w:proofErr w:type="spellEnd"/>
+      <w:r>
+        <w:t>.  Mobile and MFA are next.    The same confirmation mechanism is also used to support password changes.</w:t>
+      </w:r>
+    </w:p>
+    <w:tbl>
+      <w:tblPr>
+        <w:tblStyle w:val="TableGrid"/>
+        <w:tblW w:w="9625" w:type="dxa"/>
+        <w:tblLook w:val="04A0" w:firstRow="1" w:lastRow="0" w:firstColumn="1" w:lastColumn="0" w:noHBand="0" w:noVBand="1"/>
+      </w:tblPr>
+      <w:tblGrid>
+        <w:gridCol w:w="2730"/>
+        <w:gridCol w:w="6895"/>
+      </w:tblGrid>
+      <w:tr>
+        <w:tc>
+          <w:tcPr>
+            <w:tcW w:w="2599" w:type="dxa"/>
+          </w:tcPr>
+          <w:p>
+            <w:r>
+              <w:t>API</w:t>
+            </w:r>
+          </w:p>
+        </w:tc>
+        <w:tc>
+          <w:tcPr>
+            <w:tcW w:w="7026" w:type="dxa"/>
+          </w:tcPr>
+          <w:p>
+            <w:r>
+              <w:t>Request</w:t>
+            </w:r>
+          </w:p>
+        </w:tc>
+      </w:tr>
+      <w:tr>
+        <w:tc>
+          <w:tcPr>
+            <w:tcW w:w="2599" w:type="dxa"/>
+          </w:tcPr>
+          <w:p>
+            <w:r>
+              <w:t>corona/login/</w:t>
+            </w:r>
+            <w:proofErr w:type="spellStart"/>
+            <w:r>
+              <w:t>createuser</w:t>
+            </w:r>
+            <w:proofErr w:type="spellEnd"/>
+          </w:p>
+        </w:tc>
+        <w:tc>
+          <w:tcPr>
+            <w:tcW w:w="7026" w:type="dxa"/>
+          </w:tcPr>
+          <w:p>
+            <w:pPr>
+              <w:shd w:val="clear" w:color="auto" w:fill="FFFFFF"/>
+              <w:spacing w:line="270" w:lineRule="atLeast"/>
+              <w:rPr>
+                <w:rFonts w:ascii="Consolas" w:eastAsia="Times New Roman" w:hAnsi="Consolas" w:cs="Times New Roman"/>
+                <w:color w:val="000000"/>
+                <w:kern w:val="0"/>
+                <w:sz w:val="18"/>
+                <w:szCs w:val="18"/>
+                <w14:ligatures w14:val="none"/>
+              </w:rPr>
+            </w:pPr>
+            <w:r>
+              <w:rPr>
+                <w:rFonts w:ascii="Consolas" w:eastAsia="Times New Roman" w:hAnsi="Consolas" w:cs="Times New Roman"/>
+                <w:color w:val="000000"/>
+                <w:kern w:val="0"/>
+                <w:sz w:val="18"/>
+                <w:szCs w:val="18"/>
+                <w14:ligatures w14:val="none"/>
+              </w:rPr>
+              <w:t>{</w:t>
+            </w:r>
+          </w:p>
+          <w:p>
+            <w:pPr>
+              <w:shd w:val="clear" w:color="auto" w:fill="FFFFFF"/>
+              <w:spacing w:line="270" w:lineRule="atLeast"/>
+              <w:rPr>
+                <w:rFonts w:ascii="Consolas" w:eastAsia="Times New Roman" w:hAnsi="Consolas" w:cs="Times New Roman"/>
+                <w:color w:val="000000"/>
+                <w:kern w:val="0"/>
+                <w:sz w:val="18"/>
+                <w:szCs w:val="18"/>
+                <w14:ligatures w14:val="none"/>
+              </w:rPr>
+            </w:pPr>
+            <w:r>
+              <w:rPr>
+                <w:rFonts w:ascii="Consolas" w:eastAsia="Times New Roman" w:hAnsi="Consolas" w:cs="Times New Roman"/>
+                <w:color w:val="000000"/>
+                <w:kern w:val="0"/>
+                <w:sz w:val="18"/>
+                <w:szCs w:val="18"/>
+                <w14:ligatures w14:val="none"/>
+              </w:rPr>
+              <w:t xml:space="preserve">    </w:t>
+            </w:r>
+            <w:r>
+              <w:rPr>
+                <w:rFonts w:ascii="Consolas" w:eastAsia="Times New Roman" w:hAnsi="Consolas" w:cs="Times New Roman"/>
+                <w:color w:val="A31515"/>
+                <w:kern w:val="0"/>
+                <w:sz w:val="18"/>
+                <w:szCs w:val="18"/>
+                <w14:ligatures w14:val="none"/>
+              </w:rPr>
+              <w:t>"data</w:t>
+            </w:r>
+            <w:proofErr w:type="gramStart"/>
+            <w:r>
+              <w:rPr>
+                <w:rFonts w:ascii="Consolas" w:eastAsia="Times New Roman" w:hAnsi="Consolas" w:cs="Times New Roman"/>
+                <w:color w:val="A31515"/>
+                <w:kern w:val="0"/>
+                <w:sz w:val="18"/>
+                <w:szCs w:val="18"/>
+                <w14:ligatures w14:val="none"/>
+              </w:rPr>
+              <w:t>"</w:t>
+            </w:r>
+            <w:r>
+              <w:rPr>
+                <w:rFonts w:ascii="Consolas" w:eastAsia="Times New Roman" w:hAnsi="Consolas" w:cs="Times New Roman"/>
+                <w:color w:val="000000"/>
+                <w:kern w:val="0"/>
+                <w:sz w:val="18"/>
+                <w:szCs w:val="18"/>
+                <w14:ligatures w14:val="none"/>
+              </w:rPr>
+              <w:t xml:space="preserve"> :</w:t>
+            </w:r>
+            <w:proofErr w:type="gramEnd"/>
+            <w:r>
+              <w:rPr>
+                <w:rFonts w:ascii="Consolas" w:eastAsia="Times New Roman" w:hAnsi="Consolas" w:cs="Times New Roman"/>
+                <w:color w:val="000000"/>
+                <w:kern w:val="0"/>
+                <w:sz w:val="18"/>
+                <w:szCs w:val="18"/>
+                <w14:ligatures w14:val="none"/>
+              </w:rPr>
+              <w:t xml:space="preserve"> {</w:t>
+            </w:r>
+          </w:p>
+          <w:p>
+            <w:pPr>
+              <w:shd w:val="clear" w:color="auto" w:fill="FFFFFF"/>
+              <w:spacing w:line="270" w:lineRule="atLeast"/>
+              <w:rPr>
+                <w:rFonts w:ascii="Consolas" w:eastAsia="Times New Roman" w:hAnsi="Consolas" w:cs="Times New Roman"/>
+                <w:color w:val="000000"/>
+                <w:kern w:val="0"/>
+                <w:sz w:val="18"/>
+                <w:szCs w:val="18"/>
+                <w14:ligatures w14:val="none"/>
+              </w:rPr>
+            </w:pPr>
+            <w:r>
+              <w:rPr>
+                <w:rFonts w:ascii="Consolas" w:eastAsia="Times New Roman" w:hAnsi="Consolas" w:cs="Times New Roman"/>
+                <w:color w:val="000000"/>
+                <w:kern w:val="0"/>
+                <w:sz w:val="18"/>
+                <w:szCs w:val="18"/>
+                <w14:ligatures w14:val="none"/>
+              </w:rPr>
+              <w:t xml:space="preserve">        </w:t>
+            </w:r>
+            <w:r>
+              <w:rPr>
+                <w:rFonts w:ascii="Consolas" w:eastAsia="Times New Roman" w:hAnsi="Consolas" w:cs="Times New Roman"/>
+                <w:color w:val="A31515"/>
+                <w:kern w:val="0"/>
+                <w:sz w:val="18"/>
+                <w:szCs w:val="18"/>
+                <w14:ligatures w14:val="none"/>
+              </w:rPr>
+              <w:t>"</w:t>
+            </w:r>
+            <w:proofErr w:type="spellStart"/>
+            <w:r>
+              <w:rPr>
+                <w:rFonts w:ascii="Consolas" w:eastAsia="Times New Roman" w:hAnsi="Consolas" w:cs="Times New Roman"/>
+                <w:color w:val="A31515"/>
+                <w:kern w:val="0"/>
+                <w:sz w:val="18"/>
+                <w:szCs w:val="18"/>
+                <w14:ligatures w14:val="none"/>
+              </w:rPr>
+              <w:t>user_name</w:t>
+            </w:r>
+            <w:proofErr w:type="spellEnd"/>
+            <w:proofErr w:type="gramStart"/>
+            <w:r>
+              <w:rPr>
+                <w:rFonts w:ascii="Consolas" w:eastAsia="Times New Roman" w:hAnsi="Consolas" w:cs="Times New Roman"/>
+                <w:color w:val="A31515"/>
+                <w:kern w:val="0"/>
+                <w:sz w:val="18"/>
+                <w:szCs w:val="18"/>
+                <w14:ligatures w14:val="none"/>
+              </w:rPr>
+              <w:t>"</w:t>
+            </w:r>
+            <w:r>
+              <w:rPr>
+                <w:rFonts w:ascii="Consolas" w:eastAsia="Times New Roman" w:hAnsi="Consolas" w:cs="Times New Roman"/>
+                <w:color w:val="000000"/>
+                <w:kern w:val="0"/>
+                <w:sz w:val="18"/>
+                <w:szCs w:val="18"/>
+                <w14:ligatures w14:val="none"/>
+              </w:rPr>
+              <w:t xml:space="preserve"> :</w:t>
+            </w:r>
+            <w:proofErr w:type="gramEnd"/>
+            <w:r>
+              <w:rPr>
+                <w:rFonts w:ascii="Consolas" w:eastAsia="Times New Roman" w:hAnsi="Consolas" w:cs="Times New Roman"/>
+                <w:color w:val="000000"/>
+                <w:kern w:val="0"/>
+                <w:sz w:val="18"/>
+                <w:szCs w:val="18"/>
+                <w14:ligatures w14:val="none"/>
+              </w:rPr>
+              <w:t xml:space="preserve"> </w:t>
+            </w:r>
+            <w:r>
+              <w:rPr>
+                <w:rFonts w:ascii="Consolas" w:eastAsia="Times New Roman" w:hAnsi="Consolas" w:cs="Times New Roman"/>
+                <w:color w:val="0451A5"/>
+                <w:kern w:val="0"/>
+                <w:sz w:val="18"/>
+                <w:szCs w:val="18"/>
+                <w14:ligatures w14:val="none"/>
+              </w:rPr>
+              <w:t>"</w:t>
+            </w:r>
+            <w:proofErr w:type="spellStart"/>
+            <w:r>
+              <w:rPr>
+                <w:rFonts w:ascii="Consolas" w:eastAsia="Times New Roman" w:hAnsi="Consolas" w:cs="Times New Roman"/>
+                <w:color w:val="0451A5"/>
+                <w:kern w:val="0"/>
+                <w:sz w:val="18"/>
+                <w:szCs w:val="18"/>
+                <w14:ligatures w14:val="none"/>
+              </w:rPr>
+              <w:t>companydrone</w:t>
+            </w:r>
+            <w:proofErr w:type="spellEnd"/>
+            <w:r>
+              <w:rPr>
+                <w:rFonts w:ascii="Consolas" w:eastAsia="Times New Roman" w:hAnsi="Consolas" w:cs="Times New Roman"/>
+                <w:color w:val="0451A5"/>
+                <w:kern w:val="0"/>
+                <w:sz w:val="18"/>
+                <w:szCs w:val="18"/>
+                <w14:ligatures w14:val="none"/>
+              </w:rPr>
+              <w:t>"</w:t>
+            </w:r>
+            <w:r>
+              <w:rPr>
+                <w:rFonts w:ascii="Consolas" w:eastAsia="Times New Roman" w:hAnsi="Consolas" w:cs="Times New Roman"/>
+                <w:color w:val="000000"/>
+                <w:kern w:val="0"/>
+                <w:sz w:val="18"/>
+                <w:szCs w:val="18"/>
+                <w14:ligatures w14:val="none"/>
+              </w:rPr>
+              <w:t>,</w:t>
+            </w:r>
+          </w:p>
+          <w:p>
+            <w:pPr>
+              <w:shd w:val="clear" w:color="auto" w:fill="FFFFFF"/>
+              <w:spacing w:line="270" w:lineRule="atLeast"/>
+              <w:rPr>
+                <w:rFonts w:ascii="Consolas" w:eastAsia="Times New Roman" w:hAnsi="Consolas" w:cs="Times New Roman"/>
+                <w:color w:val="000000"/>
+                <w:kern w:val="0"/>
+                <w:sz w:val="18"/>
+                <w:szCs w:val="18"/>
+                <w14:ligatures w14:val="none"/>
+              </w:rPr>
+            </w:pPr>
+            <w:r>
+              <w:rPr>
+                <w:rFonts w:ascii="Consolas" w:eastAsia="Times New Roman" w:hAnsi="Consolas" w:cs="Times New Roman"/>
+                <w:color w:val="000000"/>
+                <w:kern w:val="0"/>
+                <w:sz w:val="18"/>
+                <w:szCs w:val="18"/>
+                <w14:ligatures w14:val="none"/>
+              </w:rPr>
+              <w:t xml:space="preserve">        </w:t>
+            </w:r>
+            <w:r>
+              <w:rPr>
+                <w:rFonts w:ascii="Consolas" w:eastAsia="Times New Roman" w:hAnsi="Consolas" w:cs="Times New Roman"/>
+                <w:color w:val="A31515"/>
+                <w:kern w:val="0"/>
+                <w:sz w:val="18"/>
+                <w:szCs w:val="18"/>
+                <w14:ligatures w14:val="none"/>
+              </w:rPr>
+              <w:t>"password1</w:t>
+            </w:r>
+            <w:proofErr w:type="gramStart"/>
+            <w:r>
+              <w:rPr>
+                <w:rFonts w:ascii="Consolas" w:eastAsia="Times New Roman" w:hAnsi="Consolas" w:cs="Times New Roman"/>
+                <w:color w:val="A31515"/>
+                <w:kern w:val="0"/>
+                <w:sz w:val="18"/>
+                <w:szCs w:val="18"/>
+                <w14:ligatures w14:val="none"/>
+              </w:rPr>
+              <w:t>"</w:t>
+            </w:r>
+            <w:r>
+              <w:rPr>
+                <w:rFonts w:ascii="Consolas" w:eastAsia="Times New Roman" w:hAnsi="Consolas" w:cs="Times New Roman"/>
+                <w:color w:val="000000"/>
+                <w:kern w:val="0"/>
+                <w:sz w:val="18"/>
+                <w:szCs w:val="18"/>
+                <w14:ligatures w14:val="none"/>
+              </w:rPr>
+              <w:t xml:space="preserve"> :</w:t>
+            </w:r>
+            <w:proofErr w:type="gramEnd"/>
+            <w:r>
+              <w:rPr>
+                <w:rFonts w:ascii="Consolas" w:eastAsia="Times New Roman" w:hAnsi="Consolas" w:cs="Times New Roman"/>
+                <w:color w:val="000000"/>
+                <w:kern w:val="0"/>
+                <w:sz w:val="18"/>
+                <w:szCs w:val="18"/>
+                <w14:ligatures w14:val="none"/>
+              </w:rPr>
+              <w:t xml:space="preserve"> </w:t>
+            </w:r>
+            <w:r>
+              <w:rPr>
+                <w:rFonts w:ascii="Consolas" w:eastAsia="Times New Roman" w:hAnsi="Consolas" w:cs="Times New Roman"/>
+                <w:color w:val="0451A5"/>
+                <w:kern w:val="0"/>
+                <w:sz w:val="18"/>
+                <w:szCs w:val="18"/>
+                <w14:ligatures w14:val="none"/>
+              </w:rPr>
+              <w:t>"testo12345!"</w:t>
+            </w:r>
+            <w:r>
+              <w:rPr>
+                <w:rFonts w:ascii="Consolas" w:eastAsia="Times New Roman" w:hAnsi="Consolas" w:cs="Times New Roman"/>
+                <w:color w:val="000000"/>
+                <w:kern w:val="0"/>
+                <w:sz w:val="18"/>
+                <w:szCs w:val="18"/>
+                <w14:ligatures w14:val="none"/>
+              </w:rPr>
+              <w:t>,</w:t>
+            </w:r>
+          </w:p>
+          <w:p>
+            <w:pPr>
+              <w:shd w:val="clear" w:color="auto" w:fill="FFFFFF"/>
+              <w:spacing w:line="270" w:lineRule="atLeast"/>
+              <w:rPr>
+                <w:rFonts w:ascii="Consolas" w:eastAsia="Times New Roman" w:hAnsi="Consolas" w:cs="Times New Roman"/>
+                <w:color w:val="000000"/>
+                <w:kern w:val="0"/>
+                <w:sz w:val="18"/>
+                <w:szCs w:val="18"/>
+                <w14:ligatures w14:val="none"/>
+              </w:rPr>
+            </w:pPr>
+            <w:r>
+              <w:rPr>
+                <w:rFonts w:ascii="Consolas" w:eastAsia="Times New Roman" w:hAnsi="Consolas" w:cs="Times New Roman"/>
+                <w:color w:val="000000"/>
+                <w:kern w:val="0"/>
+                <w:sz w:val="18"/>
+                <w:szCs w:val="18"/>
+                <w14:ligatures w14:val="none"/>
+              </w:rPr>
+              <w:t xml:space="preserve">        </w:t>
+            </w:r>
+            <w:r>
+              <w:rPr>
+                <w:rFonts w:ascii="Consolas" w:eastAsia="Times New Roman" w:hAnsi="Consolas" w:cs="Times New Roman"/>
+                <w:color w:val="A31515"/>
+                <w:kern w:val="0"/>
+                <w:sz w:val="18"/>
+                <w:szCs w:val="18"/>
+                <w14:ligatures w14:val="none"/>
+              </w:rPr>
+              <w:t>"password2</w:t>
+            </w:r>
+            <w:proofErr w:type="gramStart"/>
+            <w:r>
+              <w:rPr>
+                <w:rFonts w:ascii="Consolas" w:eastAsia="Times New Roman" w:hAnsi="Consolas" w:cs="Times New Roman"/>
+                <w:color w:val="A31515"/>
+                <w:kern w:val="0"/>
+                <w:sz w:val="18"/>
+                <w:szCs w:val="18"/>
+                <w14:ligatures w14:val="none"/>
+              </w:rPr>
+              <w:t>"</w:t>
+            </w:r>
+            <w:r>
+              <w:rPr>
+                <w:rFonts w:ascii="Consolas" w:eastAsia="Times New Roman" w:hAnsi="Consolas" w:cs="Times New Roman"/>
+                <w:color w:val="000000"/>
+                <w:kern w:val="0"/>
+                <w:sz w:val="18"/>
+                <w:szCs w:val="18"/>
+                <w14:ligatures w14:val="none"/>
+              </w:rPr>
+              <w:t xml:space="preserve"> :</w:t>
+            </w:r>
+            <w:proofErr w:type="gramEnd"/>
+            <w:r>
+              <w:rPr>
+                <w:rFonts w:ascii="Consolas" w:eastAsia="Times New Roman" w:hAnsi="Consolas" w:cs="Times New Roman"/>
+                <w:color w:val="000000"/>
+                <w:kern w:val="0"/>
+                <w:sz w:val="18"/>
+                <w:szCs w:val="18"/>
+                <w14:ligatures w14:val="none"/>
+              </w:rPr>
+              <w:t xml:space="preserve"> </w:t>
+            </w:r>
+            <w:r>
+              <w:rPr>
+                <w:rFonts w:ascii="Consolas" w:eastAsia="Times New Roman" w:hAnsi="Consolas" w:cs="Times New Roman"/>
+                <w:color w:val="0451A5"/>
+                <w:kern w:val="0"/>
+                <w:sz w:val="18"/>
+                <w:szCs w:val="18"/>
+                <w14:ligatures w14:val="none"/>
+              </w:rPr>
+              <w:t>"testo12345!"</w:t>
+            </w:r>
+            <w:r>
+              <w:rPr>
+                <w:rFonts w:ascii="Consolas" w:eastAsia="Times New Roman" w:hAnsi="Consolas" w:cs="Times New Roman"/>
+                <w:color w:val="000000"/>
+                <w:kern w:val="0"/>
+                <w:sz w:val="18"/>
+                <w:szCs w:val="18"/>
+                <w14:ligatures w14:val="none"/>
+              </w:rPr>
+              <w:t>,</w:t>
+            </w:r>
+          </w:p>
+          <w:p>
+            <w:pPr>
+              <w:shd w:val="clear" w:color="auto" w:fill="FFFFFF"/>
+              <w:spacing w:line="270" w:lineRule="atLeast"/>
+              <w:rPr>
+                <w:rFonts w:ascii="Consolas" w:eastAsia="Times New Roman" w:hAnsi="Consolas" w:cs="Times New Roman"/>
+                <w:color w:val="000000"/>
+                <w:kern w:val="0"/>
+                <w:sz w:val="18"/>
+                <w:szCs w:val="18"/>
+                <w14:ligatures w14:val="none"/>
+              </w:rPr>
+            </w:pPr>
+            <w:r>
+              <w:rPr>
+                <w:rFonts w:ascii="Consolas" w:eastAsia="Times New Roman" w:hAnsi="Consolas" w:cs="Times New Roman"/>
+                <w:color w:val="000000"/>
+                <w:kern w:val="0"/>
+                <w:sz w:val="18"/>
+                <w:szCs w:val="18"/>
+                <w14:ligatures w14:val="none"/>
+              </w:rPr>
+              <w:t xml:space="preserve">        </w:t>
+            </w:r>
+            <w:r>
+              <w:rPr>
+                <w:rFonts w:ascii="Consolas" w:eastAsia="Times New Roman" w:hAnsi="Consolas" w:cs="Times New Roman"/>
+                <w:color w:val="A31515"/>
+                <w:kern w:val="0"/>
+                <w:sz w:val="18"/>
+                <w:szCs w:val="18"/>
+                <w14:ligatures w14:val="none"/>
+              </w:rPr>
+              <w:t>"email</w:t>
+            </w:r>
+            <w:proofErr w:type="gramStart"/>
+            <w:r>
+              <w:rPr>
+                <w:rFonts w:ascii="Consolas" w:eastAsia="Times New Roman" w:hAnsi="Consolas" w:cs="Times New Roman"/>
+                <w:color w:val="A31515"/>
+                <w:kern w:val="0"/>
+                <w:sz w:val="18"/>
+                <w:szCs w:val="18"/>
+                <w14:ligatures w14:val="none"/>
+              </w:rPr>
+              <w:t>"</w:t>
+            </w:r>
+            <w:r>
+              <w:rPr>
+                <w:rFonts w:ascii="Consolas" w:eastAsia="Times New Roman" w:hAnsi="Consolas" w:cs="Times New Roman"/>
+                <w:color w:val="000000"/>
+                <w:kern w:val="0"/>
+                <w:sz w:val="18"/>
+                <w:szCs w:val="18"/>
+                <w14:ligatures w14:val="none"/>
+              </w:rPr>
+              <w:t xml:space="preserve"> :</w:t>
+            </w:r>
+            <w:proofErr w:type="gramEnd"/>
+            <w:r>
+              <w:rPr>
+                <w:rFonts w:ascii="Consolas" w:eastAsia="Times New Roman" w:hAnsi="Consolas" w:cs="Times New Roman"/>
+                <w:color w:val="000000"/>
+                <w:kern w:val="0"/>
+                <w:sz w:val="18"/>
+                <w:szCs w:val="18"/>
+                <w14:ligatures w14:val="none"/>
+              </w:rPr>
+              <w:t xml:space="preserve"> </w:t>
+            </w:r>
+            <w:r>
+              <w:rPr>
+                <w:rFonts w:ascii="Consolas" w:eastAsia="Times New Roman" w:hAnsi="Consolas" w:cs="Times New Roman"/>
+                <w:color w:val="0451A5"/>
+                <w:kern w:val="0"/>
+                <w:sz w:val="18"/>
+                <w:szCs w:val="18"/>
+                <w14:ligatures w14:val="none"/>
+              </w:rPr>
+              <w:t>"todd.bandrowsky@countryvideogames.com"</w:t>
+            </w:r>
+          </w:p>
+          <w:p>
+            <w:pPr>
+              <w:shd w:val="clear" w:color="auto" w:fill="FFFFFF"/>
+              <w:spacing w:line="270" w:lineRule="atLeast"/>
+              <w:rPr>
+                <w:rFonts w:ascii="Consolas" w:eastAsia="Times New Roman" w:hAnsi="Consolas" w:cs="Times New Roman"/>
+                <w:color w:val="000000"/>
+                <w:kern w:val="0"/>
+                <w:sz w:val="18"/>
+                <w:szCs w:val="18"/>
+                <w14:ligatures w14:val="none"/>
+              </w:rPr>
+            </w:pPr>
+            <w:r>
+              <w:rPr>
+                <w:rFonts w:ascii="Consolas" w:eastAsia="Times New Roman" w:hAnsi="Consolas" w:cs="Times New Roman"/>
+                <w:color w:val="000000"/>
+                <w:kern w:val="0"/>
+                <w:sz w:val="18"/>
+                <w:szCs w:val="18"/>
+                <w14:ligatures w14:val="none"/>
+              </w:rPr>
+              <w:t>    }</w:t>
+            </w:r>
+          </w:p>
+          <w:p>
+            <w:pPr>
+              <w:shd w:val="clear" w:color="auto" w:fill="FFFFFF"/>
+              <w:spacing w:line="270" w:lineRule="atLeast"/>
+              <w:rPr>
+                <w:rFonts w:ascii="Consolas" w:eastAsia="Times New Roman" w:hAnsi="Consolas" w:cs="Times New Roman"/>
+                <w:color w:val="000000"/>
+                <w:kern w:val="0"/>
+                <w:sz w:val="18"/>
+                <w:szCs w:val="18"/>
+                <w14:ligatures w14:val="none"/>
+              </w:rPr>
+            </w:pPr>
+            <w:r>
+              <w:rPr>
+                <w:rFonts w:ascii="Consolas" w:eastAsia="Times New Roman" w:hAnsi="Consolas" w:cs="Times New Roman"/>
+                <w:color w:val="000000"/>
+                <w:kern w:val="0"/>
+                <w:sz w:val="18"/>
+                <w:szCs w:val="18"/>
+                <w14:ligatures w14:val="none"/>
+              </w:rPr>
+              <w:t>}</w:t>
+            </w:r>
+          </w:p>
+          <w:p/>
+        </w:tc>
+      </w:tr>
+      <w:tr>
+        <w:tc>
+          <w:tcPr>
+            <w:tcW w:w="2599" w:type="dxa"/>
+          </w:tcPr>
+          <w:p/>
+        </w:tc>
+        <w:tc>
+          <w:tcPr>
+            <w:tcW w:w="7026" w:type="dxa"/>
+          </w:tcPr>
+          <w:p>
+            <w:r>
+              <w:t>Result</w:t>
+            </w:r>
+          </w:p>
+        </w:tc>
+      </w:tr>
+      <w:tr>
+        <w:tc>
+          <w:tcPr>
+            <w:tcW w:w="2599" w:type="dxa"/>
+          </w:tcPr>
+          <w:p/>
+        </w:tc>
+        <w:tc>
+          <w:tcPr>
+            <w:tcW w:w="7026" w:type="dxa"/>
+          </w:tcPr>
+          <w:p>
+            <w:pPr>
+              <w:shd w:val="clear" w:color="auto" w:fill="FFFFFF"/>
+              <w:spacing w:line="270" w:lineRule="atLeast"/>
+              <w:rPr>
+                <w:rFonts w:ascii="Consolas" w:eastAsia="Times New Roman" w:hAnsi="Consolas" w:cs="Times New Roman"/>
+                <w:color w:val="000000"/>
+                <w:kern w:val="0"/>
+                <w:sz w:val="18"/>
+                <w:szCs w:val="18"/>
+                <w14:ligatures w14:val="none"/>
+              </w:rPr>
+            </w:pPr>
+            <w:r>
+              <w:rPr>
+                <w:rFonts w:ascii="Consolas" w:eastAsia="Times New Roman" w:hAnsi="Consolas" w:cs="Times New Roman"/>
+                <w:color w:val="000000"/>
+                <w:kern w:val="0"/>
+                <w:sz w:val="18"/>
+                <w:szCs w:val="18"/>
+                <w14:ligatures w14:val="none"/>
+              </w:rPr>
+              <w:t>{</w:t>
+            </w:r>
+          </w:p>
+          <w:p>
+            <w:pPr>
+              <w:shd w:val="clear" w:color="auto" w:fill="FFFFFF"/>
+              <w:spacing w:line="270" w:lineRule="atLeast"/>
+              <w:rPr>
+                <w:rFonts w:ascii="Consolas" w:eastAsia="Times New Roman" w:hAnsi="Consolas" w:cs="Times New Roman"/>
+                <w:color w:val="000000"/>
+                <w:kern w:val="0"/>
+                <w:sz w:val="18"/>
+                <w:szCs w:val="18"/>
+                <w14:ligatures w14:val="none"/>
+              </w:rPr>
+            </w:pPr>
+            <w:r>
+              <w:rPr>
+                <w:rFonts w:ascii="Consolas" w:eastAsia="Times New Roman" w:hAnsi="Consolas" w:cs="Times New Roman"/>
+                <w:color w:val="000000"/>
+                <w:kern w:val="0"/>
+                <w:sz w:val="18"/>
+                <w:szCs w:val="18"/>
+                <w14:ligatures w14:val="none"/>
+              </w:rPr>
+              <w:t xml:space="preserve">    </w:t>
+            </w:r>
+            <w:r>
+              <w:rPr>
+                <w:rFonts w:ascii="Consolas" w:eastAsia="Times New Roman" w:hAnsi="Consolas" w:cs="Times New Roman"/>
+                <w:color w:val="A31515"/>
+                <w:kern w:val="0"/>
+                <w:sz w:val="18"/>
+                <w:szCs w:val="18"/>
+                <w14:ligatures w14:val="none"/>
+              </w:rPr>
+              <w:t>"data"</w:t>
+            </w:r>
+            <w:r>
+              <w:rPr>
+                <w:rFonts w:ascii="Consolas" w:eastAsia="Times New Roman" w:hAnsi="Consolas" w:cs="Times New Roman"/>
+                <w:color w:val="000000"/>
+                <w:kern w:val="0"/>
+                <w:sz w:val="18"/>
+                <w:szCs w:val="18"/>
+                <w14:ligatures w14:val="none"/>
+              </w:rPr>
+              <w:t>: {</w:t>
+            </w:r>
+          </w:p>
+          <w:p>
+            <w:pPr>
+              <w:shd w:val="clear" w:color="auto" w:fill="FFFFFF"/>
+              <w:spacing w:line="270" w:lineRule="atLeast"/>
+              <w:rPr>
+                <w:rFonts w:ascii="Consolas" w:eastAsia="Times New Roman" w:hAnsi="Consolas" w:cs="Times New Roman"/>
+                <w:color w:val="000000"/>
+                <w:kern w:val="0"/>
+                <w:sz w:val="18"/>
+                <w:szCs w:val="18"/>
+                <w14:ligatures w14:val="none"/>
+              </w:rPr>
+            </w:pPr>
+            <w:r>
+              <w:rPr>
+                <w:rFonts w:ascii="Consolas" w:eastAsia="Times New Roman" w:hAnsi="Consolas" w:cs="Times New Roman"/>
+                <w:color w:val="000000"/>
+                <w:kern w:val="0"/>
+                <w:sz w:val="18"/>
+                <w:szCs w:val="18"/>
+                <w14:ligatures w14:val="none"/>
+              </w:rPr>
+              <w:t xml:space="preserve">        </w:t>
+            </w:r>
+            <w:r>
+              <w:rPr>
+                <w:rFonts w:ascii="Consolas" w:eastAsia="Times New Roman" w:hAnsi="Consolas" w:cs="Times New Roman"/>
+                <w:color w:val="A31515"/>
+                <w:kern w:val="0"/>
+                <w:sz w:val="18"/>
+                <w:szCs w:val="18"/>
+                <w14:ligatures w14:val="none"/>
+              </w:rPr>
+              <w:t>"</w:t>
+            </w:r>
+            <w:proofErr w:type="spellStart"/>
+            <w:proofErr w:type="gramStart"/>
+            <w:r>
+              <w:rPr>
+                <w:rFonts w:ascii="Consolas" w:eastAsia="Times New Roman" w:hAnsi="Consolas" w:cs="Times New Roman"/>
+                <w:color w:val="A31515"/>
+                <w:kern w:val="0"/>
+                <w:sz w:val="18"/>
+                <w:szCs w:val="18"/>
+                <w14:ligatures w14:val="none"/>
+              </w:rPr>
+              <w:t>class</w:t>
+            </w:r>
+            <w:proofErr w:type="gramEnd"/>
+            <w:r>
+              <w:rPr>
+                <w:rFonts w:ascii="Consolas" w:eastAsia="Times New Roman" w:hAnsi="Consolas" w:cs="Times New Roman"/>
+                <w:color w:val="A31515"/>
+                <w:kern w:val="0"/>
+                <w:sz w:val="18"/>
+                <w:szCs w:val="18"/>
+                <w14:ligatures w14:val="none"/>
+              </w:rPr>
+              <w:t>_name</w:t>
+            </w:r>
+            <w:proofErr w:type="spellEnd"/>
+            <w:r>
+              <w:rPr>
+                <w:rFonts w:ascii="Consolas" w:eastAsia="Times New Roman" w:hAnsi="Consolas" w:cs="Times New Roman"/>
+                <w:color w:val="A31515"/>
+                <w:kern w:val="0"/>
+                <w:sz w:val="18"/>
+                <w:szCs w:val="18"/>
+                <w14:ligatures w14:val="none"/>
+              </w:rPr>
+              <w:t>"</w:t>
+            </w:r>
+            <w:r>
+              <w:rPr>
+                <w:rFonts w:ascii="Consolas" w:eastAsia="Times New Roman" w:hAnsi="Consolas" w:cs="Times New Roman"/>
+                <w:color w:val="000000"/>
+                <w:kern w:val="0"/>
+                <w:sz w:val="18"/>
+                <w:szCs w:val="18"/>
+                <w14:ligatures w14:val="none"/>
+              </w:rPr>
+              <w:t xml:space="preserve">: </w:t>
+            </w:r>
+            <w:r>
+              <w:rPr>
+                <w:rFonts w:ascii="Consolas" w:eastAsia="Times New Roman" w:hAnsi="Consolas" w:cs="Times New Roman"/>
+                <w:color w:val="0451A5"/>
+                <w:kern w:val="0"/>
+                <w:sz w:val="18"/>
+                <w:szCs w:val="18"/>
+                <w14:ligatures w14:val="none"/>
+              </w:rPr>
+              <w:t>"</w:t>
+            </w:r>
+            <w:proofErr w:type="spellStart"/>
+            <w:r>
+              <w:rPr>
+                <w:rFonts w:ascii="Consolas" w:eastAsia="Times New Roman" w:hAnsi="Consolas" w:cs="Times New Roman"/>
+                <w:color w:val="0451A5"/>
+                <w:kern w:val="0"/>
+                <w:sz w:val="18"/>
+                <w:szCs w:val="18"/>
+                <w14:ligatures w14:val="none"/>
+              </w:rPr>
+              <w:t>sys_user</w:t>
+            </w:r>
+            <w:proofErr w:type="spellEnd"/>
+            <w:r>
+              <w:rPr>
+                <w:rFonts w:ascii="Consolas" w:eastAsia="Times New Roman" w:hAnsi="Consolas" w:cs="Times New Roman"/>
+                <w:color w:val="0451A5"/>
+                <w:kern w:val="0"/>
+                <w:sz w:val="18"/>
+                <w:szCs w:val="18"/>
+                <w14:ligatures w14:val="none"/>
+              </w:rPr>
+              <w:t>"</w:t>
+            </w:r>
+            <w:r>
+              <w:rPr>
+                <w:rFonts w:ascii="Consolas" w:eastAsia="Times New Roman" w:hAnsi="Consolas" w:cs="Times New Roman"/>
+                <w:color w:val="000000"/>
+                <w:kern w:val="0"/>
+                <w:sz w:val="18"/>
+                <w:szCs w:val="18"/>
+                <w14:ligatures w14:val="none"/>
+              </w:rPr>
+              <w:t>,</w:t>
+            </w:r>
+          </w:p>
+          <w:p>
+            <w:pPr>
+              <w:shd w:val="clear" w:color="auto" w:fill="FFFFFF"/>
+              <w:spacing w:line="270" w:lineRule="atLeast"/>
+              <w:rPr>
+                <w:rFonts w:ascii="Consolas" w:eastAsia="Times New Roman" w:hAnsi="Consolas" w:cs="Times New Roman"/>
+                <w:color w:val="000000"/>
+                <w:kern w:val="0"/>
+                <w:sz w:val="18"/>
+                <w:szCs w:val="18"/>
+                <w14:ligatures w14:val="none"/>
+              </w:rPr>
+            </w:pPr>
+            <w:r>
+              <w:rPr>
+                <w:rFonts w:ascii="Consolas" w:eastAsia="Times New Roman" w:hAnsi="Consolas" w:cs="Times New Roman"/>
+                <w:color w:val="000000"/>
+                <w:kern w:val="0"/>
+                <w:sz w:val="18"/>
+                <w:szCs w:val="18"/>
+                <w14:ligatures w14:val="none"/>
+              </w:rPr>
+              <w:t xml:space="preserve">        </w:t>
+            </w:r>
+            <w:r>
+              <w:rPr>
+                <w:rFonts w:ascii="Consolas" w:eastAsia="Times New Roman" w:hAnsi="Consolas" w:cs="Times New Roman"/>
+                <w:color w:val="A31515"/>
+                <w:kern w:val="0"/>
+                <w:sz w:val="18"/>
+                <w:szCs w:val="18"/>
+                <w14:ligatures w14:val="none"/>
+              </w:rPr>
+              <w:t>"created"</w:t>
+            </w:r>
+            <w:r>
+              <w:rPr>
+                <w:rFonts w:ascii="Consolas" w:eastAsia="Times New Roman" w:hAnsi="Consolas" w:cs="Times New Roman"/>
+                <w:color w:val="000000"/>
+                <w:kern w:val="0"/>
+                <w:sz w:val="18"/>
+                <w:szCs w:val="18"/>
+                <w14:ligatures w14:val="none"/>
+              </w:rPr>
+              <w:t xml:space="preserve">: </w:t>
+            </w:r>
+            <w:r>
+              <w:rPr>
+                <w:rFonts w:ascii="Consolas" w:eastAsia="Times New Roman" w:hAnsi="Consolas" w:cs="Times New Roman"/>
+                <w:color w:val="0451A5"/>
+                <w:kern w:val="0"/>
+                <w:sz w:val="18"/>
+                <w:szCs w:val="18"/>
+                <w14:ligatures w14:val="none"/>
+              </w:rPr>
+              <w:t>"2024-11-17T21:39:51Z"</w:t>
+            </w:r>
+            <w:r>
+              <w:rPr>
+                <w:rFonts w:ascii="Consolas" w:eastAsia="Times New Roman" w:hAnsi="Consolas" w:cs="Times New Roman"/>
+                <w:color w:val="000000"/>
+                <w:kern w:val="0"/>
+                <w:sz w:val="18"/>
+                <w:szCs w:val="18"/>
+                <w14:ligatures w14:val="none"/>
+              </w:rPr>
+              <w:t>,</w:t>
+            </w:r>
+          </w:p>
+          <w:p>
+            <w:pPr>
+              <w:shd w:val="clear" w:color="auto" w:fill="FFFFFF"/>
+              <w:spacing w:line="270" w:lineRule="atLeast"/>
+              <w:rPr>
+                <w:rFonts w:ascii="Consolas" w:eastAsia="Times New Roman" w:hAnsi="Consolas" w:cs="Times New Roman"/>
+                <w:color w:val="000000"/>
+                <w:kern w:val="0"/>
+                <w:sz w:val="18"/>
+                <w:szCs w:val="18"/>
+                <w14:ligatures w14:val="none"/>
+              </w:rPr>
+            </w:pPr>
+            <w:r>
+              <w:rPr>
+                <w:rFonts w:ascii="Consolas" w:eastAsia="Times New Roman" w:hAnsi="Consolas" w:cs="Times New Roman"/>
+                <w:color w:val="000000"/>
+                <w:kern w:val="0"/>
+                <w:sz w:val="18"/>
+                <w:szCs w:val="18"/>
+                <w14:ligatures w14:val="none"/>
+              </w:rPr>
+              <w:t xml:space="preserve">        </w:t>
+            </w:r>
+            <w:r>
+              <w:rPr>
+                <w:rFonts w:ascii="Consolas" w:eastAsia="Times New Roman" w:hAnsi="Consolas" w:cs="Times New Roman"/>
+                <w:color w:val="A31515"/>
+                <w:kern w:val="0"/>
+                <w:sz w:val="18"/>
+                <w:szCs w:val="18"/>
+                <w14:ligatures w14:val="none"/>
+              </w:rPr>
+              <w:t>"</w:t>
+            </w:r>
+            <w:proofErr w:type="spellStart"/>
+            <w:proofErr w:type="gramStart"/>
+            <w:r>
+              <w:rPr>
+                <w:rFonts w:ascii="Consolas" w:eastAsia="Times New Roman" w:hAnsi="Consolas" w:cs="Times New Roman"/>
+                <w:color w:val="A31515"/>
+                <w:kern w:val="0"/>
+                <w:sz w:val="18"/>
+                <w:szCs w:val="18"/>
+                <w14:ligatures w14:val="none"/>
+              </w:rPr>
+              <w:t>created</w:t>
+            </w:r>
+            <w:proofErr w:type="gramEnd"/>
+            <w:r>
+              <w:rPr>
+                <w:rFonts w:ascii="Consolas" w:eastAsia="Times New Roman" w:hAnsi="Consolas" w:cs="Times New Roman"/>
+                <w:color w:val="A31515"/>
+                <w:kern w:val="0"/>
+                <w:sz w:val="18"/>
+                <w:szCs w:val="18"/>
+                <w14:ligatures w14:val="none"/>
+              </w:rPr>
+              <w:t>_by</w:t>
+            </w:r>
+            <w:proofErr w:type="spellEnd"/>
+            <w:r>
+              <w:rPr>
+                <w:rFonts w:ascii="Consolas" w:eastAsia="Times New Roman" w:hAnsi="Consolas" w:cs="Times New Roman"/>
+                <w:color w:val="A31515"/>
+                <w:kern w:val="0"/>
+                <w:sz w:val="18"/>
+                <w:szCs w:val="18"/>
+                <w14:ligatures w14:val="none"/>
+              </w:rPr>
+              <w:t>"</w:t>
+            </w:r>
+            <w:r>
+              <w:rPr>
+                <w:rFonts w:ascii="Consolas" w:eastAsia="Times New Roman" w:hAnsi="Consolas" w:cs="Times New Roman"/>
+                <w:color w:val="000000"/>
+                <w:kern w:val="0"/>
+                <w:sz w:val="18"/>
+                <w:szCs w:val="18"/>
+                <w14:ligatures w14:val="none"/>
+              </w:rPr>
+              <w:t xml:space="preserve">: </w:t>
+            </w:r>
+            <w:r>
+              <w:rPr>
+                <w:rFonts w:ascii="Consolas" w:eastAsia="Times New Roman" w:hAnsi="Consolas" w:cs="Times New Roman"/>
+                <w:color w:val="0451A5"/>
+                <w:kern w:val="0"/>
+                <w:sz w:val="18"/>
+                <w:szCs w:val="18"/>
+                <w14:ligatures w14:val="none"/>
+              </w:rPr>
+              <w:t>"system"</w:t>
+            </w:r>
+            <w:r>
+              <w:rPr>
+                <w:rFonts w:ascii="Consolas" w:eastAsia="Times New Roman" w:hAnsi="Consolas" w:cs="Times New Roman"/>
+                <w:color w:val="000000"/>
+                <w:kern w:val="0"/>
+                <w:sz w:val="18"/>
+                <w:szCs w:val="18"/>
+                <w14:ligatures w14:val="none"/>
+              </w:rPr>
+              <w:t>,</w:t>
+            </w:r>
+          </w:p>
+          <w:p>
+            <w:pPr>
+              <w:shd w:val="clear" w:color="auto" w:fill="FFFFFF"/>
+              <w:spacing w:line="270" w:lineRule="atLeast"/>
+              <w:rPr>
+                <w:rFonts w:ascii="Consolas" w:eastAsia="Times New Roman" w:hAnsi="Consolas" w:cs="Times New Roman"/>
+                <w:color w:val="000000"/>
+                <w:kern w:val="0"/>
+                <w:sz w:val="18"/>
+                <w:szCs w:val="18"/>
+                <w14:ligatures w14:val="none"/>
+              </w:rPr>
+            </w:pPr>
+            <w:r>
+              <w:rPr>
+                <w:rFonts w:ascii="Consolas" w:eastAsia="Times New Roman" w:hAnsi="Consolas" w:cs="Times New Roman"/>
+                <w:color w:val="000000"/>
+                <w:kern w:val="0"/>
+                <w:sz w:val="18"/>
+                <w:szCs w:val="18"/>
+                <w14:ligatures w14:val="none"/>
+              </w:rPr>
+              <w:t xml:space="preserve">        </w:t>
+            </w:r>
+            <w:r>
+              <w:rPr>
+                <w:rFonts w:ascii="Consolas" w:eastAsia="Times New Roman" w:hAnsi="Consolas" w:cs="Times New Roman"/>
+                <w:color w:val="A31515"/>
+                <w:kern w:val="0"/>
+                <w:sz w:val="18"/>
+                <w:szCs w:val="18"/>
+                <w14:ligatures w14:val="none"/>
+              </w:rPr>
+              <w:t>"email"</w:t>
+            </w:r>
+            <w:r>
+              <w:rPr>
+                <w:rFonts w:ascii="Consolas" w:eastAsia="Times New Roman" w:hAnsi="Consolas" w:cs="Times New Roman"/>
+                <w:color w:val="000000"/>
+                <w:kern w:val="0"/>
+                <w:sz w:val="18"/>
+                <w:szCs w:val="18"/>
+                <w14:ligatures w14:val="none"/>
+              </w:rPr>
+              <w:t xml:space="preserve">: </w:t>
+            </w:r>
+            <w:r>
+              <w:rPr>
+                <w:rFonts w:ascii="Consolas" w:eastAsia="Times New Roman" w:hAnsi="Consolas" w:cs="Times New Roman"/>
+                <w:color w:val="0451A5"/>
+                <w:kern w:val="0"/>
+                <w:sz w:val="18"/>
+                <w:szCs w:val="18"/>
+                <w14:ligatures w14:val="none"/>
+              </w:rPr>
+              <w:t>"todd.bandrowsky@countryvideogames.com"</w:t>
+            </w:r>
+            <w:r>
+              <w:rPr>
+                <w:rFonts w:ascii="Consolas" w:eastAsia="Times New Roman" w:hAnsi="Consolas" w:cs="Times New Roman"/>
+                <w:color w:val="000000"/>
+                <w:kern w:val="0"/>
+                <w:sz w:val="18"/>
+                <w:szCs w:val="18"/>
+                <w14:ligatures w14:val="none"/>
+              </w:rPr>
+              <w:t>,</w:t>
+            </w:r>
+          </w:p>
+          <w:p>
+            <w:pPr>
+              <w:shd w:val="clear" w:color="auto" w:fill="FFFFFF"/>
+              <w:spacing w:line="270" w:lineRule="atLeast"/>
+              <w:rPr>
+                <w:rFonts w:ascii="Consolas" w:eastAsia="Times New Roman" w:hAnsi="Consolas" w:cs="Times New Roman"/>
+                <w:color w:val="000000"/>
+                <w:kern w:val="0"/>
+                <w:sz w:val="18"/>
+                <w:szCs w:val="18"/>
+                <w14:ligatures w14:val="none"/>
+              </w:rPr>
+            </w:pPr>
+            <w:r>
+              <w:rPr>
+                <w:rFonts w:ascii="Consolas" w:eastAsia="Times New Roman" w:hAnsi="Consolas" w:cs="Times New Roman"/>
+                <w:color w:val="000000"/>
+                <w:kern w:val="0"/>
+                <w:sz w:val="18"/>
+                <w:szCs w:val="18"/>
+                <w14:ligatures w14:val="none"/>
+              </w:rPr>
+              <w:t xml:space="preserve">        </w:t>
+            </w:r>
+            <w:r>
+              <w:rPr>
+                <w:rFonts w:ascii="Consolas" w:eastAsia="Times New Roman" w:hAnsi="Consolas" w:cs="Times New Roman"/>
+                <w:color w:val="A31515"/>
+                <w:kern w:val="0"/>
+                <w:sz w:val="18"/>
+                <w:szCs w:val="18"/>
+                <w14:ligatures w14:val="none"/>
+              </w:rPr>
+              <w:t>"</w:t>
+            </w:r>
+            <w:proofErr w:type="spellStart"/>
+            <w:proofErr w:type="gramStart"/>
+            <w:r>
+              <w:rPr>
+                <w:rFonts w:ascii="Consolas" w:eastAsia="Times New Roman" w:hAnsi="Consolas" w:cs="Times New Roman"/>
+                <w:color w:val="A31515"/>
+                <w:kern w:val="0"/>
+                <w:sz w:val="18"/>
+                <w:szCs w:val="18"/>
+                <w14:ligatures w14:val="none"/>
+              </w:rPr>
+              <w:t>object</w:t>
+            </w:r>
+            <w:proofErr w:type="gramEnd"/>
+            <w:r>
+              <w:rPr>
+                <w:rFonts w:ascii="Consolas" w:eastAsia="Times New Roman" w:hAnsi="Consolas" w:cs="Times New Roman"/>
+                <w:color w:val="A31515"/>
+                <w:kern w:val="0"/>
+                <w:sz w:val="18"/>
+                <w:szCs w:val="18"/>
+                <w14:ligatures w14:val="none"/>
+              </w:rPr>
+              <w:t>_id</w:t>
+            </w:r>
+            <w:proofErr w:type="spellEnd"/>
+            <w:r>
+              <w:rPr>
+                <w:rFonts w:ascii="Consolas" w:eastAsia="Times New Roman" w:hAnsi="Consolas" w:cs="Times New Roman"/>
+                <w:color w:val="A31515"/>
+                <w:kern w:val="0"/>
+                <w:sz w:val="18"/>
+                <w:szCs w:val="18"/>
+                <w14:ligatures w14:val="none"/>
+              </w:rPr>
+              <w:t>"</w:t>
+            </w:r>
+            <w:r>
+              <w:rPr>
+                <w:rFonts w:ascii="Consolas" w:eastAsia="Times New Roman" w:hAnsi="Consolas" w:cs="Times New Roman"/>
+                <w:color w:val="000000"/>
+                <w:kern w:val="0"/>
+                <w:sz w:val="18"/>
+                <w:szCs w:val="18"/>
+                <w14:ligatures w14:val="none"/>
+              </w:rPr>
+              <w:t xml:space="preserve">: </w:t>
+            </w:r>
+            <w:r>
+              <w:rPr>
+                <w:rFonts w:ascii="Consolas" w:eastAsia="Times New Roman" w:hAnsi="Consolas" w:cs="Times New Roman"/>
+                <w:color w:val="098658"/>
+                <w:kern w:val="0"/>
+                <w:sz w:val="18"/>
+                <w:szCs w:val="18"/>
+                <w14:ligatures w14:val="none"/>
+              </w:rPr>
+              <w:t>4018</w:t>
+            </w:r>
+            <w:r>
+              <w:rPr>
+                <w:rFonts w:ascii="Consolas" w:eastAsia="Times New Roman" w:hAnsi="Consolas" w:cs="Times New Roman"/>
+                <w:color w:val="000000"/>
+                <w:kern w:val="0"/>
+                <w:sz w:val="18"/>
+                <w:szCs w:val="18"/>
+                <w14:ligatures w14:val="none"/>
+              </w:rPr>
+              <w:t>,</w:t>
+            </w:r>
+          </w:p>
+          <w:p>
+            <w:pPr>
+              <w:shd w:val="clear" w:color="auto" w:fill="FFFFFF"/>
+              <w:spacing w:line="270" w:lineRule="atLeast"/>
+              <w:rPr>
+                <w:rFonts w:ascii="Consolas" w:eastAsia="Times New Roman" w:hAnsi="Consolas" w:cs="Times New Roman"/>
+                <w:color w:val="000000"/>
+                <w:kern w:val="0"/>
+                <w:sz w:val="18"/>
+                <w:szCs w:val="18"/>
+                <w14:ligatures w14:val="none"/>
+              </w:rPr>
+            </w:pPr>
+            <w:r>
+              <w:rPr>
+                <w:rFonts w:ascii="Consolas" w:eastAsia="Times New Roman" w:hAnsi="Consolas" w:cs="Times New Roman"/>
+                <w:color w:val="000000"/>
+                <w:kern w:val="0"/>
+                <w:sz w:val="18"/>
+                <w:szCs w:val="18"/>
+                <w14:ligatures w14:val="none"/>
+              </w:rPr>
+              <w:t xml:space="preserve">        </w:t>
+            </w:r>
+            <w:r>
+              <w:rPr>
+                <w:rFonts w:ascii="Consolas" w:eastAsia="Times New Roman" w:hAnsi="Consolas" w:cs="Times New Roman"/>
+                <w:color w:val="A31515"/>
+                <w:kern w:val="0"/>
+                <w:sz w:val="18"/>
+                <w:szCs w:val="18"/>
+                <w14:ligatures w14:val="none"/>
+              </w:rPr>
+              <w:t>"</w:t>
+            </w:r>
+            <w:proofErr w:type="spellStart"/>
+            <w:proofErr w:type="gramStart"/>
+            <w:r>
+              <w:rPr>
+                <w:rFonts w:ascii="Consolas" w:eastAsia="Times New Roman" w:hAnsi="Consolas" w:cs="Times New Roman"/>
+                <w:color w:val="A31515"/>
+                <w:kern w:val="0"/>
+                <w:sz w:val="18"/>
+                <w:szCs w:val="18"/>
+                <w14:ligatures w14:val="none"/>
+              </w:rPr>
+              <w:t>user</w:t>
+            </w:r>
+            <w:proofErr w:type="gramEnd"/>
+            <w:r>
+              <w:rPr>
+                <w:rFonts w:ascii="Consolas" w:eastAsia="Times New Roman" w:hAnsi="Consolas" w:cs="Times New Roman"/>
+                <w:color w:val="A31515"/>
+                <w:kern w:val="0"/>
+                <w:sz w:val="18"/>
+                <w:szCs w:val="18"/>
+                <w14:ligatures w14:val="none"/>
+              </w:rPr>
+              <w:t>_name</w:t>
+            </w:r>
+            <w:proofErr w:type="spellEnd"/>
+            <w:r>
+              <w:rPr>
+                <w:rFonts w:ascii="Consolas" w:eastAsia="Times New Roman" w:hAnsi="Consolas" w:cs="Times New Roman"/>
+                <w:color w:val="A31515"/>
+                <w:kern w:val="0"/>
+                <w:sz w:val="18"/>
+                <w:szCs w:val="18"/>
+                <w14:ligatures w14:val="none"/>
+              </w:rPr>
+              <w:t>"</w:t>
+            </w:r>
+            <w:r>
+              <w:rPr>
+                <w:rFonts w:ascii="Consolas" w:eastAsia="Times New Roman" w:hAnsi="Consolas" w:cs="Times New Roman"/>
+                <w:color w:val="000000"/>
+                <w:kern w:val="0"/>
+                <w:sz w:val="18"/>
+                <w:szCs w:val="18"/>
+                <w14:ligatures w14:val="none"/>
+              </w:rPr>
+              <w:t xml:space="preserve">: </w:t>
+            </w:r>
+            <w:r>
+              <w:rPr>
+                <w:rFonts w:ascii="Consolas" w:eastAsia="Times New Roman" w:hAnsi="Consolas" w:cs="Times New Roman"/>
+                <w:color w:val="0451A5"/>
+                <w:kern w:val="0"/>
+                <w:sz w:val="18"/>
+                <w:szCs w:val="18"/>
+                <w14:ligatures w14:val="none"/>
+              </w:rPr>
+              <w:t>"</w:t>
+            </w:r>
+            <w:proofErr w:type="spellStart"/>
+            <w:r>
+              <w:rPr>
+                <w:rFonts w:ascii="Consolas" w:eastAsia="Times New Roman" w:hAnsi="Consolas" w:cs="Times New Roman"/>
+                <w:color w:val="0451A5"/>
+                <w:kern w:val="0"/>
+                <w:sz w:val="18"/>
+                <w:szCs w:val="18"/>
+                <w14:ligatures w14:val="none"/>
+              </w:rPr>
+              <w:t>companydrone</w:t>
+            </w:r>
+            <w:proofErr w:type="spellEnd"/>
+            <w:r>
+              <w:rPr>
+                <w:rFonts w:ascii="Consolas" w:eastAsia="Times New Roman" w:hAnsi="Consolas" w:cs="Times New Roman"/>
+                <w:color w:val="0451A5"/>
+                <w:kern w:val="0"/>
+                <w:sz w:val="18"/>
+                <w:szCs w:val="18"/>
+                <w14:ligatures w14:val="none"/>
+              </w:rPr>
+              <w:t>"</w:t>
+            </w:r>
+          </w:p>
+          <w:p>
+            <w:pPr>
+              <w:shd w:val="clear" w:color="auto" w:fill="FFFFFF"/>
+              <w:spacing w:line="270" w:lineRule="atLeast"/>
+              <w:rPr>
+                <w:rFonts w:ascii="Consolas" w:eastAsia="Times New Roman" w:hAnsi="Consolas" w:cs="Times New Roman"/>
+                <w:color w:val="000000"/>
+                <w:kern w:val="0"/>
+                <w:sz w:val="18"/>
+                <w:szCs w:val="18"/>
+                <w14:ligatures w14:val="none"/>
+              </w:rPr>
+            </w:pPr>
+            <w:r>
+              <w:rPr>
+                <w:rFonts w:ascii="Consolas" w:eastAsia="Times New Roman" w:hAnsi="Consolas" w:cs="Times New Roman"/>
+                <w:color w:val="000000"/>
+                <w:kern w:val="0"/>
+                <w:sz w:val="18"/>
+                <w:szCs w:val="18"/>
+                <w14:ligatures w14:val="none"/>
+              </w:rPr>
+              <w:t>    },</w:t>
+            </w:r>
+          </w:p>
+          <w:p>
+            <w:pPr>
+              <w:shd w:val="clear" w:color="auto" w:fill="FFFFFF"/>
+              <w:spacing w:line="270" w:lineRule="atLeast"/>
+              <w:rPr>
+                <w:rFonts w:ascii="Consolas" w:eastAsia="Times New Roman" w:hAnsi="Consolas" w:cs="Times New Roman"/>
+                <w:color w:val="000000"/>
+                <w:kern w:val="0"/>
+                <w:sz w:val="18"/>
+                <w:szCs w:val="18"/>
+                <w14:ligatures w14:val="none"/>
+              </w:rPr>
+            </w:pPr>
+            <w:r>
+              <w:rPr>
+                <w:rFonts w:ascii="Consolas" w:eastAsia="Times New Roman" w:hAnsi="Consolas" w:cs="Times New Roman"/>
+                <w:color w:val="000000"/>
+                <w:kern w:val="0"/>
+                <w:sz w:val="18"/>
+                <w:szCs w:val="18"/>
+                <w14:ligatures w14:val="none"/>
+              </w:rPr>
+              <w:t xml:space="preserve">    </w:t>
+            </w:r>
+            <w:r>
+              <w:rPr>
+                <w:rFonts w:ascii="Consolas" w:eastAsia="Times New Roman" w:hAnsi="Consolas" w:cs="Times New Roman"/>
+                <w:color w:val="A31515"/>
+                <w:kern w:val="0"/>
+                <w:sz w:val="18"/>
+                <w:szCs w:val="18"/>
+                <w14:ligatures w14:val="none"/>
+              </w:rPr>
+              <w:t>"message"</w:t>
+            </w:r>
+            <w:r>
+              <w:rPr>
+                <w:rFonts w:ascii="Consolas" w:eastAsia="Times New Roman" w:hAnsi="Consolas" w:cs="Times New Roman"/>
+                <w:color w:val="000000"/>
+                <w:kern w:val="0"/>
+                <w:sz w:val="18"/>
+                <w:szCs w:val="18"/>
+                <w14:ligatures w14:val="none"/>
+              </w:rPr>
+              <w:t xml:space="preserve">: </w:t>
+            </w:r>
+            <w:r>
+              <w:rPr>
+                <w:rFonts w:ascii="Consolas" w:eastAsia="Times New Roman" w:hAnsi="Consolas" w:cs="Times New Roman"/>
+                <w:color w:val="0451A5"/>
+                <w:kern w:val="0"/>
+                <w:sz w:val="18"/>
+                <w:szCs w:val="18"/>
+                <w14:ligatures w14:val="none"/>
+              </w:rPr>
+              <w:t>"User created"</w:t>
+            </w:r>
+            <w:r>
+              <w:rPr>
+                <w:rFonts w:ascii="Consolas" w:eastAsia="Times New Roman" w:hAnsi="Consolas" w:cs="Times New Roman"/>
+                <w:color w:val="000000"/>
+                <w:kern w:val="0"/>
+                <w:sz w:val="18"/>
+                <w:szCs w:val="18"/>
+                <w14:ligatures w14:val="none"/>
+              </w:rPr>
+              <w:t>,</w:t>
+            </w:r>
+          </w:p>
+          <w:p>
+            <w:pPr>
+              <w:shd w:val="clear" w:color="auto" w:fill="FFFFFF"/>
+              <w:spacing w:line="270" w:lineRule="atLeast"/>
+              <w:rPr>
+                <w:rFonts w:ascii="Consolas" w:eastAsia="Times New Roman" w:hAnsi="Consolas" w:cs="Times New Roman"/>
+                <w:color w:val="000000"/>
+                <w:kern w:val="0"/>
+                <w:sz w:val="18"/>
+                <w:szCs w:val="18"/>
+                <w14:ligatures w14:val="none"/>
+              </w:rPr>
+            </w:pPr>
+            <w:r>
+              <w:rPr>
+                <w:rFonts w:ascii="Consolas" w:eastAsia="Times New Roman" w:hAnsi="Consolas" w:cs="Times New Roman"/>
+                <w:color w:val="000000"/>
+                <w:kern w:val="0"/>
+                <w:sz w:val="18"/>
+                <w:szCs w:val="18"/>
+                <w14:ligatures w14:val="none"/>
+              </w:rPr>
+              <w:t xml:space="preserve">    </w:t>
+            </w:r>
+            <w:r>
+              <w:rPr>
+                <w:rFonts w:ascii="Consolas" w:eastAsia="Times New Roman" w:hAnsi="Consolas" w:cs="Times New Roman"/>
+                <w:color w:val="A31515"/>
+                <w:kern w:val="0"/>
+                <w:sz w:val="18"/>
+                <w:szCs w:val="18"/>
+                <w14:ligatures w14:val="none"/>
+              </w:rPr>
+              <w:t>"seconds"</w:t>
+            </w:r>
+            <w:r>
+              <w:rPr>
+                <w:rFonts w:ascii="Consolas" w:eastAsia="Times New Roman" w:hAnsi="Consolas" w:cs="Times New Roman"/>
+                <w:color w:val="000000"/>
+                <w:kern w:val="0"/>
+                <w:sz w:val="18"/>
+                <w:szCs w:val="18"/>
+                <w14:ligatures w14:val="none"/>
+              </w:rPr>
+              <w:t xml:space="preserve">: </w:t>
+            </w:r>
+            <w:r>
+              <w:rPr>
+                <w:rFonts w:ascii="Consolas" w:eastAsia="Times New Roman" w:hAnsi="Consolas" w:cs="Times New Roman"/>
+                <w:color w:val="098658"/>
+                <w:kern w:val="0"/>
+                <w:sz w:val="18"/>
+                <w:szCs w:val="18"/>
+                <w14:ligatures w14:val="none"/>
+              </w:rPr>
+              <w:t>0.061787</w:t>
+            </w:r>
+            <w:r>
+              <w:rPr>
+                <w:rFonts w:ascii="Consolas" w:eastAsia="Times New Roman" w:hAnsi="Consolas" w:cs="Times New Roman"/>
+                <w:color w:val="000000"/>
+                <w:kern w:val="0"/>
+                <w:sz w:val="18"/>
+                <w:szCs w:val="18"/>
+                <w14:ligatures w14:val="none"/>
+              </w:rPr>
+              <w:t>,</w:t>
+            </w:r>
+          </w:p>
+          <w:p>
+            <w:pPr>
+              <w:shd w:val="clear" w:color="auto" w:fill="FFFFFF"/>
+              <w:spacing w:line="270" w:lineRule="atLeast"/>
+              <w:rPr>
+                <w:rFonts w:ascii="Consolas" w:eastAsia="Times New Roman" w:hAnsi="Consolas" w:cs="Times New Roman"/>
+                <w:color w:val="000000"/>
+                <w:kern w:val="0"/>
+                <w:sz w:val="18"/>
+                <w:szCs w:val="18"/>
+                <w14:ligatures w14:val="none"/>
+              </w:rPr>
+            </w:pPr>
+            <w:r>
+              <w:rPr>
+                <w:rFonts w:ascii="Consolas" w:eastAsia="Times New Roman" w:hAnsi="Consolas" w:cs="Times New Roman"/>
+                <w:color w:val="000000"/>
+                <w:kern w:val="0"/>
+                <w:sz w:val="18"/>
+                <w:szCs w:val="18"/>
+                <w14:ligatures w14:val="none"/>
+              </w:rPr>
+              <w:t xml:space="preserve">    </w:t>
+            </w:r>
+            <w:r>
+              <w:rPr>
+                <w:rFonts w:ascii="Consolas" w:eastAsia="Times New Roman" w:hAnsi="Consolas" w:cs="Times New Roman"/>
+                <w:color w:val="A31515"/>
+                <w:kern w:val="0"/>
+                <w:sz w:val="18"/>
+                <w:szCs w:val="18"/>
+                <w14:ligatures w14:val="none"/>
+              </w:rPr>
+              <w:t>"success"</w:t>
+            </w:r>
+            <w:r>
+              <w:rPr>
+                <w:rFonts w:ascii="Consolas" w:eastAsia="Times New Roman" w:hAnsi="Consolas" w:cs="Times New Roman"/>
+                <w:color w:val="000000"/>
+                <w:kern w:val="0"/>
+                <w:sz w:val="18"/>
+                <w:szCs w:val="18"/>
+                <w14:ligatures w14:val="none"/>
+              </w:rPr>
+              <w:t xml:space="preserve">: </w:t>
+            </w:r>
+            <w:r>
+              <w:rPr>
+                <w:rFonts w:ascii="Consolas" w:eastAsia="Times New Roman" w:hAnsi="Consolas" w:cs="Times New Roman"/>
+                <w:color w:val="098658"/>
+                <w:kern w:val="0"/>
+                <w:sz w:val="18"/>
+                <w:szCs w:val="18"/>
+                <w14:ligatures w14:val="none"/>
+              </w:rPr>
+              <w:t>1.000000</w:t>
+            </w:r>
+          </w:p>
+          <w:p>
+            <w:pPr>
+              <w:shd w:val="clear" w:color="auto" w:fill="FFFFFF"/>
+              <w:spacing w:line="270" w:lineRule="atLeast"/>
+              <w:rPr>
+                <w:rFonts w:ascii="Consolas" w:eastAsia="Times New Roman" w:hAnsi="Consolas" w:cs="Times New Roman"/>
+                <w:color w:val="000000"/>
+                <w:kern w:val="0"/>
+                <w:sz w:val="18"/>
+                <w:szCs w:val="18"/>
+                <w14:ligatures w14:val="none"/>
+              </w:rPr>
+            </w:pPr>
+            <w:r>
+              <w:rPr>
+                <w:rFonts w:ascii="Consolas" w:eastAsia="Times New Roman" w:hAnsi="Consolas" w:cs="Times New Roman"/>
+                <w:color w:val="000000"/>
+                <w:kern w:val="0"/>
+                <w:sz w:val="18"/>
+                <w:szCs w:val="18"/>
+                <w14:ligatures w14:val="none"/>
+              </w:rPr>
+              <w:t>}</w:t>
+            </w:r>
+          </w:p>
+          <w:p/>
+        </w:tc>
+      </w:tr>
+      <w:tr>
+        <w:tc>
+          <w:tcPr>
+            <w:tcW w:w="2599" w:type="dxa"/>
+          </w:tcPr>
+          <w:p/>
+        </w:tc>
+        <w:tc>
+          <w:tcPr>
+            <w:tcW w:w="7026" w:type="dxa"/>
+          </w:tcPr>
+          <w:p>
+            <w:r>
+              <w:t>Discussion</w:t>
+            </w:r>
+          </w:p>
+        </w:tc>
+      </w:tr>
+      <w:tr>
+        <w:tc>
+          <w:tcPr>
+            <w:tcW w:w="2599" w:type="dxa"/>
+          </w:tcPr>
+          <w:p/>
+        </w:tc>
+        <w:tc>
+          <w:tcPr>
+            <w:tcW w:w="7026" w:type="dxa"/>
+          </w:tcPr>
+          <w:p>
+            <w:r>
+              <w:t xml:space="preserve">Creates the user object with the requested username, if available.  Otherwise, a variation of the username with </w:t>
+            </w:r>
+            <w:proofErr w:type="gramStart"/>
+            <w:r>
+              <w:t>a  number</w:t>
+            </w:r>
+            <w:proofErr w:type="gramEnd"/>
+            <w:r>
+              <w:t xml:space="preserve"> on it is substituted and returned.</w:t>
+            </w:r>
+          </w:p>
+        </w:tc>
+      </w:tr>
+      <w:tr>
+        <w:tc>
+          <w:tcPr>
+            <w:tcW w:w="2599" w:type="dxa"/>
+          </w:tcPr>
+          <w:p>
+            <w:r>
+              <w:t>corona/login/</w:t>
+            </w:r>
+            <w:proofErr w:type="spellStart"/>
+            <w:r>
+              <w:t>confirmuser</w:t>
+            </w:r>
+            <w:proofErr w:type="spellEnd"/>
+          </w:p>
+        </w:tc>
+        <w:tc>
+          <w:tcPr>
+            <w:tcW w:w="7026" w:type="dxa"/>
+          </w:tcPr>
+          <w:p>
+            <w:pPr>
+              <w:shd w:val="clear" w:color="auto" w:fill="FFFFFF"/>
+              <w:spacing w:line="270" w:lineRule="atLeast"/>
+              <w:rPr>
+                <w:rFonts w:ascii="Consolas" w:eastAsia="Times New Roman" w:hAnsi="Consolas" w:cs="Times New Roman"/>
+                <w:color w:val="000000"/>
+                <w:kern w:val="0"/>
+                <w:sz w:val="18"/>
+                <w:szCs w:val="18"/>
+                <w14:ligatures w14:val="none"/>
+              </w:rPr>
+            </w:pPr>
+            <w:r>
+              <w:rPr>
+                <w:rFonts w:ascii="Consolas" w:eastAsia="Times New Roman" w:hAnsi="Consolas" w:cs="Times New Roman"/>
+                <w:color w:val="000000"/>
+                <w:kern w:val="0"/>
+                <w:sz w:val="18"/>
+                <w:szCs w:val="18"/>
+                <w14:ligatures w14:val="none"/>
+              </w:rPr>
+              <w:t>{</w:t>
+            </w:r>
+          </w:p>
+          <w:p>
+            <w:pPr>
+              <w:shd w:val="clear" w:color="auto" w:fill="FFFFFF"/>
+              <w:spacing w:line="270" w:lineRule="atLeast"/>
+              <w:rPr>
+                <w:rFonts w:ascii="Consolas" w:eastAsia="Times New Roman" w:hAnsi="Consolas" w:cs="Times New Roman"/>
+                <w:color w:val="000000"/>
+                <w:kern w:val="0"/>
+                <w:sz w:val="18"/>
+                <w:szCs w:val="18"/>
+                <w14:ligatures w14:val="none"/>
+              </w:rPr>
+            </w:pPr>
+            <w:r>
+              <w:rPr>
+                <w:rFonts w:ascii="Consolas" w:eastAsia="Times New Roman" w:hAnsi="Consolas" w:cs="Times New Roman"/>
+                <w:color w:val="000000"/>
+                <w:kern w:val="0"/>
+                <w:sz w:val="18"/>
+                <w:szCs w:val="18"/>
+                <w14:ligatures w14:val="none"/>
+              </w:rPr>
+              <w:t xml:space="preserve">        </w:t>
+            </w:r>
+            <w:r>
+              <w:rPr>
+                <w:rFonts w:ascii="Consolas" w:eastAsia="Times New Roman" w:hAnsi="Consolas" w:cs="Times New Roman"/>
+                <w:color w:val="A31515"/>
+                <w:kern w:val="0"/>
+                <w:sz w:val="18"/>
+                <w:szCs w:val="18"/>
+                <w14:ligatures w14:val="none"/>
+              </w:rPr>
+              <w:t>"</w:t>
+            </w:r>
+            <w:proofErr w:type="spellStart"/>
+            <w:r>
+              <w:rPr>
+                <w:rFonts w:ascii="Consolas" w:eastAsia="Times New Roman" w:hAnsi="Consolas" w:cs="Times New Roman"/>
+                <w:color w:val="A31515"/>
+                <w:kern w:val="0"/>
+                <w:sz w:val="18"/>
+                <w:szCs w:val="18"/>
+                <w14:ligatures w14:val="none"/>
+              </w:rPr>
+              <w:t>user_name</w:t>
+            </w:r>
+            <w:proofErr w:type="spellEnd"/>
+            <w:proofErr w:type="gramStart"/>
+            <w:r>
+              <w:rPr>
+                <w:rFonts w:ascii="Consolas" w:eastAsia="Times New Roman" w:hAnsi="Consolas" w:cs="Times New Roman"/>
+                <w:color w:val="A31515"/>
+                <w:kern w:val="0"/>
+                <w:sz w:val="18"/>
+                <w:szCs w:val="18"/>
+                <w14:ligatures w14:val="none"/>
+              </w:rPr>
+              <w:t>"</w:t>
+            </w:r>
+            <w:r>
+              <w:rPr>
+                <w:rFonts w:ascii="Consolas" w:eastAsia="Times New Roman" w:hAnsi="Consolas" w:cs="Times New Roman"/>
+                <w:color w:val="000000"/>
+                <w:kern w:val="0"/>
+                <w:sz w:val="18"/>
+                <w:szCs w:val="18"/>
+                <w14:ligatures w14:val="none"/>
+              </w:rPr>
+              <w:t xml:space="preserve"> :</w:t>
+            </w:r>
+            <w:proofErr w:type="gramEnd"/>
+            <w:r>
+              <w:rPr>
+                <w:rFonts w:ascii="Consolas" w:eastAsia="Times New Roman" w:hAnsi="Consolas" w:cs="Times New Roman"/>
+                <w:color w:val="000000"/>
+                <w:kern w:val="0"/>
+                <w:sz w:val="18"/>
+                <w:szCs w:val="18"/>
+                <w14:ligatures w14:val="none"/>
+              </w:rPr>
+              <w:t xml:space="preserve"> </w:t>
+            </w:r>
+            <w:r>
+              <w:rPr>
+                <w:rFonts w:ascii="Consolas" w:eastAsia="Times New Roman" w:hAnsi="Consolas" w:cs="Times New Roman"/>
+                <w:color w:val="0451A5"/>
+                <w:kern w:val="0"/>
+                <w:sz w:val="18"/>
+                <w:szCs w:val="18"/>
+                <w14:ligatures w14:val="none"/>
+              </w:rPr>
+              <w:t>"</w:t>
+            </w:r>
+            <w:proofErr w:type="spellStart"/>
+            <w:r>
+              <w:rPr>
+                <w:rFonts w:ascii="Consolas" w:eastAsia="Times New Roman" w:hAnsi="Consolas" w:cs="Times New Roman"/>
+                <w:color w:val="0451A5"/>
+                <w:kern w:val="0"/>
+                <w:sz w:val="18"/>
+                <w:szCs w:val="18"/>
+                <w14:ligatures w14:val="none"/>
+              </w:rPr>
+              <w:t>companydrone</w:t>
+            </w:r>
+            <w:proofErr w:type="spellEnd"/>
+            <w:r>
+              <w:rPr>
+                <w:rFonts w:ascii="Consolas" w:eastAsia="Times New Roman" w:hAnsi="Consolas" w:cs="Times New Roman"/>
+                <w:color w:val="0451A5"/>
+                <w:kern w:val="0"/>
+                <w:sz w:val="18"/>
+                <w:szCs w:val="18"/>
+                <w14:ligatures w14:val="none"/>
+              </w:rPr>
+              <w:t>"</w:t>
+            </w:r>
+            <w:r>
+              <w:rPr>
+                <w:rFonts w:ascii="Consolas" w:eastAsia="Times New Roman" w:hAnsi="Consolas" w:cs="Times New Roman"/>
+                <w:color w:val="000000"/>
+                <w:kern w:val="0"/>
+                <w:sz w:val="18"/>
+                <w:szCs w:val="18"/>
+                <w14:ligatures w14:val="none"/>
+              </w:rPr>
+              <w:t>,</w:t>
+            </w:r>
+          </w:p>
+          <w:p>
+            <w:pPr>
+              <w:shd w:val="clear" w:color="auto" w:fill="FFFFFF"/>
+              <w:spacing w:line="270" w:lineRule="atLeast"/>
+              <w:rPr>
+                <w:rFonts w:ascii="Consolas" w:eastAsia="Times New Roman" w:hAnsi="Consolas" w:cs="Times New Roman"/>
+                <w:color w:val="000000"/>
+                <w:kern w:val="0"/>
+                <w:sz w:val="18"/>
+                <w:szCs w:val="18"/>
+                <w14:ligatures w14:val="none"/>
+              </w:rPr>
+            </w:pPr>
+            <w:r>
+              <w:rPr>
+                <w:rFonts w:ascii="Consolas" w:eastAsia="Times New Roman" w:hAnsi="Consolas" w:cs="Times New Roman"/>
+                <w:color w:val="000000"/>
+                <w:kern w:val="0"/>
+                <w:sz w:val="18"/>
+                <w:szCs w:val="18"/>
+                <w14:ligatures w14:val="none"/>
+              </w:rPr>
+              <w:t xml:space="preserve">        </w:t>
+            </w:r>
+            <w:r>
+              <w:rPr>
+                <w:rFonts w:ascii="Consolas" w:eastAsia="Times New Roman" w:hAnsi="Consolas" w:cs="Times New Roman"/>
+                <w:color w:val="A31515"/>
+                <w:kern w:val="0"/>
+                <w:sz w:val="18"/>
+                <w:szCs w:val="18"/>
+                <w14:ligatures w14:val="none"/>
+              </w:rPr>
+              <w:t>"</w:t>
+            </w:r>
+            <w:proofErr w:type="spellStart"/>
+            <w:r>
+              <w:rPr>
+                <w:rFonts w:ascii="Consolas" w:eastAsia="Times New Roman" w:hAnsi="Consolas" w:cs="Times New Roman"/>
+                <w:color w:val="A31515"/>
+                <w:kern w:val="0"/>
+                <w:sz w:val="18"/>
+                <w:szCs w:val="18"/>
+                <w14:ligatures w14:val="none"/>
+              </w:rPr>
+              <w:t>validation_code</w:t>
+            </w:r>
+            <w:proofErr w:type="spellEnd"/>
+            <w:proofErr w:type="gramStart"/>
+            <w:r>
+              <w:rPr>
+                <w:rFonts w:ascii="Consolas" w:eastAsia="Times New Roman" w:hAnsi="Consolas" w:cs="Times New Roman"/>
+                <w:color w:val="A31515"/>
+                <w:kern w:val="0"/>
+                <w:sz w:val="18"/>
+                <w:szCs w:val="18"/>
+                <w14:ligatures w14:val="none"/>
+              </w:rPr>
+              <w:t>"</w:t>
+            </w:r>
+            <w:r>
+              <w:rPr>
+                <w:rFonts w:ascii="Consolas" w:eastAsia="Times New Roman" w:hAnsi="Consolas" w:cs="Times New Roman"/>
+                <w:color w:val="000000"/>
+                <w:kern w:val="0"/>
+                <w:sz w:val="18"/>
+                <w:szCs w:val="18"/>
+                <w14:ligatures w14:val="none"/>
+              </w:rPr>
+              <w:t xml:space="preserve"> :</w:t>
+            </w:r>
+            <w:proofErr w:type="gramEnd"/>
+            <w:r>
+              <w:rPr>
+                <w:rFonts w:ascii="Consolas" w:eastAsia="Times New Roman" w:hAnsi="Consolas" w:cs="Times New Roman"/>
+                <w:color w:val="000000"/>
+                <w:kern w:val="0"/>
+                <w:sz w:val="18"/>
+                <w:szCs w:val="18"/>
+                <w14:ligatures w14:val="none"/>
+              </w:rPr>
+              <w:t xml:space="preserve"> </w:t>
+            </w:r>
+            <w:r>
+              <w:rPr>
+                <w:rFonts w:ascii="Consolas" w:eastAsia="Times New Roman" w:hAnsi="Consolas" w:cs="Times New Roman"/>
+                <w:color w:val="0451A5"/>
+                <w:kern w:val="0"/>
+                <w:sz w:val="18"/>
+                <w:szCs w:val="18"/>
+                <w14:ligatures w14:val="none"/>
+              </w:rPr>
+              <w:t>"MEAYLN"</w:t>
+            </w:r>
+          </w:p>
+          <w:p>
+            <w:pPr>
+              <w:shd w:val="clear" w:color="auto" w:fill="FFFFFF"/>
+              <w:spacing w:line="270" w:lineRule="atLeast"/>
+              <w:rPr>
+                <w:rFonts w:ascii="Consolas" w:eastAsia="Times New Roman" w:hAnsi="Consolas" w:cs="Times New Roman"/>
+                <w:color w:val="000000"/>
+                <w:kern w:val="0"/>
+                <w:sz w:val="18"/>
+                <w:szCs w:val="18"/>
+                <w14:ligatures w14:val="none"/>
+              </w:rPr>
+            </w:pPr>
+            <w:r>
+              <w:rPr>
+                <w:rFonts w:ascii="Consolas" w:eastAsia="Times New Roman" w:hAnsi="Consolas" w:cs="Times New Roman"/>
+                <w:color w:val="000000"/>
+                <w:kern w:val="0"/>
+                <w:sz w:val="18"/>
+                <w:szCs w:val="18"/>
+                <w14:ligatures w14:val="none"/>
+              </w:rPr>
+              <w:t>}</w:t>
+            </w:r>
+          </w:p>
+          <w:p/>
+        </w:tc>
+      </w:tr>
+      <w:tr>
+        <w:tc>
+          <w:tcPr>
+            <w:tcW w:w="2599" w:type="dxa"/>
+          </w:tcPr>
+          <w:p/>
+        </w:tc>
+        <w:tc>
+          <w:tcPr>
+            <w:tcW w:w="7026" w:type="dxa"/>
+          </w:tcPr>
+          <w:p>
+            <w:pPr>
+              <w:shd w:val="clear" w:color="auto" w:fill="FFFFFF"/>
+              <w:spacing w:line="270" w:lineRule="atLeast"/>
+              <w:rPr>
+                <w:rFonts w:ascii="Consolas" w:eastAsia="Times New Roman" w:hAnsi="Consolas" w:cs="Times New Roman"/>
+                <w:color w:val="000000"/>
+                <w:kern w:val="0"/>
+                <w:sz w:val="18"/>
+                <w:szCs w:val="18"/>
+                <w14:ligatures w14:val="none"/>
+              </w:rPr>
+            </w:pPr>
+            <w:r>
+              <w:rPr>
+                <w:rFonts w:eastAsia="Times New Roman" w:cs="Times New Roman"/>
+                <w:color w:val="000000"/>
+                <w:kern w:val="0"/>
+                <w14:ligatures w14:val="none"/>
+              </w:rPr>
+              <w:t>Result</w:t>
+            </w:r>
+          </w:p>
+        </w:tc>
+      </w:tr>
+      <w:tr>
+        <w:tc>
+          <w:tcPr>
+            <w:tcW w:w="2599" w:type="dxa"/>
+          </w:tcPr>
+          <w:p/>
+        </w:tc>
+        <w:tc>
+          <w:tcPr>
+            <w:tcW w:w="7026" w:type="dxa"/>
+          </w:tcPr>
+          <w:p>
+            <w:pPr>
+              <w:shd w:val="clear" w:color="auto" w:fill="FFFFFF"/>
+              <w:spacing w:line="270" w:lineRule="atLeast"/>
+              <w:rPr>
+                <w:rFonts w:ascii="Consolas" w:eastAsia="Times New Roman" w:hAnsi="Consolas" w:cs="Times New Roman"/>
+                <w:color w:val="000000"/>
+                <w:kern w:val="0"/>
+                <w:sz w:val="18"/>
+                <w:szCs w:val="18"/>
+                <w14:ligatures w14:val="none"/>
+              </w:rPr>
+            </w:pPr>
+            <w:r>
+              <w:rPr>
+                <w:rFonts w:ascii="Consolas" w:eastAsia="Times New Roman" w:hAnsi="Consolas" w:cs="Times New Roman"/>
+                <w:color w:val="000000"/>
+                <w:kern w:val="0"/>
+                <w:sz w:val="18"/>
+                <w:szCs w:val="18"/>
+                <w14:ligatures w14:val="none"/>
+              </w:rPr>
+              <w:t>{</w:t>
+            </w:r>
+          </w:p>
+          <w:p>
+            <w:pPr>
+              <w:shd w:val="clear" w:color="auto" w:fill="FFFFFF"/>
+              <w:spacing w:line="270" w:lineRule="atLeast"/>
+              <w:rPr>
+                <w:rFonts w:ascii="Consolas" w:eastAsia="Times New Roman" w:hAnsi="Consolas" w:cs="Times New Roman"/>
+                <w:color w:val="000000"/>
+                <w:kern w:val="0"/>
+                <w:sz w:val="18"/>
+                <w:szCs w:val="18"/>
+                <w14:ligatures w14:val="none"/>
+              </w:rPr>
+            </w:pPr>
+            <w:r>
+              <w:rPr>
+                <w:rFonts w:ascii="Consolas" w:eastAsia="Times New Roman" w:hAnsi="Consolas" w:cs="Times New Roman"/>
+                <w:color w:val="000000"/>
+                <w:kern w:val="0"/>
+                <w:sz w:val="18"/>
+                <w:szCs w:val="18"/>
+                <w14:ligatures w14:val="none"/>
+              </w:rPr>
+              <w:lastRenderedPageBreak/>
+              <w:t xml:space="preserve">    </w:t>
+            </w:r>
+            <w:r>
+              <w:rPr>
+                <w:rFonts w:ascii="Consolas" w:eastAsia="Times New Roman" w:hAnsi="Consolas" w:cs="Times New Roman"/>
+                <w:color w:val="A31515"/>
+                <w:kern w:val="0"/>
+                <w:sz w:val="18"/>
+                <w:szCs w:val="18"/>
+                <w14:ligatures w14:val="none"/>
+              </w:rPr>
+              <w:t>"data"</w:t>
+            </w:r>
+            <w:r>
+              <w:rPr>
+                <w:rFonts w:ascii="Consolas" w:eastAsia="Times New Roman" w:hAnsi="Consolas" w:cs="Times New Roman"/>
+                <w:color w:val="000000"/>
+                <w:kern w:val="0"/>
+                <w:sz w:val="18"/>
+                <w:szCs w:val="18"/>
+                <w14:ligatures w14:val="none"/>
+              </w:rPr>
+              <w:t>: {</w:t>
+            </w:r>
+          </w:p>
+          <w:p>
+            <w:pPr>
+              <w:shd w:val="clear" w:color="auto" w:fill="FFFFFF"/>
+              <w:spacing w:line="270" w:lineRule="atLeast"/>
+              <w:rPr>
+                <w:rFonts w:ascii="Consolas" w:eastAsia="Times New Roman" w:hAnsi="Consolas" w:cs="Times New Roman"/>
+                <w:color w:val="000000"/>
+                <w:kern w:val="0"/>
+                <w:sz w:val="18"/>
+                <w:szCs w:val="18"/>
+                <w14:ligatures w14:val="none"/>
+              </w:rPr>
+            </w:pPr>
+            <w:r>
+              <w:rPr>
+                <w:rFonts w:ascii="Consolas" w:eastAsia="Times New Roman" w:hAnsi="Consolas" w:cs="Times New Roman"/>
+                <w:color w:val="000000"/>
+                <w:kern w:val="0"/>
+                <w:sz w:val="18"/>
+                <w:szCs w:val="18"/>
+                <w14:ligatures w14:val="none"/>
+              </w:rPr>
+              <w:t xml:space="preserve">        </w:t>
+            </w:r>
+            <w:r>
+              <w:rPr>
+                <w:rFonts w:ascii="Consolas" w:eastAsia="Times New Roman" w:hAnsi="Consolas" w:cs="Times New Roman"/>
+                <w:color w:val="A31515"/>
+                <w:kern w:val="0"/>
+                <w:sz w:val="18"/>
+                <w:szCs w:val="18"/>
+                <w14:ligatures w14:val="none"/>
+              </w:rPr>
+              <w:t>"token"</w:t>
+            </w:r>
+            <w:r>
+              <w:rPr>
+                <w:rFonts w:ascii="Consolas" w:eastAsia="Times New Roman" w:hAnsi="Consolas" w:cs="Times New Roman"/>
+                <w:color w:val="000000"/>
+                <w:kern w:val="0"/>
+                <w:sz w:val="18"/>
+                <w:szCs w:val="18"/>
+                <w14:ligatures w14:val="none"/>
+              </w:rPr>
+              <w:t xml:space="preserve">: </w:t>
+            </w:r>
+            <w:r>
+              <w:rPr>
+                <w:rFonts w:ascii="Consolas" w:eastAsia="Times New Roman" w:hAnsi="Consolas" w:cs="Times New Roman"/>
+                <w:color w:val="0451A5"/>
+                <w:kern w:val="0"/>
+                <w:sz w:val="18"/>
+                <w:szCs w:val="18"/>
+                <w14:ligatures w14:val="none"/>
+              </w:rPr>
+              <w:t>""</w:t>
+            </w:r>
+            <w:r>
+              <w:rPr>
+                <w:rFonts w:ascii="Consolas" w:eastAsia="Times New Roman" w:hAnsi="Consolas" w:cs="Times New Roman"/>
+                <w:color w:val="000000"/>
+                <w:kern w:val="0"/>
+                <w:sz w:val="18"/>
+                <w:szCs w:val="18"/>
+                <w14:ligatures w14:val="none"/>
+              </w:rPr>
+              <w:t>,</w:t>
+            </w:r>
+          </w:p>
+          <w:p>
+            <w:pPr>
+              <w:shd w:val="clear" w:color="auto" w:fill="FFFFFF"/>
+              <w:spacing w:line="270" w:lineRule="atLeast"/>
+              <w:rPr>
+                <w:rFonts w:ascii="Consolas" w:eastAsia="Times New Roman" w:hAnsi="Consolas" w:cs="Times New Roman"/>
+                <w:color w:val="000000"/>
+                <w:kern w:val="0"/>
+                <w:sz w:val="18"/>
+                <w:szCs w:val="18"/>
+                <w14:ligatures w14:val="none"/>
+              </w:rPr>
+            </w:pPr>
+            <w:r>
+              <w:rPr>
+                <w:rFonts w:ascii="Consolas" w:eastAsia="Times New Roman" w:hAnsi="Consolas" w:cs="Times New Roman"/>
+                <w:color w:val="000000"/>
+                <w:kern w:val="0"/>
+                <w:sz w:val="18"/>
+                <w:szCs w:val="18"/>
+                <w14:ligatures w14:val="none"/>
+              </w:rPr>
+              <w:t xml:space="preserve">        </w:t>
+            </w:r>
+            <w:r>
+              <w:rPr>
+                <w:rFonts w:ascii="Consolas" w:eastAsia="Times New Roman" w:hAnsi="Consolas" w:cs="Times New Roman"/>
+                <w:color w:val="A31515"/>
+                <w:kern w:val="0"/>
+                <w:sz w:val="18"/>
+                <w:szCs w:val="18"/>
+                <w14:ligatures w14:val="none"/>
+              </w:rPr>
+              <w:t>"</w:t>
+            </w:r>
+            <w:proofErr w:type="spellStart"/>
+            <w:proofErr w:type="gramStart"/>
+            <w:r>
+              <w:rPr>
+                <w:rFonts w:ascii="Consolas" w:eastAsia="Times New Roman" w:hAnsi="Consolas" w:cs="Times New Roman"/>
+                <w:color w:val="A31515"/>
+                <w:kern w:val="0"/>
+                <w:sz w:val="18"/>
+                <w:szCs w:val="18"/>
+                <w14:ligatures w14:val="none"/>
+              </w:rPr>
+              <w:t>user</w:t>
+            </w:r>
+            <w:proofErr w:type="gramEnd"/>
+            <w:r>
+              <w:rPr>
+                <w:rFonts w:ascii="Consolas" w:eastAsia="Times New Roman" w:hAnsi="Consolas" w:cs="Times New Roman"/>
+                <w:color w:val="A31515"/>
+                <w:kern w:val="0"/>
+                <w:sz w:val="18"/>
+                <w:szCs w:val="18"/>
+                <w14:ligatures w14:val="none"/>
+              </w:rPr>
+              <w:t>_name</w:t>
+            </w:r>
+            <w:proofErr w:type="spellEnd"/>
+            <w:r>
+              <w:rPr>
+                <w:rFonts w:ascii="Consolas" w:eastAsia="Times New Roman" w:hAnsi="Consolas" w:cs="Times New Roman"/>
+                <w:color w:val="A31515"/>
+                <w:kern w:val="0"/>
+                <w:sz w:val="18"/>
+                <w:szCs w:val="18"/>
+                <w14:ligatures w14:val="none"/>
+              </w:rPr>
+              <w:t>"</w:t>
+            </w:r>
+            <w:r>
+              <w:rPr>
+                <w:rFonts w:ascii="Consolas" w:eastAsia="Times New Roman" w:hAnsi="Consolas" w:cs="Times New Roman"/>
+                <w:color w:val="000000"/>
+                <w:kern w:val="0"/>
+                <w:sz w:val="18"/>
+                <w:szCs w:val="18"/>
+                <w14:ligatures w14:val="none"/>
+              </w:rPr>
+              <w:t xml:space="preserve">: </w:t>
+            </w:r>
+            <w:r>
+              <w:rPr>
+                <w:rFonts w:ascii="Consolas" w:eastAsia="Times New Roman" w:hAnsi="Consolas" w:cs="Times New Roman"/>
+                <w:color w:val="0451A5"/>
+                <w:kern w:val="0"/>
+                <w:sz w:val="18"/>
+                <w:szCs w:val="18"/>
+                <w14:ligatures w14:val="none"/>
+              </w:rPr>
+              <w:t>"</w:t>
+            </w:r>
+            <w:proofErr w:type="spellStart"/>
+            <w:r>
+              <w:rPr>
+                <w:rFonts w:ascii="Consolas" w:eastAsia="Times New Roman" w:hAnsi="Consolas" w:cs="Times New Roman"/>
+                <w:color w:val="0451A5"/>
+                <w:kern w:val="0"/>
+                <w:sz w:val="18"/>
+                <w:szCs w:val="18"/>
+                <w14:ligatures w14:val="none"/>
+              </w:rPr>
+              <w:t>companydrone</w:t>
+            </w:r>
+            <w:proofErr w:type="spellEnd"/>
+            <w:r>
+              <w:rPr>
+                <w:rFonts w:ascii="Consolas" w:eastAsia="Times New Roman" w:hAnsi="Consolas" w:cs="Times New Roman"/>
+                <w:color w:val="0451A5"/>
+                <w:kern w:val="0"/>
+                <w:sz w:val="18"/>
+                <w:szCs w:val="18"/>
+                <w14:ligatures w14:val="none"/>
+              </w:rPr>
+              <w:t>"</w:t>
+            </w:r>
+            <w:r>
+              <w:rPr>
+                <w:rFonts w:ascii="Consolas" w:eastAsia="Times New Roman" w:hAnsi="Consolas" w:cs="Times New Roman"/>
+                <w:color w:val="000000"/>
+                <w:kern w:val="0"/>
+                <w:sz w:val="18"/>
+                <w:szCs w:val="18"/>
+                <w14:ligatures w14:val="none"/>
+              </w:rPr>
+              <w:t>,</w:t>
+            </w:r>
+          </w:p>
+          <w:p>
+            <w:pPr>
+              <w:shd w:val="clear" w:color="auto" w:fill="FFFFFF"/>
+              <w:spacing w:line="270" w:lineRule="atLeast"/>
+              <w:rPr>
+                <w:rFonts w:ascii="Consolas" w:eastAsia="Times New Roman" w:hAnsi="Consolas" w:cs="Times New Roman"/>
+                <w:color w:val="000000"/>
+                <w:kern w:val="0"/>
+                <w:sz w:val="18"/>
+                <w:szCs w:val="18"/>
+                <w14:ligatures w14:val="none"/>
+              </w:rPr>
+            </w:pPr>
+            <w:r>
+              <w:rPr>
+                <w:rFonts w:ascii="Consolas" w:eastAsia="Times New Roman" w:hAnsi="Consolas" w:cs="Times New Roman"/>
+                <w:color w:val="000000"/>
+                <w:kern w:val="0"/>
+                <w:sz w:val="18"/>
+                <w:szCs w:val="18"/>
+                <w14:ligatures w14:val="none"/>
+              </w:rPr>
+              <w:t xml:space="preserve">        </w:t>
+            </w:r>
+            <w:r>
+              <w:rPr>
+                <w:rFonts w:ascii="Consolas" w:eastAsia="Times New Roman" w:hAnsi="Consolas" w:cs="Times New Roman"/>
+                <w:color w:val="A31515"/>
+                <w:kern w:val="0"/>
+                <w:sz w:val="18"/>
+                <w:szCs w:val="18"/>
+                <w14:ligatures w14:val="none"/>
+              </w:rPr>
+              <w:t>"</w:t>
+            </w:r>
+            <w:proofErr w:type="spellStart"/>
+            <w:proofErr w:type="gramStart"/>
+            <w:r>
+              <w:rPr>
+                <w:rFonts w:ascii="Consolas" w:eastAsia="Times New Roman" w:hAnsi="Consolas" w:cs="Times New Roman"/>
+                <w:color w:val="A31515"/>
+                <w:kern w:val="0"/>
+                <w:sz w:val="18"/>
+                <w:szCs w:val="18"/>
+                <w14:ligatures w14:val="none"/>
+              </w:rPr>
+              <w:t>validation</w:t>
+            </w:r>
+            <w:proofErr w:type="gramEnd"/>
+            <w:r>
+              <w:rPr>
+                <w:rFonts w:ascii="Consolas" w:eastAsia="Times New Roman" w:hAnsi="Consolas" w:cs="Times New Roman"/>
+                <w:color w:val="A31515"/>
+                <w:kern w:val="0"/>
+                <w:sz w:val="18"/>
+                <w:szCs w:val="18"/>
+                <w14:ligatures w14:val="none"/>
+              </w:rPr>
+              <w:t>_code</w:t>
+            </w:r>
+            <w:proofErr w:type="spellEnd"/>
+            <w:r>
+              <w:rPr>
+                <w:rFonts w:ascii="Consolas" w:eastAsia="Times New Roman" w:hAnsi="Consolas" w:cs="Times New Roman"/>
+                <w:color w:val="A31515"/>
+                <w:kern w:val="0"/>
+                <w:sz w:val="18"/>
+                <w:szCs w:val="18"/>
+                <w14:ligatures w14:val="none"/>
+              </w:rPr>
+              <w:t>"</w:t>
+            </w:r>
+            <w:r>
+              <w:rPr>
+                <w:rFonts w:ascii="Consolas" w:eastAsia="Times New Roman" w:hAnsi="Consolas" w:cs="Times New Roman"/>
+                <w:color w:val="000000"/>
+                <w:kern w:val="0"/>
+                <w:sz w:val="18"/>
+                <w:szCs w:val="18"/>
+                <w14:ligatures w14:val="none"/>
+              </w:rPr>
+              <w:t xml:space="preserve">: </w:t>
+            </w:r>
+            <w:r>
+              <w:rPr>
+                <w:rFonts w:ascii="Consolas" w:eastAsia="Times New Roman" w:hAnsi="Consolas" w:cs="Times New Roman"/>
+                <w:color w:val="0451A5"/>
+                <w:kern w:val="0"/>
+                <w:sz w:val="18"/>
+                <w:szCs w:val="18"/>
+                <w14:ligatures w14:val="none"/>
+              </w:rPr>
+              <w:t>"MEAYLN"</w:t>
+            </w:r>
+          </w:p>
+          <w:p>
+            <w:pPr>
+              <w:shd w:val="clear" w:color="auto" w:fill="FFFFFF"/>
+              <w:spacing w:line="270" w:lineRule="atLeast"/>
+              <w:rPr>
+                <w:rFonts w:ascii="Consolas" w:eastAsia="Times New Roman" w:hAnsi="Consolas" w:cs="Times New Roman"/>
+                <w:color w:val="000000"/>
+                <w:kern w:val="0"/>
+                <w:sz w:val="18"/>
+                <w:szCs w:val="18"/>
+                <w14:ligatures w14:val="none"/>
+              </w:rPr>
+            </w:pPr>
+            <w:r>
+              <w:rPr>
+                <w:rFonts w:ascii="Consolas" w:eastAsia="Times New Roman" w:hAnsi="Consolas" w:cs="Times New Roman"/>
+                <w:color w:val="000000"/>
+                <w:kern w:val="0"/>
+                <w:sz w:val="18"/>
+                <w:szCs w:val="18"/>
+                <w14:ligatures w14:val="none"/>
+              </w:rPr>
+              <w:t>    },</w:t>
+            </w:r>
+          </w:p>
+          <w:p>
+            <w:pPr>
+              <w:shd w:val="clear" w:color="auto" w:fill="FFFFFF"/>
+              <w:spacing w:line="270" w:lineRule="atLeast"/>
+              <w:rPr>
+                <w:rFonts w:ascii="Consolas" w:eastAsia="Times New Roman" w:hAnsi="Consolas" w:cs="Times New Roman"/>
+                <w:color w:val="000000"/>
+                <w:kern w:val="0"/>
+                <w:sz w:val="18"/>
+                <w:szCs w:val="18"/>
+                <w14:ligatures w14:val="none"/>
+              </w:rPr>
+            </w:pPr>
+            <w:r>
+              <w:rPr>
+                <w:rFonts w:ascii="Consolas" w:eastAsia="Times New Roman" w:hAnsi="Consolas" w:cs="Times New Roman"/>
+                <w:color w:val="000000"/>
+                <w:kern w:val="0"/>
+                <w:sz w:val="18"/>
+                <w:szCs w:val="18"/>
+                <w14:ligatures w14:val="none"/>
+              </w:rPr>
+              <w:t xml:space="preserve">    </w:t>
+            </w:r>
+            <w:r>
+              <w:rPr>
+                <w:rFonts w:ascii="Consolas" w:eastAsia="Times New Roman" w:hAnsi="Consolas" w:cs="Times New Roman"/>
+                <w:color w:val="A31515"/>
+                <w:kern w:val="0"/>
+                <w:sz w:val="18"/>
+                <w:szCs w:val="18"/>
+                <w14:ligatures w14:val="none"/>
+              </w:rPr>
+              <w:t>"message"</w:t>
+            </w:r>
+            <w:r>
+              <w:rPr>
+                <w:rFonts w:ascii="Consolas" w:eastAsia="Times New Roman" w:hAnsi="Consolas" w:cs="Times New Roman"/>
+                <w:color w:val="000000"/>
+                <w:kern w:val="0"/>
+                <w:sz w:val="18"/>
+                <w:szCs w:val="18"/>
+                <w14:ligatures w14:val="none"/>
+              </w:rPr>
+              <w:t xml:space="preserve">: </w:t>
+            </w:r>
+            <w:r>
+              <w:rPr>
+                <w:rFonts w:ascii="Consolas" w:eastAsia="Times New Roman" w:hAnsi="Consolas" w:cs="Times New Roman"/>
+                <w:color w:val="0451A5"/>
+                <w:kern w:val="0"/>
+                <w:sz w:val="18"/>
+                <w:szCs w:val="18"/>
+                <w14:ligatures w14:val="none"/>
+              </w:rPr>
+              <w:t>"Ok"</w:t>
+            </w:r>
+            <w:r>
+              <w:rPr>
+                <w:rFonts w:ascii="Consolas" w:eastAsia="Times New Roman" w:hAnsi="Consolas" w:cs="Times New Roman"/>
+                <w:color w:val="000000"/>
+                <w:kern w:val="0"/>
+                <w:sz w:val="18"/>
+                <w:szCs w:val="18"/>
+                <w14:ligatures w14:val="none"/>
+              </w:rPr>
+              <w:t>,</w:t>
+            </w:r>
+          </w:p>
+          <w:p>
+            <w:pPr>
+              <w:shd w:val="clear" w:color="auto" w:fill="FFFFFF"/>
+              <w:spacing w:line="270" w:lineRule="atLeast"/>
+              <w:rPr>
+                <w:rFonts w:ascii="Consolas" w:eastAsia="Times New Roman" w:hAnsi="Consolas" w:cs="Times New Roman"/>
+                <w:color w:val="000000"/>
+                <w:kern w:val="0"/>
+                <w:sz w:val="18"/>
+                <w:szCs w:val="18"/>
+                <w14:ligatures w14:val="none"/>
+              </w:rPr>
+            </w:pPr>
+            <w:r>
+              <w:rPr>
+                <w:rFonts w:ascii="Consolas" w:eastAsia="Times New Roman" w:hAnsi="Consolas" w:cs="Times New Roman"/>
+                <w:color w:val="000000"/>
+                <w:kern w:val="0"/>
+                <w:sz w:val="18"/>
+                <w:szCs w:val="18"/>
+                <w14:ligatures w14:val="none"/>
+              </w:rPr>
+              <w:t xml:space="preserve">    </w:t>
+            </w:r>
+            <w:r>
+              <w:rPr>
+                <w:rFonts w:ascii="Consolas" w:eastAsia="Times New Roman" w:hAnsi="Consolas" w:cs="Times New Roman"/>
+                <w:color w:val="A31515"/>
+                <w:kern w:val="0"/>
+                <w:sz w:val="18"/>
+                <w:szCs w:val="18"/>
+                <w14:ligatures w14:val="none"/>
+              </w:rPr>
+              <w:t>"seconds"</w:t>
+            </w:r>
+            <w:r>
+              <w:rPr>
+                <w:rFonts w:ascii="Consolas" w:eastAsia="Times New Roman" w:hAnsi="Consolas" w:cs="Times New Roman"/>
+                <w:color w:val="000000"/>
+                <w:kern w:val="0"/>
+                <w:sz w:val="18"/>
+                <w:szCs w:val="18"/>
+                <w14:ligatures w14:val="none"/>
+              </w:rPr>
+              <w:t xml:space="preserve">: </w:t>
+            </w:r>
+            <w:r>
+              <w:rPr>
+                <w:rFonts w:ascii="Consolas" w:eastAsia="Times New Roman" w:hAnsi="Consolas" w:cs="Times New Roman"/>
+                <w:color w:val="098658"/>
+                <w:kern w:val="0"/>
+                <w:sz w:val="18"/>
+                <w:szCs w:val="18"/>
+                <w14:ligatures w14:val="none"/>
+              </w:rPr>
+              <w:t>6.824127</w:t>
+            </w:r>
+            <w:r>
+              <w:rPr>
+                <w:rFonts w:ascii="Consolas" w:eastAsia="Times New Roman" w:hAnsi="Consolas" w:cs="Times New Roman"/>
+                <w:color w:val="000000"/>
+                <w:kern w:val="0"/>
+                <w:sz w:val="18"/>
+                <w:szCs w:val="18"/>
+                <w14:ligatures w14:val="none"/>
+              </w:rPr>
+              <w:t>,</w:t>
+            </w:r>
+          </w:p>
+          <w:p>
+            <w:pPr>
+              <w:shd w:val="clear" w:color="auto" w:fill="FFFFFF"/>
+              <w:spacing w:line="270" w:lineRule="atLeast"/>
+              <w:rPr>
+                <w:rFonts w:ascii="Consolas" w:eastAsia="Times New Roman" w:hAnsi="Consolas" w:cs="Times New Roman"/>
+                <w:color w:val="000000"/>
+                <w:kern w:val="0"/>
+                <w:sz w:val="18"/>
+                <w:szCs w:val="18"/>
+                <w14:ligatures w14:val="none"/>
+              </w:rPr>
+            </w:pPr>
+            <w:r>
+              <w:rPr>
+                <w:rFonts w:ascii="Consolas" w:eastAsia="Times New Roman" w:hAnsi="Consolas" w:cs="Times New Roman"/>
+                <w:color w:val="000000"/>
+                <w:kern w:val="0"/>
+                <w:sz w:val="18"/>
+                <w:szCs w:val="18"/>
+                <w14:ligatures w14:val="none"/>
+              </w:rPr>
+              <w:t xml:space="preserve">    </w:t>
+            </w:r>
+            <w:r>
+              <w:rPr>
+                <w:rFonts w:ascii="Consolas" w:eastAsia="Times New Roman" w:hAnsi="Consolas" w:cs="Times New Roman"/>
+                <w:color w:val="A31515"/>
+                <w:kern w:val="0"/>
+                <w:sz w:val="18"/>
+                <w:szCs w:val="18"/>
+                <w14:ligatures w14:val="none"/>
+              </w:rPr>
+              <w:t>"success"</w:t>
+            </w:r>
+            <w:r>
+              <w:rPr>
+                <w:rFonts w:ascii="Consolas" w:eastAsia="Times New Roman" w:hAnsi="Consolas" w:cs="Times New Roman"/>
+                <w:color w:val="000000"/>
+                <w:kern w:val="0"/>
+                <w:sz w:val="18"/>
+                <w:szCs w:val="18"/>
+                <w14:ligatures w14:val="none"/>
+              </w:rPr>
+              <w:t xml:space="preserve">: </w:t>
+            </w:r>
+            <w:r>
+              <w:rPr>
+                <w:rFonts w:ascii="Consolas" w:eastAsia="Times New Roman" w:hAnsi="Consolas" w:cs="Times New Roman"/>
+                <w:color w:val="098658"/>
+                <w:kern w:val="0"/>
+                <w:sz w:val="18"/>
+                <w:szCs w:val="18"/>
+                <w14:ligatures w14:val="none"/>
+              </w:rPr>
+              <w:t>1.000000</w:t>
+            </w:r>
+            <w:r>
+              <w:rPr>
+                <w:rFonts w:ascii="Consolas" w:eastAsia="Times New Roman" w:hAnsi="Consolas" w:cs="Times New Roman"/>
+                <w:color w:val="000000"/>
+                <w:kern w:val="0"/>
+                <w:sz w:val="18"/>
+                <w:szCs w:val="18"/>
+                <w14:ligatures w14:val="none"/>
+              </w:rPr>
+              <w:t>,</w:t>
+            </w:r>
+          </w:p>
+          <w:p>
+            <w:pPr>
+              <w:shd w:val="clear" w:color="auto" w:fill="FFFFFF"/>
+              <w:spacing w:line="270" w:lineRule="atLeast"/>
+              <w:rPr>
+                <w:rFonts w:ascii="Consolas" w:eastAsia="Times New Roman" w:hAnsi="Consolas" w:cs="Times New Roman"/>
+                <w:color w:val="000000"/>
+                <w:kern w:val="0"/>
+                <w:sz w:val="18"/>
+                <w:szCs w:val="18"/>
+                <w14:ligatures w14:val="none"/>
+              </w:rPr>
+            </w:pPr>
+            <w:r>
+              <w:rPr>
+                <w:rFonts w:ascii="Consolas" w:eastAsia="Times New Roman" w:hAnsi="Consolas" w:cs="Times New Roman"/>
+                <w:color w:val="000000"/>
+                <w:kern w:val="0"/>
+                <w:sz w:val="18"/>
+                <w:szCs w:val="18"/>
+                <w14:ligatures w14:val="none"/>
+              </w:rPr>
+              <w:t xml:space="preserve">    </w:t>
+            </w:r>
+            <w:r>
+              <w:rPr>
+                <w:rFonts w:ascii="Consolas" w:eastAsia="Times New Roman" w:hAnsi="Consolas" w:cs="Times New Roman"/>
+                <w:color w:val="A31515"/>
+                <w:kern w:val="0"/>
+                <w:sz w:val="18"/>
+                <w:szCs w:val="18"/>
+                <w14:ligatures w14:val="none"/>
+              </w:rPr>
+              <w:t>"</w:t>
+            </w:r>
+            <w:proofErr w:type="spellStart"/>
+            <w:r>
+              <w:rPr>
+                <w:rFonts w:ascii="Consolas" w:eastAsia="Times New Roman" w:hAnsi="Consolas" w:cs="Times New Roman"/>
+                <w:color w:val="A31515"/>
+                <w:kern w:val="0"/>
+                <w:sz w:val="18"/>
+                <w:szCs w:val="18"/>
+                <w14:ligatures w14:val="none"/>
+              </w:rPr>
+              <w:t>token"</w:t>
+            </w:r>
+            <w:proofErr w:type="gramStart"/>
+            <w:r>
+              <w:rPr>
+                <w:rFonts w:ascii="Consolas" w:eastAsia="Times New Roman" w:hAnsi="Consolas" w:cs="Times New Roman"/>
+                <w:color w:val="000000"/>
+                <w:kern w:val="0"/>
+                <w:sz w:val="18"/>
+                <w:szCs w:val="18"/>
+                <w14:ligatures w14:val="none"/>
+              </w:rPr>
+              <w:t>:</w:t>
+            </w:r>
+            <w:r>
+              <w:rPr>
+                <w:rFonts w:ascii="Consolas" w:eastAsia="Times New Roman" w:hAnsi="Consolas" w:cs="Times New Roman"/>
+                <w:color w:val="000000"/>
+                <w:kern w:val="0"/>
+                <w:sz w:val="18"/>
+                <w:szCs w:val="18"/>
+                <w14:ligatures w14:val="none"/>
+              </w:rPr>
+              <w:t>”blah</w:t>
+            </w:r>
+            <w:proofErr w:type="spellEnd"/>
+            <w:proofErr w:type="gramEnd"/>
+            <w:r>
+              <w:rPr>
+                <w:rFonts w:ascii="Consolas" w:eastAsia="Times New Roman" w:hAnsi="Consolas" w:cs="Times New Roman"/>
+                <w:color w:val="000000"/>
+                <w:kern w:val="0"/>
+                <w:sz w:val="18"/>
+                <w:szCs w:val="18"/>
+                <w14:ligatures w14:val="none"/>
+              </w:rPr>
+              <w:t>”</w:t>
+            </w:r>
+            <w:r>
+              <w:rPr>
+                <w:rFonts w:ascii="Consolas" w:eastAsia="Times New Roman" w:hAnsi="Consolas" w:cs="Times New Roman"/>
+                <w:color w:val="000000"/>
+                <w:kern w:val="0"/>
+                <w:sz w:val="18"/>
+                <w:szCs w:val="18"/>
+                <w14:ligatures w14:val="none"/>
+              </w:rPr>
+              <w:br/>
+              <w:t>}</w:t>
+            </w:r>
+          </w:p>
+          <w:p>
+            <w:pPr>
+              <w:shd w:val="clear" w:color="auto" w:fill="FFFFFF"/>
+              <w:spacing w:line="270" w:lineRule="atLeast"/>
+              <w:rPr>
+                <w:rFonts w:eastAsia="Times New Roman" w:cs="Times New Roman"/>
+                <w:color w:val="000000"/>
+                <w:kern w:val="0"/>
+                <w:sz w:val="18"/>
+                <w:szCs w:val="18"/>
+                <w14:ligatures w14:val="none"/>
+              </w:rPr>
+            </w:pPr>
+          </w:p>
+        </w:tc>
+      </w:tr>
+      <w:tr>
+        <w:tc>
+          <w:tcPr>
+            <w:tcW w:w="2599" w:type="dxa"/>
+          </w:tcPr>
+          <w:p/>
+        </w:tc>
+        <w:tc>
+          <w:tcPr>
+            <w:tcW w:w="7026" w:type="dxa"/>
+          </w:tcPr>
+          <w:p>
+            <w:pPr>
+              <w:shd w:val="clear" w:color="auto" w:fill="FFFFFF"/>
+              <w:spacing w:line="270" w:lineRule="atLeast"/>
+              <w:rPr>
+                <w:rFonts w:eastAsia="Times New Roman" w:cs="Times New Roman"/>
+                <w:color w:val="000000"/>
+                <w:kern w:val="0"/>
+                <w:sz w:val="18"/>
+                <w:szCs w:val="18"/>
+                <w14:ligatures w14:val="none"/>
+              </w:rPr>
+            </w:pPr>
+          </w:p>
+        </w:tc>
+      </w:tr>
+    </w:tbl>
+    <w:p/>
+    <w:p/>
+    <w:p>
+      <w:pPr>
+        <w:pStyle w:val="Heading2"/>
       </w:pPr>
       <w:r>
         <w:t>teams</w:t>
@@ -2219,9 +5619,41 @@
     </w:p>
     <w:p>
       <w:r>
-        <w:t xml:space="preserve">Corona extends the concept of a security role into a team.  A team has security permissions, like a role does, but it also defines workflow.  Quite simply, a team is a collection of people doing the same kind of job, with the tools for those people that do that job.  </w:t>
-      </w:r>
-    </w:p>
+        <w:t xml:space="preserve">Corona extends the concept of a security role into a team.  A team has security permissions, like a role does, but it also defines workflow.  </w:t>
+      </w:r>
+      <w:r>
+        <w:t>A</w:t>
+      </w:r>
+      <w:r>
+        <w:t xml:space="preserve"> team is a collection of people doing the same kind of job, with the tools for those people that do that job.  </w:t>
+      </w:r>
+      <w:r>
+        <w:t xml:space="preserve">It has the object permissions, </w:t>
+      </w:r>
+      <w:proofErr w:type="gramStart"/>
+      <w:r>
+        <w:t>but,</w:t>
+      </w:r>
+      <w:proofErr w:type="gramEnd"/>
+      <w:r>
+        <w:t xml:space="preserve"> it also gives you a path from a user login as to what the user is allowed to do.  From inception, Corona </w:t>
+      </w:r>
+      <w:proofErr w:type="gramStart"/>
+      <w:r>
+        <w:t>is</w:t>
+      </w:r>
+      <w:proofErr w:type="gramEnd"/>
+      <w:r>
+        <w:t xml:space="preserve"> designed to help user interface builders build them, and dynamically, </w:t>
+      </w:r>
+      <w:r>
+        <w:t>if desired</w:t>
+      </w:r>
+      <w:r>
+        <w:t>.</w:t>
+      </w:r>
+    </w:p>
+    <w:p/>
     <w:p/>
     <w:p>
       <w:pPr>
@@ -2357,7 +5789,6 @@
         </w:numPr>
       </w:pPr>
       <w:r>
-        <w:lastRenderedPageBreak/>
         <w:t>Indexes</w:t>
       </w:r>
       <w:r>
@@ -2381,15 +5812,13 @@
         <w:t xml:space="preserve"> – specifies mappings to an existing SQL source.</w:t>
       </w:r>
     </w:p>
-    <w:p>
-      <w:r>
-        <w:br w:type="page"/>
-      </w:r>
-    </w:p>
     <w:p/>
     <w:p>
-      <w:r>
-        <w:t>Simple classes</w:t>
+      <w:pPr>
+        <w:pStyle w:val="Heading3"/>
+      </w:pPr>
+      <w:r>
+        <w:t>core class</w:t>
       </w:r>
     </w:p>
     <w:p>
@@ -2419,7 +5848,7 @@
                     <pic:cNvPicPr/>
                   </pic:nvPicPr>
                   <pic:blipFill>
-                    <a:blip r:embed="rId10"/>
+                    <a:blip r:embed="rId11"/>
                     <a:stretch>
                       <a:fillRect/>
                     </a:stretch>
@@ -2443,7 +5872,10 @@
     <w:p/>
     <w:p>
       <w:r>
-        <w:t>Core class properties</w:t>
+        <w:t>The core of the class is its own name, and relationship to other classes in the system.  Corona classes have a name, a description, and a single base class</w:t>
+      </w:r>
+      <w:r>
+        <w:t>, from which it may inherit everything.</w:t>
       </w:r>
     </w:p>
     <w:tbl>
@@ -2605,7 +6037,7 @@
                     <pic:cNvPicPr/>
                   </pic:nvPicPr>
                   <pic:blipFill>
-                    <a:blip r:embed="rId11"/>
+                    <a:blip r:embed="rId12"/>
                     <a:stretch>
                       <a:fillRect/>
                     </a:stretch>
@@ -3072,12 +6504,6 @@
       </w:tr>
     </w:tbl>
     <w:p/>
-    <w:p>
-      <w:r>
-        <w:lastRenderedPageBreak/>
-        <w:br w:type="page"/>
-      </w:r>
-    </w:p>
     <w:p/>
     <w:p>
       <w:r>
@@ -3286,7 +6712,7 @@
                     <pic:cNvPicPr/>
                   </pic:nvPicPr>
                   <pic:blipFill>
-                    <a:blip r:embed="rId12"/>
+                    <a:blip r:embed="rId13"/>
                     <a:stretch>
                       <a:fillRect/>
                     </a:stretch>
@@ -3307,12 +6733,7 @@
         </w:drawing>
       </w:r>
     </w:p>
-    <w:p>
-      <w:r>
-        <w:lastRenderedPageBreak/>
-        <w:br w:type="page"/>
-      </w:r>
-    </w:p>
+    <w:p/>
     <w:tbl>
       <w:tblPr>
         <w:tblStyle w:val="TableGrid"/>
@@ -3468,7 +6889,7 @@
                     <pic:cNvPicPr/>
                   </pic:nvPicPr>
                   <pic:blipFill>
-                    <a:blip r:embed="rId13"/>
+                    <a:blip r:embed="rId14"/>
                     <a:stretch>
                       <a:fillRect/>
                     </a:stretch>
@@ -3524,7 +6945,7 @@
                     <pic:cNvPicPr/>
                   </pic:nvPicPr>
                   <pic:blipFill>
-                    <a:blip r:embed="rId14"/>
+                    <a:blip r:embed="rId15"/>
                     <a:stretch>
                       <a:fillRect/>
                     </a:stretch>
@@ -3550,19 +6971,892 @@
       <w:pPr>
         <w:pStyle w:val="Heading2"/>
       </w:pPr>
+      <w:r>
+        <w:t>i</w:t>
+      </w:r>
+      <w:r>
+        <w:t>ndexes</w:t>
+      </w:r>
+    </w:p>
+    <w:p>
+      <w:r>
+        <w:t xml:space="preserve">corona classes may be queried by any field, and so, to speed up some of those queries, indexes may be defined.  Indexes are simply specified.  First have an index map. Each key is the name of the index, and the value side is an array that lists the fields in order.  All indexes in Corona are trailed by an implicit object id.  </w:t>
+      </w:r>
+      <w:proofErr w:type="gramStart"/>
+      <w:r>
+        <w:t>So</w:t>
+      </w:r>
+      <w:proofErr w:type="gramEnd"/>
+      <w:r>
+        <w:t xml:space="preserve"> you can lose some worry about creating an index without adequate keys coverages.  </w:t>
+      </w:r>
+    </w:p>
+    <w:p>
+      <w:r>
+        <w:t xml:space="preserve">In the below example, for the class </w:t>
+      </w:r>
       <w:proofErr w:type="spellStart"/>
       <w:r>
-        <w:t>sql</w:t>
+        <w:t>user_content</w:t>
       </w:r>
       <w:proofErr w:type="spellEnd"/>
       <w:r>
-        <w:t xml:space="preserve"> </w:t>
-      </w:r>
-      <w:r>
-        <w:t>m</w:t>
-      </w:r>
-      <w:r>
-        <w:t>appings</w:t>
+        <w:t xml:space="preserve">, and index is created named </w:t>
+      </w:r>
+      <w:proofErr w:type="spellStart"/>
+      <w:r>
+        <w:t>object_content</w:t>
+      </w:r>
+      <w:proofErr w:type="spellEnd"/>
+      <w:r>
+        <w:t xml:space="preserve">.  </w:t>
+      </w:r>
+      <w:proofErr w:type="spellStart"/>
+      <w:r>
+        <w:t>Object_content</w:t>
+      </w:r>
+      <w:proofErr w:type="spellEnd"/>
+      <w:r>
+        <w:t xml:space="preserve"> has the index keys </w:t>
+      </w:r>
+      <w:proofErr w:type="spellStart"/>
+      <w:r>
+        <w:t>content_object_id</w:t>
+      </w:r>
+      <w:proofErr w:type="spellEnd"/>
+      <w:r>
+        <w:t xml:space="preserve">. which is a field on the class. Indexes can theoretically have any type of key, but strings, dates, and numbers, particularly </w:t>
+      </w:r>
+      <w:proofErr w:type="spellStart"/>
+      <w:r>
+        <w:t>ints</w:t>
+      </w:r>
+      <w:proofErr w:type="spellEnd"/>
+      <w:r>
+        <w:t xml:space="preserve">, seem to </w:t>
+      </w:r>
+      <w:proofErr w:type="gramStart"/>
+      <w:r>
+        <w:t>the</w:t>
+      </w:r>
+      <w:proofErr w:type="gramEnd"/>
+      <w:r>
+        <w:t xml:space="preserve"> most effective.  </w:t>
+      </w:r>
+      <w:r>
+        <w:br/>
+      </w:r>
+    </w:p>
+    <w:p>
+      <w:pPr>
+        <w:rPr>
+          <w:rFonts w:ascii="Cascadia Mono" w:hAnsi="Cascadia Mono" w:cs="Cascadia Mono"/>
+          <w:color w:val="000000"/>
+          <w:kern w:val="0"/>
+          <w:sz w:val="19"/>
+          <w:szCs w:val="19"/>
+        </w:rPr>
+      </w:pPr>
+      <w:r>
+        <w:rPr>
+          <w:rFonts w:ascii="Cascadia Mono" w:hAnsi="Cascadia Mono" w:cs="Cascadia Mono"/>
+          <w:color w:val="000000"/>
+          <w:kern w:val="0"/>
+          <w:sz w:val="19"/>
+          <w:szCs w:val="19"/>
+        </w:rPr>
+        <w:t xml:space="preserve">      </w:t>
+      </w:r>
+      <w:r>
+        <w:rPr>
+          <w:rFonts w:ascii="Cascadia Mono" w:hAnsi="Cascadia Mono" w:cs="Cascadia Mono"/>
+          <w:color w:val="2E75B6"/>
+          <w:kern w:val="0"/>
+          <w:sz w:val="19"/>
+          <w:szCs w:val="19"/>
+        </w:rPr>
+        <w:t>"</w:t>
+      </w:r>
+      <w:proofErr w:type="spellStart"/>
+      <w:proofErr w:type="gramStart"/>
+      <w:r>
+        <w:rPr>
+          <w:rFonts w:ascii="Cascadia Mono" w:hAnsi="Cascadia Mono" w:cs="Cascadia Mono"/>
+          <w:color w:val="2E75B6"/>
+          <w:kern w:val="0"/>
+          <w:sz w:val="19"/>
+          <w:szCs w:val="19"/>
+        </w:rPr>
+        <w:t>class</w:t>
+      </w:r>
+      <w:proofErr w:type="gramEnd"/>
+      <w:r>
+        <w:rPr>
+          <w:rFonts w:ascii="Cascadia Mono" w:hAnsi="Cascadia Mono" w:cs="Cascadia Mono"/>
+          <w:color w:val="2E75B6"/>
+          <w:kern w:val="0"/>
+          <w:sz w:val="19"/>
+          <w:szCs w:val="19"/>
+        </w:rPr>
+        <w:t>_name</w:t>
+      </w:r>
+      <w:proofErr w:type="spellEnd"/>
+      <w:r>
+        <w:rPr>
+          <w:rFonts w:ascii="Cascadia Mono" w:hAnsi="Cascadia Mono" w:cs="Cascadia Mono"/>
+          <w:color w:val="2E75B6"/>
+          <w:kern w:val="0"/>
+          <w:sz w:val="19"/>
+          <w:szCs w:val="19"/>
+        </w:rPr>
+        <w:t>"</w:t>
+      </w:r>
+      <w:r>
+        <w:rPr>
+          <w:rFonts w:ascii="Cascadia Mono" w:hAnsi="Cascadia Mono" w:cs="Cascadia Mono"/>
+          <w:color w:val="000000"/>
+          <w:kern w:val="0"/>
+          <w:sz w:val="19"/>
+          <w:szCs w:val="19"/>
+        </w:rPr>
+        <w:t xml:space="preserve">: </w:t>
+      </w:r>
+      <w:r>
+        <w:rPr>
+          <w:rFonts w:ascii="Cascadia Mono" w:hAnsi="Cascadia Mono" w:cs="Cascadia Mono"/>
+          <w:color w:val="A31515"/>
+          <w:kern w:val="0"/>
+          <w:sz w:val="19"/>
+          <w:szCs w:val="19"/>
+        </w:rPr>
+        <w:t>"</w:t>
+      </w:r>
+      <w:proofErr w:type="spellStart"/>
+      <w:r>
+        <w:rPr>
+          <w:rFonts w:ascii="Cascadia Mono" w:hAnsi="Cascadia Mono" w:cs="Cascadia Mono"/>
+          <w:color w:val="A31515"/>
+          <w:kern w:val="0"/>
+          <w:sz w:val="19"/>
+          <w:szCs w:val="19"/>
+        </w:rPr>
+        <w:t>user_content</w:t>
+      </w:r>
+      <w:proofErr w:type="spellEnd"/>
+      <w:r>
+        <w:rPr>
+          <w:rFonts w:ascii="Cascadia Mono" w:hAnsi="Cascadia Mono" w:cs="Cascadia Mono"/>
+          <w:color w:val="A31515"/>
+          <w:kern w:val="0"/>
+          <w:sz w:val="19"/>
+          <w:szCs w:val="19"/>
+        </w:rPr>
+        <w:t>"</w:t>
+      </w:r>
+      <w:r>
+        <w:rPr>
+          <w:rFonts w:ascii="Cascadia Mono" w:hAnsi="Cascadia Mono" w:cs="Cascadia Mono"/>
+          <w:color w:val="000000"/>
+          <w:kern w:val="0"/>
+          <w:sz w:val="19"/>
+          <w:szCs w:val="19"/>
+        </w:rPr>
+        <w:t>,</w:t>
+      </w:r>
+    </w:p>
+    <w:p>
+      <w:pPr>
+        <w:autoSpaceDE w:val="0"/>
+        <w:autoSpaceDN w:val="0"/>
+        <w:adjustRightInd w:val="0"/>
+        <w:spacing w:after="0" w:line="240" w:lineRule="auto"/>
+        <w:rPr>
+          <w:rFonts w:ascii="Cascadia Mono" w:hAnsi="Cascadia Mono" w:cs="Cascadia Mono"/>
+          <w:color w:val="000000"/>
+          <w:kern w:val="0"/>
+          <w:sz w:val="19"/>
+          <w:szCs w:val="19"/>
+        </w:rPr>
+      </w:pPr>
+      <w:r>
+        <w:rPr>
+          <w:rFonts w:ascii="Cascadia Mono" w:hAnsi="Cascadia Mono" w:cs="Cascadia Mono"/>
+          <w:color w:val="000000"/>
+          <w:kern w:val="0"/>
+          <w:sz w:val="19"/>
+          <w:szCs w:val="19"/>
+        </w:rPr>
+        <w:t xml:space="preserve">      </w:t>
+      </w:r>
+      <w:r>
+        <w:rPr>
+          <w:rFonts w:ascii="Cascadia Mono" w:hAnsi="Cascadia Mono" w:cs="Cascadia Mono"/>
+          <w:color w:val="2E75B6"/>
+          <w:kern w:val="0"/>
+          <w:sz w:val="19"/>
+          <w:szCs w:val="19"/>
+        </w:rPr>
+        <w:t>"</w:t>
+      </w:r>
+      <w:proofErr w:type="spellStart"/>
+      <w:proofErr w:type="gramStart"/>
+      <w:r>
+        <w:rPr>
+          <w:rFonts w:ascii="Cascadia Mono" w:hAnsi="Cascadia Mono" w:cs="Cascadia Mono"/>
+          <w:color w:val="2E75B6"/>
+          <w:kern w:val="0"/>
+          <w:sz w:val="19"/>
+          <w:szCs w:val="19"/>
+        </w:rPr>
+        <w:t>class</w:t>
+      </w:r>
+      <w:proofErr w:type="gramEnd"/>
+      <w:r>
+        <w:rPr>
+          <w:rFonts w:ascii="Cascadia Mono" w:hAnsi="Cascadia Mono" w:cs="Cascadia Mono"/>
+          <w:color w:val="2E75B6"/>
+          <w:kern w:val="0"/>
+          <w:sz w:val="19"/>
+          <w:szCs w:val="19"/>
+        </w:rPr>
+        <w:t>_description</w:t>
+      </w:r>
+      <w:proofErr w:type="spellEnd"/>
+      <w:r>
+        <w:rPr>
+          <w:rFonts w:ascii="Cascadia Mono" w:hAnsi="Cascadia Mono" w:cs="Cascadia Mono"/>
+          <w:color w:val="2E75B6"/>
+          <w:kern w:val="0"/>
+          <w:sz w:val="19"/>
+          <w:szCs w:val="19"/>
+        </w:rPr>
+        <w:t>"</w:t>
+      </w:r>
+      <w:r>
+        <w:rPr>
+          <w:rFonts w:ascii="Cascadia Mono" w:hAnsi="Cascadia Mono" w:cs="Cascadia Mono"/>
+          <w:color w:val="000000"/>
+          <w:kern w:val="0"/>
+          <w:sz w:val="19"/>
+          <w:szCs w:val="19"/>
+        </w:rPr>
+        <w:t xml:space="preserve">: </w:t>
+      </w:r>
+      <w:r>
+        <w:rPr>
+          <w:rFonts w:ascii="Cascadia Mono" w:hAnsi="Cascadia Mono" w:cs="Cascadia Mono"/>
+          <w:color w:val="A31515"/>
+          <w:kern w:val="0"/>
+          <w:sz w:val="19"/>
+          <w:szCs w:val="19"/>
+        </w:rPr>
+        <w:t>"Base of user owned objects"</w:t>
+      </w:r>
+      <w:r>
+        <w:rPr>
+          <w:rFonts w:ascii="Cascadia Mono" w:hAnsi="Cascadia Mono" w:cs="Cascadia Mono"/>
+          <w:color w:val="000000"/>
+          <w:kern w:val="0"/>
+          <w:sz w:val="19"/>
+          <w:szCs w:val="19"/>
+        </w:rPr>
+        <w:t>,</w:t>
+      </w:r>
+    </w:p>
+    <w:p>
+      <w:pPr>
+        <w:autoSpaceDE w:val="0"/>
+        <w:autoSpaceDN w:val="0"/>
+        <w:adjustRightInd w:val="0"/>
+        <w:spacing w:after="0" w:line="240" w:lineRule="auto"/>
+        <w:rPr>
+          <w:rFonts w:ascii="Cascadia Mono" w:hAnsi="Cascadia Mono" w:cs="Cascadia Mono"/>
+          <w:color w:val="000000"/>
+          <w:kern w:val="0"/>
+          <w:sz w:val="19"/>
+          <w:szCs w:val="19"/>
+        </w:rPr>
+      </w:pPr>
+      <w:r>
+        <w:rPr>
+          <w:rFonts w:ascii="Cascadia Mono" w:hAnsi="Cascadia Mono" w:cs="Cascadia Mono"/>
+          <w:color w:val="000000"/>
+          <w:kern w:val="0"/>
+          <w:sz w:val="19"/>
+          <w:szCs w:val="19"/>
+        </w:rPr>
+        <w:t xml:space="preserve">      </w:t>
+      </w:r>
+      <w:r>
+        <w:rPr>
+          <w:rFonts w:ascii="Cascadia Mono" w:hAnsi="Cascadia Mono" w:cs="Cascadia Mono"/>
+          <w:color w:val="2E75B6"/>
+          <w:kern w:val="0"/>
+          <w:sz w:val="19"/>
+          <w:szCs w:val="19"/>
+        </w:rPr>
+        <w:t>"</w:t>
+      </w:r>
+      <w:proofErr w:type="spellStart"/>
+      <w:proofErr w:type="gramStart"/>
+      <w:r>
+        <w:rPr>
+          <w:rFonts w:ascii="Cascadia Mono" w:hAnsi="Cascadia Mono" w:cs="Cascadia Mono"/>
+          <w:color w:val="2E75B6"/>
+          <w:kern w:val="0"/>
+          <w:sz w:val="19"/>
+          <w:szCs w:val="19"/>
+        </w:rPr>
+        <w:t>base</w:t>
+      </w:r>
+      <w:proofErr w:type="gramEnd"/>
+      <w:r>
+        <w:rPr>
+          <w:rFonts w:ascii="Cascadia Mono" w:hAnsi="Cascadia Mono" w:cs="Cascadia Mono"/>
+          <w:color w:val="2E75B6"/>
+          <w:kern w:val="0"/>
+          <w:sz w:val="19"/>
+          <w:szCs w:val="19"/>
+        </w:rPr>
+        <w:t>_class_name</w:t>
+      </w:r>
+      <w:proofErr w:type="spellEnd"/>
+      <w:r>
+        <w:rPr>
+          <w:rFonts w:ascii="Cascadia Mono" w:hAnsi="Cascadia Mono" w:cs="Cascadia Mono"/>
+          <w:color w:val="2E75B6"/>
+          <w:kern w:val="0"/>
+          <w:sz w:val="19"/>
+          <w:szCs w:val="19"/>
+        </w:rPr>
+        <w:t>"</w:t>
+      </w:r>
+      <w:r>
+        <w:rPr>
+          <w:rFonts w:ascii="Cascadia Mono" w:hAnsi="Cascadia Mono" w:cs="Cascadia Mono"/>
+          <w:color w:val="000000"/>
+          <w:kern w:val="0"/>
+          <w:sz w:val="19"/>
+          <w:szCs w:val="19"/>
+        </w:rPr>
+        <w:t xml:space="preserve">: </w:t>
+      </w:r>
+      <w:r>
+        <w:rPr>
+          <w:rFonts w:ascii="Cascadia Mono" w:hAnsi="Cascadia Mono" w:cs="Cascadia Mono"/>
+          <w:color w:val="A31515"/>
+          <w:kern w:val="0"/>
+          <w:sz w:val="19"/>
+          <w:szCs w:val="19"/>
+        </w:rPr>
+        <w:t>"</w:t>
+      </w:r>
+      <w:proofErr w:type="spellStart"/>
+      <w:r>
+        <w:rPr>
+          <w:rFonts w:ascii="Cascadia Mono" w:hAnsi="Cascadia Mono" w:cs="Cascadia Mono"/>
+          <w:color w:val="A31515"/>
+          <w:kern w:val="0"/>
+          <w:sz w:val="19"/>
+          <w:szCs w:val="19"/>
+        </w:rPr>
+        <w:t>sys_object</w:t>
+      </w:r>
+      <w:proofErr w:type="spellEnd"/>
+      <w:r>
+        <w:rPr>
+          <w:rFonts w:ascii="Cascadia Mono" w:hAnsi="Cascadia Mono" w:cs="Cascadia Mono"/>
+          <w:color w:val="A31515"/>
+          <w:kern w:val="0"/>
+          <w:sz w:val="19"/>
+          <w:szCs w:val="19"/>
+        </w:rPr>
+        <w:t>"</w:t>
+      </w:r>
+      <w:r>
+        <w:rPr>
+          <w:rFonts w:ascii="Cascadia Mono" w:hAnsi="Cascadia Mono" w:cs="Cascadia Mono"/>
+          <w:color w:val="000000"/>
+          <w:kern w:val="0"/>
+          <w:sz w:val="19"/>
+          <w:szCs w:val="19"/>
+        </w:rPr>
+        <w:t>,</w:t>
+      </w:r>
+    </w:p>
+    <w:p>
+      <w:pPr>
+        <w:autoSpaceDE w:val="0"/>
+        <w:autoSpaceDN w:val="0"/>
+        <w:adjustRightInd w:val="0"/>
+        <w:spacing w:after="0" w:line="240" w:lineRule="auto"/>
+        <w:rPr>
+          <w:rFonts w:ascii="Cascadia Mono" w:hAnsi="Cascadia Mono" w:cs="Cascadia Mono"/>
+          <w:color w:val="000000"/>
+          <w:kern w:val="0"/>
+          <w:sz w:val="19"/>
+          <w:szCs w:val="19"/>
+        </w:rPr>
+      </w:pPr>
+      <w:r>
+        <w:rPr>
+          <w:rFonts w:ascii="Cascadia Mono" w:hAnsi="Cascadia Mono" w:cs="Cascadia Mono"/>
+          <w:color w:val="000000"/>
+          <w:kern w:val="0"/>
+          <w:sz w:val="19"/>
+          <w:szCs w:val="19"/>
+        </w:rPr>
+        <w:t xml:space="preserve">      </w:t>
+      </w:r>
+      <w:r>
+        <w:rPr>
+          <w:rFonts w:ascii="Cascadia Mono" w:hAnsi="Cascadia Mono" w:cs="Cascadia Mono"/>
+          <w:color w:val="2E75B6"/>
+          <w:kern w:val="0"/>
+          <w:sz w:val="19"/>
+          <w:szCs w:val="19"/>
+        </w:rPr>
+        <w:t>"</w:t>
+      </w:r>
+      <w:proofErr w:type="spellStart"/>
+      <w:proofErr w:type="gramStart"/>
+      <w:r>
+        <w:rPr>
+          <w:rFonts w:ascii="Cascadia Mono" w:hAnsi="Cascadia Mono" w:cs="Cascadia Mono"/>
+          <w:color w:val="2E75B6"/>
+          <w:kern w:val="0"/>
+          <w:sz w:val="19"/>
+          <w:szCs w:val="19"/>
+        </w:rPr>
+        <w:t>content</w:t>
+      </w:r>
+      <w:proofErr w:type="gramEnd"/>
+      <w:r>
+        <w:rPr>
+          <w:rFonts w:ascii="Cascadia Mono" w:hAnsi="Cascadia Mono" w:cs="Cascadia Mono"/>
+          <w:color w:val="2E75B6"/>
+          <w:kern w:val="0"/>
+          <w:sz w:val="19"/>
+          <w:szCs w:val="19"/>
+        </w:rPr>
+        <w:t>_object_id</w:t>
+      </w:r>
+      <w:proofErr w:type="spellEnd"/>
+      <w:r>
+        <w:rPr>
+          <w:rFonts w:ascii="Cascadia Mono" w:hAnsi="Cascadia Mono" w:cs="Cascadia Mono"/>
+          <w:color w:val="2E75B6"/>
+          <w:kern w:val="0"/>
+          <w:sz w:val="19"/>
+          <w:szCs w:val="19"/>
+        </w:rPr>
+        <w:t>"</w:t>
+      </w:r>
+      <w:r>
+        <w:rPr>
+          <w:rFonts w:ascii="Cascadia Mono" w:hAnsi="Cascadia Mono" w:cs="Cascadia Mono"/>
+          <w:color w:val="000000"/>
+          <w:kern w:val="0"/>
+          <w:sz w:val="19"/>
+          <w:szCs w:val="19"/>
+        </w:rPr>
+        <w:t xml:space="preserve">: </w:t>
+      </w:r>
+      <w:r>
+        <w:rPr>
+          <w:rFonts w:ascii="Cascadia Mono" w:hAnsi="Cascadia Mono" w:cs="Cascadia Mono"/>
+          <w:color w:val="A31515"/>
+          <w:kern w:val="0"/>
+          <w:sz w:val="19"/>
+          <w:szCs w:val="19"/>
+        </w:rPr>
+        <w:t>"int64"</w:t>
+      </w:r>
+      <w:r>
+        <w:rPr>
+          <w:rFonts w:ascii="Cascadia Mono" w:hAnsi="Cascadia Mono" w:cs="Cascadia Mono"/>
+          <w:color w:val="000000"/>
+          <w:kern w:val="0"/>
+          <w:sz w:val="19"/>
+          <w:szCs w:val="19"/>
+        </w:rPr>
+        <w:t>,</w:t>
+      </w:r>
+    </w:p>
+    <w:p>
+      <w:pPr>
+        <w:autoSpaceDE w:val="0"/>
+        <w:autoSpaceDN w:val="0"/>
+        <w:adjustRightInd w:val="0"/>
+        <w:spacing w:after="0" w:line="240" w:lineRule="auto"/>
+        <w:rPr>
+          <w:rFonts w:ascii="Cascadia Mono" w:hAnsi="Cascadia Mono" w:cs="Cascadia Mono"/>
+          <w:color w:val="000000"/>
+          <w:kern w:val="0"/>
+          <w:sz w:val="19"/>
+          <w:szCs w:val="19"/>
+        </w:rPr>
+      </w:pPr>
+      <w:r>
+        <w:rPr>
+          <w:rFonts w:ascii="Cascadia Mono" w:hAnsi="Cascadia Mono" w:cs="Cascadia Mono"/>
+          <w:color w:val="000000"/>
+          <w:kern w:val="0"/>
+          <w:sz w:val="19"/>
+          <w:szCs w:val="19"/>
+        </w:rPr>
+        <w:t xml:space="preserve">      </w:t>
+      </w:r>
+      <w:r>
+        <w:rPr>
+          <w:rFonts w:ascii="Cascadia Mono" w:hAnsi="Cascadia Mono" w:cs="Cascadia Mono"/>
+          <w:color w:val="2E75B6"/>
+          <w:kern w:val="0"/>
+          <w:sz w:val="19"/>
+          <w:szCs w:val="19"/>
+        </w:rPr>
+        <w:t>"indexes"</w:t>
+      </w:r>
+      <w:r>
+        <w:rPr>
+          <w:rFonts w:ascii="Cascadia Mono" w:hAnsi="Cascadia Mono" w:cs="Cascadia Mono"/>
+          <w:color w:val="000000"/>
+          <w:kern w:val="0"/>
+          <w:sz w:val="19"/>
+          <w:szCs w:val="19"/>
+        </w:rPr>
+        <w:t>: {</w:t>
+      </w:r>
+    </w:p>
+    <w:p>
+      <w:pPr>
+        <w:autoSpaceDE w:val="0"/>
+        <w:autoSpaceDN w:val="0"/>
+        <w:adjustRightInd w:val="0"/>
+        <w:spacing w:after="0" w:line="240" w:lineRule="auto"/>
+        <w:rPr>
+          <w:rFonts w:ascii="Cascadia Mono" w:hAnsi="Cascadia Mono" w:cs="Cascadia Mono"/>
+          <w:color w:val="000000"/>
+          <w:kern w:val="0"/>
+          <w:sz w:val="19"/>
+          <w:szCs w:val="19"/>
+        </w:rPr>
+      </w:pPr>
+      <w:r>
+        <w:rPr>
+          <w:rFonts w:ascii="Cascadia Mono" w:hAnsi="Cascadia Mono" w:cs="Cascadia Mono"/>
+          <w:color w:val="000000"/>
+          <w:kern w:val="0"/>
+          <w:sz w:val="19"/>
+          <w:szCs w:val="19"/>
+        </w:rPr>
+        <w:t xml:space="preserve">        </w:t>
+      </w:r>
+      <w:r>
+        <w:rPr>
+          <w:rFonts w:ascii="Cascadia Mono" w:hAnsi="Cascadia Mono" w:cs="Cascadia Mono"/>
+          <w:color w:val="2E75B6"/>
+          <w:kern w:val="0"/>
+          <w:sz w:val="19"/>
+          <w:szCs w:val="19"/>
+        </w:rPr>
+        <w:t>"</w:t>
+      </w:r>
+      <w:proofErr w:type="spellStart"/>
+      <w:proofErr w:type="gramStart"/>
+      <w:r>
+        <w:rPr>
+          <w:rFonts w:ascii="Cascadia Mono" w:hAnsi="Cascadia Mono" w:cs="Cascadia Mono"/>
+          <w:color w:val="2E75B6"/>
+          <w:kern w:val="0"/>
+          <w:sz w:val="19"/>
+          <w:szCs w:val="19"/>
+        </w:rPr>
+        <w:t>object</w:t>
+      </w:r>
+      <w:proofErr w:type="gramEnd"/>
+      <w:r>
+        <w:rPr>
+          <w:rFonts w:ascii="Cascadia Mono" w:hAnsi="Cascadia Mono" w:cs="Cascadia Mono"/>
+          <w:color w:val="2E75B6"/>
+          <w:kern w:val="0"/>
+          <w:sz w:val="19"/>
+          <w:szCs w:val="19"/>
+        </w:rPr>
+        <w:t>_content</w:t>
+      </w:r>
+      <w:proofErr w:type="spellEnd"/>
+      <w:r>
+        <w:rPr>
+          <w:rFonts w:ascii="Cascadia Mono" w:hAnsi="Cascadia Mono" w:cs="Cascadia Mono"/>
+          <w:color w:val="2E75B6"/>
+          <w:kern w:val="0"/>
+          <w:sz w:val="19"/>
+          <w:szCs w:val="19"/>
+        </w:rPr>
+        <w:t>"</w:t>
+      </w:r>
+      <w:r>
+        <w:rPr>
+          <w:rFonts w:ascii="Cascadia Mono" w:hAnsi="Cascadia Mono" w:cs="Cascadia Mono"/>
+          <w:color w:val="000000"/>
+          <w:kern w:val="0"/>
+          <w:sz w:val="19"/>
+          <w:szCs w:val="19"/>
+        </w:rPr>
+        <w:t>: {</w:t>
+      </w:r>
+    </w:p>
+    <w:p>
+      <w:pPr>
+        <w:autoSpaceDE w:val="0"/>
+        <w:autoSpaceDN w:val="0"/>
+        <w:adjustRightInd w:val="0"/>
+        <w:spacing w:after="0" w:line="240" w:lineRule="auto"/>
+        <w:rPr>
+          <w:rFonts w:ascii="Cascadia Mono" w:hAnsi="Cascadia Mono" w:cs="Cascadia Mono"/>
+          <w:color w:val="000000"/>
+          <w:kern w:val="0"/>
+          <w:sz w:val="19"/>
+          <w:szCs w:val="19"/>
+        </w:rPr>
+      </w:pPr>
+      <w:r>
+        <w:rPr>
+          <w:rFonts w:ascii="Cascadia Mono" w:hAnsi="Cascadia Mono" w:cs="Cascadia Mono"/>
+          <w:color w:val="000000"/>
+          <w:kern w:val="0"/>
+          <w:sz w:val="19"/>
+          <w:szCs w:val="19"/>
+        </w:rPr>
+        <w:t xml:space="preserve">          </w:t>
+      </w:r>
+      <w:r>
+        <w:rPr>
+          <w:rFonts w:ascii="Cascadia Mono" w:hAnsi="Cascadia Mono" w:cs="Cascadia Mono"/>
+          <w:color w:val="2E75B6"/>
+          <w:kern w:val="0"/>
+          <w:sz w:val="19"/>
+          <w:szCs w:val="19"/>
+        </w:rPr>
+        <w:t>"</w:t>
+      </w:r>
+      <w:proofErr w:type="spellStart"/>
+      <w:proofErr w:type="gramStart"/>
+      <w:r>
+        <w:rPr>
+          <w:rFonts w:ascii="Cascadia Mono" w:hAnsi="Cascadia Mono" w:cs="Cascadia Mono"/>
+          <w:color w:val="2E75B6"/>
+          <w:kern w:val="0"/>
+          <w:sz w:val="19"/>
+          <w:szCs w:val="19"/>
+        </w:rPr>
+        <w:t>index</w:t>
+      </w:r>
+      <w:proofErr w:type="gramEnd"/>
+      <w:r>
+        <w:rPr>
+          <w:rFonts w:ascii="Cascadia Mono" w:hAnsi="Cascadia Mono" w:cs="Cascadia Mono"/>
+          <w:color w:val="2E75B6"/>
+          <w:kern w:val="0"/>
+          <w:sz w:val="19"/>
+          <w:szCs w:val="19"/>
+        </w:rPr>
+        <w:t>_keys</w:t>
+      </w:r>
+      <w:proofErr w:type="spellEnd"/>
+      <w:r>
+        <w:rPr>
+          <w:rFonts w:ascii="Cascadia Mono" w:hAnsi="Cascadia Mono" w:cs="Cascadia Mono"/>
+          <w:color w:val="2E75B6"/>
+          <w:kern w:val="0"/>
+          <w:sz w:val="19"/>
+          <w:szCs w:val="19"/>
+        </w:rPr>
+        <w:t>"</w:t>
+      </w:r>
+      <w:r>
+        <w:rPr>
+          <w:rFonts w:ascii="Cascadia Mono" w:hAnsi="Cascadia Mono" w:cs="Cascadia Mono"/>
+          <w:color w:val="000000"/>
+          <w:kern w:val="0"/>
+          <w:sz w:val="19"/>
+          <w:szCs w:val="19"/>
+        </w:rPr>
+        <w:t>: [</w:t>
+      </w:r>
+    </w:p>
+    <w:p>
+      <w:pPr>
+        <w:autoSpaceDE w:val="0"/>
+        <w:autoSpaceDN w:val="0"/>
+        <w:adjustRightInd w:val="0"/>
+        <w:spacing w:after="0" w:line="240" w:lineRule="auto"/>
+        <w:rPr>
+          <w:rFonts w:ascii="Cascadia Mono" w:hAnsi="Cascadia Mono" w:cs="Cascadia Mono"/>
+          <w:color w:val="000000"/>
+          <w:kern w:val="0"/>
+          <w:sz w:val="19"/>
+          <w:szCs w:val="19"/>
+        </w:rPr>
+      </w:pPr>
+      <w:r>
+        <w:rPr>
+          <w:rFonts w:ascii="Cascadia Mono" w:hAnsi="Cascadia Mono" w:cs="Cascadia Mono"/>
+          <w:color w:val="000000"/>
+          <w:kern w:val="0"/>
+          <w:sz w:val="19"/>
+          <w:szCs w:val="19"/>
+        </w:rPr>
+        <w:t xml:space="preserve">            </w:t>
+      </w:r>
+      <w:r>
+        <w:rPr>
+          <w:rFonts w:ascii="Cascadia Mono" w:hAnsi="Cascadia Mono" w:cs="Cascadia Mono"/>
+          <w:color w:val="A31515"/>
+          <w:kern w:val="0"/>
+          <w:sz w:val="19"/>
+          <w:szCs w:val="19"/>
+        </w:rPr>
+        <w:t>"</w:t>
+      </w:r>
+      <w:proofErr w:type="spellStart"/>
+      <w:proofErr w:type="gramStart"/>
+      <w:r>
+        <w:rPr>
+          <w:rFonts w:ascii="Cascadia Mono" w:hAnsi="Cascadia Mono" w:cs="Cascadia Mono"/>
+          <w:color w:val="A31515"/>
+          <w:kern w:val="0"/>
+          <w:sz w:val="19"/>
+          <w:szCs w:val="19"/>
+        </w:rPr>
+        <w:t>content</w:t>
+      </w:r>
+      <w:proofErr w:type="gramEnd"/>
+      <w:r>
+        <w:rPr>
+          <w:rFonts w:ascii="Cascadia Mono" w:hAnsi="Cascadia Mono" w:cs="Cascadia Mono"/>
+          <w:color w:val="A31515"/>
+          <w:kern w:val="0"/>
+          <w:sz w:val="19"/>
+          <w:szCs w:val="19"/>
+        </w:rPr>
+        <w:t>_object_id</w:t>
+      </w:r>
+      <w:proofErr w:type="spellEnd"/>
+      <w:r>
+        <w:rPr>
+          <w:rFonts w:ascii="Cascadia Mono" w:hAnsi="Cascadia Mono" w:cs="Cascadia Mono"/>
+          <w:color w:val="A31515"/>
+          <w:kern w:val="0"/>
+          <w:sz w:val="19"/>
+          <w:szCs w:val="19"/>
+        </w:rPr>
+        <w:t>"</w:t>
+      </w:r>
+    </w:p>
+    <w:p>
+      <w:pPr>
+        <w:autoSpaceDE w:val="0"/>
+        <w:autoSpaceDN w:val="0"/>
+        <w:adjustRightInd w:val="0"/>
+        <w:spacing w:after="0" w:line="240" w:lineRule="auto"/>
+        <w:rPr>
+          <w:rFonts w:ascii="Cascadia Mono" w:hAnsi="Cascadia Mono" w:cs="Cascadia Mono"/>
+          <w:color w:val="000000"/>
+          <w:kern w:val="0"/>
+          <w:sz w:val="19"/>
+          <w:szCs w:val="19"/>
+        </w:rPr>
+      </w:pPr>
+      <w:r>
+        <w:rPr>
+          <w:rFonts w:ascii="Cascadia Mono" w:hAnsi="Cascadia Mono" w:cs="Cascadia Mono"/>
+          <w:color w:val="000000"/>
+          <w:kern w:val="0"/>
+          <w:sz w:val="19"/>
+          <w:szCs w:val="19"/>
+        </w:rPr>
+        <w:t xml:space="preserve">          ]</w:t>
+      </w:r>
+    </w:p>
+    <w:p>
+      <w:pPr>
+        <w:autoSpaceDE w:val="0"/>
+        <w:autoSpaceDN w:val="0"/>
+        <w:adjustRightInd w:val="0"/>
+        <w:spacing w:after="0" w:line="240" w:lineRule="auto"/>
+        <w:rPr>
+          <w:rFonts w:ascii="Cascadia Mono" w:hAnsi="Cascadia Mono" w:cs="Cascadia Mono"/>
+          <w:color w:val="000000"/>
+          <w:kern w:val="0"/>
+          <w:sz w:val="19"/>
+          <w:szCs w:val="19"/>
+        </w:rPr>
+      </w:pPr>
+      <w:r>
+        <w:rPr>
+          <w:rFonts w:ascii="Cascadia Mono" w:hAnsi="Cascadia Mono" w:cs="Cascadia Mono"/>
+          <w:color w:val="000000"/>
+          <w:kern w:val="0"/>
+          <w:sz w:val="19"/>
+          <w:szCs w:val="19"/>
+        </w:rPr>
+        <w:t xml:space="preserve">        }</w:t>
+      </w:r>
+    </w:p>
+    <w:p>
+      <w:pPr>
+        <w:autoSpaceDE w:val="0"/>
+        <w:autoSpaceDN w:val="0"/>
+        <w:adjustRightInd w:val="0"/>
+        <w:spacing w:after="0" w:line="240" w:lineRule="auto"/>
+        <w:rPr>
+          <w:rFonts w:ascii="Cascadia Mono" w:hAnsi="Cascadia Mono" w:cs="Cascadia Mono"/>
+          <w:color w:val="000000"/>
+          <w:kern w:val="0"/>
+          <w:sz w:val="19"/>
+          <w:szCs w:val="19"/>
+        </w:rPr>
+      </w:pPr>
+      <w:r>
+        <w:rPr>
+          <w:rFonts w:ascii="Cascadia Mono" w:hAnsi="Cascadia Mono" w:cs="Cascadia Mono"/>
+          <w:color w:val="000000"/>
+          <w:kern w:val="0"/>
+          <w:sz w:val="19"/>
+          <w:szCs w:val="19"/>
+        </w:rPr>
+        <w:t xml:space="preserve">      }</w:t>
+      </w:r>
+    </w:p>
+    <w:p/>
+    <w:p>
+      <w:r>
+        <w:lastRenderedPageBreak/>
+        <w:t xml:space="preserve">Indexes are internally sorted by strict weak ordering.  </w:t>
+      </w:r>
+      <w:proofErr w:type="gramStart"/>
+      <w:r>
+        <w:t>And,</w:t>
+      </w:r>
+      <w:proofErr w:type="gramEnd"/>
+      <w:r>
+        <w:t xml:space="preserve"> the decision to use in an index is scored based on the query.  The index whose keys match the query the most picks which index will be used.   For SQL backed classes, indexes to facilitate the mapping between Corona’s object id and the associated SQL Primary key are created. </w:t>
+      </w:r>
+    </w:p>
+    <w:p>
+      <w:r>
+        <w:t>An index can be dropped by re-putting the same class without the index.</w:t>
+      </w:r>
+    </w:p>
+    <w:p/>
+    <w:p>
+      <w:pPr>
+        <w:pStyle w:val="Heading2"/>
+      </w:pPr>
+      <w:r>
+        <w:t>example classes</w:t>
       </w:r>
     </w:p>
     <w:p/>
@@ -3663,7 +7957,7 @@
                     <pic:cNvPicPr/>
                   </pic:nvPicPr>
                   <pic:blipFill>
-                    <a:blip r:embed="rId15"/>
+                    <a:blip r:embed="rId16"/>
                     <a:stretch>
                       <a:fillRect/>
                     </a:stretch>
@@ -3687,7 +7981,6 @@
     <w:p>
       <w:proofErr w:type="gramStart"/>
       <w:r>
-        <w:lastRenderedPageBreak/>
         <w:t>The objects themselves,</w:t>
       </w:r>
       <w:proofErr w:type="gramEnd"/>
@@ -3730,7 +8023,7 @@
                     <pic:cNvPicPr/>
                   </pic:nvPicPr>
                   <pic:blipFill>
-                    <a:blip r:embed="rId16"/>
+                    <a:blip r:embed="rId17"/>
                     <a:stretch>
                       <a:fillRect/>
                     </a:stretch>
@@ -3805,7 +8098,7 @@
                     <pic:cNvPicPr/>
                   </pic:nvPicPr>
                   <pic:blipFill>
-                    <a:blip r:embed="rId17"/>
+                    <a:blip r:embed="rId18"/>
                     <a:stretch>
                       <a:fillRect/>
                     </a:stretch>
@@ -3866,7 +8159,7 @@
                     <pic:cNvPicPr/>
                   </pic:nvPicPr>
                   <pic:blipFill>
-                    <a:blip r:embed="rId18"/>
+                    <a:blip r:embed="rId19"/>
                     <a:stretch>
                       <a:fillRect/>
                     </a:stretch>
@@ -4012,7 +8305,7 @@
                     <pic:cNvPicPr/>
                   </pic:nvPicPr>
                   <pic:blipFill>
-                    <a:blip r:embed="rId19"/>
+                    <a:blip r:embed="rId20"/>
                     <a:stretch>
                       <a:fillRect/>
                     </a:stretch>
@@ -4067,7 +8360,7 @@
                     <pic:cNvPicPr/>
                   </pic:nvPicPr>
                   <pic:blipFill>
-                    <a:blip r:embed="rId20"/>
+                    <a:blip r:embed="rId21"/>
                     <a:stretch>
                       <a:fillRect/>
                     </a:stretch>
@@ -5349,7 +9642,7 @@
     <w:uiPriority w:val="9"/>
     <w:unhideWhenUsed/>
     <w:qFormat/>
-    <w:rsid w:val="00704134"/>
+    <w:rsid w:val="00D21BAB"/>
     <w:pPr>
       <w:keepNext/>
       <w:keepLines/>
@@ -5357,13 +9650,11 @@
         <w:bottom w:val="single" w:sz="4" w:space="1" w:color="auto"/>
       </w:pBdr>
       <w:spacing w:before="160" w:after="80"/>
-      <w:jc w:val="center"/>
       <w:outlineLvl w:val="2"/>
     </w:pPr>
     <w:rPr>
-      <w:rFonts w:ascii="Segoe UI Semibold" w:eastAsiaTheme="majorEastAsia" w:hAnsi="Segoe UI Semibold" w:cstheme="majorBidi"/>
+      <w:rFonts w:ascii="Biome" w:eastAsiaTheme="majorEastAsia" w:hAnsi="Biome" w:cstheme="majorBidi"/>
       <w:color w:val="0F4761" w:themeColor="accent1" w:themeShade="BF"/>
-      <w:sz w:val="28"/>
       <w:szCs w:val="28"/>
     </w:rPr>
   </w:style>
@@ -5502,7 +9793,6 @@
   <w:style w:type="character" w:default="1" w:styleId="DefaultParagraphFont">
     <w:name w:val="Default Paragraph Font"/>
     <w:uiPriority w:val="1"/>
-    <w:semiHidden/>
     <w:unhideWhenUsed/>
   </w:style>
   <w:style w:type="table" w:default="1" w:styleId="TableNormal">
@@ -5560,11 +9850,10 @@
     <w:basedOn w:val="DefaultParagraphFont"/>
     <w:link w:val="Heading3"/>
     <w:uiPriority w:val="9"/>
-    <w:rsid w:val="00704134"/>
+    <w:rsid w:val="00D21BAB"/>
     <w:rPr>
-      <w:rFonts w:ascii="Segoe UI Semibold" w:eastAsiaTheme="majorEastAsia" w:hAnsi="Segoe UI Semibold" w:cstheme="majorBidi"/>
+      <w:rFonts w:ascii="Biome" w:eastAsiaTheme="majorEastAsia" w:hAnsi="Biome" w:cstheme="majorBidi"/>
       <w:color w:val="0F4761" w:themeColor="accent1" w:themeShade="BF"/>
-      <w:sz w:val="28"/>
       <w:szCs w:val="28"/>
     </w:rPr>
   </w:style>

</xml_diff>

<commit_message>
Allow for fields to be dropped.
</commit_message>
<xml_diff>
--- a/coronaserver/CoronaApplicationServer.docx
+++ b/coronaserver/CoronaApplicationServer.docx
@@ -2102,25 +2102,13 @@
       </w:pPr>
       <w:r>
         <w:lastRenderedPageBreak/>
-        <w:t>t</w:t>
-      </w:r>
-      <w:r>
-        <w:t xml:space="preserve">he </w:t>
-      </w:r>
-      <w:r>
-        <w:t>s</w:t>
-      </w:r>
-      <w:r>
-        <w:t xml:space="preserve">chema </w:t>
-      </w:r>
-      <w:r>
-        <w:t>f</w:t>
-      </w:r>
-      <w:r>
-        <w:t>ile</w:t>
+        <w:t>classes, schema</w:t>
       </w:r>
       <w:r>
         <w:t xml:space="preserve"> </w:t>
+      </w:r>
+      <w:r>
+        <w:t>and system objects</w:t>
       </w:r>
     </w:p>
     <w:p/>
@@ -2957,1610 +2945,6 @@
       <w:tr>
         <w:tc>
           <w:tcPr>
-            <w:tcW w:w="2730" w:type="dxa"/>
-            <w:shd w:val="clear" w:color="auto" w:fill="D1D1D1" w:themeFill="background2" w:themeFillShade="E6"/>
-          </w:tcPr>
-          <w:p>
-            <w:pPr>
-              <w:rPr>
-                <w:b/>
-                <w:bCs/>
-              </w:rPr>
-            </w:pPr>
-            <w:r>
-              <w:rPr>
-                <w:b/>
-                <w:bCs/>
-              </w:rPr>
-              <w:t>corona/login/</w:t>
-            </w:r>
-            <w:proofErr w:type="spellStart"/>
-            <w:r>
-              <w:rPr>
-                <w:b/>
-                <w:bCs/>
-              </w:rPr>
-              <w:t>createuser</w:t>
-            </w:r>
-            <w:proofErr w:type="spellEnd"/>
-          </w:p>
-        </w:tc>
-        <w:tc>
-          <w:tcPr>
-            <w:tcW w:w="6895" w:type="dxa"/>
-            <w:shd w:val="clear" w:color="auto" w:fill="D1D1D1" w:themeFill="background2" w:themeFillShade="E6"/>
-          </w:tcPr>
-          <w:p>
-            <w:pPr>
-              <w:rPr>
-                <w:b/>
-                <w:bCs/>
-              </w:rPr>
-            </w:pPr>
-            <w:r>
-              <w:rPr>
-                <w:b/>
-                <w:bCs/>
-              </w:rPr>
-              <w:t>Request</w:t>
-            </w:r>
-          </w:p>
-        </w:tc>
-      </w:tr>
-      <w:tr>
-        <w:tc>
-          <w:tcPr>
-            <w:tcW w:w="2730" w:type="dxa"/>
-          </w:tcPr>
-          <w:p/>
-        </w:tc>
-        <w:tc>
-          <w:tcPr>
-            <w:tcW w:w="6895" w:type="dxa"/>
-          </w:tcPr>
-          <w:p>
-            <w:pPr>
-              <w:shd w:val="clear" w:color="auto" w:fill="FFFFFF"/>
-              <w:spacing w:line="270" w:lineRule="atLeast"/>
-              <w:rPr>
-                <w:rFonts w:ascii="Consolas" w:eastAsia="Times New Roman" w:hAnsi="Consolas" w:cs="Times New Roman"/>
-                <w:color w:val="000000"/>
-                <w:kern w:val="0"/>
-                <w:sz w:val="18"/>
-                <w:szCs w:val="18"/>
-                <w14:ligatures w14:val="none"/>
-              </w:rPr>
-            </w:pPr>
-            <w:r>
-              <w:rPr>
-                <w:rFonts w:ascii="Consolas" w:eastAsia="Times New Roman" w:hAnsi="Consolas" w:cs="Times New Roman"/>
-                <w:color w:val="000000"/>
-                <w:kern w:val="0"/>
-                <w:sz w:val="18"/>
-                <w:szCs w:val="18"/>
-                <w14:ligatures w14:val="none"/>
-              </w:rPr>
-              <w:t>{</w:t>
-            </w:r>
-          </w:p>
-          <w:p>
-            <w:pPr>
-              <w:shd w:val="clear" w:color="auto" w:fill="FFFFFF"/>
-              <w:spacing w:line="270" w:lineRule="atLeast"/>
-              <w:rPr>
-                <w:rFonts w:ascii="Consolas" w:eastAsia="Times New Roman" w:hAnsi="Consolas" w:cs="Times New Roman"/>
-                <w:color w:val="000000"/>
-                <w:kern w:val="0"/>
-                <w:sz w:val="18"/>
-                <w:szCs w:val="18"/>
-                <w14:ligatures w14:val="none"/>
-              </w:rPr>
-            </w:pPr>
-            <w:r>
-              <w:rPr>
-                <w:rFonts w:ascii="Consolas" w:eastAsia="Times New Roman" w:hAnsi="Consolas" w:cs="Times New Roman"/>
-                <w:color w:val="000000"/>
-                <w:kern w:val="0"/>
-                <w:sz w:val="18"/>
-                <w:szCs w:val="18"/>
-                <w14:ligatures w14:val="none"/>
-              </w:rPr>
-              <w:t xml:space="preserve">    </w:t>
-            </w:r>
-            <w:r>
-              <w:rPr>
-                <w:rFonts w:ascii="Consolas" w:eastAsia="Times New Roman" w:hAnsi="Consolas" w:cs="Times New Roman"/>
-                <w:color w:val="A31515"/>
-                <w:kern w:val="0"/>
-                <w:sz w:val="18"/>
-                <w:szCs w:val="18"/>
-                <w14:ligatures w14:val="none"/>
-              </w:rPr>
-              <w:t>"data</w:t>
-            </w:r>
-            <w:proofErr w:type="gramStart"/>
-            <w:r>
-              <w:rPr>
-                <w:rFonts w:ascii="Consolas" w:eastAsia="Times New Roman" w:hAnsi="Consolas" w:cs="Times New Roman"/>
-                <w:color w:val="A31515"/>
-                <w:kern w:val="0"/>
-                <w:sz w:val="18"/>
-                <w:szCs w:val="18"/>
-                <w14:ligatures w14:val="none"/>
-              </w:rPr>
-              <w:t>"</w:t>
-            </w:r>
-            <w:r>
-              <w:rPr>
-                <w:rFonts w:ascii="Consolas" w:eastAsia="Times New Roman" w:hAnsi="Consolas" w:cs="Times New Roman"/>
-                <w:color w:val="000000"/>
-                <w:kern w:val="0"/>
-                <w:sz w:val="18"/>
-                <w:szCs w:val="18"/>
-                <w14:ligatures w14:val="none"/>
-              </w:rPr>
-              <w:t xml:space="preserve"> :</w:t>
-            </w:r>
-            <w:proofErr w:type="gramEnd"/>
-            <w:r>
-              <w:rPr>
-                <w:rFonts w:ascii="Consolas" w:eastAsia="Times New Roman" w:hAnsi="Consolas" w:cs="Times New Roman"/>
-                <w:color w:val="000000"/>
-                <w:kern w:val="0"/>
-                <w:sz w:val="18"/>
-                <w:szCs w:val="18"/>
-                <w14:ligatures w14:val="none"/>
-              </w:rPr>
-              <w:t xml:space="preserve"> {</w:t>
-            </w:r>
-          </w:p>
-          <w:p>
-            <w:pPr>
-              <w:shd w:val="clear" w:color="auto" w:fill="FFFFFF"/>
-              <w:spacing w:line="270" w:lineRule="atLeast"/>
-              <w:rPr>
-                <w:rFonts w:ascii="Consolas" w:eastAsia="Times New Roman" w:hAnsi="Consolas" w:cs="Times New Roman"/>
-                <w:color w:val="000000"/>
-                <w:kern w:val="0"/>
-                <w:sz w:val="18"/>
-                <w:szCs w:val="18"/>
-                <w14:ligatures w14:val="none"/>
-              </w:rPr>
-            </w:pPr>
-            <w:r>
-              <w:rPr>
-                <w:rFonts w:ascii="Consolas" w:eastAsia="Times New Roman" w:hAnsi="Consolas" w:cs="Times New Roman"/>
-                <w:color w:val="000000"/>
-                <w:kern w:val="0"/>
-                <w:sz w:val="18"/>
-                <w:szCs w:val="18"/>
-                <w14:ligatures w14:val="none"/>
-              </w:rPr>
-              <w:t xml:space="preserve">        </w:t>
-            </w:r>
-            <w:r>
-              <w:rPr>
-                <w:rFonts w:ascii="Consolas" w:eastAsia="Times New Roman" w:hAnsi="Consolas" w:cs="Times New Roman"/>
-                <w:color w:val="A31515"/>
-                <w:kern w:val="0"/>
-                <w:sz w:val="18"/>
-                <w:szCs w:val="18"/>
-                <w14:ligatures w14:val="none"/>
-              </w:rPr>
-              <w:t>"</w:t>
-            </w:r>
-            <w:proofErr w:type="spellStart"/>
-            <w:r>
-              <w:rPr>
-                <w:rFonts w:ascii="Consolas" w:eastAsia="Times New Roman" w:hAnsi="Consolas" w:cs="Times New Roman"/>
-                <w:color w:val="A31515"/>
-                <w:kern w:val="0"/>
-                <w:sz w:val="18"/>
-                <w:szCs w:val="18"/>
-                <w14:ligatures w14:val="none"/>
-              </w:rPr>
-              <w:t>user_name</w:t>
-            </w:r>
-            <w:proofErr w:type="spellEnd"/>
-            <w:proofErr w:type="gramStart"/>
-            <w:r>
-              <w:rPr>
-                <w:rFonts w:ascii="Consolas" w:eastAsia="Times New Roman" w:hAnsi="Consolas" w:cs="Times New Roman"/>
-                <w:color w:val="A31515"/>
-                <w:kern w:val="0"/>
-                <w:sz w:val="18"/>
-                <w:szCs w:val="18"/>
-                <w14:ligatures w14:val="none"/>
-              </w:rPr>
-              <w:t>"</w:t>
-            </w:r>
-            <w:r>
-              <w:rPr>
-                <w:rFonts w:ascii="Consolas" w:eastAsia="Times New Roman" w:hAnsi="Consolas" w:cs="Times New Roman"/>
-                <w:color w:val="000000"/>
-                <w:kern w:val="0"/>
-                <w:sz w:val="18"/>
-                <w:szCs w:val="18"/>
-                <w14:ligatures w14:val="none"/>
-              </w:rPr>
-              <w:t xml:space="preserve"> :</w:t>
-            </w:r>
-            <w:proofErr w:type="gramEnd"/>
-            <w:r>
-              <w:rPr>
-                <w:rFonts w:ascii="Consolas" w:eastAsia="Times New Roman" w:hAnsi="Consolas" w:cs="Times New Roman"/>
-                <w:color w:val="000000"/>
-                <w:kern w:val="0"/>
-                <w:sz w:val="18"/>
-                <w:szCs w:val="18"/>
-                <w14:ligatures w14:val="none"/>
-              </w:rPr>
-              <w:t xml:space="preserve"> </w:t>
-            </w:r>
-            <w:r>
-              <w:rPr>
-                <w:rFonts w:ascii="Consolas" w:eastAsia="Times New Roman" w:hAnsi="Consolas" w:cs="Times New Roman"/>
-                <w:color w:val="0451A5"/>
-                <w:kern w:val="0"/>
-                <w:sz w:val="18"/>
-                <w:szCs w:val="18"/>
-                <w14:ligatures w14:val="none"/>
-              </w:rPr>
-              <w:t>"</w:t>
-            </w:r>
-            <w:proofErr w:type="spellStart"/>
-            <w:r>
-              <w:rPr>
-                <w:rFonts w:ascii="Consolas" w:eastAsia="Times New Roman" w:hAnsi="Consolas" w:cs="Times New Roman"/>
-                <w:color w:val="0451A5"/>
-                <w:kern w:val="0"/>
-                <w:sz w:val="18"/>
-                <w:szCs w:val="18"/>
-                <w14:ligatures w14:val="none"/>
-              </w:rPr>
-              <w:t>companydrone</w:t>
-            </w:r>
-            <w:proofErr w:type="spellEnd"/>
-            <w:r>
-              <w:rPr>
-                <w:rFonts w:ascii="Consolas" w:eastAsia="Times New Roman" w:hAnsi="Consolas" w:cs="Times New Roman"/>
-                <w:color w:val="0451A5"/>
-                <w:kern w:val="0"/>
-                <w:sz w:val="18"/>
-                <w:szCs w:val="18"/>
-                <w14:ligatures w14:val="none"/>
-              </w:rPr>
-              <w:t>"</w:t>
-            </w:r>
-            <w:r>
-              <w:rPr>
-                <w:rFonts w:ascii="Consolas" w:eastAsia="Times New Roman" w:hAnsi="Consolas" w:cs="Times New Roman"/>
-                <w:color w:val="000000"/>
-                <w:kern w:val="0"/>
-                <w:sz w:val="18"/>
-                <w:szCs w:val="18"/>
-                <w14:ligatures w14:val="none"/>
-              </w:rPr>
-              <w:t>,</w:t>
-            </w:r>
-          </w:p>
-          <w:p>
-            <w:pPr>
-              <w:shd w:val="clear" w:color="auto" w:fill="FFFFFF"/>
-              <w:spacing w:line="270" w:lineRule="atLeast"/>
-              <w:rPr>
-                <w:rFonts w:ascii="Consolas" w:eastAsia="Times New Roman" w:hAnsi="Consolas" w:cs="Times New Roman"/>
-                <w:color w:val="000000"/>
-                <w:kern w:val="0"/>
-                <w:sz w:val="18"/>
-                <w:szCs w:val="18"/>
-                <w14:ligatures w14:val="none"/>
-              </w:rPr>
-            </w:pPr>
-            <w:r>
-              <w:rPr>
-                <w:rFonts w:ascii="Consolas" w:eastAsia="Times New Roman" w:hAnsi="Consolas" w:cs="Times New Roman"/>
-                <w:color w:val="000000"/>
-                <w:kern w:val="0"/>
-                <w:sz w:val="18"/>
-                <w:szCs w:val="18"/>
-                <w14:ligatures w14:val="none"/>
-              </w:rPr>
-              <w:t xml:space="preserve">        </w:t>
-            </w:r>
-            <w:r>
-              <w:rPr>
-                <w:rFonts w:ascii="Consolas" w:eastAsia="Times New Roman" w:hAnsi="Consolas" w:cs="Times New Roman"/>
-                <w:color w:val="A31515"/>
-                <w:kern w:val="0"/>
-                <w:sz w:val="18"/>
-                <w:szCs w:val="18"/>
-                <w14:ligatures w14:val="none"/>
-              </w:rPr>
-              <w:t>"password1</w:t>
-            </w:r>
-            <w:proofErr w:type="gramStart"/>
-            <w:r>
-              <w:rPr>
-                <w:rFonts w:ascii="Consolas" w:eastAsia="Times New Roman" w:hAnsi="Consolas" w:cs="Times New Roman"/>
-                <w:color w:val="A31515"/>
-                <w:kern w:val="0"/>
-                <w:sz w:val="18"/>
-                <w:szCs w:val="18"/>
-                <w14:ligatures w14:val="none"/>
-              </w:rPr>
-              <w:t>"</w:t>
-            </w:r>
-            <w:r>
-              <w:rPr>
-                <w:rFonts w:ascii="Consolas" w:eastAsia="Times New Roman" w:hAnsi="Consolas" w:cs="Times New Roman"/>
-                <w:color w:val="000000"/>
-                <w:kern w:val="0"/>
-                <w:sz w:val="18"/>
-                <w:szCs w:val="18"/>
-                <w14:ligatures w14:val="none"/>
-              </w:rPr>
-              <w:t xml:space="preserve"> :</w:t>
-            </w:r>
-            <w:proofErr w:type="gramEnd"/>
-            <w:r>
-              <w:rPr>
-                <w:rFonts w:ascii="Consolas" w:eastAsia="Times New Roman" w:hAnsi="Consolas" w:cs="Times New Roman"/>
-                <w:color w:val="000000"/>
-                <w:kern w:val="0"/>
-                <w:sz w:val="18"/>
-                <w:szCs w:val="18"/>
-                <w14:ligatures w14:val="none"/>
-              </w:rPr>
-              <w:t xml:space="preserve"> </w:t>
-            </w:r>
-            <w:r>
-              <w:rPr>
-                <w:rFonts w:ascii="Consolas" w:eastAsia="Times New Roman" w:hAnsi="Consolas" w:cs="Times New Roman"/>
-                <w:color w:val="0451A5"/>
-                <w:kern w:val="0"/>
-                <w:sz w:val="18"/>
-                <w:szCs w:val="18"/>
-                <w14:ligatures w14:val="none"/>
-              </w:rPr>
-              <w:t>"testo12345!"</w:t>
-            </w:r>
-            <w:r>
-              <w:rPr>
-                <w:rFonts w:ascii="Consolas" w:eastAsia="Times New Roman" w:hAnsi="Consolas" w:cs="Times New Roman"/>
-                <w:color w:val="000000"/>
-                <w:kern w:val="0"/>
-                <w:sz w:val="18"/>
-                <w:szCs w:val="18"/>
-                <w14:ligatures w14:val="none"/>
-              </w:rPr>
-              <w:t>,</w:t>
-            </w:r>
-          </w:p>
-          <w:p>
-            <w:pPr>
-              <w:shd w:val="clear" w:color="auto" w:fill="FFFFFF"/>
-              <w:spacing w:line="270" w:lineRule="atLeast"/>
-              <w:rPr>
-                <w:rFonts w:ascii="Consolas" w:eastAsia="Times New Roman" w:hAnsi="Consolas" w:cs="Times New Roman"/>
-                <w:color w:val="000000"/>
-                <w:kern w:val="0"/>
-                <w:sz w:val="18"/>
-                <w:szCs w:val="18"/>
-                <w14:ligatures w14:val="none"/>
-              </w:rPr>
-            </w:pPr>
-            <w:r>
-              <w:rPr>
-                <w:rFonts w:ascii="Consolas" w:eastAsia="Times New Roman" w:hAnsi="Consolas" w:cs="Times New Roman"/>
-                <w:color w:val="000000"/>
-                <w:kern w:val="0"/>
-                <w:sz w:val="18"/>
-                <w:szCs w:val="18"/>
-                <w14:ligatures w14:val="none"/>
-              </w:rPr>
-              <w:t xml:space="preserve">        </w:t>
-            </w:r>
-            <w:r>
-              <w:rPr>
-                <w:rFonts w:ascii="Consolas" w:eastAsia="Times New Roman" w:hAnsi="Consolas" w:cs="Times New Roman"/>
-                <w:color w:val="A31515"/>
-                <w:kern w:val="0"/>
-                <w:sz w:val="18"/>
-                <w:szCs w:val="18"/>
-                <w14:ligatures w14:val="none"/>
-              </w:rPr>
-              <w:t>"password2</w:t>
-            </w:r>
-            <w:proofErr w:type="gramStart"/>
-            <w:r>
-              <w:rPr>
-                <w:rFonts w:ascii="Consolas" w:eastAsia="Times New Roman" w:hAnsi="Consolas" w:cs="Times New Roman"/>
-                <w:color w:val="A31515"/>
-                <w:kern w:val="0"/>
-                <w:sz w:val="18"/>
-                <w:szCs w:val="18"/>
-                <w14:ligatures w14:val="none"/>
-              </w:rPr>
-              <w:t>"</w:t>
-            </w:r>
-            <w:r>
-              <w:rPr>
-                <w:rFonts w:ascii="Consolas" w:eastAsia="Times New Roman" w:hAnsi="Consolas" w:cs="Times New Roman"/>
-                <w:color w:val="000000"/>
-                <w:kern w:val="0"/>
-                <w:sz w:val="18"/>
-                <w:szCs w:val="18"/>
-                <w14:ligatures w14:val="none"/>
-              </w:rPr>
-              <w:t xml:space="preserve"> :</w:t>
-            </w:r>
-            <w:proofErr w:type="gramEnd"/>
-            <w:r>
-              <w:rPr>
-                <w:rFonts w:ascii="Consolas" w:eastAsia="Times New Roman" w:hAnsi="Consolas" w:cs="Times New Roman"/>
-                <w:color w:val="000000"/>
-                <w:kern w:val="0"/>
-                <w:sz w:val="18"/>
-                <w:szCs w:val="18"/>
-                <w14:ligatures w14:val="none"/>
-              </w:rPr>
-              <w:t xml:space="preserve"> </w:t>
-            </w:r>
-            <w:r>
-              <w:rPr>
-                <w:rFonts w:ascii="Consolas" w:eastAsia="Times New Roman" w:hAnsi="Consolas" w:cs="Times New Roman"/>
-                <w:color w:val="0451A5"/>
-                <w:kern w:val="0"/>
-                <w:sz w:val="18"/>
-                <w:szCs w:val="18"/>
-                <w14:ligatures w14:val="none"/>
-              </w:rPr>
-              <w:t>"testo12345!"</w:t>
-            </w:r>
-            <w:r>
-              <w:rPr>
-                <w:rFonts w:ascii="Consolas" w:eastAsia="Times New Roman" w:hAnsi="Consolas" w:cs="Times New Roman"/>
-                <w:color w:val="000000"/>
-                <w:kern w:val="0"/>
-                <w:sz w:val="18"/>
-                <w:szCs w:val="18"/>
-                <w14:ligatures w14:val="none"/>
-              </w:rPr>
-              <w:t>,</w:t>
-            </w:r>
-          </w:p>
-          <w:p>
-            <w:pPr>
-              <w:shd w:val="clear" w:color="auto" w:fill="FFFFFF"/>
-              <w:spacing w:line="270" w:lineRule="atLeast"/>
-              <w:rPr>
-                <w:rFonts w:ascii="Consolas" w:eastAsia="Times New Roman" w:hAnsi="Consolas" w:cs="Times New Roman"/>
-                <w:color w:val="000000"/>
-                <w:kern w:val="0"/>
-                <w:sz w:val="18"/>
-                <w:szCs w:val="18"/>
-                <w14:ligatures w14:val="none"/>
-              </w:rPr>
-            </w:pPr>
-            <w:r>
-              <w:rPr>
-                <w:rFonts w:ascii="Consolas" w:eastAsia="Times New Roman" w:hAnsi="Consolas" w:cs="Times New Roman"/>
-                <w:color w:val="000000"/>
-                <w:kern w:val="0"/>
-                <w:sz w:val="18"/>
-                <w:szCs w:val="18"/>
-                <w14:ligatures w14:val="none"/>
-              </w:rPr>
-              <w:t xml:space="preserve">        </w:t>
-            </w:r>
-            <w:r>
-              <w:rPr>
-                <w:rFonts w:ascii="Consolas" w:eastAsia="Times New Roman" w:hAnsi="Consolas" w:cs="Times New Roman"/>
-                <w:color w:val="A31515"/>
-                <w:kern w:val="0"/>
-                <w:sz w:val="18"/>
-                <w:szCs w:val="18"/>
-                <w14:ligatures w14:val="none"/>
-              </w:rPr>
-              <w:t>"email</w:t>
-            </w:r>
-            <w:proofErr w:type="gramStart"/>
-            <w:r>
-              <w:rPr>
-                <w:rFonts w:ascii="Consolas" w:eastAsia="Times New Roman" w:hAnsi="Consolas" w:cs="Times New Roman"/>
-                <w:color w:val="A31515"/>
-                <w:kern w:val="0"/>
-                <w:sz w:val="18"/>
-                <w:szCs w:val="18"/>
-                <w14:ligatures w14:val="none"/>
-              </w:rPr>
-              <w:t>"</w:t>
-            </w:r>
-            <w:r>
-              <w:rPr>
-                <w:rFonts w:ascii="Consolas" w:eastAsia="Times New Roman" w:hAnsi="Consolas" w:cs="Times New Roman"/>
-                <w:color w:val="000000"/>
-                <w:kern w:val="0"/>
-                <w:sz w:val="18"/>
-                <w:szCs w:val="18"/>
-                <w14:ligatures w14:val="none"/>
-              </w:rPr>
-              <w:t xml:space="preserve"> :</w:t>
-            </w:r>
-            <w:proofErr w:type="gramEnd"/>
-            <w:r>
-              <w:rPr>
-                <w:rFonts w:ascii="Consolas" w:eastAsia="Times New Roman" w:hAnsi="Consolas" w:cs="Times New Roman"/>
-                <w:color w:val="000000"/>
-                <w:kern w:val="0"/>
-                <w:sz w:val="18"/>
-                <w:szCs w:val="18"/>
-                <w14:ligatures w14:val="none"/>
-              </w:rPr>
-              <w:t xml:space="preserve"> </w:t>
-            </w:r>
-            <w:r>
-              <w:rPr>
-                <w:rFonts w:ascii="Consolas" w:eastAsia="Times New Roman" w:hAnsi="Consolas" w:cs="Times New Roman"/>
-                <w:color w:val="0451A5"/>
-                <w:kern w:val="0"/>
-                <w:sz w:val="18"/>
-                <w:szCs w:val="18"/>
-                <w14:ligatures w14:val="none"/>
-              </w:rPr>
-              <w:t>"todd.bandrowsky@countryvideogames.com"</w:t>
-            </w:r>
-          </w:p>
-          <w:p>
-            <w:pPr>
-              <w:shd w:val="clear" w:color="auto" w:fill="FFFFFF"/>
-              <w:spacing w:line="270" w:lineRule="atLeast"/>
-              <w:rPr>
-                <w:rFonts w:ascii="Consolas" w:eastAsia="Times New Roman" w:hAnsi="Consolas" w:cs="Times New Roman"/>
-                <w:color w:val="000000"/>
-                <w:kern w:val="0"/>
-                <w:sz w:val="18"/>
-                <w:szCs w:val="18"/>
-                <w14:ligatures w14:val="none"/>
-              </w:rPr>
-            </w:pPr>
-            <w:r>
-              <w:rPr>
-                <w:rFonts w:ascii="Consolas" w:eastAsia="Times New Roman" w:hAnsi="Consolas" w:cs="Times New Roman"/>
-                <w:color w:val="000000"/>
-                <w:kern w:val="0"/>
-                <w:sz w:val="18"/>
-                <w:szCs w:val="18"/>
-                <w14:ligatures w14:val="none"/>
-              </w:rPr>
-              <w:t>    }</w:t>
-            </w:r>
-          </w:p>
-          <w:p>
-            <w:pPr>
-              <w:shd w:val="clear" w:color="auto" w:fill="FFFFFF"/>
-              <w:spacing w:line="270" w:lineRule="atLeast"/>
-              <w:rPr>
-                <w:rFonts w:ascii="Consolas" w:eastAsia="Times New Roman" w:hAnsi="Consolas" w:cs="Times New Roman"/>
-                <w:color w:val="000000"/>
-                <w:kern w:val="0"/>
-                <w:sz w:val="18"/>
-                <w:szCs w:val="18"/>
-                <w14:ligatures w14:val="none"/>
-              </w:rPr>
-            </w:pPr>
-            <w:r>
-              <w:rPr>
-                <w:rFonts w:ascii="Consolas" w:eastAsia="Times New Roman" w:hAnsi="Consolas" w:cs="Times New Roman"/>
-                <w:color w:val="000000"/>
-                <w:kern w:val="0"/>
-                <w:sz w:val="18"/>
-                <w:szCs w:val="18"/>
-                <w14:ligatures w14:val="none"/>
-              </w:rPr>
-              <w:t>}</w:t>
-            </w:r>
-          </w:p>
-          <w:p/>
-        </w:tc>
-      </w:tr>
-      <w:tr>
-        <w:tc>
-          <w:tcPr>
-            <w:tcW w:w="2730" w:type="dxa"/>
-          </w:tcPr>
-          <w:p/>
-        </w:tc>
-        <w:tc>
-          <w:tcPr>
-            <w:tcW w:w="6895" w:type="dxa"/>
-          </w:tcPr>
-          <w:p>
-            <w:r>
-              <w:t>Result</w:t>
-            </w:r>
-          </w:p>
-        </w:tc>
-      </w:tr>
-      <w:tr>
-        <w:tc>
-          <w:tcPr>
-            <w:tcW w:w="2730" w:type="dxa"/>
-          </w:tcPr>
-          <w:p/>
-        </w:tc>
-        <w:tc>
-          <w:tcPr>
-            <w:tcW w:w="6895" w:type="dxa"/>
-          </w:tcPr>
-          <w:p>
-            <w:pPr>
-              <w:shd w:val="clear" w:color="auto" w:fill="FFFFFF"/>
-              <w:spacing w:line="270" w:lineRule="atLeast"/>
-              <w:rPr>
-                <w:rFonts w:ascii="Consolas" w:eastAsia="Times New Roman" w:hAnsi="Consolas" w:cs="Times New Roman"/>
-                <w:color w:val="000000"/>
-                <w:kern w:val="0"/>
-                <w:sz w:val="18"/>
-                <w:szCs w:val="18"/>
-                <w14:ligatures w14:val="none"/>
-              </w:rPr>
-            </w:pPr>
-            <w:r>
-              <w:rPr>
-                <w:rFonts w:ascii="Consolas" w:eastAsia="Times New Roman" w:hAnsi="Consolas" w:cs="Times New Roman"/>
-                <w:color w:val="000000"/>
-                <w:kern w:val="0"/>
-                <w:sz w:val="18"/>
-                <w:szCs w:val="18"/>
-                <w14:ligatures w14:val="none"/>
-              </w:rPr>
-              <w:t>{</w:t>
-            </w:r>
-          </w:p>
-          <w:p>
-            <w:pPr>
-              <w:shd w:val="clear" w:color="auto" w:fill="FFFFFF"/>
-              <w:spacing w:line="270" w:lineRule="atLeast"/>
-              <w:rPr>
-                <w:rFonts w:ascii="Consolas" w:eastAsia="Times New Roman" w:hAnsi="Consolas" w:cs="Times New Roman"/>
-                <w:color w:val="000000"/>
-                <w:kern w:val="0"/>
-                <w:sz w:val="18"/>
-                <w:szCs w:val="18"/>
-                <w14:ligatures w14:val="none"/>
-              </w:rPr>
-            </w:pPr>
-            <w:r>
-              <w:rPr>
-                <w:rFonts w:ascii="Consolas" w:eastAsia="Times New Roman" w:hAnsi="Consolas" w:cs="Times New Roman"/>
-                <w:color w:val="000000"/>
-                <w:kern w:val="0"/>
-                <w:sz w:val="18"/>
-                <w:szCs w:val="18"/>
-                <w14:ligatures w14:val="none"/>
-              </w:rPr>
-              <w:t xml:space="preserve">    </w:t>
-            </w:r>
-            <w:r>
-              <w:rPr>
-                <w:rFonts w:ascii="Consolas" w:eastAsia="Times New Roman" w:hAnsi="Consolas" w:cs="Times New Roman"/>
-                <w:color w:val="A31515"/>
-                <w:kern w:val="0"/>
-                <w:sz w:val="18"/>
-                <w:szCs w:val="18"/>
-                <w14:ligatures w14:val="none"/>
-              </w:rPr>
-              <w:t>"data"</w:t>
-            </w:r>
-            <w:r>
-              <w:rPr>
-                <w:rFonts w:ascii="Consolas" w:eastAsia="Times New Roman" w:hAnsi="Consolas" w:cs="Times New Roman"/>
-                <w:color w:val="000000"/>
-                <w:kern w:val="0"/>
-                <w:sz w:val="18"/>
-                <w:szCs w:val="18"/>
-                <w14:ligatures w14:val="none"/>
-              </w:rPr>
-              <w:t>: {</w:t>
-            </w:r>
-          </w:p>
-          <w:p>
-            <w:pPr>
-              <w:shd w:val="clear" w:color="auto" w:fill="FFFFFF"/>
-              <w:spacing w:line="270" w:lineRule="atLeast"/>
-              <w:rPr>
-                <w:rFonts w:ascii="Consolas" w:eastAsia="Times New Roman" w:hAnsi="Consolas" w:cs="Times New Roman"/>
-                <w:color w:val="000000"/>
-                <w:kern w:val="0"/>
-                <w:sz w:val="18"/>
-                <w:szCs w:val="18"/>
-                <w14:ligatures w14:val="none"/>
-              </w:rPr>
-            </w:pPr>
-            <w:r>
-              <w:rPr>
-                <w:rFonts w:ascii="Consolas" w:eastAsia="Times New Roman" w:hAnsi="Consolas" w:cs="Times New Roman"/>
-                <w:color w:val="000000"/>
-                <w:kern w:val="0"/>
-                <w:sz w:val="18"/>
-                <w:szCs w:val="18"/>
-                <w14:ligatures w14:val="none"/>
-              </w:rPr>
-              <w:t xml:space="preserve">        </w:t>
-            </w:r>
-            <w:r>
-              <w:rPr>
-                <w:rFonts w:ascii="Consolas" w:eastAsia="Times New Roman" w:hAnsi="Consolas" w:cs="Times New Roman"/>
-                <w:color w:val="A31515"/>
-                <w:kern w:val="0"/>
-                <w:sz w:val="18"/>
-                <w:szCs w:val="18"/>
-                <w14:ligatures w14:val="none"/>
-              </w:rPr>
-              <w:t>"</w:t>
-            </w:r>
-            <w:proofErr w:type="spellStart"/>
-            <w:proofErr w:type="gramStart"/>
-            <w:r>
-              <w:rPr>
-                <w:rFonts w:ascii="Consolas" w:eastAsia="Times New Roman" w:hAnsi="Consolas" w:cs="Times New Roman"/>
-                <w:color w:val="A31515"/>
-                <w:kern w:val="0"/>
-                <w:sz w:val="18"/>
-                <w:szCs w:val="18"/>
-                <w14:ligatures w14:val="none"/>
-              </w:rPr>
-              <w:t>class</w:t>
-            </w:r>
-            <w:proofErr w:type="gramEnd"/>
-            <w:r>
-              <w:rPr>
-                <w:rFonts w:ascii="Consolas" w:eastAsia="Times New Roman" w:hAnsi="Consolas" w:cs="Times New Roman"/>
-                <w:color w:val="A31515"/>
-                <w:kern w:val="0"/>
-                <w:sz w:val="18"/>
-                <w:szCs w:val="18"/>
-                <w14:ligatures w14:val="none"/>
-              </w:rPr>
-              <w:t>_name</w:t>
-            </w:r>
-            <w:proofErr w:type="spellEnd"/>
-            <w:r>
-              <w:rPr>
-                <w:rFonts w:ascii="Consolas" w:eastAsia="Times New Roman" w:hAnsi="Consolas" w:cs="Times New Roman"/>
-                <w:color w:val="A31515"/>
-                <w:kern w:val="0"/>
-                <w:sz w:val="18"/>
-                <w:szCs w:val="18"/>
-                <w14:ligatures w14:val="none"/>
-              </w:rPr>
-              <w:t>"</w:t>
-            </w:r>
-            <w:r>
-              <w:rPr>
-                <w:rFonts w:ascii="Consolas" w:eastAsia="Times New Roman" w:hAnsi="Consolas" w:cs="Times New Roman"/>
-                <w:color w:val="000000"/>
-                <w:kern w:val="0"/>
-                <w:sz w:val="18"/>
-                <w:szCs w:val="18"/>
-                <w14:ligatures w14:val="none"/>
-              </w:rPr>
-              <w:t xml:space="preserve">: </w:t>
-            </w:r>
-            <w:r>
-              <w:rPr>
-                <w:rFonts w:ascii="Consolas" w:eastAsia="Times New Roman" w:hAnsi="Consolas" w:cs="Times New Roman"/>
-                <w:color w:val="0451A5"/>
-                <w:kern w:val="0"/>
-                <w:sz w:val="18"/>
-                <w:szCs w:val="18"/>
-                <w14:ligatures w14:val="none"/>
-              </w:rPr>
-              <w:t>"</w:t>
-            </w:r>
-            <w:proofErr w:type="spellStart"/>
-            <w:r>
-              <w:rPr>
-                <w:rFonts w:ascii="Consolas" w:eastAsia="Times New Roman" w:hAnsi="Consolas" w:cs="Times New Roman"/>
-                <w:color w:val="0451A5"/>
-                <w:kern w:val="0"/>
-                <w:sz w:val="18"/>
-                <w:szCs w:val="18"/>
-                <w14:ligatures w14:val="none"/>
-              </w:rPr>
-              <w:t>sys_user</w:t>
-            </w:r>
-            <w:proofErr w:type="spellEnd"/>
-            <w:r>
-              <w:rPr>
-                <w:rFonts w:ascii="Consolas" w:eastAsia="Times New Roman" w:hAnsi="Consolas" w:cs="Times New Roman"/>
-                <w:color w:val="0451A5"/>
-                <w:kern w:val="0"/>
-                <w:sz w:val="18"/>
-                <w:szCs w:val="18"/>
-                <w14:ligatures w14:val="none"/>
-              </w:rPr>
-              <w:t>"</w:t>
-            </w:r>
-            <w:r>
-              <w:rPr>
-                <w:rFonts w:ascii="Consolas" w:eastAsia="Times New Roman" w:hAnsi="Consolas" w:cs="Times New Roman"/>
-                <w:color w:val="000000"/>
-                <w:kern w:val="0"/>
-                <w:sz w:val="18"/>
-                <w:szCs w:val="18"/>
-                <w14:ligatures w14:val="none"/>
-              </w:rPr>
-              <w:t>,</w:t>
-            </w:r>
-          </w:p>
-          <w:p>
-            <w:pPr>
-              <w:shd w:val="clear" w:color="auto" w:fill="FFFFFF"/>
-              <w:spacing w:line="270" w:lineRule="atLeast"/>
-              <w:rPr>
-                <w:rFonts w:ascii="Consolas" w:eastAsia="Times New Roman" w:hAnsi="Consolas" w:cs="Times New Roman"/>
-                <w:color w:val="000000"/>
-                <w:kern w:val="0"/>
-                <w:sz w:val="18"/>
-                <w:szCs w:val="18"/>
-                <w14:ligatures w14:val="none"/>
-              </w:rPr>
-            </w:pPr>
-            <w:r>
-              <w:rPr>
-                <w:rFonts w:ascii="Consolas" w:eastAsia="Times New Roman" w:hAnsi="Consolas" w:cs="Times New Roman"/>
-                <w:color w:val="000000"/>
-                <w:kern w:val="0"/>
-                <w:sz w:val="18"/>
-                <w:szCs w:val="18"/>
-                <w14:ligatures w14:val="none"/>
-              </w:rPr>
-              <w:t xml:space="preserve">        </w:t>
-            </w:r>
-            <w:r>
-              <w:rPr>
-                <w:rFonts w:ascii="Consolas" w:eastAsia="Times New Roman" w:hAnsi="Consolas" w:cs="Times New Roman"/>
-                <w:color w:val="A31515"/>
-                <w:kern w:val="0"/>
-                <w:sz w:val="18"/>
-                <w:szCs w:val="18"/>
-                <w14:ligatures w14:val="none"/>
-              </w:rPr>
-              <w:t>"created"</w:t>
-            </w:r>
-            <w:r>
-              <w:rPr>
-                <w:rFonts w:ascii="Consolas" w:eastAsia="Times New Roman" w:hAnsi="Consolas" w:cs="Times New Roman"/>
-                <w:color w:val="000000"/>
-                <w:kern w:val="0"/>
-                <w:sz w:val="18"/>
-                <w:szCs w:val="18"/>
-                <w14:ligatures w14:val="none"/>
-              </w:rPr>
-              <w:t xml:space="preserve">: </w:t>
-            </w:r>
-            <w:r>
-              <w:rPr>
-                <w:rFonts w:ascii="Consolas" w:eastAsia="Times New Roman" w:hAnsi="Consolas" w:cs="Times New Roman"/>
-                <w:color w:val="0451A5"/>
-                <w:kern w:val="0"/>
-                <w:sz w:val="18"/>
-                <w:szCs w:val="18"/>
-                <w14:ligatures w14:val="none"/>
-              </w:rPr>
-              <w:t>"2024-11-17T21:39:51Z"</w:t>
-            </w:r>
-            <w:r>
-              <w:rPr>
-                <w:rFonts w:ascii="Consolas" w:eastAsia="Times New Roman" w:hAnsi="Consolas" w:cs="Times New Roman"/>
-                <w:color w:val="000000"/>
-                <w:kern w:val="0"/>
-                <w:sz w:val="18"/>
-                <w:szCs w:val="18"/>
-                <w14:ligatures w14:val="none"/>
-              </w:rPr>
-              <w:t>,</w:t>
-            </w:r>
-          </w:p>
-          <w:p>
-            <w:pPr>
-              <w:shd w:val="clear" w:color="auto" w:fill="FFFFFF"/>
-              <w:spacing w:line="270" w:lineRule="atLeast"/>
-              <w:rPr>
-                <w:rFonts w:ascii="Consolas" w:eastAsia="Times New Roman" w:hAnsi="Consolas" w:cs="Times New Roman"/>
-                <w:color w:val="000000"/>
-                <w:kern w:val="0"/>
-                <w:sz w:val="18"/>
-                <w:szCs w:val="18"/>
-                <w14:ligatures w14:val="none"/>
-              </w:rPr>
-            </w:pPr>
-            <w:r>
-              <w:rPr>
-                <w:rFonts w:ascii="Consolas" w:eastAsia="Times New Roman" w:hAnsi="Consolas" w:cs="Times New Roman"/>
-                <w:color w:val="000000"/>
-                <w:kern w:val="0"/>
-                <w:sz w:val="18"/>
-                <w:szCs w:val="18"/>
-                <w14:ligatures w14:val="none"/>
-              </w:rPr>
-              <w:t xml:space="preserve">        </w:t>
-            </w:r>
-            <w:r>
-              <w:rPr>
-                <w:rFonts w:ascii="Consolas" w:eastAsia="Times New Roman" w:hAnsi="Consolas" w:cs="Times New Roman"/>
-                <w:color w:val="A31515"/>
-                <w:kern w:val="0"/>
-                <w:sz w:val="18"/>
-                <w:szCs w:val="18"/>
-                <w14:ligatures w14:val="none"/>
-              </w:rPr>
-              <w:t>"</w:t>
-            </w:r>
-            <w:proofErr w:type="spellStart"/>
-            <w:proofErr w:type="gramStart"/>
-            <w:r>
-              <w:rPr>
-                <w:rFonts w:ascii="Consolas" w:eastAsia="Times New Roman" w:hAnsi="Consolas" w:cs="Times New Roman"/>
-                <w:color w:val="A31515"/>
-                <w:kern w:val="0"/>
-                <w:sz w:val="18"/>
-                <w:szCs w:val="18"/>
-                <w14:ligatures w14:val="none"/>
-              </w:rPr>
-              <w:t>created</w:t>
-            </w:r>
-            <w:proofErr w:type="gramEnd"/>
-            <w:r>
-              <w:rPr>
-                <w:rFonts w:ascii="Consolas" w:eastAsia="Times New Roman" w:hAnsi="Consolas" w:cs="Times New Roman"/>
-                <w:color w:val="A31515"/>
-                <w:kern w:val="0"/>
-                <w:sz w:val="18"/>
-                <w:szCs w:val="18"/>
-                <w14:ligatures w14:val="none"/>
-              </w:rPr>
-              <w:t>_by</w:t>
-            </w:r>
-            <w:proofErr w:type="spellEnd"/>
-            <w:r>
-              <w:rPr>
-                <w:rFonts w:ascii="Consolas" w:eastAsia="Times New Roman" w:hAnsi="Consolas" w:cs="Times New Roman"/>
-                <w:color w:val="A31515"/>
-                <w:kern w:val="0"/>
-                <w:sz w:val="18"/>
-                <w:szCs w:val="18"/>
-                <w14:ligatures w14:val="none"/>
-              </w:rPr>
-              <w:t>"</w:t>
-            </w:r>
-            <w:r>
-              <w:rPr>
-                <w:rFonts w:ascii="Consolas" w:eastAsia="Times New Roman" w:hAnsi="Consolas" w:cs="Times New Roman"/>
-                <w:color w:val="000000"/>
-                <w:kern w:val="0"/>
-                <w:sz w:val="18"/>
-                <w:szCs w:val="18"/>
-                <w14:ligatures w14:val="none"/>
-              </w:rPr>
-              <w:t xml:space="preserve">: </w:t>
-            </w:r>
-            <w:r>
-              <w:rPr>
-                <w:rFonts w:ascii="Consolas" w:eastAsia="Times New Roman" w:hAnsi="Consolas" w:cs="Times New Roman"/>
-                <w:color w:val="0451A5"/>
-                <w:kern w:val="0"/>
-                <w:sz w:val="18"/>
-                <w:szCs w:val="18"/>
-                <w14:ligatures w14:val="none"/>
-              </w:rPr>
-              <w:t>"system"</w:t>
-            </w:r>
-            <w:r>
-              <w:rPr>
-                <w:rFonts w:ascii="Consolas" w:eastAsia="Times New Roman" w:hAnsi="Consolas" w:cs="Times New Roman"/>
-                <w:color w:val="000000"/>
-                <w:kern w:val="0"/>
-                <w:sz w:val="18"/>
-                <w:szCs w:val="18"/>
-                <w14:ligatures w14:val="none"/>
-              </w:rPr>
-              <w:t>,</w:t>
-            </w:r>
-          </w:p>
-          <w:p>
-            <w:pPr>
-              <w:shd w:val="clear" w:color="auto" w:fill="FFFFFF"/>
-              <w:spacing w:line="270" w:lineRule="atLeast"/>
-              <w:rPr>
-                <w:rFonts w:ascii="Consolas" w:eastAsia="Times New Roman" w:hAnsi="Consolas" w:cs="Times New Roman"/>
-                <w:color w:val="000000"/>
-                <w:kern w:val="0"/>
-                <w:sz w:val="18"/>
-                <w:szCs w:val="18"/>
-                <w14:ligatures w14:val="none"/>
-              </w:rPr>
-            </w:pPr>
-            <w:r>
-              <w:rPr>
-                <w:rFonts w:ascii="Consolas" w:eastAsia="Times New Roman" w:hAnsi="Consolas" w:cs="Times New Roman"/>
-                <w:color w:val="000000"/>
-                <w:kern w:val="0"/>
-                <w:sz w:val="18"/>
-                <w:szCs w:val="18"/>
-                <w14:ligatures w14:val="none"/>
-              </w:rPr>
-              <w:t xml:space="preserve">        </w:t>
-            </w:r>
-            <w:r>
-              <w:rPr>
-                <w:rFonts w:ascii="Consolas" w:eastAsia="Times New Roman" w:hAnsi="Consolas" w:cs="Times New Roman"/>
-                <w:color w:val="A31515"/>
-                <w:kern w:val="0"/>
-                <w:sz w:val="18"/>
-                <w:szCs w:val="18"/>
-                <w14:ligatures w14:val="none"/>
-              </w:rPr>
-              <w:t>"email"</w:t>
-            </w:r>
-            <w:r>
-              <w:rPr>
-                <w:rFonts w:ascii="Consolas" w:eastAsia="Times New Roman" w:hAnsi="Consolas" w:cs="Times New Roman"/>
-                <w:color w:val="000000"/>
-                <w:kern w:val="0"/>
-                <w:sz w:val="18"/>
-                <w:szCs w:val="18"/>
-                <w14:ligatures w14:val="none"/>
-              </w:rPr>
-              <w:t xml:space="preserve">: </w:t>
-            </w:r>
-            <w:r>
-              <w:rPr>
-                <w:rFonts w:ascii="Consolas" w:eastAsia="Times New Roman" w:hAnsi="Consolas" w:cs="Times New Roman"/>
-                <w:color w:val="0451A5"/>
-                <w:kern w:val="0"/>
-                <w:sz w:val="18"/>
-                <w:szCs w:val="18"/>
-                <w14:ligatures w14:val="none"/>
-              </w:rPr>
-              <w:t>"todd.bandrowsky@countryvideogames.com"</w:t>
-            </w:r>
-            <w:r>
-              <w:rPr>
-                <w:rFonts w:ascii="Consolas" w:eastAsia="Times New Roman" w:hAnsi="Consolas" w:cs="Times New Roman"/>
-                <w:color w:val="000000"/>
-                <w:kern w:val="0"/>
-                <w:sz w:val="18"/>
-                <w:szCs w:val="18"/>
-                <w14:ligatures w14:val="none"/>
-              </w:rPr>
-              <w:t>,</w:t>
-            </w:r>
-          </w:p>
-          <w:p>
-            <w:pPr>
-              <w:shd w:val="clear" w:color="auto" w:fill="FFFFFF"/>
-              <w:spacing w:line="270" w:lineRule="atLeast"/>
-              <w:rPr>
-                <w:rFonts w:ascii="Consolas" w:eastAsia="Times New Roman" w:hAnsi="Consolas" w:cs="Times New Roman"/>
-                <w:color w:val="000000"/>
-                <w:kern w:val="0"/>
-                <w:sz w:val="18"/>
-                <w:szCs w:val="18"/>
-                <w14:ligatures w14:val="none"/>
-              </w:rPr>
-            </w:pPr>
-            <w:r>
-              <w:rPr>
-                <w:rFonts w:ascii="Consolas" w:eastAsia="Times New Roman" w:hAnsi="Consolas" w:cs="Times New Roman"/>
-                <w:color w:val="000000"/>
-                <w:kern w:val="0"/>
-                <w:sz w:val="18"/>
-                <w:szCs w:val="18"/>
-                <w14:ligatures w14:val="none"/>
-              </w:rPr>
-              <w:t xml:space="preserve">        </w:t>
-            </w:r>
-            <w:r>
-              <w:rPr>
-                <w:rFonts w:ascii="Consolas" w:eastAsia="Times New Roman" w:hAnsi="Consolas" w:cs="Times New Roman"/>
-                <w:color w:val="A31515"/>
-                <w:kern w:val="0"/>
-                <w:sz w:val="18"/>
-                <w:szCs w:val="18"/>
-                <w14:ligatures w14:val="none"/>
-              </w:rPr>
-              <w:t>"</w:t>
-            </w:r>
-            <w:proofErr w:type="spellStart"/>
-            <w:proofErr w:type="gramStart"/>
-            <w:r>
-              <w:rPr>
-                <w:rFonts w:ascii="Consolas" w:eastAsia="Times New Roman" w:hAnsi="Consolas" w:cs="Times New Roman"/>
-                <w:color w:val="A31515"/>
-                <w:kern w:val="0"/>
-                <w:sz w:val="18"/>
-                <w:szCs w:val="18"/>
-                <w14:ligatures w14:val="none"/>
-              </w:rPr>
-              <w:t>object</w:t>
-            </w:r>
-            <w:proofErr w:type="gramEnd"/>
-            <w:r>
-              <w:rPr>
-                <w:rFonts w:ascii="Consolas" w:eastAsia="Times New Roman" w:hAnsi="Consolas" w:cs="Times New Roman"/>
-                <w:color w:val="A31515"/>
-                <w:kern w:val="0"/>
-                <w:sz w:val="18"/>
-                <w:szCs w:val="18"/>
-                <w14:ligatures w14:val="none"/>
-              </w:rPr>
-              <w:t>_id</w:t>
-            </w:r>
-            <w:proofErr w:type="spellEnd"/>
-            <w:r>
-              <w:rPr>
-                <w:rFonts w:ascii="Consolas" w:eastAsia="Times New Roman" w:hAnsi="Consolas" w:cs="Times New Roman"/>
-                <w:color w:val="A31515"/>
-                <w:kern w:val="0"/>
-                <w:sz w:val="18"/>
-                <w:szCs w:val="18"/>
-                <w14:ligatures w14:val="none"/>
-              </w:rPr>
-              <w:t>"</w:t>
-            </w:r>
-            <w:r>
-              <w:rPr>
-                <w:rFonts w:ascii="Consolas" w:eastAsia="Times New Roman" w:hAnsi="Consolas" w:cs="Times New Roman"/>
-                <w:color w:val="000000"/>
-                <w:kern w:val="0"/>
-                <w:sz w:val="18"/>
-                <w:szCs w:val="18"/>
-                <w14:ligatures w14:val="none"/>
-              </w:rPr>
-              <w:t xml:space="preserve">: </w:t>
-            </w:r>
-            <w:r>
-              <w:rPr>
-                <w:rFonts w:ascii="Consolas" w:eastAsia="Times New Roman" w:hAnsi="Consolas" w:cs="Times New Roman"/>
-                <w:color w:val="098658"/>
-                <w:kern w:val="0"/>
-                <w:sz w:val="18"/>
-                <w:szCs w:val="18"/>
-                <w14:ligatures w14:val="none"/>
-              </w:rPr>
-              <w:t>4018</w:t>
-            </w:r>
-            <w:r>
-              <w:rPr>
-                <w:rFonts w:ascii="Consolas" w:eastAsia="Times New Roman" w:hAnsi="Consolas" w:cs="Times New Roman"/>
-                <w:color w:val="000000"/>
-                <w:kern w:val="0"/>
-                <w:sz w:val="18"/>
-                <w:szCs w:val="18"/>
-                <w14:ligatures w14:val="none"/>
-              </w:rPr>
-              <w:t>,</w:t>
-            </w:r>
-          </w:p>
-          <w:p>
-            <w:pPr>
-              <w:shd w:val="clear" w:color="auto" w:fill="FFFFFF"/>
-              <w:spacing w:line="270" w:lineRule="atLeast"/>
-              <w:rPr>
-                <w:rFonts w:ascii="Consolas" w:eastAsia="Times New Roman" w:hAnsi="Consolas" w:cs="Times New Roman"/>
-                <w:color w:val="000000"/>
-                <w:kern w:val="0"/>
-                <w:sz w:val="18"/>
-                <w:szCs w:val="18"/>
-                <w14:ligatures w14:val="none"/>
-              </w:rPr>
-            </w:pPr>
-            <w:r>
-              <w:rPr>
-                <w:rFonts w:ascii="Consolas" w:eastAsia="Times New Roman" w:hAnsi="Consolas" w:cs="Times New Roman"/>
-                <w:color w:val="000000"/>
-                <w:kern w:val="0"/>
-                <w:sz w:val="18"/>
-                <w:szCs w:val="18"/>
-                <w14:ligatures w14:val="none"/>
-              </w:rPr>
-              <w:t xml:space="preserve">        </w:t>
-            </w:r>
-            <w:r>
-              <w:rPr>
-                <w:rFonts w:ascii="Consolas" w:eastAsia="Times New Roman" w:hAnsi="Consolas" w:cs="Times New Roman"/>
-                <w:color w:val="A31515"/>
-                <w:kern w:val="0"/>
-                <w:sz w:val="18"/>
-                <w:szCs w:val="18"/>
-                <w14:ligatures w14:val="none"/>
-              </w:rPr>
-              <w:t>"</w:t>
-            </w:r>
-            <w:proofErr w:type="spellStart"/>
-            <w:proofErr w:type="gramStart"/>
-            <w:r>
-              <w:rPr>
-                <w:rFonts w:ascii="Consolas" w:eastAsia="Times New Roman" w:hAnsi="Consolas" w:cs="Times New Roman"/>
-                <w:color w:val="A31515"/>
-                <w:kern w:val="0"/>
-                <w:sz w:val="18"/>
-                <w:szCs w:val="18"/>
-                <w14:ligatures w14:val="none"/>
-              </w:rPr>
-              <w:t>user</w:t>
-            </w:r>
-            <w:proofErr w:type="gramEnd"/>
-            <w:r>
-              <w:rPr>
-                <w:rFonts w:ascii="Consolas" w:eastAsia="Times New Roman" w:hAnsi="Consolas" w:cs="Times New Roman"/>
-                <w:color w:val="A31515"/>
-                <w:kern w:val="0"/>
-                <w:sz w:val="18"/>
-                <w:szCs w:val="18"/>
-                <w14:ligatures w14:val="none"/>
-              </w:rPr>
-              <w:t>_name</w:t>
-            </w:r>
-            <w:proofErr w:type="spellEnd"/>
-            <w:r>
-              <w:rPr>
-                <w:rFonts w:ascii="Consolas" w:eastAsia="Times New Roman" w:hAnsi="Consolas" w:cs="Times New Roman"/>
-                <w:color w:val="A31515"/>
-                <w:kern w:val="0"/>
-                <w:sz w:val="18"/>
-                <w:szCs w:val="18"/>
-                <w14:ligatures w14:val="none"/>
-              </w:rPr>
-              <w:t>"</w:t>
-            </w:r>
-            <w:r>
-              <w:rPr>
-                <w:rFonts w:ascii="Consolas" w:eastAsia="Times New Roman" w:hAnsi="Consolas" w:cs="Times New Roman"/>
-                <w:color w:val="000000"/>
-                <w:kern w:val="0"/>
-                <w:sz w:val="18"/>
-                <w:szCs w:val="18"/>
-                <w14:ligatures w14:val="none"/>
-              </w:rPr>
-              <w:t xml:space="preserve">: </w:t>
-            </w:r>
-            <w:r>
-              <w:rPr>
-                <w:rFonts w:ascii="Consolas" w:eastAsia="Times New Roman" w:hAnsi="Consolas" w:cs="Times New Roman"/>
-                <w:color w:val="0451A5"/>
-                <w:kern w:val="0"/>
-                <w:sz w:val="18"/>
-                <w:szCs w:val="18"/>
-                <w14:ligatures w14:val="none"/>
-              </w:rPr>
-              <w:t>"</w:t>
-            </w:r>
-            <w:proofErr w:type="spellStart"/>
-            <w:r>
-              <w:rPr>
-                <w:rFonts w:ascii="Consolas" w:eastAsia="Times New Roman" w:hAnsi="Consolas" w:cs="Times New Roman"/>
-                <w:color w:val="0451A5"/>
-                <w:kern w:val="0"/>
-                <w:sz w:val="18"/>
-                <w:szCs w:val="18"/>
-                <w14:ligatures w14:val="none"/>
-              </w:rPr>
-              <w:t>companydrone</w:t>
-            </w:r>
-            <w:proofErr w:type="spellEnd"/>
-            <w:r>
-              <w:rPr>
-                <w:rFonts w:ascii="Consolas" w:eastAsia="Times New Roman" w:hAnsi="Consolas" w:cs="Times New Roman"/>
-                <w:color w:val="0451A5"/>
-                <w:kern w:val="0"/>
-                <w:sz w:val="18"/>
-                <w:szCs w:val="18"/>
-                <w14:ligatures w14:val="none"/>
-              </w:rPr>
-              <w:t>"</w:t>
-            </w:r>
-          </w:p>
-          <w:p>
-            <w:pPr>
-              <w:shd w:val="clear" w:color="auto" w:fill="FFFFFF"/>
-              <w:spacing w:line="270" w:lineRule="atLeast"/>
-              <w:rPr>
-                <w:rFonts w:ascii="Consolas" w:eastAsia="Times New Roman" w:hAnsi="Consolas" w:cs="Times New Roman"/>
-                <w:color w:val="000000"/>
-                <w:kern w:val="0"/>
-                <w:sz w:val="18"/>
-                <w:szCs w:val="18"/>
-                <w14:ligatures w14:val="none"/>
-              </w:rPr>
-            </w:pPr>
-            <w:r>
-              <w:rPr>
-                <w:rFonts w:ascii="Consolas" w:eastAsia="Times New Roman" w:hAnsi="Consolas" w:cs="Times New Roman"/>
-                <w:color w:val="000000"/>
-                <w:kern w:val="0"/>
-                <w:sz w:val="18"/>
-                <w:szCs w:val="18"/>
-                <w14:ligatures w14:val="none"/>
-              </w:rPr>
-              <w:t>    },</w:t>
-            </w:r>
-          </w:p>
-          <w:p>
-            <w:pPr>
-              <w:shd w:val="clear" w:color="auto" w:fill="FFFFFF"/>
-              <w:spacing w:line="270" w:lineRule="atLeast"/>
-              <w:rPr>
-                <w:rFonts w:ascii="Consolas" w:eastAsia="Times New Roman" w:hAnsi="Consolas" w:cs="Times New Roman"/>
-                <w:color w:val="000000"/>
-                <w:kern w:val="0"/>
-                <w:sz w:val="18"/>
-                <w:szCs w:val="18"/>
-                <w14:ligatures w14:val="none"/>
-              </w:rPr>
-            </w:pPr>
-            <w:r>
-              <w:rPr>
-                <w:rFonts w:ascii="Consolas" w:eastAsia="Times New Roman" w:hAnsi="Consolas" w:cs="Times New Roman"/>
-                <w:color w:val="000000"/>
-                <w:kern w:val="0"/>
-                <w:sz w:val="18"/>
-                <w:szCs w:val="18"/>
-                <w14:ligatures w14:val="none"/>
-              </w:rPr>
-              <w:t xml:space="preserve">    </w:t>
-            </w:r>
-            <w:r>
-              <w:rPr>
-                <w:rFonts w:ascii="Consolas" w:eastAsia="Times New Roman" w:hAnsi="Consolas" w:cs="Times New Roman"/>
-                <w:color w:val="A31515"/>
-                <w:kern w:val="0"/>
-                <w:sz w:val="18"/>
-                <w:szCs w:val="18"/>
-                <w14:ligatures w14:val="none"/>
-              </w:rPr>
-              <w:t>"message"</w:t>
-            </w:r>
-            <w:r>
-              <w:rPr>
-                <w:rFonts w:ascii="Consolas" w:eastAsia="Times New Roman" w:hAnsi="Consolas" w:cs="Times New Roman"/>
-                <w:color w:val="000000"/>
-                <w:kern w:val="0"/>
-                <w:sz w:val="18"/>
-                <w:szCs w:val="18"/>
-                <w14:ligatures w14:val="none"/>
-              </w:rPr>
-              <w:t xml:space="preserve">: </w:t>
-            </w:r>
-            <w:r>
-              <w:rPr>
-                <w:rFonts w:ascii="Consolas" w:eastAsia="Times New Roman" w:hAnsi="Consolas" w:cs="Times New Roman"/>
-                <w:color w:val="0451A5"/>
-                <w:kern w:val="0"/>
-                <w:sz w:val="18"/>
-                <w:szCs w:val="18"/>
-                <w14:ligatures w14:val="none"/>
-              </w:rPr>
-              <w:t>"User created"</w:t>
-            </w:r>
-            <w:r>
-              <w:rPr>
-                <w:rFonts w:ascii="Consolas" w:eastAsia="Times New Roman" w:hAnsi="Consolas" w:cs="Times New Roman"/>
-                <w:color w:val="000000"/>
-                <w:kern w:val="0"/>
-                <w:sz w:val="18"/>
-                <w:szCs w:val="18"/>
-                <w14:ligatures w14:val="none"/>
-              </w:rPr>
-              <w:t>,</w:t>
-            </w:r>
-          </w:p>
-          <w:p>
-            <w:pPr>
-              <w:shd w:val="clear" w:color="auto" w:fill="FFFFFF"/>
-              <w:spacing w:line="270" w:lineRule="atLeast"/>
-              <w:rPr>
-                <w:rFonts w:ascii="Consolas" w:eastAsia="Times New Roman" w:hAnsi="Consolas" w:cs="Times New Roman"/>
-                <w:color w:val="000000"/>
-                <w:kern w:val="0"/>
-                <w:sz w:val="18"/>
-                <w:szCs w:val="18"/>
-                <w14:ligatures w14:val="none"/>
-              </w:rPr>
-            </w:pPr>
-            <w:r>
-              <w:rPr>
-                <w:rFonts w:ascii="Consolas" w:eastAsia="Times New Roman" w:hAnsi="Consolas" w:cs="Times New Roman"/>
-                <w:color w:val="000000"/>
-                <w:kern w:val="0"/>
-                <w:sz w:val="18"/>
-                <w:szCs w:val="18"/>
-                <w14:ligatures w14:val="none"/>
-              </w:rPr>
-              <w:t xml:space="preserve">    </w:t>
-            </w:r>
-            <w:r>
-              <w:rPr>
-                <w:rFonts w:ascii="Consolas" w:eastAsia="Times New Roman" w:hAnsi="Consolas" w:cs="Times New Roman"/>
-                <w:color w:val="A31515"/>
-                <w:kern w:val="0"/>
-                <w:sz w:val="18"/>
-                <w:szCs w:val="18"/>
-                <w14:ligatures w14:val="none"/>
-              </w:rPr>
-              <w:t>"seconds"</w:t>
-            </w:r>
-            <w:r>
-              <w:rPr>
-                <w:rFonts w:ascii="Consolas" w:eastAsia="Times New Roman" w:hAnsi="Consolas" w:cs="Times New Roman"/>
-                <w:color w:val="000000"/>
-                <w:kern w:val="0"/>
-                <w:sz w:val="18"/>
-                <w:szCs w:val="18"/>
-                <w14:ligatures w14:val="none"/>
-              </w:rPr>
-              <w:t xml:space="preserve">: </w:t>
-            </w:r>
-            <w:r>
-              <w:rPr>
-                <w:rFonts w:ascii="Consolas" w:eastAsia="Times New Roman" w:hAnsi="Consolas" w:cs="Times New Roman"/>
-                <w:color w:val="098658"/>
-                <w:kern w:val="0"/>
-                <w:sz w:val="18"/>
-                <w:szCs w:val="18"/>
-                <w14:ligatures w14:val="none"/>
-              </w:rPr>
-              <w:t>0.061787</w:t>
-            </w:r>
-            <w:r>
-              <w:rPr>
-                <w:rFonts w:ascii="Consolas" w:eastAsia="Times New Roman" w:hAnsi="Consolas" w:cs="Times New Roman"/>
-                <w:color w:val="000000"/>
-                <w:kern w:val="0"/>
-                <w:sz w:val="18"/>
-                <w:szCs w:val="18"/>
-                <w14:ligatures w14:val="none"/>
-              </w:rPr>
-              <w:t>,</w:t>
-            </w:r>
-          </w:p>
-          <w:p>
-            <w:pPr>
-              <w:shd w:val="clear" w:color="auto" w:fill="FFFFFF"/>
-              <w:spacing w:line="270" w:lineRule="atLeast"/>
-              <w:rPr>
-                <w:rFonts w:ascii="Consolas" w:eastAsia="Times New Roman" w:hAnsi="Consolas" w:cs="Times New Roman"/>
-                <w:color w:val="000000"/>
-                <w:kern w:val="0"/>
-                <w:sz w:val="18"/>
-                <w:szCs w:val="18"/>
-                <w14:ligatures w14:val="none"/>
-              </w:rPr>
-            </w:pPr>
-            <w:r>
-              <w:rPr>
-                <w:rFonts w:ascii="Consolas" w:eastAsia="Times New Roman" w:hAnsi="Consolas" w:cs="Times New Roman"/>
-                <w:color w:val="000000"/>
-                <w:kern w:val="0"/>
-                <w:sz w:val="18"/>
-                <w:szCs w:val="18"/>
-                <w14:ligatures w14:val="none"/>
-              </w:rPr>
-              <w:t xml:space="preserve">    </w:t>
-            </w:r>
-            <w:r>
-              <w:rPr>
-                <w:rFonts w:ascii="Consolas" w:eastAsia="Times New Roman" w:hAnsi="Consolas" w:cs="Times New Roman"/>
-                <w:color w:val="A31515"/>
-                <w:kern w:val="0"/>
-                <w:sz w:val="18"/>
-                <w:szCs w:val="18"/>
-                <w14:ligatures w14:val="none"/>
-              </w:rPr>
-              <w:t>"success"</w:t>
-            </w:r>
-            <w:r>
-              <w:rPr>
-                <w:rFonts w:ascii="Consolas" w:eastAsia="Times New Roman" w:hAnsi="Consolas" w:cs="Times New Roman"/>
-                <w:color w:val="000000"/>
-                <w:kern w:val="0"/>
-                <w:sz w:val="18"/>
-                <w:szCs w:val="18"/>
-                <w14:ligatures w14:val="none"/>
-              </w:rPr>
-              <w:t xml:space="preserve">: </w:t>
-            </w:r>
-            <w:r>
-              <w:rPr>
-                <w:rFonts w:ascii="Consolas" w:eastAsia="Times New Roman" w:hAnsi="Consolas" w:cs="Times New Roman"/>
-                <w:color w:val="098658"/>
-                <w:kern w:val="0"/>
-                <w:sz w:val="18"/>
-                <w:szCs w:val="18"/>
-                <w14:ligatures w14:val="none"/>
-              </w:rPr>
-              <w:t>1.000000</w:t>
-            </w:r>
-          </w:p>
-          <w:p>
-            <w:pPr>
-              <w:shd w:val="clear" w:color="auto" w:fill="FFFFFF"/>
-              <w:spacing w:line="270" w:lineRule="atLeast"/>
-              <w:rPr>
-                <w:rFonts w:ascii="Consolas" w:eastAsia="Times New Roman" w:hAnsi="Consolas" w:cs="Times New Roman"/>
-                <w:color w:val="000000"/>
-                <w:kern w:val="0"/>
-                <w:sz w:val="18"/>
-                <w:szCs w:val="18"/>
-                <w14:ligatures w14:val="none"/>
-              </w:rPr>
-            </w:pPr>
-            <w:r>
-              <w:rPr>
-                <w:rFonts w:ascii="Consolas" w:eastAsia="Times New Roman" w:hAnsi="Consolas" w:cs="Times New Roman"/>
-                <w:color w:val="000000"/>
-                <w:kern w:val="0"/>
-                <w:sz w:val="18"/>
-                <w:szCs w:val="18"/>
-                <w14:ligatures w14:val="none"/>
-              </w:rPr>
-              <w:t>}</w:t>
-            </w:r>
-          </w:p>
-          <w:p/>
-        </w:tc>
-      </w:tr>
-      <w:tr>
-        <w:tc>
-          <w:tcPr>
-            <w:tcW w:w="2730" w:type="dxa"/>
-          </w:tcPr>
-          <w:p/>
-        </w:tc>
-        <w:tc>
-          <w:tcPr>
-            <w:tcW w:w="6895" w:type="dxa"/>
-          </w:tcPr>
-          <w:p>
-            <w:r>
-              <w:t>Discussion</w:t>
-            </w:r>
-          </w:p>
-        </w:tc>
-      </w:tr>
-      <w:tr>
-        <w:tc>
-          <w:tcPr>
-            <w:tcW w:w="2730" w:type="dxa"/>
-          </w:tcPr>
-          <w:p/>
-        </w:tc>
-        <w:tc>
-          <w:tcPr>
-            <w:tcW w:w="6895" w:type="dxa"/>
-          </w:tcPr>
-          <w:p>
-            <w:r>
-              <w:t xml:space="preserve">Creates the user object with the requested username, if available.  Otherwise, a variation of the username with </w:t>
-            </w:r>
-            <w:proofErr w:type="gramStart"/>
-            <w:r>
-              <w:t>a  number</w:t>
-            </w:r>
-            <w:proofErr w:type="gramEnd"/>
-            <w:r>
-              <w:t xml:space="preserve"> on it is substituted and returned.</w:t>
-            </w:r>
-          </w:p>
-        </w:tc>
-      </w:tr>
-      <w:tr>
-        <w:tc>
-          <w:tcPr>
             <w:tcW w:w="2733" w:type="dxa"/>
             <w:shd w:val="clear" w:color="auto" w:fill="D1D1D1" w:themeFill="background2" w:themeFillShade="E6"/>
           </w:tcPr>
@@ -6024,6 +4408,7 @@
                 <w:szCs w:val="18"/>
                 <w14:ligatures w14:val="none"/>
               </w:rPr>
+              <w:lastRenderedPageBreak/>
               <w:t xml:space="preserve">    </w:t>
             </w:r>
             <w:r>
@@ -7027,7 +5412,6 @@
                 <w:szCs w:val="18"/>
                 <w14:ligatures w14:val="none"/>
               </w:rPr>
-              <w:lastRenderedPageBreak/>
               <w:t xml:space="preserve">                </w:t>
             </w:r>
             <w:r>
@@ -8580,6 +6964,7 @@
                 <w:szCs w:val="18"/>
                 <w14:ligatures w14:val="none"/>
               </w:rPr>
+              <w:lastRenderedPageBreak/>
               <w:t xml:space="preserve">    </w:t>
             </w:r>
             <w:r>
@@ -11125,6 +9510,7 @@
                 <w:szCs w:val="18"/>
                 <w14:ligatures w14:val="none"/>
               </w:rPr>
+              <w:lastRenderedPageBreak/>
               <w:t xml:space="preserve">            </w:t>
             </w:r>
             <w:r>
@@ -12089,7 +10475,6 @@
                 <w:szCs w:val="18"/>
                 <w14:ligatures w14:val="none"/>
               </w:rPr>
-              <w:lastRenderedPageBreak/>
               <w:t xml:space="preserve">            </w:t>
             </w:r>
             <w:r>
@@ -12678,7 +11063,11 @@
       </w:r>
       <w:proofErr w:type="spellEnd"/>
       <w:r>
-        <w:t xml:space="preserve">, fills it out and then calls put to save it. The change takes effect immediately.  objects of </w:t>
+        <w:t xml:space="preserve">, fills it out and then calls put to save it. The change takes effect immediately.  </w:t>
+      </w:r>
+      <w:r>
+        <w:lastRenderedPageBreak/>
+        <w:t xml:space="preserve">objects of </w:t>
       </w:r>
       <w:proofErr w:type="spellStart"/>
       <w:r>
@@ -12803,7 +11192,6 @@
     </w:p>
     <w:p>
       <w:r>
-        <w:lastRenderedPageBreak/>
         <w:t xml:space="preserve">In the child object mechanism of permissions, we can observe that while </w:t>
       </w:r>
       <w:proofErr w:type="spellStart"/>
@@ -15202,6 +13590,7 @@
           <w:sz w:val="19"/>
           <w:szCs w:val="19"/>
         </w:rPr>
+        <w:lastRenderedPageBreak/>
         <w:t xml:space="preserve">          "</w:t>
       </w:r>
       <w:proofErr w:type="spellStart"/>
@@ -15597,7 +13986,6 @@
           <w:szCs w:val="18"/>
           <w14:ligatures w14:val="none"/>
         </w:rPr>
-        <w:lastRenderedPageBreak/>
         <w:t xml:space="preserve">            </w:t>
       </w:r>
       <w:r>
@@ -17843,6 +16231,7 @@
           <w:szCs w:val="18"/>
           <w14:ligatures w14:val="none"/>
         </w:rPr>
+        <w:lastRenderedPageBreak/>
         <w:t xml:space="preserve">                    </w:t>
       </w:r>
       <w:r>
@@ -18994,7 +17383,6 @@
           <w:szCs w:val="18"/>
           <w14:ligatures w14:val="none"/>
         </w:rPr>
-        <w:lastRenderedPageBreak/>
         <w:t>            ],</w:t>
       </w:r>
     </w:p>
@@ -19947,6 +18335,7 @@
         <w:br/>
       </w:r>
       <w:r>
+        <w:lastRenderedPageBreak/>
         <w:br/>
         <w:t xml:space="preserve">So, if someone tries to create a user with </w:t>
       </w:r>
@@ -20103,7 +18492,6 @@
         <w:pStyle w:val="Code"/>
       </w:pPr>
       <w:r>
-        <w:lastRenderedPageBreak/>
         <w:t>“</w:t>
       </w:r>
       <w:proofErr w:type="spellStart"/>
@@ -20714,6 +19102,7 @@
         <w:rPr>
           <w:rStyle w:val="CodeChar"/>
         </w:rPr>
+        <w:lastRenderedPageBreak/>
         <w:t>{ “</w:t>
       </w:r>
       <w:proofErr w:type="gramEnd"/>
@@ -21024,7 +19413,6 @@
     </w:p>
     <w:p>
       <w:r>
-        <w:lastRenderedPageBreak/>
         <w:t xml:space="preserve">This </w:t>
       </w:r>
       <w:proofErr w:type="gramStart"/>
@@ -21675,6 +20063,7 @@
           <w:szCs w:val="18"/>
           <w14:ligatures w14:val="none"/>
         </w:rPr>
+        <w:lastRenderedPageBreak/>
         <w:t xml:space="preserve">                </w:t>
       </w:r>
       <w:r>
@@ -21754,6 +20143,286 @@
     <w:p/>
     <w:p>
       <w:pPr>
+        <w:pStyle w:val="Heading3"/>
+      </w:pPr>
+      <w:proofErr w:type="spellStart"/>
+      <w:r>
+        <w:t>sys_t</w:t>
+      </w:r>
+      <w:r>
+        <w:t>eam</w:t>
+      </w:r>
+      <w:proofErr w:type="spellEnd"/>
+      <w:r>
+        <w:t xml:space="preserve"> </w:t>
+      </w:r>
+      <w:proofErr w:type="spellStart"/>
+      <w:r>
+        <w:t>api</w:t>
+      </w:r>
+      <w:proofErr w:type="spellEnd"/>
+    </w:p>
+    <w:p>
+      <w:r>
+        <w:t xml:space="preserve">The </w:t>
+      </w:r>
+      <w:proofErr w:type="spellStart"/>
+      <w:r>
+        <w:t>sys_team</w:t>
+      </w:r>
+      <w:proofErr w:type="spellEnd"/>
+      <w:r>
+        <w:t xml:space="preserve"> class and its objects can be accessed via the normal corona object and class </w:t>
+      </w:r>
+      <w:proofErr w:type="spellStart"/>
+      <w:r>
+        <w:t>api</w:t>
+      </w:r>
+      <w:proofErr w:type="spellEnd"/>
+      <w:r>
+        <w:t>.</w:t>
+      </w:r>
+    </w:p>
+    <w:tbl>
+      <w:tblPr>
+        <w:tblStyle w:val="TableGrid"/>
+        <w:tblW w:w="0" w:type="auto"/>
+        <w:tblLook w:val="04A0" w:firstRow="1" w:lastRow="0" w:firstColumn="1" w:lastColumn="0" w:noHBand="0" w:noVBand="1"/>
+      </w:tblPr>
+      <w:tblGrid>
+        <w:gridCol w:w="4675"/>
+        <w:gridCol w:w="4675"/>
+      </w:tblGrid>
+      <w:tr>
+        <w:tc>
+          <w:tcPr>
+            <w:tcW w:w="4675" w:type="dxa"/>
+          </w:tcPr>
+          <w:p>
+            <w:r>
+              <w:t>API</w:t>
+            </w:r>
+          </w:p>
+        </w:tc>
+        <w:tc>
+          <w:tcPr>
+            <w:tcW w:w="4675" w:type="dxa"/>
+          </w:tcPr>
+          <w:p>
+            <w:r>
+              <w:t>Purpose</w:t>
+            </w:r>
+          </w:p>
+        </w:tc>
+      </w:tr>
+      <w:tr>
+        <w:tc>
+          <w:tcPr>
+            <w:tcW w:w="4675" w:type="dxa"/>
+          </w:tcPr>
+          <w:p>
+            <w:r>
+              <w:t>corona/objects/query</w:t>
+            </w:r>
+          </w:p>
+        </w:tc>
+        <w:tc>
+          <w:tcPr>
+            <w:tcW w:w="4675" w:type="dxa"/>
+          </w:tcPr>
+          <w:p>
+            <w:r>
+              <w:t xml:space="preserve">query and perform analytics on corona objects.  To get started, try putting a </w:t>
+            </w:r>
+            <w:proofErr w:type="spellStart"/>
+            <w:r>
+              <w:t>sys_team</w:t>
+            </w:r>
+            <w:proofErr w:type="spellEnd"/>
+            <w:r>
+              <w:t xml:space="preserve"> in a from clause.</w:t>
+            </w:r>
+          </w:p>
+        </w:tc>
+      </w:tr>
+      <w:tr>
+        <w:tc>
+          <w:tcPr>
+            <w:tcW w:w="4675" w:type="dxa"/>
+          </w:tcPr>
+          <w:p>
+            <w:r>
+              <w:t>corona/objects/get</w:t>
+            </w:r>
+          </w:p>
+        </w:tc>
+        <w:tc>
+          <w:tcPr>
+            <w:tcW w:w="4675" w:type="dxa"/>
+          </w:tcPr>
+          <w:p>
+            <w:r>
+              <w:t xml:space="preserve">Get an object by its </w:t>
+            </w:r>
+            <w:proofErr w:type="spellStart"/>
+            <w:r>
+              <w:t>class_name</w:t>
+            </w:r>
+            <w:proofErr w:type="spellEnd"/>
+            <w:r>
+              <w:t xml:space="preserve"> and </w:t>
+            </w:r>
+            <w:proofErr w:type="spellStart"/>
+            <w:r>
+              <w:t>object_id</w:t>
+            </w:r>
+            <w:proofErr w:type="spellEnd"/>
+            <w:r>
+              <w:t>. To get started, take on of those ids and classes and give this a go</w:t>
+            </w:r>
+          </w:p>
+        </w:tc>
+      </w:tr>
+      <w:tr>
+        <w:tc>
+          <w:tcPr>
+            <w:tcW w:w="4675" w:type="dxa"/>
+          </w:tcPr>
+          <w:p>
+            <w:r>
+              <w:t>corona/objects/create</w:t>
+            </w:r>
+          </w:p>
+        </w:tc>
+        <w:tc>
+          <w:tcPr>
+            <w:tcW w:w="4675" w:type="dxa"/>
+          </w:tcPr>
+          <w:p>
+            <w:r>
+              <w:t xml:space="preserve">Creates an object using a class </w:t>
+            </w:r>
+            <w:proofErr w:type="gramStart"/>
+            <w:r>
+              <w:t>fields, and</w:t>
+            </w:r>
+            <w:proofErr w:type="gramEnd"/>
+            <w:r>
+              <w:t xml:space="preserve"> creating an id for it.</w:t>
+            </w:r>
+          </w:p>
+        </w:tc>
+      </w:tr>
+      <w:tr>
+        <w:tc>
+          <w:tcPr>
+            <w:tcW w:w="4675" w:type="dxa"/>
+          </w:tcPr>
+          <w:p>
+            <w:r>
+              <w:t>corona/objects/put</w:t>
+            </w:r>
+          </w:p>
+        </w:tc>
+        <w:tc>
+          <w:tcPr>
+            <w:tcW w:w="4675" w:type="dxa"/>
+          </w:tcPr>
+          <w:p>
+            <w:r>
+              <w:t>Puts an object, saving or creating it internally – if it passes validation.</w:t>
+            </w:r>
+          </w:p>
+        </w:tc>
+      </w:tr>
+      <w:tr>
+        <w:tc>
+          <w:tcPr>
+            <w:tcW w:w="4675" w:type="dxa"/>
+          </w:tcPr>
+          <w:p>
+            <w:r>
+              <w:t>corona/objects/</w:t>
+            </w:r>
+            <w:r>
+              <w:t>erase</w:t>
+            </w:r>
+          </w:p>
+        </w:tc>
+        <w:tc>
+          <w:tcPr>
+            <w:tcW w:w="4675" w:type="dxa"/>
+          </w:tcPr>
+          <w:p>
+            <w:r>
+              <w:t>Deletes an object</w:t>
+            </w:r>
+          </w:p>
+        </w:tc>
+      </w:tr>
+      <w:tr>
+        <w:tc>
+          <w:tcPr>
+            <w:tcW w:w="4675" w:type="dxa"/>
+          </w:tcPr>
+          <w:p>
+            <w:r>
+              <w:t>corona/objects/</w:t>
+            </w:r>
+            <w:r>
+              <w:t>e</w:t>
+            </w:r>
+            <w:r>
+              <w:t>dit</w:t>
+            </w:r>
+          </w:p>
+        </w:tc>
+        <w:tc>
+          <w:tcPr>
+            <w:tcW w:w="4675" w:type="dxa"/>
+          </w:tcPr>
+          <w:p>
+            <w:r>
+              <w:t>Brings back a single object and the class used to define it, in such a way as to support edit on the fly.</w:t>
+            </w:r>
+          </w:p>
+        </w:tc>
+      </w:tr>
+      <w:tr>
+        <w:tc>
+          <w:tcPr>
+            <w:tcW w:w="4675" w:type="dxa"/>
+          </w:tcPr>
+          <w:p>
+            <w:r>
+              <w:t>corona/objects/</w:t>
+            </w:r>
+            <w:r>
+              <w:t>run</w:t>
+            </w:r>
+          </w:p>
+        </w:tc>
+        <w:tc>
+          <w:tcPr>
+            <w:tcW w:w="4675" w:type="dxa"/>
+          </w:tcPr>
+          <w:p>
+            <w:r>
+              <w:t>Save a modified object, run its query fields, and then return the result.</w:t>
+            </w:r>
+          </w:p>
+        </w:tc>
+      </w:tr>
+    </w:tbl>
+    <w:p/>
+    <w:p>
+      <w:r>
+        <w:br w:type="page"/>
+      </w:r>
+    </w:p>
+    <w:p/>
+    <w:p>
+      <w:pPr>
         <w:pStyle w:val="Heading2"/>
       </w:pPr>
       <w:r>
@@ -21765,7 +20434,18 @@
     </w:p>
     <w:p>
       <w:r>
-        <w:t>Classes are the heart of Corona.  A class is a Corona is basically an object schema bound to a store.  A class has:</w:t>
+        <w:t xml:space="preserve">Classes are conceptually a place to put data when organizing it.  </w:t>
+      </w:r>
+      <w:r>
+        <w:t>Classes in Corona are like tables or collections</w:t>
+      </w:r>
+      <w:r>
+        <w:t xml:space="preserve">.  </w:t>
+      </w:r>
+    </w:p>
+    <w:p>
+      <w:r>
+        <w:t>Classes have</w:t>
       </w:r>
     </w:p>
     <w:p>
@@ -21839,7 +20519,6 @@
       </w:r>
       <w:proofErr w:type="spellStart"/>
       <w:r>
-        <w:lastRenderedPageBreak/>
         <w:t>object_id</w:t>
       </w:r>
       <w:proofErr w:type="spellEnd"/>
@@ -21868,6 +20547,9 @@
       </w:r>
       <w:r>
         <w:t xml:space="preserve"> – a map of fields, consisting of field names to simple description.</w:t>
+      </w:r>
+      <w:r>
+        <w:t xml:space="preserve">  Fields may have validation rules, and there can be query rules.</w:t>
       </w:r>
     </w:p>
     <w:p>
@@ -22109,7 +20791,6 @@
         <w:rPr>
           <w:noProof/>
         </w:rPr>
-        <w:lastRenderedPageBreak/>
         <w:drawing>
           <wp:inline distT="0" distB="0" distL="0" distR="0" wp14:anchorId="25636690" wp14:editId="22A08AAA">
             <wp:extent cx="3022600" cy="1847467"/>
@@ -22152,9 +20833,10 @@
       <w:r>
         <w:t>The long way is to specify an extended specification.</w:t>
       </w:r>
-    </w:p>
-    <w:p/>
-    <w:p/>
+      <w:r>
+        <w:t xml:space="preserve">  Only the long way gives you extra validation by letting you set up constraints.</w:t>
+      </w:r>
+    </w:p>
     <w:p>
       <w:r>
         <w:t xml:space="preserve">Corona Field Types </w:t>
@@ -22394,6 +21076,9 @@
       </w:r>
     </w:p>
     <w:p>
+      <w:pPr>
+        <w:pStyle w:val="Code"/>
+      </w:pPr>
       <w:r>
         <w:t>“</w:t>
       </w:r>
@@ -22417,6 +21102,9 @@
       </w:r>
     </w:p>
     <w:p>
+      <w:pPr>
+        <w:pStyle w:val="Code"/>
+      </w:pPr>
       <w:r>
         <w:t>“</w:t>
       </w:r>
@@ -22436,9 +21124,10 @@
     </w:p>
     <w:p>
       <w:pPr>
-        <w:ind w:firstLine="720"/>
-      </w:pPr>
-      <w:r>
+        <w:pStyle w:val="Code"/>
+      </w:pPr>
+      <w:r>
+        <w:lastRenderedPageBreak/>
         <w:t>“</w:t>
       </w:r>
       <w:proofErr w:type="spellStart"/>
@@ -22457,7 +21146,7 @@
     </w:p>
     <w:p>
       <w:pPr>
-        <w:ind w:firstLine="720"/>
+        <w:pStyle w:val="Code"/>
       </w:pPr>
       <w:r>
         <w:t>}</w:t>
@@ -22465,7 +21154,6 @@
     </w:p>
     <w:p>
       <w:r>
-        <w:lastRenderedPageBreak/>
         <w:t>These extended options are useful for validation.  Corona automatically validates when an object is put.</w:t>
       </w:r>
     </w:p>
@@ -22766,6 +21454,7 @@
     </w:p>
     <w:p>
       <w:r>
+        <w:lastRenderedPageBreak/>
         <w:t xml:space="preserve">A </w:t>
       </w:r>
       <w:proofErr w:type="gramStart"/>
@@ -22791,7 +21480,6 @@
         <w:rPr>
           <w:noProof/>
         </w:rPr>
-        <w:lastRenderedPageBreak/>
         <w:drawing>
           <wp:inline distT="0" distB="0" distL="0" distR="0" wp14:anchorId="00732CED" wp14:editId="7BFDBE98">
             <wp:extent cx="4533900" cy="2475238"/>
@@ -35587,10 +34275,68 @@
     <w:p/>
     <w:p>
       <w:pPr>
+        <w:pStyle w:val="Heading3"/>
+      </w:pPr>
+      <w:r>
+        <w:t xml:space="preserve">class </w:t>
+      </w:r>
+      <w:proofErr w:type="spellStart"/>
+      <w:r>
+        <w:t>api</w:t>
+      </w:r>
+      <w:proofErr w:type="spellEnd"/>
+    </w:p>
+    <w:p/>
+    <w:p>
+      <w:r>
+        <w:t>runtime subclassing</w:t>
+      </w:r>
+    </w:p>
+    <w:p>
+      <w:proofErr w:type="gramStart"/>
+      <w:r>
+        <w:t>corona’s</w:t>
+      </w:r>
+      <w:proofErr w:type="gramEnd"/>
+      <w:r>
+        <w:t xml:space="preserve"> class </w:t>
+      </w:r>
+      <w:proofErr w:type="spellStart"/>
+      <w:r>
+        <w:t>api</w:t>
+      </w:r>
+      <w:proofErr w:type="spellEnd"/>
+      <w:r>
+        <w:t xml:space="preserve"> allows you to do anything you want to at run time, just like how a database server works.  This is for a lot of people not the best practice and </w:t>
+      </w:r>
+      <w:proofErr w:type="spellStart"/>
+      <w:r>
+        <w:t>its</w:t>
+      </w:r>
+      <w:proofErr w:type="spellEnd"/>
+      <w:r>
+        <w:t xml:space="preserve"> good to know that by default it is switched off for teams, although the super user could do it.  However, this allows </w:t>
+      </w:r>
+      <w:r>
+        <w:lastRenderedPageBreak/>
+        <w:t xml:space="preserve">for a </w:t>
+      </w:r>
+      <w:proofErr w:type="gramStart"/>
+      <w:r>
+        <w:t>real</w:t>
+      </w:r>
+      <w:proofErr w:type="gramEnd"/>
+      <w:r>
+        <w:t xml:space="preserve"> easy solution to the problem of what happens if the users want to change something.  You could just keep that process and only allow the schema to be modified via a signed off schema file, and that’s fine.  But you can have that application, where users can add their own classes collaboratively.  To allow this, you would have to have the team have alter permission.</w:t>
+      </w:r>
+    </w:p>
+    <w:p/>
+    <w:p>
+      <w:pPr>
         <w:pStyle w:val="Heading2"/>
       </w:pPr>
       <w:r>
-        <w:t>d</w:t>
+        <w:t>D</w:t>
       </w:r>
       <w:r>
         <w:t>ata</w:t>
@@ -35610,7 +34356,6 @@
     </w:p>
     <w:p>
       <w:r>
-        <w:lastRenderedPageBreak/>
         <w:t xml:space="preserve">A </w:t>
       </w:r>
       <w:proofErr w:type="spellStart"/>
@@ -35728,6 +34473,7 @@
         <w:rPr>
           <w:noProof/>
         </w:rPr>
+        <w:lastRenderedPageBreak/>
         <w:drawing>
           <wp:inline distT="0" distB="0" distL="0" distR="0" wp14:anchorId="3E533A1E" wp14:editId="33FFF561">
             <wp:extent cx="5943600" cy="2362200"/>
@@ -35803,7 +34549,6 @@
         <w:rPr>
           <w:noProof/>
         </w:rPr>
-        <w:lastRenderedPageBreak/>
         <w:drawing>
           <wp:inline distT="0" distB="0" distL="0" distR="0" wp14:anchorId="0AE9171D" wp14:editId="033034D7">
             <wp:extent cx="5943600" cy="2637155"/>
@@ -35864,6 +34609,7 @@
         <w:rPr>
           <w:noProof/>
         </w:rPr>
+        <w:lastRenderedPageBreak/>
         <w:drawing>
           <wp:inline distT="0" distB="0" distL="0" distR="0" wp14:anchorId="19CE82ED" wp14:editId="7EB8EB4A">
             <wp:extent cx="5943600" cy="2219325"/>
@@ -35902,17 +34648,20 @@
       </w:r>
     </w:p>
     <w:p>
-      <w:r>
-        <w:br w:type="page"/>
-      </w:r>
-    </w:p>
-    <w:p>
       <w:pPr>
         <w:pStyle w:val="Heading1"/>
       </w:pPr>
+      <w:r>
+        <w:t>objects</w:t>
+      </w:r>
+    </w:p>
+    <w:p/>
+    <w:p>
+      <w:pPr>
+        <w:pStyle w:val="Heading1"/>
+      </w:pPr>
       <w:proofErr w:type="spellStart"/>
       <w:r>
-        <w:lastRenderedPageBreak/>
         <w:t>json</w:t>
       </w:r>
       <w:proofErr w:type="spellEnd"/>

</xml_diff>

<commit_message>
building in file loading.
</commit_message>
<xml_diff>
--- a/coronaserver/CoronaApplicationServer.docx
+++ b/coronaserver/CoronaApplicationServer.docx
@@ -1,6 +1,6 @@
 
 <file path=word/document.xml><?xml version="1.0" encoding="utf-8"?>
-<w:document xmlns:wpc="http://schemas.microsoft.com/office/word/2010/wordprocessingCanvas" xmlns:cx="http://schemas.microsoft.com/office/drawing/2014/chartex" xmlns:cx1="http://schemas.microsoft.com/office/drawing/2015/9/8/chartex" xmlns:cx2="http://schemas.microsoft.com/office/drawing/2015/10/21/chartex" xmlns:cx3="http://schemas.microsoft.com/office/drawing/2016/5/9/chartex" xmlns:cx4="http://schemas.microsoft.com/office/drawing/2016/5/10/chartex" xmlns:cx5="http://schemas.microsoft.com/office/drawing/2016/5/11/chartex" xmlns:cx6="http://schemas.microsoft.com/office/drawing/2016/5/12/chartex" xmlns:cx7="http://schemas.microsoft.com/office/drawing/2016/5/13/chartex" xmlns:cx8="http://schemas.microsoft.com/office/drawing/2016/5/14/chartex" xmlns:mc="http://schemas.openxmlformats.org/markup-compatibility/2006" xmlns:aink="http://schemas.microsoft.com/office/drawing/2016/ink" xmlns:am3d="http://schemas.microsoft.com/office/drawing/2017/model3d" xmlns:o="urn:schemas-microsoft-com:office:office" xmlns:oel="http://schemas.microsoft.com/office/2019/extlst" xmlns:r="http://schemas.openxmlformats.org/officeDocument/2006/relationships" xmlns:m="http://schemas.openxmlformats.org/officeDocument/2006/math" xmlns:v="urn:schemas-microsoft-com:vml" xmlns:wp14="http://schemas.microsoft.com/office/word/2010/wordprocessingDrawing" xmlns:wp="http://schemas.openxmlformats.org/drawingml/2006/wordprocessingDrawing" xmlns:w10="urn:schemas-microsoft-com:office:word" xmlns:w="http://schemas.openxmlformats.org/wordprocessingml/2006/main" xmlns:w14="http://schemas.microsoft.com/office/word/2010/wordml" xmlns:w15="http://schemas.microsoft.com/office/word/2012/wordml" xmlns:w16cex="http://schemas.microsoft.com/office/word/2018/wordml/cex" xmlns:w16cid="http://schemas.microsoft.com/office/word/2016/wordml/cid" xmlns:w16="http://schemas.microsoft.com/office/word/2018/wordml" xmlns:w16du="http://schemas.microsoft.com/office/word/2023/wordml/word16du" xmlns:w16sdtdh="http://schemas.microsoft.com/office/word/2020/wordml/sdtdatahash" xmlns:w16se="http://schemas.microsoft.com/office/word/2015/wordml/symex" xmlns:wpg="http://schemas.microsoft.com/office/word/2010/wordprocessingGroup" xmlns:wpi="http://schemas.microsoft.com/office/word/2010/wordprocessingInk" xmlns:wne="http://schemas.microsoft.com/office/word/2006/wordml" xmlns:wps="http://schemas.microsoft.com/office/word/2010/wordprocessingShape" mc:Ignorable="w14 w15 w16se w16cid w16 w16cex w16sdtdh w16du wp14">
+<w:document xmlns:wpc="http://schemas.microsoft.com/office/word/2010/wordprocessingCanvas" xmlns:cx="http://schemas.microsoft.com/office/drawing/2014/chartex" xmlns:cx1="http://schemas.microsoft.com/office/drawing/2015/9/8/chartex" xmlns:cx2="http://schemas.microsoft.com/office/drawing/2015/10/21/chartex" xmlns:cx3="http://schemas.microsoft.com/office/drawing/2016/5/9/chartex" xmlns:cx4="http://schemas.microsoft.com/office/drawing/2016/5/10/chartex" xmlns:cx5="http://schemas.microsoft.com/office/drawing/2016/5/11/chartex" xmlns:cx6="http://schemas.microsoft.com/office/drawing/2016/5/12/chartex" xmlns:cx7="http://schemas.microsoft.com/office/drawing/2016/5/13/chartex" xmlns:cx8="http://schemas.microsoft.com/office/drawing/2016/5/14/chartex" xmlns:mc="http://schemas.openxmlformats.org/markup-compatibility/2006" xmlns:aink="http://schemas.microsoft.com/office/drawing/2016/ink" xmlns:am3d="http://schemas.microsoft.com/office/drawing/2017/model3d" xmlns:o="urn:schemas-microsoft-com:office:office" xmlns:oel="http://schemas.microsoft.com/office/2019/extlst" xmlns:r="http://schemas.openxmlformats.org/officeDocument/2006/relationships" xmlns:m="http://schemas.openxmlformats.org/officeDocument/2006/math" xmlns:v="urn:schemas-microsoft-com:vml" xmlns:wp14="http://schemas.microsoft.com/office/word/2010/wordprocessingDrawing" xmlns:wp="http://schemas.openxmlformats.org/drawingml/2006/wordprocessingDrawing" xmlns:w10="urn:schemas-microsoft-com:office:word" xmlns:w="http://schemas.openxmlformats.org/wordprocessingml/2006/main" xmlns:w14="http://schemas.microsoft.com/office/word/2010/wordml" xmlns:w15="http://schemas.microsoft.com/office/word/2012/wordml" xmlns:w16cex="http://schemas.microsoft.com/office/word/2018/wordml/cex" xmlns:w16cid="http://schemas.microsoft.com/office/word/2016/wordml/cid" xmlns:w16="http://schemas.microsoft.com/office/word/2018/wordml" xmlns:w16du="http://schemas.microsoft.com/office/word/2023/wordml/word16du" xmlns:w16sdtdh="http://schemas.microsoft.com/office/word/2020/wordml/sdtdatahash" xmlns:w16sdtfl="http://schemas.microsoft.com/office/word/2024/wordml/sdtformatlock" xmlns:w16se="http://schemas.microsoft.com/office/word/2015/wordml/symex" xmlns:wpg="http://schemas.microsoft.com/office/word/2010/wordprocessingGroup" xmlns:wpi="http://schemas.microsoft.com/office/word/2010/wordprocessingInk" xmlns:wne="http://schemas.microsoft.com/office/word/2006/wordml" xmlns:wps="http://schemas.microsoft.com/office/word/2010/wordprocessingShape" mc:Ignorable="w14 w15 w16se w16cid w16 w16cex w16sdtdh w16sdtfl w16du wp14">
   <w:body>
     <w:p>
       <w:pPr>
@@ -168,13 +168,8 @@
           <w:numId w:val="1"/>
         </w:numPr>
       </w:pPr>
-      <w:proofErr w:type="gramStart"/>
-      <w:r>
-        <w:t>Teams</w:t>
-      </w:r>
-      <w:proofErr w:type="gramEnd"/>
-      <w:r>
-        <w:t xml:space="preserve"> based security.</w:t>
+      <w:r>
+        <w:t>Teams based security.</w:t>
       </w:r>
     </w:p>
     <w:p>
@@ -185,13 +180,8 @@
           <w:numId w:val="1"/>
         </w:numPr>
       </w:pPr>
-      <w:proofErr w:type="gramStart"/>
-      <w:r>
-        <w:t>Teams</w:t>
-      </w:r>
-      <w:proofErr w:type="gramEnd"/>
-      <w:r>
-        <w:t xml:space="preserve"> based workflow.</w:t>
+      <w:r>
+        <w:t>Teams based workflow.</w:t>
       </w:r>
     </w:p>
     <w:p>
@@ -825,7 +815,95 @@
           <w:sz w:val="19"/>
           <w:szCs w:val="19"/>
         </w:rPr>
-        <w:t>ODBC Driver 17 for SQL Server};Server=BANDROWSKY-RIPP\\DEV01;Database=AdventureWorks2016;Trusted_Connection=yes;TrustServerCertificate=yes"</w:t>
+        <w:t>ODBC Driver 17 for SQL Server</w:t>
+      </w:r>
+      <w:proofErr w:type="gramStart"/>
+      <w:r>
+        <w:rPr>
+          <w:rFonts w:ascii="Cascadia Mono" w:hAnsi="Cascadia Mono" w:cs="Cascadia Mono"/>
+          <w:color w:val="A31515"/>
+          <w:kern w:val="0"/>
+          <w:sz w:val="19"/>
+          <w:szCs w:val="19"/>
+        </w:rPr>
+        <w:t>};Server</w:t>
+      </w:r>
+      <w:proofErr w:type="gramEnd"/>
+      <w:r>
+        <w:rPr>
+          <w:rFonts w:ascii="Cascadia Mono" w:hAnsi="Cascadia Mono" w:cs="Cascadia Mono"/>
+          <w:color w:val="A31515"/>
+          <w:kern w:val="0"/>
+          <w:sz w:val="19"/>
+          <w:szCs w:val="19"/>
+        </w:rPr>
+        <w:t>=BANDROWSKY-RIPP\\DEV</w:t>
+      </w:r>
+      <w:proofErr w:type="gramStart"/>
+      <w:r>
+        <w:rPr>
+          <w:rFonts w:ascii="Cascadia Mono" w:hAnsi="Cascadia Mono" w:cs="Cascadia Mono"/>
+          <w:color w:val="A31515"/>
+          <w:kern w:val="0"/>
+          <w:sz w:val="19"/>
+          <w:szCs w:val="19"/>
+        </w:rPr>
+        <w:t>01;Database</w:t>
+      </w:r>
+      <w:proofErr w:type="gramEnd"/>
+      <w:r>
+        <w:rPr>
+          <w:rFonts w:ascii="Cascadia Mono" w:hAnsi="Cascadia Mono" w:cs="Cascadia Mono"/>
+          <w:color w:val="A31515"/>
+          <w:kern w:val="0"/>
+          <w:sz w:val="19"/>
+          <w:szCs w:val="19"/>
+        </w:rPr>
+        <w:t>=AdventureWorks</w:t>
+      </w:r>
+      <w:proofErr w:type="gramStart"/>
+      <w:r>
+        <w:rPr>
+          <w:rFonts w:ascii="Cascadia Mono" w:hAnsi="Cascadia Mono" w:cs="Cascadia Mono"/>
+          <w:color w:val="A31515"/>
+          <w:kern w:val="0"/>
+          <w:sz w:val="19"/>
+          <w:szCs w:val="19"/>
+        </w:rPr>
+        <w:t>2016;Trusted</w:t>
+      </w:r>
+      <w:proofErr w:type="gramEnd"/>
+      <w:r>
+        <w:rPr>
+          <w:rFonts w:ascii="Cascadia Mono" w:hAnsi="Cascadia Mono" w:cs="Cascadia Mono"/>
+          <w:color w:val="A31515"/>
+          <w:kern w:val="0"/>
+          <w:sz w:val="19"/>
+          <w:szCs w:val="19"/>
+        </w:rPr>
+        <w:t>_Connection=</w:t>
+      </w:r>
+      <w:proofErr w:type="gramStart"/>
+      <w:r>
+        <w:rPr>
+          <w:rFonts w:ascii="Cascadia Mono" w:hAnsi="Cascadia Mono" w:cs="Cascadia Mono"/>
+          <w:color w:val="A31515"/>
+          <w:kern w:val="0"/>
+          <w:sz w:val="19"/>
+          <w:szCs w:val="19"/>
+        </w:rPr>
+        <w:t>yes;TrustServerCertificate</w:t>
+      </w:r>
+      <w:proofErr w:type="gramEnd"/>
+      <w:r>
+        <w:rPr>
+          <w:rFonts w:ascii="Cascadia Mono" w:hAnsi="Cascadia Mono" w:cs="Cascadia Mono"/>
+          <w:color w:val="A31515"/>
+          <w:kern w:val="0"/>
+          <w:sz w:val="19"/>
+          <w:szCs w:val="19"/>
+        </w:rPr>
+        <w:t>=yes"</w:t>
       </w:r>
     </w:p>
     <w:p>
@@ -1154,6 +1232,7 @@
         <w:t>"</w:t>
       </w:r>
       <w:proofErr w:type="spellStart"/>
+      <w:proofErr w:type="gramStart"/>
       <w:r>
         <w:rPr>
           <w:rFonts w:ascii="Cascadia Mono" w:hAnsi="Cascadia Mono" w:cs="Cascadia Mono"/>
@@ -1162,7 +1241,18 @@
           <w:sz w:val="19"/>
           <w:szCs w:val="19"/>
         </w:rPr>
-        <w:t>schema_filename</w:t>
+        <w:t>schema</w:t>
+      </w:r>
+      <w:proofErr w:type="gramEnd"/>
+      <w:r>
+        <w:rPr>
+          <w:rFonts w:ascii="Cascadia Mono" w:hAnsi="Cascadia Mono" w:cs="Cascadia Mono"/>
+          <w:color w:val="2E75B6"/>
+          <w:kern w:val="0"/>
+          <w:sz w:val="19"/>
+          <w:szCs w:val="19"/>
+        </w:rPr>
+        <w:t>_filename</w:t>
       </w:r>
       <w:proofErr w:type="spellEnd"/>
       <w:r>
@@ -2122,15 +2212,7 @@
     <w:p/>
     <w:p>
       <w:r>
-        <w:t xml:space="preserve">The schema </w:t>
-      </w:r>
-      <w:proofErr w:type="gramStart"/>
-      <w:r>
-        <w:t>file is what</w:t>
-      </w:r>
-      <w:proofErr w:type="gramEnd"/>
-      <w:r>
-        <w:t xml:space="preserve"> defines a Corona application.  </w:t>
+        <w:t xml:space="preserve">The schema file is what defines a Corona application.  </w:t>
       </w:r>
       <w:r>
         <w:t>It describes the classes in a system, and the permissions different teams can have to use them.</w:t>
@@ -2268,15 +2350,7 @@
     </w:p>
     <w:p>
       <w:r>
-        <w:t xml:space="preserve">Corona has users.  </w:t>
-      </w:r>
-      <w:proofErr w:type="gramStart"/>
-      <w:r>
-        <w:t>Users are</w:t>
-      </w:r>
-      <w:proofErr w:type="gramEnd"/>
-      <w:r>
-        <w:t xml:space="preserve"> generally self-sign on, </w:t>
+        <w:t xml:space="preserve">Corona has users.  Users are generally self-sign on, </w:t>
       </w:r>
       <w:proofErr w:type="gramStart"/>
       <w:r>
@@ -2428,15 +2502,7 @@
           </w:tcPr>
           <w:p>
             <w:r>
-              <w:t xml:space="preserve">A user name.  This gets specified at creation time, but, if there is a duplicate, the system will slap a random number on the back of it, and thus you will be named for all eternity, numbered by a number that you never </w:t>
-            </w:r>
-            <w:proofErr w:type="gramStart"/>
-            <w:r>
-              <w:t>get</w:t>
-            </w:r>
-            <w:proofErr w:type="gramEnd"/>
-            <w:r>
-              <w:t xml:space="preserve"> to pick.  42 might always be you.</w:t>
+              <w:t>A user name.  This gets specified at creation time, but, if there is a duplicate, the system will slap a random number on the back of it, and thus you will be named for all eternity, numbered by a number that you never get to pick.  42 might always be you.</w:t>
             </w:r>
           </w:p>
         </w:tc>
@@ -2706,15 +2772,7 @@
             </w:r>
             <w:proofErr w:type="spellEnd"/>
             <w:r>
-              <w:t xml:space="preserve"> of </w:t>
-            </w:r>
-            <w:proofErr w:type="gramStart"/>
-            <w:r>
-              <w:t>the each</w:t>
-            </w:r>
-            <w:proofErr w:type="gramEnd"/>
-            <w:r>
-              <w:t xml:space="preserve"> of the activity objects for this user. These objects can be used for home page data, different search gateways to different functions, and so on.</w:t>
+              <w:t xml:space="preserve"> of the each of the activity objects for this user. These objects can be used for home page data, different search gateways to different functions, and so on.</w:t>
             </w:r>
           </w:p>
         </w:tc>
@@ -2876,12 +2934,10 @@
         <w:t xml:space="preserve">There are several </w:t>
       </w:r>
       <w:proofErr w:type="spellStart"/>
-      <w:proofErr w:type="gramStart"/>
       <w:r>
         <w:t>apis</w:t>
       </w:r>
       <w:proofErr w:type="spellEnd"/>
-      <w:proofErr w:type="gramEnd"/>
       <w:r>
         <w:t xml:space="preserve"> for working with users in Corona.  </w:t>
       </w:r>
@@ -2940,17 +2996,1223 @@
         </w:numPr>
       </w:pPr>
       <w:r>
-        <w:t xml:space="preserve">User objects, such as teams and grants and users, are all just normal corona objects and you can work with them like anything else – if you have </w:t>
-      </w:r>
-      <w:proofErr w:type="gramStart"/>
-      <w:r>
-        <w:t>permissions</w:t>
-      </w:r>
-      <w:proofErr w:type="gramEnd"/>
-      <w:r>
-        <w:t>.</w:t>
+        <w:t>User objects, such as teams and grants and users, are all just normal corona objects and you can work with them like anything else – if you have permissions.</w:t>
       </w:r>
     </w:p>
+    <w:tbl>
+      <w:tblPr>
+        <w:tblStyle w:val="TableGrid"/>
+        <w:tblW w:w="9625" w:type="dxa"/>
+        <w:tblLook w:val="04A0" w:firstRow="1" w:lastRow="0" w:firstColumn="1" w:lastColumn="0" w:noHBand="0" w:noVBand="1"/>
+      </w:tblPr>
+      <w:tblGrid>
+        <w:gridCol w:w="2733"/>
+        <w:gridCol w:w="6892"/>
+      </w:tblGrid>
+      <w:tr>
+        <w:tc>
+          <w:tcPr>
+            <w:tcW w:w="2733" w:type="dxa"/>
+            <w:shd w:val="clear" w:color="auto" w:fill="D1D1D1" w:themeFill="background2" w:themeFillShade="E6"/>
+          </w:tcPr>
+          <w:p>
+            <w:pPr>
+              <w:rPr>
+                <w:b/>
+                <w:bCs/>
+              </w:rPr>
+            </w:pPr>
+            <w:r>
+              <w:br w:type="page"/>
+            </w:r>
+            <w:r>
+              <w:rPr>
+                <w:b/>
+                <w:bCs/>
+              </w:rPr>
+              <w:t>corona/login/</w:t>
+            </w:r>
+            <w:proofErr w:type="spellStart"/>
+            <w:r>
+              <w:rPr>
+                <w:b/>
+                <w:bCs/>
+              </w:rPr>
+              <w:t>create_user</w:t>
+            </w:r>
+            <w:proofErr w:type="spellEnd"/>
+          </w:p>
+        </w:tc>
+        <w:tc>
+          <w:tcPr>
+            <w:tcW w:w="6892" w:type="dxa"/>
+            <w:shd w:val="clear" w:color="auto" w:fill="D1D1D1" w:themeFill="background2" w:themeFillShade="E6"/>
+          </w:tcPr>
+          <w:p>
+            <w:pPr>
+              <w:shd w:val="clear" w:color="auto" w:fill="FFFFFF"/>
+              <w:spacing w:line="270" w:lineRule="atLeast"/>
+              <w:rPr>
+                <w:b/>
+                <w:bCs/>
+              </w:rPr>
+            </w:pPr>
+            <w:r>
+              <w:rPr>
+                <w:rFonts w:eastAsia="Times New Roman" w:cs="Times New Roman"/>
+                <w:b/>
+                <w:bCs/>
+                <w:color w:val="000000"/>
+                <w:kern w:val="0"/>
+                <w14:ligatures w14:val="none"/>
+              </w:rPr>
+              <w:t>Request</w:t>
+            </w:r>
+          </w:p>
+        </w:tc>
+      </w:tr>
+      <w:tr>
+        <w:tc>
+          <w:tcPr>
+            <w:tcW w:w="2733" w:type="dxa"/>
+          </w:tcPr>
+          <w:p/>
+        </w:tc>
+        <w:tc>
+          <w:tcPr>
+            <w:tcW w:w="6892" w:type="dxa"/>
+          </w:tcPr>
+          <w:p>
+            <w:pPr>
+              <w:shd w:val="clear" w:color="auto" w:fill="FFFFFF"/>
+              <w:spacing w:line="270" w:lineRule="atLeast"/>
+              <w:rPr>
+                <w:rFonts w:ascii="Consolas" w:eastAsia="Times New Roman" w:hAnsi="Consolas" w:cs="Times New Roman"/>
+                <w:color w:val="000000"/>
+                <w:kern w:val="0"/>
+                <w:sz w:val="18"/>
+                <w:szCs w:val="18"/>
+                <w14:ligatures w14:val="none"/>
+              </w:rPr>
+            </w:pPr>
+            <w:r>
+              <w:rPr>
+                <w:rFonts w:ascii="Consolas" w:eastAsia="Times New Roman" w:hAnsi="Consolas" w:cs="Times New Roman"/>
+                <w:color w:val="000000"/>
+                <w:kern w:val="0"/>
+                <w:sz w:val="18"/>
+                <w:szCs w:val="18"/>
+                <w14:ligatures w14:val="none"/>
+              </w:rPr>
+              <w:t>{</w:t>
+            </w:r>
+          </w:p>
+          <w:p>
+            <w:pPr>
+              <w:shd w:val="clear" w:color="auto" w:fill="FFFFFF"/>
+              <w:spacing w:line="270" w:lineRule="atLeast"/>
+              <w:rPr>
+                <w:rFonts w:ascii="Consolas" w:eastAsia="Times New Roman" w:hAnsi="Consolas" w:cs="Times New Roman"/>
+                <w:color w:val="000000"/>
+                <w:kern w:val="0"/>
+                <w:sz w:val="18"/>
+                <w:szCs w:val="18"/>
+                <w14:ligatures w14:val="none"/>
+              </w:rPr>
+            </w:pPr>
+            <w:r>
+              <w:rPr>
+                <w:rFonts w:ascii="Consolas" w:eastAsia="Times New Roman" w:hAnsi="Consolas" w:cs="Times New Roman"/>
+                <w:color w:val="000000"/>
+                <w:kern w:val="0"/>
+                <w:sz w:val="18"/>
+                <w:szCs w:val="18"/>
+                <w14:ligatures w14:val="none"/>
+              </w:rPr>
+              <w:t xml:space="preserve">        </w:t>
+            </w:r>
+            <w:r>
+              <w:rPr>
+                <w:rFonts w:ascii="Consolas" w:eastAsia="Times New Roman" w:hAnsi="Consolas" w:cs="Times New Roman"/>
+                <w:color w:val="A31515"/>
+                <w:kern w:val="0"/>
+                <w:sz w:val="18"/>
+                <w:szCs w:val="18"/>
+                <w14:ligatures w14:val="none"/>
+              </w:rPr>
+              <w:t>"</w:t>
+            </w:r>
+            <w:proofErr w:type="spellStart"/>
+            <w:proofErr w:type="gramStart"/>
+            <w:r>
+              <w:rPr>
+                <w:rFonts w:ascii="Consolas" w:eastAsia="Times New Roman" w:hAnsi="Consolas" w:cs="Times New Roman"/>
+                <w:color w:val="A31515"/>
+                <w:kern w:val="0"/>
+                <w:sz w:val="18"/>
+                <w:szCs w:val="18"/>
+                <w14:ligatures w14:val="none"/>
+              </w:rPr>
+              <w:t>user</w:t>
+            </w:r>
+            <w:proofErr w:type="gramEnd"/>
+            <w:r>
+              <w:rPr>
+                <w:rFonts w:ascii="Consolas" w:eastAsia="Times New Roman" w:hAnsi="Consolas" w:cs="Times New Roman"/>
+                <w:color w:val="A31515"/>
+                <w:kern w:val="0"/>
+                <w:sz w:val="18"/>
+                <w:szCs w:val="18"/>
+                <w14:ligatures w14:val="none"/>
+              </w:rPr>
+              <w:t>_name</w:t>
+            </w:r>
+            <w:proofErr w:type="spellEnd"/>
+            <w:proofErr w:type="gramStart"/>
+            <w:r>
+              <w:rPr>
+                <w:rFonts w:ascii="Consolas" w:eastAsia="Times New Roman" w:hAnsi="Consolas" w:cs="Times New Roman"/>
+                <w:color w:val="A31515"/>
+                <w:kern w:val="0"/>
+                <w:sz w:val="18"/>
+                <w:szCs w:val="18"/>
+                <w14:ligatures w14:val="none"/>
+              </w:rPr>
+              <w:t>"</w:t>
+            </w:r>
+            <w:r>
+              <w:rPr>
+                <w:rFonts w:ascii="Consolas" w:eastAsia="Times New Roman" w:hAnsi="Consolas" w:cs="Times New Roman"/>
+                <w:color w:val="000000"/>
+                <w:kern w:val="0"/>
+                <w:sz w:val="18"/>
+                <w:szCs w:val="18"/>
+                <w14:ligatures w14:val="none"/>
+              </w:rPr>
+              <w:t xml:space="preserve"> :</w:t>
+            </w:r>
+            <w:proofErr w:type="gramEnd"/>
+            <w:r>
+              <w:rPr>
+                <w:rFonts w:ascii="Consolas" w:eastAsia="Times New Roman" w:hAnsi="Consolas" w:cs="Times New Roman"/>
+                <w:color w:val="000000"/>
+                <w:kern w:val="0"/>
+                <w:sz w:val="18"/>
+                <w:szCs w:val="18"/>
+                <w14:ligatures w14:val="none"/>
+              </w:rPr>
+              <w:t xml:space="preserve"> </w:t>
+            </w:r>
+            <w:r>
+              <w:rPr>
+                <w:rFonts w:ascii="Consolas" w:eastAsia="Times New Roman" w:hAnsi="Consolas" w:cs="Times New Roman"/>
+                <w:color w:val="0451A5"/>
+                <w:kern w:val="0"/>
+                <w:sz w:val="18"/>
+                <w:szCs w:val="18"/>
+                <w14:ligatures w14:val="none"/>
+              </w:rPr>
+              <w:t>"</w:t>
+            </w:r>
+            <w:proofErr w:type="spellStart"/>
+            <w:r>
+              <w:rPr>
+                <w:rFonts w:ascii="Consolas" w:eastAsia="Times New Roman" w:hAnsi="Consolas" w:cs="Times New Roman"/>
+                <w:color w:val="0451A5"/>
+                <w:kern w:val="0"/>
+                <w:sz w:val="18"/>
+                <w:szCs w:val="18"/>
+                <w14:ligatures w14:val="none"/>
+              </w:rPr>
+              <w:t>companydrone</w:t>
+            </w:r>
+            <w:proofErr w:type="spellEnd"/>
+            <w:r>
+              <w:rPr>
+                <w:rFonts w:ascii="Consolas" w:eastAsia="Times New Roman" w:hAnsi="Consolas" w:cs="Times New Roman"/>
+                <w:color w:val="0451A5"/>
+                <w:kern w:val="0"/>
+                <w:sz w:val="18"/>
+                <w:szCs w:val="18"/>
+                <w14:ligatures w14:val="none"/>
+              </w:rPr>
+              <w:t>"</w:t>
+            </w:r>
+            <w:r>
+              <w:rPr>
+                <w:rFonts w:ascii="Consolas" w:eastAsia="Times New Roman" w:hAnsi="Consolas" w:cs="Times New Roman"/>
+                <w:color w:val="000000"/>
+                <w:kern w:val="0"/>
+                <w:sz w:val="18"/>
+                <w:szCs w:val="18"/>
+                <w14:ligatures w14:val="none"/>
+              </w:rPr>
+              <w:t>,</w:t>
+            </w:r>
+          </w:p>
+          <w:p>
+            <w:pPr>
+              <w:shd w:val="clear" w:color="auto" w:fill="FFFFFF"/>
+              <w:spacing w:line="270" w:lineRule="atLeast"/>
+              <w:rPr>
+                <w:rFonts w:ascii="Consolas" w:eastAsia="Times New Roman" w:hAnsi="Consolas" w:cs="Times New Roman"/>
+                <w:color w:val="000000"/>
+                <w:kern w:val="0"/>
+                <w:sz w:val="18"/>
+                <w:szCs w:val="18"/>
+                <w14:ligatures w14:val="none"/>
+              </w:rPr>
+            </w:pPr>
+            <w:r>
+              <w:rPr>
+                <w:rFonts w:ascii="Consolas" w:eastAsia="Times New Roman" w:hAnsi="Consolas" w:cs="Times New Roman"/>
+                <w:color w:val="000000"/>
+                <w:kern w:val="0"/>
+                <w:sz w:val="18"/>
+                <w:szCs w:val="18"/>
+                <w14:ligatures w14:val="none"/>
+              </w:rPr>
+              <w:t xml:space="preserve">        </w:t>
+            </w:r>
+            <w:r>
+              <w:rPr>
+                <w:rFonts w:ascii="Consolas" w:eastAsia="Times New Roman" w:hAnsi="Consolas" w:cs="Times New Roman"/>
+                <w:color w:val="A31515"/>
+                <w:kern w:val="0"/>
+                <w:sz w:val="18"/>
+                <w:szCs w:val="18"/>
+                <w14:ligatures w14:val="none"/>
+              </w:rPr>
+              <w:t>"</w:t>
+            </w:r>
+            <w:r>
+              <w:rPr>
+                <w:rFonts w:ascii="Consolas" w:eastAsia="Times New Roman" w:hAnsi="Consolas" w:cs="Times New Roman"/>
+                <w:color w:val="A31515"/>
+                <w:kern w:val="0"/>
+                <w:sz w:val="18"/>
+                <w:szCs w:val="18"/>
+                <w14:ligatures w14:val="none"/>
+              </w:rPr>
+              <w:t>email</w:t>
+            </w:r>
+            <w:proofErr w:type="gramStart"/>
+            <w:r>
+              <w:rPr>
+                <w:rFonts w:ascii="Consolas" w:eastAsia="Times New Roman" w:hAnsi="Consolas" w:cs="Times New Roman"/>
+                <w:color w:val="A31515"/>
+                <w:kern w:val="0"/>
+                <w:sz w:val="18"/>
+                <w:szCs w:val="18"/>
+                <w14:ligatures w14:val="none"/>
+              </w:rPr>
+              <w:t>"</w:t>
+            </w:r>
+            <w:r>
+              <w:rPr>
+                <w:rFonts w:ascii="Consolas" w:eastAsia="Times New Roman" w:hAnsi="Consolas" w:cs="Times New Roman"/>
+                <w:color w:val="000000"/>
+                <w:kern w:val="0"/>
+                <w:sz w:val="18"/>
+                <w:szCs w:val="18"/>
+                <w14:ligatures w14:val="none"/>
+              </w:rPr>
+              <w:t xml:space="preserve"> :</w:t>
+            </w:r>
+            <w:proofErr w:type="gramEnd"/>
+            <w:r>
+              <w:rPr>
+                <w:rFonts w:ascii="Consolas" w:eastAsia="Times New Roman" w:hAnsi="Consolas" w:cs="Times New Roman"/>
+                <w:color w:val="000000"/>
+                <w:kern w:val="0"/>
+                <w:sz w:val="18"/>
+                <w:szCs w:val="18"/>
+                <w14:ligatures w14:val="none"/>
+              </w:rPr>
+              <w:t xml:space="preserve"> </w:t>
+            </w:r>
+            <w:r>
+              <w:rPr>
+                <w:rFonts w:ascii="Consolas" w:eastAsia="Times New Roman" w:hAnsi="Consolas" w:cs="Times New Roman"/>
+                <w:color w:val="0451A5"/>
+                <w:kern w:val="0"/>
+                <w:sz w:val="18"/>
+                <w:szCs w:val="18"/>
+                <w14:ligatures w14:val="none"/>
+              </w:rPr>
+              <w:t>"MEAYLN"</w:t>
+            </w:r>
+          </w:p>
+          <w:p>
+            <w:pPr>
+              <w:shd w:val="clear" w:color="auto" w:fill="FFFFFF"/>
+              <w:spacing w:line="270" w:lineRule="atLeast"/>
+              <w:rPr>
+                <w:rFonts w:ascii="Consolas" w:eastAsia="Times New Roman" w:hAnsi="Consolas" w:cs="Times New Roman"/>
+                <w:color w:val="000000"/>
+                <w:kern w:val="0"/>
+                <w:sz w:val="18"/>
+                <w:szCs w:val="18"/>
+                <w14:ligatures w14:val="none"/>
+              </w:rPr>
+            </w:pPr>
+            <w:r>
+              <w:rPr>
+                <w:rFonts w:ascii="Consolas" w:eastAsia="Times New Roman" w:hAnsi="Consolas" w:cs="Times New Roman"/>
+                <w:color w:val="000000"/>
+                <w:kern w:val="0"/>
+                <w:sz w:val="18"/>
+                <w:szCs w:val="18"/>
+                <w14:ligatures w14:val="none"/>
+              </w:rPr>
+              <w:t>}</w:t>
+            </w:r>
+          </w:p>
+          <w:p>
+            <w:pPr>
+              <w:shd w:val="clear" w:color="auto" w:fill="FFFFFF"/>
+              <w:spacing w:line="270" w:lineRule="atLeast"/>
+              <w:rPr>
+                <w:rFonts w:ascii="Consolas" w:eastAsia="Times New Roman" w:hAnsi="Consolas" w:cs="Times New Roman"/>
+                <w:color w:val="000000"/>
+                <w:kern w:val="0"/>
+                <w:sz w:val="18"/>
+                <w:szCs w:val="18"/>
+                <w14:ligatures w14:val="none"/>
+              </w:rPr>
+            </w:pPr>
+          </w:p>
+        </w:tc>
+      </w:tr>
+      <w:tr>
+        <w:tc>
+          <w:tcPr>
+            <w:tcW w:w="2733" w:type="dxa"/>
+          </w:tcPr>
+          <w:p/>
+        </w:tc>
+        <w:tc>
+          <w:tcPr>
+            <w:tcW w:w="6892" w:type="dxa"/>
+          </w:tcPr>
+          <w:p>
+            <w:pPr>
+              <w:shd w:val="clear" w:color="auto" w:fill="FFFFFF"/>
+              <w:spacing w:line="270" w:lineRule="atLeast"/>
+              <w:rPr>
+                <w:rFonts w:ascii="Consolas" w:eastAsia="Times New Roman" w:hAnsi="Consolas" w:cs="Times New Roman"/>
+                <w:color w:val="000000"/>
+                <w:kern w:val="0"/>
+                <w:sz w:val="18"/>
+                <w:szCs w:val="18"/>
+                <w14:ligatures w14:val="none"/>
+              </w:rPr>
+            </w:pPr>
+            <w:r>
+              <w:rPr>
+                <w:rFonts w:eastAsia="Times New Roman" w:cs="Times New Roman"/>
+                <w:color w:val="000000"/>
+                <w:kern w:val="0"/>
+                <w14:ligatures w14:val="none"/>
+              </w:rPr>
+              <w:t>Result</w:t>
+            </w:r>
+          </w:p>
+        </w:tc>
+      </w:tr>
+      <w:tr>
+        <w:tc>
+          <w:tcPr>
+            <w:tcW w:w="2733" w:type="dxa"/>
+          </w:tcPr>
+          <w:p/>
+        </w:tc>
+        <w:tc>
+          <w:tcPr>
+            <w:tcW w:w="6892" w:type="dxa"/>
+          </w:tcPr>
+          <w:p>
+            <w:pPr>
+              <w:shd w:val="clear" w:color="auto" w:fill="FFFFFF"/>
+              <w:spacing w:line="270" w:lineRule="atLeast"/>
+              <w:rPr>
+                <w:rFonts w:ascii="Consolas" w:eastAsia="Times New Roman" w:hAnsi="Consolas" w:cs="Times New Roman"/>
+                <w:color w:val="000000"/>
+                <w:kern w:val="0"/>
+                <w:sz w:val="18"/>
+                <w:szCs w:val="18"/>
+                <w14:ligatures w14:val="none"/>
+              </w:rPr>
+            </w:pPr>
+            <w:r>
+              <w:rPr>
+                <w:rFonts w:ascii="Consolas" w:eastAsia="Times New Roman" w:hAnsi="Consolas" w:cs="Times New Roman"/>
+                <w:color w:val="000000"/>
+                <w:kern w:val="0"/>
+                <w:sz w:val="18"/>
+                <w:szCs w:val="18"/>
+                <w14:ligatures w14:val="none"/>
+              </w:rPr>
+              <w:t>{</w:t>
+            </w:r>
+          </w:p>
+          <w:p>
+            <w:pPr>
+              <w:shd w:val="clear" w:color="auto" w:fill="FFFFFF"/>
+              <w:spacing w:line="270" w:lineRule="atLeast"/>
+              <w:rPr>
+                <w:rFonts w:ascii="Consolas" w:eastAsia="Times New Roman" w:hAnsi="Consolas" w:cs="Times New Roman"/>
+                <w:color w:val="000000"/>
+                <w:kern w:val="0"/>
+                <w:sz w:val="18"/>
+                <w:szCs w:val="18"/>
+                <w14:ligatures w14:val="none"/>
+              </w:rPr>
+            </w:pPr>
+            <w:r>
+              <w:rPr>
+                <w:rFonts w:ascii="Consolas" w:eastAsia="Times New Roman" w:hAnsi="Consolas" w:cs="Times New Roman"/>
+                <w:color w:val="000000"/>
+                <w:kern w:val="0"/>
+                <w:sz w:val="18"/>
+                <w:szCs w:val="18"/>
+                <w14:ligatures w14:val="none"/>
+              </w:rPr>
+              <w:t xml:space="preserve">    </w:t>
+            </w:r>
+            <w:r>
+              <w:rPr>
+                <w:rFonts w:ascii="Consolas" w:eastAsia="Times New Roman" w:hAnsi="Consolas" w:cs="Times New Roman"/>
+                <w:color w:val="A31515"/>
+                <w:kern w:val="0"/>
+                <w:sz w:val="18"/>
+                <w:szCs w:val="18"/>
+                <w14:ligatures w14:val="none"/>
+              </w:rPr>
+              <w:t>"data"</w:t>
+            </w:r>
+            <w:r>
+              <w:rPr>
+                <w:rFonts w:ascii="Consolas" w:eastAsia="Times New Roman" w:hAnsi="Consolas" w:cs="Times New Roman"/>
+                <w:color w:val="000000"/>
+                <w:kern w:val="0"/>
+                <w:sz w:val="18"/>
+                <w:szCs w:val="18"/>
+                <w14:ligatures w14:val="none"/>
+              </w:rPr>
+              <w:t>: {</w:t>
+            </w:r>
+          </w:p>
+          <w:p>
+            <w:pPr>
+              <w:shd w:val="clear" w:color="auto" w:fill="FFFFFF"/>
+              <w:spacing w:line="270" w:lineRule="atLeast"/>
+              <w:rPr>
+                <w:rFonts w:ascii="Consolas" w:eastAsia="Times New Roman" w:hAnsi="Consolas" w:cs="Times New Roman"/>
+                <w:color w:val="000000"/>
+                <w:kern w:val="0"/>
+                <w:sz w:val="18"/>
+                <w:szCs w:val="18"/>
+                <w14:ligatures w14:val="none"/>
+              </w:rPr>
+            </w:pPr>
+            <w:r>
+              <w:rPr>
+                <w:rFonts w:ascii="Consolas" w:eastAsia="Times New Roman" w:hAnsi="Consolas" w:cs="Times New Roman"/>
+                <w:color w:val="000000"/>
+                <w:kern w:val="0"/>
+                <w:sz w:val="18"/>
+                <w:szCs w:val="18"/>
+                <w14:ligatures w14:val="none"/>
+              </w:rPr>
+              <w:t xml:space="preserve">        </w:t>
+            </w:r>
+            <w:r>
+              <w:rPr>
+                <w:rFonts w:ascii="Consolas" w:eastAsia="Times New Roman" w:hAnsi="Consolas" w:cs="Times New Roman"/>
+                <w:color w:val="A31515"/>
+                <w:kern w:val="0"/>
+                <w:sz w:val="18"/>
+                <w:szCs w:val="18"/>
+                <w14:ligatures w14:val="none"/>
+              </w:rPr>
+              <w:t>"token"</w:t>
+            </w:r>
+            <w:r>
+              <w:rPr>
+                <w:rFonts w:ascii="Consolas" w:eastAsia="Times New Roman" w:hAnsi="Consolas" w:cs="Times New Roman"/>
+                <w:color w:val="000000"/>
+                <w:kern w:val="0"/>
+                <w:sz w:val="18"/>
+                <w:szCs w:val="18"/>
+                <w14:ligatures w14:val="none"/>
+              </w:rPr>
+              <w:t xml:space="preserve">: </w:t>
+            </w:r>
+            <w:r>
+              <w:rPr>
+                <w:rFonts w:ascii="Consolas" w:eastAsia="Times New Roman" w:hAnsi="Consolas" w:cs="Times New Roman"/>
+                <w:color w:val="0451A5"/>
+                <w:kern w:val="0"/>
+                <w:sz w:val="18"/>
+                <w:szCs w:val="18"/>
+                <w14:ligatures w14:val="none"/>
+              </w:rPr>
+              <w:t>""</w:t>
+            </w:r>
+            <w:r>
+              <w:rPr>
+                <w:rFonts w:ascii="Consolas" w:eastAsia="Times New Roman" w:hAnsi="Consolas" w:cs="Times New Roman"/>
+                <w:color w:val="000000"/>
+                <w:kern w:val="0"/>
+                <w:sz w:val="18"/>
+                <w:szCs w:val="18"/>
+                <w14:ligatures w14:val="none"/>
+              </w:rPr>
+              <w:t>,</w:t>
+            </w:r>
+          </w:p>
+          <w:p>
+            <w:pPr>
+              <w:shd w:val="clear" w:color="auto" w:fill="FFFFFF"/>
+              <w:spacing w:line="270" w:lineRule="atLeast"/>
+              <w:rPr>
+                <w:rFonts w:ascii="Consolas" w:eastAsia="Times New Roman" w:hAnsi="Consolas" w:cs="Times New Roman"/>
+                <w:color w:val="000000"/>
+                <w:kern w:val="0"/>
+                <w:sz w:val="18"/>
+                <w:szCs w:val="18"/>
+                <w14:ligatures w14:val="none"/>
+              </w:rPr>
+            </w:pPr>
+            <w:r>
+              <w:rPr>
+                <w:rFonts w:ascii="Consolas" w:eastAsia="Times New Roman" w:hAnsi="Consolas" w:cs="Times New Roman"/>
+                <w:color w:val="000000"/>
+                <w:kern w:val="0"/>
+                <w:sz w:val="18"/>
+                <w:szCs w:val="18"/>
+                <w14:ligatures w14:val="none"/>
+              </w:rPr>
+              <w:t xml:space="preserve">        </w:t>
+            </w:r>
+            <w:r>
+              <w:rPr>
+                <w:rFonts w:ascii="Consolas" w:eastAsia="Times New Roman" w:hAnsi="Consolas" w:cs="Times New Roman"/>
+                <w:color w:val="A31515"/>
+                <w:kern w:val="0"/>
+                <w:sz w:val="18"/>
+                <w:szCs w:val="18"/>
+                <w14:ligatures w14:val="none"/>
+              </w:rPr>
+              <w:t>"</w:t>
+            </w:r>
+            <w:proofErr w:type="spellStart"/>
+            <w:proofErr w:type="gramStart"/>
+            <w:r>
+              <w:rPr>
+                <w:rFonts w:ascii="Consolas" w:eastAsia="Times New Roman" w:hAnsi="Consolas" w:cs="Times New Roman"/>
+                <w:color w:val="A31515"/>
+                <w:kern w:val="0"/>
+                <w:sz w:val="18"/>
+                <w:szCs w:val="18"/>
+                <w14:ligatures w14:val="none"/>
+              </w:rPr>
+              <w:t>user</w:t>
+            </w:r>
+            <w:proofErr w:type="gramEnd"/>
+            <w:r>
+              <w:rPr>
+                <w:rFonts w:ascii="Consolas" w:eastAsia="Times New Roman" w:hAnsi="Consolas" w:cs="Times New Roman"/>
+                <w:color w:val="A31515"/>
+                <w:kern w:val="0"/>
+                <w:sz w:val="18"/>
+                <w:szCs w:val="18"/>
+                <w14:ligatures w14:val="none"/>
+              </w:rPr>
+              <w:t>_name</w:t>
+            </w:r>
+            <w:proofErr w:type="spellEnd"/>
+            <w:r>
+              <w:rPr>
+                <w:rFonts w:ascii="Consolas" w:eastAsia="Times New Roman" w:hAnsi="Consolas" w:cs="Times New Roman"/>
+                <w:color w:val="A31515"/>
+                <w:kern w:val="0"/>
+                <w:sz w:val="18"/>
+                <w:szCs w:val="18"/>
+                <w14:ligatures w14:val="none"/>
+              </w:rPr>
+              <w:t>"</w:t>
+            </w:r>
+            <w:r>
+              <w:rPr>
+                <w:rFonts w:ascii="Consolas" w:eastAsia="Times New Roman" w:hAnsi="Consolas" w:cs="Times New Roman"/>
+                <w:color w:val="000000"/>
+                <w:kern w:val="0"/>
+                <w:sz w:val="18"/>
+                <w:szCs w:val="18"/>
+                <w14:ligatures w14:val="none"/>
+              </w:rPr>
+              <w:t xml:space="preserve">: </w:t>
+            </w:r>
+            <w:r>
+              <w:rPr>
+                <w:rFonts w:ascii="Consolas" w:eastAsia="Times New Roman" w:hAnsi="Consolas" w:cs="Times New Roman"/>
+                <w:color w:val="0451A5"/>
+                <w:kern w:val="0"/>
+                <w:sz w:val="18"/>
+                <w:szCs w:val="18"/>
+                <w14:ligatures w14:val="none"/>
+              </w:rPr>
+              <w:t>"</w:t>
+            </w:r>
+            <w:proofErr w:type="spellStart"/>
+            <w:r>
+              <w:rPr>
+                <w:rFonts w:ascii="Consolas" w:eastAsia="Times New Roman" w:hAnsi="Consolas" w:cs="Times New Roman"/>
+                <w:color w:val="0451A5"/>
+                <w:kern w:val="0"/>
+                <w:sz w:val="18"/>
+                <w:szCs w:val="18"/>
+                <w14:ligatures w14:val="none"/>
+              </w:rPr>
+              <w:t>companydrone</w:t>
+            </w:r>
+            <w:proofErr w:type="spellEnd"/>
+            <w:r>
+              <w:rPr>
+                <w:rFonts w:ascii="Consolas" w:eastAsia="Times New Roman" w:hAnsi="Consolas" w:cs="Times New Roman"/>
+                <w:color w:val="0451A5"/>
+                <w:kern w:val="0"/>
+                <w:sz w:val="18"/>
+                <w:szCs w:val="18"/>
+                <w14:ligatures w14:val="none"/>
+              </w:rPr>
+              <w:t>"</w:t>
+            </w:r>
+            <w:r>
+              <w:rPr>
+                <w:rFonts w:ascii="Consolas" w:eastAsia="Times New Roman" w:hAnsi="Consolas" w:cs="Times New Roman"/>
+                <w:color w:val="000000"/>
+                <w:kern w:val="0"/>
+                <w:sz w:val="18"/>
+                <w:szCs w:val="18"/>
+                <w14:ligatures w14:val="none"/>
+              </w:rPr>
+              <w:t>,</w:t>
+            </w:r>
+          </w:p>
+          <w:p>
+            <w:pPr>
+              <w:shd w:val="clear" w:color="auto" w:fill="FFFFFF"/>
+              <w:spacing w:line="270" w:lineRule="atLeast"/>
+              <w:rPr>
+                <w:rFonts w:ascii="Consolas" w:eastAsia="Times New Roman" w:hAnsi="Consolas" w:cs="Times New Roman"/>
+                <w:color w:val="000000"/>
+                <w:kern w:val="0"/>
+                <w:sz w:val="18"/>
+                <w:szCs w:val="18"/>
+                <w14:ligatures w14:val="none"/>
+              </w:rPr>
+            </w:pPr>
+            <w:r>
+              <w:rPr>
+                <w:rFonts w:ascii="Consolas" w:eastAsia="Times New Roman" w:hAnsi="Consolas" w:cs="Times New Roman"/>
+                <w:color w:val="000000"/>
+                <w:kern w:val="0"/>
+                <w:sz w:val="18"/>
+                <w:szCs w:val="18"/>
+                <w14:ligatures w14:val="none"/>
+              </w:rPr>
+              <w:t xml:space="preserve">        </w:t>
+            </w:r>
+            <w:r>
+              <w:rPr>
+                <w:rFonts w:ascii="Consolas" w:eastAsia="Times New Roman" w:hAnsi="Consolas" w:cs="Times New Roman"/>
+                <w:color w:val="A31515"/>
+                <w:kern w:val="0"/>
+                <w:sz w:val="18"/>
+                <w:szCs w:val="18"/>
+                <w14:ligatures w14:val="none"/>
+              </w:rPr>
+              <w:t>"</w:t>
+            </w:r>
+            <w:proofErr w:type="spellStart"/>
+            <w:proofErr w:type="gramStart"/>
+            <w:r>
+              <w:rPr>
+                <w:rFonts w:ascii="Consolas" w:eastAsia="Times New Roman" w:hAnsi="Consolas" w:cs="Times New Roman"/>
+                <w:color w:val="A31515"/>
+                <w:kern w:val="0"/>
+                <w:sz w:val="18"/>
+                <w:szCs w:val="18"/>
+                <w14:ligatures w14:val="none"/>
+              </w:rPr>
+              <w:t>validation</w:t>
+            </w:r>
+            <w:proofErr w:type="gramEnd"/>
+            <w:r>
+              <w:rPr>
+                <w:rFonts w:ascii="Consolas" w:eastAsia="Times New Roman" w:hAnsi="Consolas" w:cs="Times New Roman"/>
+                <w:color w:val="A31515"/>
+                <w:kern w:val="0"/>
+                <w:sz w:val="18"/>
+                <w:szCs w:val="18"/>
+                <w14:ligatures w14:val="none"/>
+              </w:rPr>
+              <w:t>_code</w:t>
+            </w:r>
+            <w:proofErr w:type="spellEnd"/>
+            <w:r>
+              <w:rPr>
+                <w:rFonts w:ascii="Consolas" w:eastAsia="Times New Roman" w:hAnsi="Consolas" w:cs="Times New Roman"/>
+                <w:color w:val="A31515"/>
+                <w:kern w:val="0"/>
+                <w:sz w:val="18"/>
+                <w:szCs w:val="18"/>
+                <w14:ligatures w14:val="none"/>
+              </w:rPr>
+              <w:t>"</w:t>
+            </w:r>
+            <w:r>
+              <w:rPr>
+                <w:rFonts w:ascii="Consolas" w:eastAsia="Times New Roman" w:hAnsi="Consolas" w:cs="Times New Roman"/>
+                <w:color w:val="000000"/>
+                <w:kern w:val="0"/>
+                <w:sz w:val="18"/>
+                <w:szCs w:val="18"/>
+                <w14:ligatures w14:val="none"/>
+              </w:rPr>
+              <w:t xml:space="preserve">: </w:t>
+            </w:r>
+            <w:r>
+              <w:rPr>
+                <w:rFonts w:ascii="Consolas" w:eastAsia="Times New Roman" w:hAnsi="Consolas" w:cs="Times New Roman"/>
+                <w:color w:val="0451A5"/>
+                <w:kern w:val="0"/>
+                <w:sz w:val="18"/>
+                <w:szCs w:val="18"/>
+                <w14:ligatures w14:val="none"/>
+              </w:rPr>
+              <w:t>"MEAYLN"</w:t>
+            </w:r>
+          </w:p>
+          <w:p>
+            <w:pPr>
+              <w:shd w:val="clear" w:color="auto" w:fill="FFFFFF"/>
+              <w:spacing w:line="270" w:lineRule="atLeast"/>
+              <w:rPr>
+                <w:rFonts w:ascii="Consolas" w:eastAsia="Times New Roman" w:hAnsi="Consolas" w:cs="Times New Roman"/>
+                <w:color w:val="000000"/>
+                <w:kern w:val="0"/>
+                <w:sz w:val="18"/>
+                <w:szCs w:val="18"/>
+                <w14:ligatures w14:val="none"/>
+              </w:rPr>
+            </w:pPr>
+            <w:r>
+              <w:rPr>
+                <w:rFonts w:ascii="Consolas" w:eastAsia="Times New Roman" w:hAnsi="Consolas" w:cs="Times New Roman"/>
+                <w:color w:val="000000"/>
+                <w:kern w:val="0"/>
+                <w:sz w:val="18"/>
+                <w:szCs w:val="18"/>
+                <w14:ligatures w14:val="none"/>
+              </w:rPr>
+              <w:t>    },</w:t>
+            </w:r>
+          </w:p>
+          <w:p>
+            <w:pPr>
+              <w:shd w:val="clear" w:color="auto" w:fill="FFFFFF"/>
+              <w:spacing w:line="270" w:lineRule="atLeast"/>
+              <w:rPr>
+                <w:rFonts w:ascii="Consolas" w:eastAsia="Times New Roman" w:hAnsi="Consolas" w:cs="Times New Roman"/>
+                <w:color w:val="000000"/>
+                <w:kern w:val="0"/>
+                <w:sz w:val="18"/>
+                <w:szCs w:val="18"/>
+                <w14:ligatures w14:val="none"/>
+              </w:rPr>
+            </w:pPr>
+            <w:r>
+              <w:rPr>
+                <w:rFonts w:ascii="Consolas" w:eastAsia="Times New Roman" w:hAnsi="Consolas" w:cs="Times New Roman"/>
+                <w:color w:val="000000"/>
+                <w:kern w:val="0"/>
+                <w:sz w:val="18"/>
+                <w:szCs w:val="18"/>
+                <w14:ligatures w14:val="none"/>
+              </w:rPr>
+              <w:t xml:space="preserve">    </w:t>
+            </w:r>
+            <w:r>
+              <w:rPr>
+                <w:rFonts w:ascii="Consolas" w:eastAsia="Times New Roman" w:hAnsi="Consolas" w:cs="Times New Roman"/>
+                <w:color w:val="A31515"/>
+                <w:kern w:val="0"/>
+                <w:sz w:val="18"/>
+                <w:szCs w:val="18"/>
+                <w14:ligatures w14:val="none"/>
+              </w:rPr>
+              <w:t>"message"</w:t>
+            </w:r>
+            <w:r>
+              <w:rPr>
+                <w:rFonts w:ascii="Consolas" w:eastAsia="Times New Roman" w:hAnsi="Consolas" w:cs="Times New Roman"/>
+                <w:color w:val="000000"/>
+                <w:kern w:val="0"/>
+                <w:sz w:val="18"/>
+                <w:szCs w:val="18"/>
+                <w14:ligatures w14:val="none"/>
+              </w:rPr>
+              <w:t xml:space="preserve">: </w:t>
+            </w:r>
+            <w:r>
+              <w:rPr>
+                <w:rFonts w:ascii="Consolas" w:eastAsia="Times New Roman" w:hAnsi="Consolas" w:cs="Times New Roman"/>
+                <w:color w:val="0451A5"/>
+                <w:kern w:val="0"/>
+                <w:sz w:val="18"/>
+                <w:szCs w:val="18"/>
+                <w14:ligatures w14:val="none"/>
+              </w:rPr>
+              <w:t>"Ok"</w:t>
+            </w:r>
+            <w:r>
+              <w:rPr>
+                <w:rFonts w:ascii="Consolas" w:eastAsia="Times New Roman" w:hAnsi="Consolas" w:cs="Times New Roman"/>
+                <w:color w:val="000000"/>
+                <w:kern w:val="0"/>
+                <w:sz w:val="18"/>
+                <w:szCs w:val="18"/>
+                <w14:ligatures w14:val="none"/>
+              </w:rPr>
+              <w:t>,</w:t>
+            </w:r>
+          </w:p>
+          <w:p>
+            <w:pPr>
+              <w:shd w:val="clear" w:color="auto" w:fill="FFFFFF"/>
+              <w:spacing w:line="270" w:lineRule="atLeast"/>
+              <w:rPr>
+                <w:rFonts w:ascii="Consolas" w:eastAsia="Times New Roman" w:hAnsi="Consolas" w:cs="Times New Roman"/>
+                <w:color w:val="000000"/>
+                <w:kern w:val="0"/>
+                <w:sz w:val="18"/>
+                <w:szCs w:val="18"/>
+                <w14:ligatures w14:val="none"/>
+              </w:rPr>
+            </w:pPr>
+            <w:r>
+              <w:rPr>
+                <w:rFonts w:ascii="Consolas" w:eastAsia="Times New Roman" w:hAnsi="Consolas" w:cs="Times New Roman"/>
+                <w:color w:val="000000"/>
+                <w:kern w:val="0"/>
+                <w:sz w:val="18"/>
+                <w:szCs w:val="18"/>
+                <w14:ligatures w14:val="none"/>
+              </w:rPr>
+              <w:t xml:space="preserve">    </w:t>
+            </w:r>
+            <w:r>
+              <w:rPr>
+                <w:rFonts w:ascii="Consolas" w:eastAsia="Times New Roman" w:hAnsi="Consolas" w:cs="Times New Roman"/>
+                <w:color w:val="A31515"/>
+                <w:kern w:val="0"/>
+                <w:sz w:val="18"/>
+                <w:szCs w:val="18"/>
+                <w14:ligatures w14:val="none"/>
+              </w:rPr>
+              <w:t>"seconds"</w:t>
+            </w:r>
+            <w:r>
+              <w:rPr>
+                <w:rFonts w:ascii="Consolas" w:eastAsia="Times New Roman" w:hAnsi="Consolas" w:cs="Times New Roman"/>
+                <w:color w:val="000000"/>
+                <w:kern w:val="0"/>
+                <w:sz w:val="18"/>
+                <w:szCs w:val="18"/>
+                <w14:ligatures w14:val="none"/>
+              </w:rPr>
+              <w:t xml:space="preserve">: </w:t>
+            </w:r>
+            <w:r>
+              <w:rPr>
+                <w:rFonts w:ascii="Consolas" w:eastAsia="Times New Roman" w:hAnsi="Consolas" w:cs="Times New Roman"/>
+                <w:color w:val="098658"/>
+                <w:kern w:val="0"/>
+                <w:sz w:val="18"/>
+                <w:szCs w:val="18"/>
+                <w14:ligatures w14:val="none"/>
+              </w:rPr>
+              <w:t>6.824127</w:t>
+            </w:r>
+            <w:r>
+              <w:rPr>
+                <w:rFonts w:ascii="Consolas" w:eastAsia="Times New Roman" w:hAnsi="Consolas" w:cs="Times New Roman"/>
+                <w:color w:val="000000"/>
+                <w:kern w:val="0"/>
+                <w:sz w:val="18"/>
+                <w:szCs w:val="18"/>
+                <w14:ligatures w14:val="none"/>
+              </w:rPr>
+              <w:t>,</w:t>
+            </w:r>
+          </w:p>
+          <w:p>
+            <w:pPr>
+              <w:shd w:val="clear" w:color="auto" w:fill="FFFFFF"/>
+              <w:spacing w:line="270" w:lineRule="atLeast"/>
+              <w:rPr>
+                <w:rFonts w:ascii="Consolas" w:eastAsia="Times New Roman" w:hAnsi="Consolas" w:cs="Times New Roman"/>
+                <w:color w:val="000000"/>
+                <w:kern w:val="0"/>
+                <w:sz w:val="18"/>
+                <w:szCs w:val="18"/>
+                <w14:ligatures w14:val="none"/>
+              </w:rPr>
+            </w:pPr>
+            <w:r>
+              <w:rPr>
+                <w:rFonts w:ascii="Consolas" w:eastAsia="Times New Roman" w:hAnsi="Consolas" w:cs="Times New Roman"/>
+                <w:color w:val="000000"/>
+                <w:kern w:val="0"/>
+                <w:sz w:val="18"/>
+                <w:szCs w:val="18"/>
+                <w14:ligatures w14:val="none"/>
+              </w:rPr>
+              <w:t xml:space="preserve">    </w:t>
+            </w:r>
+            <w:r>
+              <w:rPr>
+                <w:rFonts w:ascii="Consolas" w:eastAsia="Times New Roman" w:hAnsi="Consolas" w:cs="Times New Roman"/>
+                <w:color w:val="A31515"/>
+                <w:kern w:val="0"/>
+                <w:sz w:val="18"/>
+                <w:szCs w:val="18"/>
+                <w14:ligatures w14:val="none"/>
+              </w:rPr>
+              <w:t>"success"</w:t>
+            </w:r>
+            <w:r>
+              <w:rPr>
+                <w:rFonts w:ascii="Consolas" w:eastAsia="Times New Roman" w:hAnsi="Consolas" w:cs="Times New Roman"/>
+                <w:color w:val="000000"/>
+                <w:kern w:val="0"/>
+                <w:sz w:val="18"/>
+                <w:szCs w:val="18"/>
+                <w14:ligatures w14:val="none"/>
+              </w:rPr>
+              <w:t xml:space="preserve">: </w:t>
+            </w:r>
+            <w:r>
+              <w:rPr>
+                <w:rFonts w:ascii="Consolas" w:eastAsia="Times New Roman" w:hAnsi="Consolas" w:cs="Times New Roman"/>
+                <w:color w:val="098658"/>
+                <w:kern w:val="0"/>
+                <w:sz w:val="18"/>
+                <w:szCs w:val="18"/>
+                <w14:ligatures w14:val="none"/>
+              </w:rPr>
+              <w:t>1.000000</w:t>
+            </w:r>
+            <w:r>
+              <w:rPr>
+                <w:rFonts w:ascii="Consolas" w:eastAsia="Times New Roman" w:hAnsi="Consolas" w:cs="Times New Roman"/>
+                <w:color w:val="000000"/>
+                <w:kern w:val="0"/>
+                <w:sz w:val="18"/>
+                <w:szCs w:val="18"/>
+                <w14:ligatures w14:val="none"/>
+              </w:rPr>
+              <w:t>,</w:t>
+            </w:r>
+          </w:p>
+          <w:p>
+            <w:pPr>
+              <w:shd w:val="clear" w:color="auto" w:fill="FFFFFF"/>
+              <w:spacing w:line="270" w:lineRule="atLeast"/>
+              <w:rPr>
+                <w:rFonts w:ascii="Consolas" w:eastAsia="Times New Roman" w:hAnsi="Consolas" w:cs="Times New Roman"/>
+                <w:color w:val="000000"/>
+                <w:kern w:val="0"/>
+                <w:sz w:val="18"/>
+                <w:szCs w:val="18"/>
+                <w14:ligatures w14:val="none"/>
+              </w:rPr>
+            </w:pPr>
+            <w:r>
+              <w:rPr>
+                <w:rFonts w:ascii="Consolas" w:eastAsia="Times New Roman" w:hAnsi="Consolas" w:cs="Times New Roman"/>
+                <w:color w:val="000000"/>
+                <w:kern w:val="0"/>
+                <w:sz w:val="18"/>
+                <w:szCs w:val="18"/>
+                <w14:ligatures w14:val="none"/>
+              </w:rPr>
+              <w:t xml:space="preserve">    </w:t>
+            </w:r>
+            <w:r>
+              <w:rPr>
+                <w:rFonts w:ascii="Consolas" w:eastAsia="Times New Roman" w:hAnsi="Consolas" w:cs="Times New Roman"/>
+                <w:color w:val="A31515"/>
+                <w:kern w:val="0"/>
+                <w:sz w:val="18"/>
+                <w:szCs w:val="18"/>
+                <w14:ligatures w14:val="none"/>
+              </w:rPr>
+              <w:t>"</w:t>
+            </w:r>
+            <w:proofErr w:type="spellStart"/>
+            <w:r>
+              <w:rPr>
+                <w:rFonts w:ascii="Consolas" w:eastAsia="Times New Roman" w:hAnsi="Consolas" w:cs="Times New Roman"/>
+                <w:color w:val="A31515"/>
+                <w:kern w:val="0"/>
+                <w:sz w:val="18"/>
+                <w:szCs w:val="18"/>
+                <w14:ligatures w14:val="none"/>
+              </w:rPr>
+              <w:t>token"</w:t>
+            </w:r>
+            <w:proofErr w:type="gramStart"/>
+            <w:r>
+              <w:rPr>
+                <w:rFonts w:ascii="Consolas" w:eastAsia="Times New Roman" w:hAnsi="Consolas" w:cs="Times New Roman"/>
+                <w:color w:val="000000"/>
+                <w:kern w:val="0"/>
+                <w:sz w:val="18"/>
+                <w:szCs w:val="18"/>
+                <w14:ligatures w14:val="none"/>
+              </w:rPr>
+              <w:t>:</w:t>
+            </w:r>
+            <w:r>
+              <w:rPr>
+                <w:rFonts w:ascii="Consolas" w:eastAsia="Times New Roman" w:hAnsi="Consolas" w:cs="Times New Roman"/>
+                <w:color w:val="000000"/>
+                <w:kern w:val="0"/>
+                <w:sz w:val="18"/>
+                <w:szCs w:val="18"/>
+                <w14:ligatures w14:val="none"/>
+              </w:rPr>
+              <w:t>”blah</w:t>
+            </w:r>
+            <w:proofErr w:type="spellEnd"/>
+            <w:proofErr w:type="gramEnd"/>
+            <w:r>
+              <w:rPr>
+                <w:rFonts w:ascii="Consolas" w:eastAsia="Times New Roman" w:hAnsi="Consolas" w:cs="Times New Roman"/>
+                <w:color w:val="000000"/>
+                <w:kern w:val="0"/>
+                <w:sz w:val="18"/>
+                <w:szCs w:val="18"/>
+                <w14:ligatures w14:val="none"/>
+              </w:rPr>
+              <w:t>”</w:t>
+            </w:r>
+            <w:r>
+              <w:rPr>
+                <w:rFonts w:ascii="Consolas" w:eastAsia="Times New Roman" w:hAnsi="Consolas" w:cs="Times New Roman"/>
+                <w:color w:val="000000"/>
+                <w:kern w:val="0"/>
+                <w:sz w:val="18"/>
+                <w:szCs w:val="18"/>
+                <w14:ligatures w14:val="none"/>
+              </w:rPr>
+              <w:br/>
+              <w:t>}</w:t>
+            </w:r>
+          </w:p>
+          <w:p>
+            <w:pPr>
+              <w:shd w:val="clear" w:color="auto" w:fill="FFFFFF"/>
+              <w:spacing w:line="270" w:lineRule="atLeast"/>
+              <w:rPr>
+                <w:rFonts w:eastAsia="Times New Roman" w:cs="Times New Roman"/>
+                <w:color w:val="000000"/>
+                <w:kern w:val="0"/>
+                <w:sz w:val="18"/>
+                <w:szCs w:val="18"/>
+                <w14:ligatures w14:val="none"/>
+              </w:rPr>
+            </w:pPr>
+          </w:p>
+        </w:tc>
+      </w:tr>
+      <w:tr>
+        <w:tc>
+          <w:tcPr>
+            <w:tcW w:w="2733" w:type="dxa"/>
+          </w:tcPr>
+          <w:p/>
+        </w:tc>
+        <w:tc>
+          <w:tcPr>
+            <w:tcW w:w="6892" w:type="dxa"/>
+          </w:tcPr>
+          <w:p>
+            <w:pPr>
+              <w:shd w:val="clear" w:color="auto" w:fill="FFFFFF"/>
+              <w:spacing w:line="270" w:lineRule="atLeast"/>
+              <w:rPr>
+                <w:rFonts w:eastAsia="Times New Roman" w:cs="Times New Roman"/>
+                <w:color w:val="000000"/>
+                <w:kern w:val="0"/>
+                <w:sz w:val="18"/>
+                <w:szCs w:val="18"/>
+                <w14:ligatures w14:val="none"/>
+              </w:rPr>
+            </w:pPr>
+            <w:r>
+              <w:rPr>
+                <w:rFonts w:eastAsia="Times New Roman" w:cs="Times New Roman"/>
+                <w:color w:val="000000"/>
+                <w:kern w:val="0"/>
+                <w14:ligatures w14:val="none"/>
+              </w:rPr>
+              <w:t>Discussion</w:t>
+            </w:r>
+          </w:p>
+        </w:tc>
+      </w:tr>
+      <w:tr>
+        <w:tc>
+          <w:tcPr>
+            <w:tcW w:w="2733" w:type="dxa"/>
+          </w:tcPr>
+          <w:p/>
+        </w:tc>
+        <w:tc>
+          <w:tcPr>
+            <w:tcW w:w="6892" w:type="dxa"/>
+          </w:tcPr>
+          <w:p>
+            <w:pPr>
+              <w:shd w:val="clear" w:color="auto" w:fill="FFFFFF"/>
+              <w:spacing w:line="270" w:lineRule="atLeast"/>
+              <w:rPr>
+                <w:rFonts w:eastAsia="Times New Roman" w:cs="Times New Roman"/>
+                <w:color w:val="000000"/>
+                <w:kern w:val="0"/>
+                <w14:ligatures w14:val="none"/>
+              </w:rPr>
+            </w:pPr>
+            <w:r>
+              <w:rPr>
+                <w:rFonts w:eastAsia="Times New Roman" w:cs="Times New Roman"/>
+                <w:color w:val="000000"/>
+                <w:kern w:val="0"/>
+                <w14:ligatures w14:val="none"/>
+              </w:rPr>
+              <w:t>This API is to implement the user enter the code form for login confirmation.  If the put validation code is correct, then, good, other it will fail.</w:t>
+            </w:r>
+          </w:p>
+        </w:tc>
+      </w:tr>
+    </w:tbl>
+    <w:p/>
     <w:p/>
     <w:tbl>
       <w:tblPr>
@@ -3096,6 +4358,7 @@
               <w:t>"</w:t>
             </w:r>
             <w:proofErr w:type="spellStart"/>
+            <w:proofErr w:type="gramStart"/>
             <w:r>
               <w:rPr>
                 <w:rFonts w:ascii="Consolas" w:eastAsia="Times New Roman" w:hAnsi="Consolas" w:cs="Times New Roman"/>
@@ -3105,7 +4368,19 @@
                 <w:szCs w:val="18"/>
                 <w14:ligatures w14:val="none"/>
               </w:rPr>
-              <w:t>user_name</w:t>
+              <w:t>user</w:t>
+            </w:r>
+            <w:proofErr w:type="gramEnd"/>
+            <w:r>
+              <w:rPr>
+                <w:rFonts w:ascii="Consolas" w:eastAsia="Times New Roman" w:hAnsi="Consolas" w:cs="Times New Roman"/>
+                <w:color w:val="A31515"/>
+                <w:kern w:val="0"/>
+                <w:sz w:val="18"/>
+                <w:szCs w:val="18"/>
+                <w14:ligatures w14:val="none"/>
+              </w:rPr>
+              <w:t>_name</w:t>
             </w:r>
             <w:proofErr w:type="spellEnd"/>
             <w:proofErr w:type="gramStart"/>
@@ -3226,6 +4501,7 @@
               <w:t>"</w:t>
             </w:r>
             <w:proofErr w:type="spellStart"/>
+            <w:proofErr w:type="gramStart"/>
             <w:r>
               <w:rPr>
                 <w:rFonts w:ascii="Consolas" w:eastAsia="Times New Roman" w:hAnsi="Consolas" w:cs="Times New Roman"/>
@@ -3235,7 +4511,19 @@
                 <w:szCs w:val="18"/>
                 <w14:ligatures w14:val="none"/>
               </w:rPr>
-              <w:t>validation_code</w:t>
+              <w:t>validation</w:t>
+            </w:r>
+            <w:proofErr w:type="gramEnd"/>
+            <w:r>
+              <w:rPr>
+                <w:rFonts w:ascii="Consolas" w:eastAsia="Times New Roman" w:hAnsi="Consolas" w:cs="Times New Roman"/>
+                <w:color w:val="A31515"/>
+                <w:kern w:val="0"/>
+                <w:sz w:val="18"/>
+                <w:szCs w:val="18"/>
+                <w14:ligatures w14:val="none"/>
+              </w:rPr>
+              <w:t>_code</w:t>
             </w:r>
             <w:proofErr w:type="spellEnd"/>
             <w:proofErr w:type="gramStart"/>
@@ -4312,6 +5600,7 @@
               <w:t>"</w:t>
             </w:r>
             <w:proofErr w:type="spellStart"/>
+            <w:proofErr w:type="gramStart"/>
             <w:r>
               <w:rPr>
                 <w:rFonts w:ascii="Consolas" w:eastAsia="Times New Roman" w:hAnsi="Consolas" w:cs="Times New Roman"/>
@@ -4321,7 +5610,19 @@
                 <w:szCs w:val="18"/>
                 <w14:ligatures w14:val="none"/>
               </w:rPr>
-              <w:t>user_name</w:t>
+              <w:t>user</w:t>
+            </w:r>
+            <w:proofErr w:type="gramEnd"/>
+            <w:r>
+              <w:rPr>
+                <w:rFonts w:ascii="Consolas" w:eastAsia="Times New Roman" w:hAnsi="Consolas" w:cs="Times New Roman"/>
+                <w:color w:val="A31515"/>
+                <w:kern w:val="0"/>
+                <w:sz w:val="18"/>
+                <w:szCs w:val="18"/>
+                <w14:ligatures w14:val="none"/>
+              </w:rPr>
+              <w:t>_name</w:t>
             </w:r>
             <w:proofErr w:type="spellEnd"/>
             <w:proofErr w:type="gramStart"/>
@@ -5101,6 +6402,7 @@
                 <w:szCs w:val="18"/>
                 <w14:ligatures w14:val="none"/>
               </w:rPr>
+              <w:lastRenderedPageBreak/>
               <w:t xml:space="preserve">            </w:t>
             </w:r>
             <w:r>
@@ -6380,6 +7682,7 @@
               <w:t>"</w:t>
             </w:r>
             <w:proofErr w:type="spellStart"/>
+            <w:proofErr w:type="gramStart"/>
             <w:r>
               <w:rPr>
                 <w:rFonts w:ascii="Consolas" w:eastAsia="Times New Roman" w:hAnsi="Consolas" w:cs="Times New Roman"/>
@@ -6389,7 +7692,19 @@
                 <w:szCs w:val="18"/>
                 <w14:ligatures w14:val="none"/>
               </w:rPr>
-              <w:t>user_name</w:t>
+              <w:t>user</w:t>
+            </w:r>
+            <w:proofErr w:type="gramEnd"/>
+            <w:r>
+              <w:rPr>
+                <w:rFonts w:ascii="Consolas" w:eastAsia="Times New Roman" w:hAnsi="Consolas" w:cs="Times New Roman"/>
+                <w:color w:val="A31515"/>
+                <w:kern w:val="0"/>
+                <w:sz w:val="18"/>
+                <w:szCs w:val="18"/>
+                <w14:ligatures w14:val="none"/>
+              </w:rPr>
+              <w:t>_name</w:t>
             </w:r>
             <w:proofErr w:type="spellEnd"/>
             <w:proofErr w:type="gramStart"/>
@@ -6510,7 +7825,6 @@
                 <w:szCs w:val="18"/>
                 <w14:ligatures w14:val="none"/>
               </w:rPr>
-              <w:lastRenderedPageBreak/>
               <w:t>}</w:t>
             </w:r>
           </w:p>
@@ -7344,6 +8658,7 @@
               <w:t>"</w:t>
             </w:r>
             <w:proofErr w:type="spellStart"/>
+            <w:proofErr w:type="gramStart"/>
             <w:r>
               <w:rPr>
                 <w:rFonts w:ascii="Consolas" w:eastAsia="Times New Roman" w:hAnsi="Consolas" w:cs="Times New Roman"/>
@@ -7353,7 +8668,19 @@
                 <w:szCs w:val="18"/>
                 <w14:ligatures w14:val="none"/>
               </w:rPr>
-              <w:t>user_name</w:t>
+              <w:t>user</w:t>
+            </w:r>
+            <w:proofErr w:type="gramEnd"/>
+            <w:r>
+              <w:rPr>
+                <w:rFonts w:ascii="Consolas" w:eastAsia="Times New Roman" w:hAnsi="Consolas" w:cs="Times New Roman"/>
+                <w:color w:val="A31515"/>
+                <w:kern w:val="0"/>
+                <w:sz w:val="18"/>
+                <w:szCs w:val="18"/>
+                <w14:ligatures w14:val="none"/>
+              </w:rPr>
+              <w:t>_name</w:t>
             </w:r>
             <w:proofErr w:type="spellEnd"/>
             <w:proofErr w:type="gramStart"/>
@@ -7474,6 +8801,7 @@
               <w:t>"</w:t>
             </w:r>
             <w:proofErr w:type="spellStart"/>
+            <w:proofErr w:type="gramStart"/>
             <w:r>
               <w:rPr>
                 <w:rFonts w:ascii="Consolas" w:eastAsia="Times New Roman" w:hAnsi="Consolas" w:cs="Times New Roman"/>
@@ -7483,7 +8811,19 @@
                 <w:szCs w:val="18"/>
                 <w14:ligatures w14:val="none"/>
               </w:rPr>
-              <w:t>validation_code</w:t>
+              <w:t>validation</w:t>
+            </w:r>
+            <w:proofErr w:type="gramEnd"/>
+            <w:r>
+              <w:rPr>
+                <w:rFonts w:ascii="Consolas" w:eastAsia="Times New Roman" w:hAnsi="Consolas" w:cs="Times New Roman"/>
+                <w:color w:val="A31515"/>
+                <w:kern w:val="0"/>
+                <w:sz w:val="18"/>
+                <w:szCs w:val="18"/>
+                <w14:ligatures w14:val="none"/>
+              </w:rPr>
+              <w:t>_code</w:t>
             </w:r>
             <w:proofErr w:type="spellEnd"/>
             <w:proofErr w:type="gramStart"/>
@@ -7566,6 +8906,7 @@
                 <w:szCs w:val="18"/>
                 <w14:ligatures w14:val="none"/>
               </w:rPr>
+              <w:lastRenderedPageBreak/>
               <w:t xml:space="preserve">        </w:t>
             </w:r>
             <w:r>
@@ -8842,7 +10183,6 @@
                 <w:szCs w:val="18"/>
                 <w14:ligatures w14:val="none"/>
               </w:rPr>
-              <w:lastRenderedPageBreak/>
               <w:t xml:space="preserve">            </w:t>
             </w:r>
             <w:r>
@@ -8857,6 +10197,7 @@
               <w:t>"</w:t>
             </w:r>
             <w:proofErr w:type="spellStart"/>
+            <w:proofErr w:type="gramStart"/>
             <w:r>
               <w:rPr>
                 <w:rFonts w:ascii="Consolas" w:eastAsia="Times New Roman" w:hAnsi="Consolas" w:cs="Times New Roman"/>
@@ -8866,7 +10207,19 @@
                 <w:szCs w:val="18"/>
                 <w14:ligatures w14:val="none"/>
               </w:rPr>
-              <w:t>class_name</w:t>
+              <w:t>class</w:t>
+            </w:r>
+            <w:proofErr w:type="gramEnd"/>
+            <w:r>
+              <w:rPr>
+                <w:rFonts w:ascii="Consolas" w:eastAsia="Times New Roman" w:hAnsi="Consolas" w:cs="Times New Roman"/>
+                <w:color w:val="A31515"/>
+                <w:kern w:val="0"/>
+                <w:sz w:val="18"/>
+                <w:szCs w:val="18"/>
+                <w14:ligatures w14:val="none"/>
+              </w:rPr>
+              <w:t>_name</w:t>
             </w:r>
             <w:proofErr w:type="spellEnd"/>
             <w:proofErr w:type="gramStart"/>
@@ -9321,6 +10674,7 @@
               <w:t>"</w:t>
             </w:r>
             <w:proofErr w:type="spellStart"/>
+            <w:proofErr w:type="gramStart"/>
             <w:r>
               <w:rPr>
                 <w:rFonts w:ascii="Consolas" w:eastAsia="Times New Roman" w:hAnsi="Consolas" w:cs="Times New Roman"/>
@@ -9330,7 +10684,19 @@
                 <w:szCs w:val="18"/>
                 <w14:ligatures w14:val="none"/>
               </w:rPr>
-              <w:t>class_name</w:t>
+              <w:t>class</w:t>
+            </w:r>
+            <w:proofErr w:type="gramEnd"/>
+            <w:r>
+              <w:rPr>
+                <w:rFonts w:ascii="Consolas" w:eastAsia="Times New Roman" w:hAnsi="Consolas" w:cs="Times New Roman"/>
+                <w:color w:val="A31515"/>
+                <w:kern w:val="0"/>
+                <w:sz w:val="18"/>
+                <w:szCs w:val="18"/>
+                <w14:ligatures w14:val="none"/>
+              </w:rPr>
+              <w:t>_name</w:t>
             </w:r>
             <w:proofErr w:type="spellEnd"/>
             <w:proofErr w:type="gramStart"/>
@@ -10250,6 +11616,7 @@
                 <w:szCs w:val="18"/>
                 <w14:ligatures w14:val="none"/>
               </w:rPr>
+              <w:lastRenderedPageBreak/>
               <w:t xml:space="preserve">            </w:t>
             </w:r>
             <w:r>
@@ -10941,23 +12308,7 @@
                 <w:i/>
                 <w:iCs/>
               </w:rPr>
-              <w:t xml:space="preserve">if you have </w:t>
-            </w:r>
-            <w:proofErr w:type="gramStart"/>
-            <w:r>
-              <w:rPr>
-                <w:i/>
-                <w:iCs/>
-              </w:rPr>
-              <w:t>the permission</w:t>
-            </w:r>
-            <w:proofErr w:type="gramEnd"/>
-            <w:r>
-              <w:rPr>
-                <w:i/>
-                <w:iCs/>
-              </w:rPr>
-              <w:t xml:space="preserve">.  </w:t>
+              <w:t xml:space="preserve">if you have the permission.  </w:t>
             </w:r>
             <w:r>
               <w:rPr>
@@ -11034,11 +12385,7 @@
         <w:t>A</w:t>
       </w:r>
       <w:r>
-        <w:t xml:space="preserve"> team is a collection of people doing the same </w:t>
-      </w:r>
-      <w:r>
-        <w:lastRenderedPageBreak/>
-        <w:t xml:space="preserve">kind of job, with the tools for those people that do that job.  </w:t>
+        <w:t xml:space="preserve"> team is a collection of people doing the same kind of job, with the tools for those people that do that job.  </w:t>
       </w:r>
       <w:r>
         <w:t xml:space="preserve">It has the object permissions, but it also gives you a path from a user login as to what the user is allowed to do.  </w:t>
@@ -11070,15 +12417,7 @@
         <w:t xml:space="preserve"> </w:t>
       </w:r>
       <w:r>
-        <w:t xml:space="preserve">is the </w:t>
-      </w:r>
-      <w:proofErr w:type="gramStart"/>
-      <w:r>
-        <w:t>class of</w:t>
-      </w:r>
-      <w:proofErr w:type="gramEnd"/>
-      <w:r>
-        <w:t xml:space="preserve"> whose objects define the teams in Corona.  One creates an object of type </w:t>
+        <w:t xml:space="preserve">is the class of whose objects define the teams in Corona.  One creates an object of type </w:t>
       </w:r>
       <w:proofErr w:type="spellStart"/>
       <w:r>
@@ -11195,6 +12534,7 @@
     </w:p>
     <w:p>
       <w:r>
+        <w:lastRenderedPageBreak/>
         <w:t xml:space="preserve">permissions: an array of at least </w:t>
       </w:r>
       <w:proofErr w:type="spellStart"/>
@@ -11329,15 +12669,27 @@
         <w:t>"</w:t>
       </w:r>
       <w:proofErr w:type="spellStart"/>
-      <w:r>
-        <w:rPr>
-          <w:rFonts w:ascii="Cascadia Mono" w:hAnsi="Cascadia Mono" w:cs="Cascadia Mono"/>
-          <w:color w:val="A31515"/>
-          <w:kern w:val="0"/>
-          <w:sz w:val="19"/>
-          <w:szCs w:val="19"/>
-        </w:rPr>
-        <w:t>class_name</w:t>
+      <w:proofErr w:type="gramStart"/>
+      <w:r>
+        <w:rPr>
+          <w:rFonts w:ascii="Cascadia Mono" w:hAnsi="Cascadia Mono" w:cs="Cascadia Mono"/>
+          <w:color w:val="A31515"/>
+          <w:kern w:val="0"/>
+          <w:sz w:val="19"/>
+          <w:szCs w:val="19"/>
+        </w:rPr>
+        <w:t>class</w:t>
+      </w:r>
+      <w:proofErr w:type="gramEnd"/>
+      <w:r>
+        <w:rPr>
+          <w:rFonts w:ascii="Cascadia Mono" w:hAnsi="Cascadia Mono" w:cs="Cascadia Mono"/>
+          <w:color w:val="A31515"/>
+          <w:kern w:val="0"/>
+          <w:sz w:val="19"/>
+          <w:szCs w:val="19"/>
+        </w:rPr>
+        <w:t>_name</w:t>
       </w:r>
       <w:proofErr w:type="spellEnd"/>
       <w:proofErr w:type="gramStart"/>
@@ -11411,15 +12763,27 @@
         <w:t>"</w:t>
       </w:r>
       <w:proofErr w:type="spellStart"/>
-      <w:r>
-        <w:rPr>
-          <w:rFonts w:ascii="Cascadia Mono" w:hAnsi="Cascadia Mono" w:cs="Cascadia Mono"/>
-          <w:color w:val="A31515"/>
-          <w:kern w:val="0"/>
-          <w:sz w:val="19"/>
-          <w:szCs w:val="19"/>
-        </w:rPr>
-        <w:t>base_class_name</w:t>
+      <w:proofErr w:type="gramStart"/>
+      <w:r>
+        <w:rPr>
+          <w:rFonts w:ascii="Cascadia Mono" w:hAnsi="Cascadia Mono" w:cs="Cascadia Mono"/>
+          <w:color w:val="A31515"/>
+          <w:kern w:val="0"/>
+          <w:sz w:val="19"/>
+          <w:szCs w:val="19"/>
+        </w:rPr>
+        <w:t>base</w:t>
+      </w:r>
+      <w:proofErr w:type="gramEnd"/>
+      <w:r>
+        <w:rPr>
+          <w:rFonts w:ascii="Cascadia Mono" w:hAnsi="Cascadia Mono" w:cs="Cascadia Mono"/>
+          <w:color w:val="A31515"/>
+          <w:kern w:val="0"/>
+          <w:sz w:val="19"/>
+          <w:szCs w:val="19"/>
+        </w:rPr>
+        <w:t>_class_name</w:t>
       </w:r>
       <w:proofErr w:type="spellEnd"/>
       <w:proofErr w:type="gramStart"/>
@@ -11493,15 +12857,27 @@
         <w:t>"</w:t>
       </w:r>
       <w:proofErr w:type="spellStart"/>
-      <w:r>
-        <w:rPr>
-          <w:rFonts w:ascii="Cascadia Mono" w:hAnsi="Cascadia Mono" w:cs="Cascadia Mono"/>
-          <w:color w:val="A31515"/>
-          <w:kern w:val="0"/>
-          <w:sz w:val="19"/>
-          <w:szCs w:val="19"/>
-        </w:rPr>
-        <w:t>class_description</w:t>
+      <w:proofErr w:type="gramStart"/>
+      <w:r>
+        <w:rPr>
+          <w:rFonts w:ascii="Cascadia Mono" w:hAnsi="Cascadia Mono" w:cs="Cascadia Mono"/>
+          <w:color w:val="A31515"/>
+          <w:kern w:val="0"/>
+          <w:sz w:val="19"/>
+          <w:szCs w:val="19"/>
+        </w:rPr>
+        <w:t>class</w:t>
+      </w:r>
+      <w:proofErr w:type="gramEnd"/>
+      <w:r>
+        <w:rPr>
+          <w:rFonts w:ascii="Cascadia Mono" w:hAnsi="Cascadia Mono" w:cs="Cascadia Mono"/>
+          <w:color w:val="A31515"/>
+          <w:kern w:val="0"/>
+          <w:sz w:val="19"/>
+          <w:szCs w:val="19"/>
+        </w:rPr>
+        <w:t>_description</w:t>
       </w:r>
       <w:proofErr w:type="spellEnd"/>
       <w:proofErr w:type="gramStart"/>
@@ -11621,15 +12997,27 @@
         <w:t>"</w:t>
       </w:r>
       <w:proofErr w:type="spellStart"/>
-      <w:r>
-        <w:rPr>
-          <w:rFonts w:ascii="Cascadia Mono" w:hAnsi="Cascadia Mono" w:cs="Cascadia Mono"/>
-          <w:color w:val="A31515"/>
-          <w:kern w:val="0"/>
-          <w:sz w:val="19"/>
-          <w:szCs w:val="19"/>
-        </w:rPr>
-        <w:t>team_name</w:t>
+      <w:proofErr w:type="gramStart"/>
+      <w:r>
+        <w:rPr>
+          <w:rFonts w:ascii="Cascadia Mono" w:hAnsi="Cascadia Mono" w:cs="Cascadia Mono"/>
+          <w:color w:val="A31515"/>
+          <w:kern w:val="0"/>
+          <w:sz w:val="19"/>
+          <w:szCs w:val="19"/>
+        </w:rPr>
+        <w:t>team</w:t>
+      </w:r>
+      <w:proofErr w:type="gramEnd"/>
+      <w:r>
+        <w:rPr>
+          <w:rFonts w:ascii="Cascadia Mono" w:hAnsi="Cascadia Mono" w:cs="Cascadia Mono"/>
+          <w:color w:val="A31515"/>
+          <w:kern w:val="0"/>
+          <w:sz w:val="19"/>
+          <w:szCs w:val="19"/>
+        </w:rPr>
+        <w:t>_name</w:t>
       </w:r>
       <w:proofErr w:type="spellEnd"/>
       <w:proofErr w:type="gramStart"/>
@@ -11701,15 +13089,27 @@
         <w:t>"</w:t>
       </w:r>
       <w:proofErr w:type="spellStart"/>
-      <w:r>
-        <w:rPr>
-          <w:rFonts w:ascii="Cascadia Mono" w:hAnsi="Cascadia Mono" w:cs="Cascadia Mono"/>
-          <w:color w:val="A31515"/>
-          <w:kern w:val="0"/>
-          <w:sz w:val="19"/>
-          <w:szCs w:val="19"/>
-        </w:rPr>
-        <w:t>team_description</w:t>
+      <w:proofErr w:type="gramStart"/>
+      <w:r>
+        <w:rPr>
+          <w:rFonts w:ascii="Cascadia Mono" w:hAnsi="Cascadia Mono" w:cs="Cascadia Mono"/>
+          <w:color w:val="A31515"/>
+          <w:kern w:val="0"/>
+          <w:sz w:val="19"/>
+          <w:szCs w:val="19"/>
+        </w:rPr>
+        <w:t>team</w:t>
+      </w:r>
+      <w:proofErr w:type="gramEnd"/>
+      <w:r>
+        <w:rPr>
+          <w:rFonts w:ascii="Cascadia Mono" w:hAnsi="Cascadia Mono" w:cs="Cascadia Mono"/>
+          <w:color w:val="A31515"/>
+          <w:kern w:val="0"/>
+          <w:sz w:val="19"/>
+          <w:szCs w:val="19"/>
+        </w:rPr>
+        <w:t>_description</w:t>
       </w:r>
       <w:proofErr w:type="spellEnd"/>
       <w:proofErr w:type="gramStart"/>
@@ -11781,15 +13181,27 @@
         <w:t>"</w:t>
       </w:r>
       <w:proofErr w:type="spellStart"/>
-      <w:r>
-        <w:rPr>
-          <w:rFonts w:ascii="Cascadia Mono" w:hAnsi="Cascadia Mono" w:cs="Cascadia Mono"/>
-          <w:color w:val="A31515"/>
-          <w:kern w:val="0"/>
-          <w:sz w:val="19"/>
-          <w:szCs w:val="19"/>
-        </w:rPr>
-        <w:t>team_domain</w:t>
+      <w:proofErr w:type="gramStart"/>
+      <w:r>
+        <w:rPr>
+          <w:rFonts w:ascii="Cascadia Mono" w:hAnsi="Cascadia Mono" w:cs="Cascadia Mono"/>
+          <w:color w:val="A31515"/>
+          <w:kern w:val="0"/>
+          <w:sz w:val="19"/>
+          <w:szCs w:val="19"/>
+        </w:rPr>
+        <w:t>team</w:t>
+      </w:r>
+      <w:proofErr w:type="gramEnd"/>
+      <w:r>
+        <w:rPr>
+          <w:rFonts w:ascii="Cascadia Mono" w:hAnsi="Cascadia Mono" w:cs="Cascadia Mono"/>
+          <w:color w:val="A31515"/>
+          <w:kern w:val="0"/>
+          <w:sz w:val="19"/>
+          <w:szCs w:val="19"/>
+        </w:rPr>
+        <w:t>_domain</w:t>
       </w:r>
       <w:proofErr w:type="spellEnd"/>
       <w:proofErr w:type="gramStart"/>
@@ -11939,15 +13351,27 @@
         <w:t>"</w:t>
       </w:r>
       <w:proofErr w:type="spellStart"/>
-      <w:r>
-        <w:rPr>
-          <w:rFonts w:ascii="Cascadia Mono" w:hAnsi="Cascadia Mono" w:cs="Cascadia Mono"/>
-          <w:color w:val="A31515"/>
-          <w:kern w:val="0"/>
-          <w:sz w:val="19"/>
-          <w:szCs w:val="19"/>
-        </w:rPr>
-        <w:t>field_type</w:t>
+      <w:proofErr w:type="gramStart"/>
+      <w:r>
+        <w:rPr>
+          <w:rFonts w:ascii="Cascadia Mono" w:hAnsi="Cascadia Mono" w:cs="Cascadia Mono"/>
+          <w:color w:val="A31515"/>
+          <w:kern w:val="0"/>
+          <w:sz w:val="19"/>
+          <w:szCs w:val="19"/>
+        </w:rPr>
+        <w:t>field</w:t>
+      </w:r>
+      <w:proofErr w:type="gramEnd"/>
+      <w:r>
+        <w:rPr>
+          <w:rFonts w:ascii="Cascadia Mono" w:hAnsi="Cascadia Mono" w:cs="Cascadia Mono"/>
+          <w:color w:val="A31515"/>
+          <w:kern w:val="0"/>
+          <w:sz w:val="19"/>
+          <w:szCs w:val="19"/>
+        </w:rPr>
+        <w:t>_type</w:t>
       </w:r>
       <w:proofErr w:type="spellEnd"/>
       <w:proofErr w:type="gramStart"/>
@@ -12029,15 +13453,27 @@
         <w:t>"</w:t>
       </w:r>
       <w:proofErr w:type="spellStart"/>
-      <w:r>
-        <w:rPr>
-          <w:rFonts w:ascii="Cascadia Mono" w:hAnsi="Cascadia Mono" w:cs="Cascadia Mono"/>
-          <w:color w:val="A31515"/>
-          <w:kern w:val="0"/>
-          <w:sz w:val="19"/>
-          <w:szCs w:val="19"/>
-        </w:rPr>
-        <w:t>field_name</w:t>
+      <w:proofErr w:type="gramStart"/>
+      <w:r>
+        <w:rPr>
+          <w:rFonts w:ascii="Cascadia Mono" w:hAnsi="Cascadia Mono" w:cs="Cascadia Mono"/>
+          <w:color w:val="A31515"/>
+          <w:kern w:val="0"/>
+          <w:sz w:val="19"/>
+          <w:szCs w:val="19"/>
+        </w:rPr>
+        <w:t>field</w:t>
+      </w:r>
+      <w:proofErr w:type="gramEnd"/>
+      <w:r>
+        <w:rPr>
+          <w:rFonts w:ascii="Cascadia Mono" w:hAnsi="Cascadia Mono" w:cs="Cascadia Mono"/>
+          <w:color w:val="A31515"/>
+          <w:kern w:val="0"/>
+          <w:sz w:val="19"/>
+          <w:szCs w:val="19"/>
+        </w:rPr>
+        <w:t>_name</w:t>
       </w:r>
       <w:proofErr w:type="spellEnd"/>
       <w:proofErr w:type="gramStart"/>
@@ -12119,15 +13555,27 @@
         <w:t>"</w:t>
       </w:r>
       <w:proofErr w:type="spellStart"/>
-      <w:r>
-        <w:rPr>
-          <w:rFonts w:ascii="Cascadia Mono" w:hAnsi="Cascadia Mono" w:cs="Cascadia Mono"/>
-          <w:color w:val="A31515"/>
-          <w:kern w:val="0"/>
-          <w:sz w:val="19"/>
-          <w:szCs w:val="19"/>
-        </w:rPr>
-        <w:t>child_objects</w:t>
+      <w:proofErr w:type="gramStart"/>
+      <w:r>
+        <w:rPr>
+          <w:rFonts w:ascii="Cascadia Mono" w:hAnsi="Cascadia Mono" w:cs="Cascadia Mono"/>
+          <w:color w:val="A31515"/>
+          <w:kern w:val="0"/>
+          <w:sz w:val="19"/>
+          <w:szCs w:val="19"/>
+        </w:rPr>
+        <w:t>child</w:t>
+      </w:r>
+      <w:proofErr w:type="gramEnd"/>
+      <w:r>
+        <w:rPr>
+          <w:rFonts w:ascii="Cascadia Mono" w:hAnsi="Cascadia Mono" w:cs="Cascadia Mono"/>
+          <w:color w:val="A31515"/>
+          <w:kern w:val="0"/>
+          <w:sz w:val="19"/>
+          <w:szCs w:val="19"/>
+        </w:rPr>
+        <w:t>_objects</w:t>
       </w:r>
       <w:proofErr w:type="spellEnd"/>
       <w:proofErr w:type="gramStart"/>
@@ -12219,15 +13667,27 @@
         <w:t>"</w:t>
       </w:r>
       <w:proofErr w:type="spellStart"/>
-      <w:r>
-        <w:rPr>
-          <w:rFonts w:ascii="Cascadia Mono" w:hAnsi="Cascadia Mono" w:cs="Cascadia Mono"/>
-          <w:color w:val="A31515"/>
-          <w:kern w:val="0"/>
-          <w:sz w:val="19"/>
-          <w:szCs w:val="19"/>
-        </w:rPr>
-        <w:t>sys_grant</w:t>
+      <w:proofErr w:type="gramStart"/>
+      <w:r>
+        <w:rPr>
+          <w:rFonts w:ascii="Cascadia Mono" w:hAnsi="Cascadia Mono" w:cs="Cascadia Mono"/>
+          <w:color w:val="A31515"/>
+          <w:kern w:val="0"/>
+          <w:sz w:val="19"/>
+          <w:szCs w:val="19"/>
+        </w:rPr>
+        <w:t>sys</w:t>
+      </w:r>
+      <w:proofErr w:type="gramEnd"/>
+      <w:r>
+        <w:rPr>
+          <w:rFonts w:ascii="Cascadia Mono" w:hAnsi="Cascadia Mono" w:cs="Cascadia Mono"/>
+          <w:color w:val="A31515"/>
+          <w:kern w:val="0"/>
+          <w:sz w:val="19"/>
+          <w:szCs w:val="19"/>
+        </w:rPr>
+        <w:t>_grant</w:t>
       </w:r>
       <w:proofErr w:type="spellEnd"/>
       <w:proofErr w:type="gramStart"/>
@@ -12329,15 +13789,27 @@
         <w:t>"</w:t>
       </w:r>
       <w:proofErr w:type="spellStart"/>
-      <w:r>
-        <w:rPr>
-          <w:rFonts w:ascii="Cascadia Mono" w:hAnsi="Cascadia Mono" w:cs="Cascadia Mono"/>
-          <w:color w:val="A31515"/>
-          <w:kern w:val="0"/>
-          <w:sz w:val="19"/>
-          <w:szCs w:val="19"/>
-        </w:rPr>
-        <w:t>child_class_name</w:t>
+      <w:proofErr w:type="gramStart"/>
+      <w:r>
+        <w:rPr>
+          <w:rFonts w:ascii="Cascadia Mono" w:hAnsi="Cascadia Mono" w:cs="Cascadia Mono"/>
+          <w:color w:val="A31515"/>
+          <w:kern w:val="0"/>
+          <w:sz w:val="19"/>
+          <w:szCs w:val="19"/>
+        </w:rPr>
+        <w:t>child</w:t>
+      </w:r>
+      <w:proofErr w:type="gramEnd"/>
+      <w:r>
+        <w:rPr>
+          <w:rFonts w:ascii="Cascadia Mono" w:hAnsi="Cascadia Mono" w:cs="Cascadia Mono"/>
+          <w:color w:val="A31515"/>
+          <w:kern w:val="0"/>
+          <w:sz w:val="19"/>
+          <w:szCs w:val="19"/>
+        </w:rPr>
+        <w:t>_class_name</w:t>
       </w:r>
       <w:proofErr w:type="spellEnd"/>
       <w:proofErr w:type="gramStart"/>
@@ -12461,15 +13933,27 @@
         <w:t>"</w:t>
       </w:r>
       <w:proofErr w:type="spellStart"/>
-      <w:r>
-        <w:rPr>
-          <w:rFonts w:ascii="Cascadia Mono" w:hAnsi="Cascadia Mono" w:cs="Cascadia Mono"/>
-          <w:color w:val="A31515"/>
-          <w:kern w:val="0"/>
-          <w:sz w:val="19"/>
-          <w:szCs w:val="19"/>
-        </w:rPr>
-        <w:t>copy_values</w:t>
+      <w:proofErr w:type="gramStart"/>
+      <w:r>
+        <w:rPr>
+          <w:rFonts w:ascii="Cascadia Mono" w:hAnsi="Cascadia Mono" w:cs="Cascadia Mono"/>
+          <w:color w:val="A31515"/>
+          <w:kern w:val="0"/>
+          <w:sz w:val="19"/>
+          <w:szCs w:val="19"/>
+        </w:rPr>
+        <w:t>copy</w:t>
+      </w:r>
+      <w:proofErr w:type="gramEnd"/>
+      <w:r>
+        <w:rPr>
+          <w:rFonts w:ascii="Cascadia Mono" w:hAnsi="Cascadia Mono" w:cs="Cascadia Mono"/>
+          <w:color w:val="A31515"/>
+          <w:kern w:val="0"/>
+          <w:sz w:val="19"/>
+          <w:szCs w:val="19"/>
+        </w:rPr>
+        <w:t>_values</w:t>
       </w:r>
       <w:proofErr w:type="spellEnd"/>
       <w:proofErr w:type="gramStart"/>
@@ -12581,15 +14065,27 @@
         <w:t>"</w:t>
       </w:r>
       <w:proofErr w:type="spellStart"/>
-      <w:r>
-        <w:rPr>
-          <w:rFonts w:ascii="Cascadia Mono" w:hAnsi="Cascadia Mono" w:cs="Cascadia Mono"/>
-          <w:color w:val="A31515"/>
-          <w:kern w:val="0"/>
-          <w:sz w:val="19"/>
-          <w:szCs w:val="19"/>
-        </w:rPr>
-        <w:t>object_id</w:t>
+      <w:proofErr w:type="gramStart"/>
+      <w:r>
+        <w:rPr>
+          <w:rFonts w:ascii="Cascadia Mono" w:hAnsi="Cascadia Mono" w:cs="Cascadia Mono"/>
+          <w:color w:val="A31515"/>
+          <w:kern w:val="0"/>
+          <w:sz w:val="19"/>
+          <w:szCs w:val="19"/>
+        </w:rPr>
+        <w:t>object</w:t>
+      </w:r>
+      <w:proofErr w:type="gramEnd"/>
+      <w:r>
+        <w:rPr>
+          <w:rFonts w:ascii="Cascadia Mono" w:hAnsi="Cascadia Mono" w:cs="Cascadia Mono"/>
+          <w:color w:val="A31515"/>
+          <w:kern w:val="0"/>
+          <w:sz w:val="19"/>
+          <w:szCs w:val="19"/>
+        </w:rPr>
+        <w:t>_id</w:t>
       </w:r>
       <w:proofErr w:type="spellEnd"/>
       <w:proofErr w:type="gramStart"/>
@@ -12789,15 +14285,27 @@
         <w:t>"</w:t>
       </w:r>
       <w:proofErr w:type="spellStart"/>
-      <w:r>
-        <w:rPr>
-          <w:rFonts w:ascii="Cascadia Mono" w:hAnsi="Cascadia Mono" w:cs="Cascadia Mono"/>
-          <w:color w:val="A31515"/>
-          <w:kern w:val="0"/>
-          <w:sz w:val="19"/>
-          <w:szCs w:val="19"/>
-        </w:rPr>
-        <w:t>construct_values</w:t>
+      <w:proofErr w:type="gramStart"/>
+      <w:r>
+        <w:rPr>
+          <w:rFonts w:ascii="Cascadia Mono" w:hAnsi="Cascadia Mono" w:cs="Cascadia Mono"/>
+          <w:color w:val="A31515"/>
+          <w:kern w:val="0"/>
+          <w:sz w:val="19"/>
+          <w:szCs w:val="19"/>
+        </w:rPr>
+        <w:t>construct</w:t>
+      </w:r>
+      <w:proofErr w:type="gramEnd"/>
+      <w:r>
+        <w:rPr>
+          <w:rFonts w:ascii="Cascadia Mono" w:hAnsi="Cascadia Mono" w:cs="Cascadia Mono"/>
+          <w:color w:val="A31515"/>
+          <w:kern w:val="0"/>
+          <w:sz w:val="19"/>
+          <w:szCs w:val="19"/>
+        </w:rPr>
+        <w:t>_values</w:t>
       </w:r>
       <w:proofErr w:type="spellEnd"/>
       <w:proofErr w:type="gramStart"/>
@@ -12909,15 +14417,27 @@
         <w:t>"</w:t>
       </w:r>
       <w:proofErr w:type="spellStart"/>
-      <w:r>
-        <w:rPr>
-          <w:rFonts w:ascii="Cascadia Mono" w:hAnsi="Cascadia Mono" w:cs="Cascadia Mono"/>
-          <w:color w:val="A31515"/>
-          <w:kern w:val="0"/>
-          <w:sz w:val="19"/>
-          <w:szCs w:val="19"/>
-        </w:rPr>
-        <w:t>object_id</w:t>
+      <w:proofErr w:type="gramStart"/>
+      <w:r>
+        <w:rPr>
+          <w:rFonts w:ascii="Cascadia Mono" w:hAnsi="Cascadia Mono" w:cs="Cascadia Mono"/>
+          <w:color w:val="A31515"/>
+          <w:kern w:val="0"/>
+          <w:sz w:val="19"/>
+          <w:szCs w:val="19"/>
+        </w:rPr>
+        <w:t>object</w:t>
+      </w:r>
+      <w:proofErr w:type="gramEnd"/>
+      <w:r>
+        <w:rPr>
+          <w:rFonts w:ascii="Cascadia Mono" w:hAnsi="Cascadia Mono" w:cs="Cascadia Mono"/>
+          <w:color w:val="A31515"/>
+          <w:kern w:val="0"/>
+          <w:sz w:val="19"/>
+          <w:szCs w:val="19"/>
+        </w:rPr>
+        <w:t>_id</w:t>
       </w:r>
       <w:proofErr w:type="spellEnd"/>
       <w:proofErr w:type="gramStart"/>
@@ -12987,7 +14507,6 @@
           <w:sz w:val="19"/>
           <w:szCs w:val="19"/>
         </w:rPr>
-        <w:lastRenderedPageBreak/>
         <w:tab/>
       </w:r>
       <w:r>
@@ -13266,15 +14785,27 @@
         <w:t>"</w:t>
       </w:r>
       <w:proofErr w:type="spellStart"/>
-      <w:r>
-        <w:rPr>
-          <w:rFonts w:ascii="Cascadia Mono" w:hAnsi="Cascadia Mono" w:cs="Cascadia Mono"/>
-          <w:color w:val="A31515"/>
-          <w:kern w:val="0"/>
-          <w:sz w:val="19"/>
-          <w:szCs w:val="19"/>
-        </w:rPr>
-        <w:t>workflow_classes</w:t>
+      <w:proofErr w:type="gramStart"/>
+      <w:r>
+        <w:rPr>
+          <w:rFonts w:ascii="Cascadia Mono" w:hAnsi="Cascadia Mono" w:cs="Cascadia Mono"/>
+          <w:color w:val="A31515"/>
+          <w:kern w:val="0"/>
+          <w:sz w:val="19"/>
+          <w:szCs w:val="19"/>
+        </w:rPr>
+        <w:t>workflow</w:t>
+      </w:r>
+      <w:proofErr w:type="gramEnd"/>
+      <w:r>
+        <w:rPr>
+          <w:rFonts w:ascii="Cascadia Mono" w:hAnsi="Cascadia Mono" w:cs="Cascadia Mono"/>
+          <w:color w:val="A31515"/>
+          <w:kern w:val="0"/>
+          <w:sz w:val="19"/>
+          <w:szCs w:val="19"/>
+        </w:rPr>
+        <w:t>_classes</w:t>
       </w:r>
       <w:proofErr w:type="spellEnd"/>
       <w:proofErr w:type="gramStart"/>
@@ -13458,15 +14989,27 @@
         <w:t xml:space="preserve">          "</w:t>
       </w:r>
       <w:proofErr w:type="spellStart"/>
-      <w:r>
-        <w:rPr>
-          <w:rFonts w:ascii="Cascadia Mono" w:hAnsi="Cascadia Mono" w:cs="Cascadia Mono"/>
-          <w:color w:val="A31515"/>
-          <w:kern w:val="0"/>
-          <w:sz w:val="19"/>
-          <w:szCs w:val="19"/>
-        </w:rPr>
-        <w:t>index_keys</w:t>
+      <w:proofErr w:type="gramStart"/>
+      <w:r>
+        <w:rPr>
+          <w:rFonts w:ascii="Cascadia Mono" w:hAnsi="Cascadia Mono" w:cs="Cascadia Mono"/>
+          <w:color w:val="A31515"/>
+          <w:kern w:val="0"/>
+          <w:sz w:val="19"/>
+          <w:szCs w:val="19"/>
+        </w:rPr>
+        <w:t>index</w:t>
+      </w:r>
+      <w:proofErr w:type="gramEnd"/>
+      <w:r>
+        <w:rPr>
+          <w:rFonts w:ascii="Cascadia Mono" w:hAnsi="Cascadia Mono" w:cs="Cascadia Mono"/>
+          <w:color w:val="A31515"/>
+          <w:kern w:val="0"/>
+          <w:sz w:val="19"/>
+          <w:szCs w:val="19"/>
+        </w:rPr>
+        <w:t>_keys</w:t>
       </w:r>
       <w:proofErr w:type="spellEnd"/>
       <w:r>
@@ -13613,15 +15156,27 @@
         <w:t xml:space="preserve">          "</w:t>
       </w:r>
       <w:proofErr w:type="spellStart"/>
-      <w:r>
-        <w:rPr>
-          <w:rFonts w:ascii="Cascadia Mono" w:hAnsi="Cascadia Mono" w:cs="Cascadia Mono"/>
-          <w:color w:val="A31515"/>
-          <w:kern w:val="0"/>
-          <w:sz w:val="19"/>
-          <w:szCs w:val="19"/>
-        </w:rPr>
-        <w:t>index_keys</w:t>
+      <w:proofErr w:type="gramStart"/>
+      <w:r>
+        <w:rPr>
+          <w:rFonts w:ascii="Cascadia Mono" w:hAnsi="Cascadia Mono" w:cs="Cascadia Mono"/>
+          <w:color w:val="A31515"/>
+          <w:kern w:val="0"/>
+          <w:sz w:val="19"/>
+          <w:szCs w:val="19"/>
+        </w:rPr>
+        <w:t>index</w:t>
+      </w:r>
+      <w:proofErr w:type="gramEnd"/>
+      <w:r>
+        <w:rPr>
+          <w:rFonts w:ascii="Cascadia Mono" w:hAnsi="Cascadia Mono" w:cs="Cascadia Mono"/>
+          <w:color w:val="A31515"/>
+          <w:kern w:val="0"/>
+          <w:sz w:val="19"/>
+          <w:szCs w:val="19"/>
+        </w:rPr>
+        <w:t>_keys</w:t>
       </w:r>
       <w:proofErr w:type="spellEnd"/>
       <w:r>
@@ -13740,15 +15295,7 @@
         <w:t xml:space="preserve"> might look more like this</w:t>
       </w:r>
       <w:r>
-        <w:t xml:space="preserve">.  Note </w:t>
-      </w:r>
-      <w:proofErr w:type="gramStart"/>
-      <w:r>
-        <w:t>that,</w:t>
-      </w:r>
-      <w:proofErr w:type="gramEnd"/>
-      <w:r>
-        <w:t xml:space="preserve"> the permissions are not exploded out.  As we’ll see later on, you can use the flag </w:t>
+        <w:t xml:space="preserve">.  Note that, the permissions are not exploded out.  As we’ll see later on, you can use the flag </w:t>
       </w:r>
       <w:proofErr w:type="spellStart"/>
       <w:r>
@@ -13781,6 +15328,7 @@
           <w:szCs w:val="18"/>
           <w14:ligatures w14:val="none"/>
         </w:rPr>
+        <w:lastRenderedPageBreak/>
         <w:t>      {</w:t>
       </w:r>
     </w:p>
@@ -15477,7 +17025,6 @@
           <w:szCs w:val="18"/>
           <w14:ligatures w14:val="none"/>
         </w:rPr>
-        <w:lastRenderedPageBreak/>
         <w:t>                {</w:t>
       </w:r>
     </w:p>
@@ -17213,6 +18760,7 @@
           <w:szCs w:val="18"/>
           <w14:ligatures w14:val="none"/>
         </w:rPr>
+        <w:lastRenderedPageBreak/>
         <w:t xml:space="preserve">                    </w:t>
       </w:r>
       <w:r>
@@ -18194,7 +19742,6 @@
     </w:p>
     <w:p>
       <w:r>
-        <w:lastRenderedPageBreak/>
         <w:t xml:space="preserve">In Corona, we break these audiences into teams.  </w:t>
       </w:r>
       <w:proofErr w:type="gramStart"/>
@@ -18248,8 +19795,13 @@
       <w:r>
         <w:t xml:space="preserve"> </w:t>
       </w:r>
-      <w:r>
-        <w:t xml:space="preserve">employees </w:t>
+      <w:proofErr w:type="gramStart"/>
+      <w:r>
+        <w:t>employees</w:t>
+      </w:r>
+      <w:proofErr w:type="gramEnd"/>
+      <w:r>
+        <w:t xml:space="preserve"> </w:t>
       </w:r>
       <w:r>
         <w:t xml:space="preserve">use for their </w:t>
@@ -18451,6 +20003,12 @@
           <w:rStyle w:val="CodeChar"/>
         </w:rPr>
         <w:br/>
+      </w:r>
+      <w:r>
+        <w:rPr>
+          <w:rStyle w:val="CodeChar"/>
+        </w:rPr>
+        <w:lastRenderedPageBreak/>
         <w:t>“</w:t>
       </w:r>
       <w:proofErr w:type="spellStart"/>
@@ -18544,15 +20102,7 @@
       </w:r>
       <w:proofErr w:type="gramEnd"/>
       <w:r>
-        <w:t xml:space="preserve"> we still have to say more about what they will do.  First thing up, is permissions.  We’ll just apply permissions based on this imaginary story.  A company owns a web store, which </w:t>
-      </w:r>
-      <w:proofErr w:type="gramStart"/>
-      <w:r>
-        <w:t>received</w:t>
-      </w:r>
-      <w:proofErr w:type="gramEnd"/>
-      <w:r>
-        <w:t xml:space="preserve"> products from a vendor, and sells them to customers.  </w:t>
+        <w:t xml:space="preserve"> we still have to say more about what they will do.  First thing up, is permissions.  We’ll just apply permissions based on this imaginary story.  A company owns a web store, which received products from a vendor, and sells them to customers.  </w:t>
       </w:r>
       <w:r>
         <w:t xml:space="preserve">Armed with our vivid imagination, we can </w:t>
@@ -18685,9 +20235,17 @@
         <w:rPr>
           <w:rStyle w:val="CodeChar"/>
         </w:rPr>
-        <w:t>grant_class”:“</w:t>
+        <w:t>grant_class</w:t>
+      </w:r>
+      <w:proofErr w:type="gramStart"/>
+      <w:r>
+        <w:rPr>
+          <w:rStyle w:val="CodeChar"/>
+        </w:rPr>
+        <w:t>”:“</w:t>
       </w:r>
       <w:proofErr w:type="spellStart"/>
+      <w:proofErr w:type="gramEnd"/>
       <w:r>
         <w:rPr>
           <w:rStyle w:val="CodeChar"/>
@@ -18699,30 +20257,74 @@
         <w:rPr>
           <w:rStyle w:val="CodeChar"/>
         </w:rPr>
-        <w:t>”, ”</w:t>
+        <w:t>”</w:t>
+      </w:r>
+      <w:proofErr w:type="gramStart"/>
+      <w:r>
+        <w:rPr>
+          <w:rStyle w:val="CodeChar"/>
+        </w:rPr>
+        <w:t>, ”</w:t>
       </w:r>
       <w:proofErr w:type="spellStart"/>
       <w:r>
         <w:rPr>
           <w:rStyle w:val="CodeChar"/>
         </w:rPr>
-        <w:t>get”:”any</w:t>
+        <w:t>get</w:t>
+      </w:r>
+      <w:proofErr w:type="gramEnd"/>
+      <w:r>
+        <w:rPr>
+          <w:rStyle w:val="CodeChar"/>
+        </w:rPr>
+        <w:t>”</w:t>
+      </w:r>
+      <w:proofErr w:type="gramStart"/>
+      <w:r>
+        <w:rPr>
+          <w:rStyle w:val="CodeChar"/>
+        </w:rPr>
+        <w:t>:”any</w:t>
       </w:r>
       <w:proofErr w:type="spellEnd"/>
+      <w:proofErr w:type="gramEnd"/>
       <w:r>
         <w:rPr>
           <w:rStyle w:val="CodeChar"/>
         </w:rPr>
-        <w:t>”, ”</w:t>
+        <w:t>”</w:t>
+      </w:r>
+      <w:proofErr w:type="gramStart"/>
+      <w:r>
+        <w:rPr>
+          <w:rStyle w:val="CodeChar"/>
+        </w:rPr>
+        <w:t>, ”</w:t>
       </w:r>
       <w:proofErr w:type="spellStart"/>
       <w:r>
         <w:rPr>
           <w:rStyle w:val="CodeChar"/>
         </w:rPr>
-        <w:t>put”:”own</w:t>
+        <w:t>put</w:t>
+      </w:r>
+      <w:proofErr w:type="gramEnd"/>
+      <w:r>
+        <w:rPr>
+          <w:rStyle w:val="CodeChar"/>
+        </w:rPr>
+        <w:t>”</w:t>
+      </w:r>
+      <w:proofErr w:type="gramStart"/>
+      <w:r>
+        <w:rPr>
+          <w:rStyle w:val="CodeChar"/>
+        </w:rPr>
+        <w:t>:”own</w:t>
       </w:r>
       <w:proofErr w:type="spellEnd"/>
+      <w:proofErr w:type="gramEnd"/>
       <w:r>
         <w:rPr>
           <w:rStyle w:val="CodeChar"/>
@@ -18734,9 +20336,17 @@
         <w:rPr>
           <w:rStyle w:val="CodeChar"/>
         </w:rPr>
-        <w:t>delete”:”none</w:t>
+        <w:t>delete”</w:t>
+      </w:r>
+      <w:proofErr w:type="gramStart"/>
+      <w:r>
+        <w:rPr>
+          <w:rStyle w:val="CodeChar"/>
+        </w:rPr>
+        <w:t>:”none</w:t>
       </w:r>
       <w:proofErr w:type="spellEnd"/>
+      <w:proofErr w:type="gramEnd"/>
       <w:r>
         <w:rPr>
           <w:rStyle w:val="CodeChar"/>
@@ -18748,14 +20358,28 @@
         <w:rPr>
           <w:rStyle w:val="CodeChar"/>
         </w:rPr>
-        <w:t>alter”:”none</w:t>
+        <w:t>alter”</w:t>
+      </w:r>
+      <w:proofErr w:type="gramStart"/>
+      <w:r>
+        <w:rPr>
+          <w:rStyle w:val="CodeChar"/>
+        </w:rPr>
+        <w:t>:”none</w:t>
       </w:r>
       <w:proofErr w:type="spellEnd"/>
       <w:r>
         <w:rPr>
           <w:rStyle w:val="CodeChar"/>
         </w:rPr>
-        <w:t>” },</w:t>
+        <w:t>” }</w:t>
+      </w:r>
+      <w:proofErr w:type="gramEnd"/>
+      <w:r>
+        <w:rPr>
+          <w:rStyle w:val="CodeChar"/>
+        </w:rPr>
+        <w:t>,</w:t>
       </w:r>
     </w:p>
     <w:p>
@@ -18771,9 +20395,17 @@
         <w:rPr>
           <w:rStyle w:val="CodeChar"/>
         </w:rPr>
-        <w:t>grant_class”:“</w:t>
+        <w:t>grant_class</w:t>
+      </w:r>
+      <w:proofErr w:type="gramStart"/>
+      <w:r>
+        <w:rPr>
+          <w:rStyle w:val="CodeChar"/>
+        </w:rPr>
+        <w:t>”:“</w:t>
       </w:r>
       <w:proofErr w:type="spellStart"/>
+      <w:proofErr w:type="gramEnd"/>
       <w:r>
         <w:rPr>
           <w:rStyle w:val="CodeChar"/>
@@ -18785,30 +20417,74 @@
         <w:rPr>
           <w:rStyle w:val="CodeChar"/>
         </w:rPr>
-        <w:t>”, ”</w:t>
+        <w:t>”</w:t>
+      </w:r>
+      <w:proofErr w:type="gramStart"/>
+      <w:r>
+        <w:rPr>
+          <w:rStyle w:val="CodeChar"/>
+        </w:rPr>
+        <w:t>, ”</w:t>
       </w:r>
       <w:proofErr w:type="spellStart"/>
       <w:r>
         <w:rPr>
           <w:rStyle w:val="CodeChar"/>
         </w:rPr>
-        <w:t>get”:”any</w:t>
+        <w:t>get</w:t>
+      </w:r>
+      <w:proofErr w:type="gramEnd"/>
+      <w:r>
+        <w:rPr>
+          <w:rStyle w:val="CodeChar"/>
+        </w:rPr>
+        <w:t>”</w:t>
+      </w:r>
+      <w:proofErr w:type="gramStart"/>
+      <w:r>
+        <w:rPr>
+          <w:rStyle w:val="CodeChar"/>
+        </w:rPr>
+        <w:t>:”any</w:t>
       </w:r>
       <w:proofErr w:type="spellEnd"/>
+      <w:proofErr w:type="gramEnd"/>
       <w:r>
         <w:rPr>
           <w:rStyle w:val="CodeChar"/>
         </w:rPr>
-        <w:t>”, ”</w:t>
+        <w:t>”</w:t>
+      </w:r>
+      <w:proofErr w:type="gramStart"/>
+      <w:r>
+        <w:rPr>
+          <w:rStyle w:val="CodeChar"/>
+        </w:rPr>
+        <w:t>, ”</w:t>
       </w:r>
       <w:proofErr w:type="spellStart"/>
       <w:r>
         <w:rPr>
           <w:rStyle w:val="CodeChar"/>
         </w:rPr>
-        <w:t>put”:”none</w:t>
+        <w:t>put</w:t>
+      </w:r>
+      <w:proofErr w:type="gramEnd"/>
+      <w:r>
+        <w:rPr>
+          <w:rStyle w:val="CodeChar"/>
+        </w:rPr>
+        <w:t>”</w:t>
+      </w:r>
+      <w:proofErr w:type="gramStart"/>
+      <w:r>
+        <w:rPr>
+          <w:rStyle w:val="CodeChar"/>
+        </w:rPr>
+        <w:t>:”none</w:t>
       </w:r>
       <w:proofErr w:type="spellEnd"/>
+      <w:proofErr w:type="gramEnd"/>
       <w:r>
         <w:rPr>
           <w:rStyle w:val="CodeChar"/>
@@ -18820,9 +20496,17 @@
         <w:rPr>
           <w:rStyle w:val="CodeChar"/>
         </w:rPr>
-        <w:t>delete”:”none</w:t>
+        <w:t>delete”</w:t>
+      </w:r>
+      <w:proofErr w:type="gramStart"/>
+      <w:r>
+        <w:rPr>
+          <w:rStyle w:val="CodeChar"/>
+        </w:rPr>
+        <w:t>:”none</w:t>
       </w:r>
       <w:proofErr w:type="spellEnd"/>
+      <w:proofErr w:type="gramEnd"/>
       <w:r>
         <w:rPr>
           <w:rStyle w:val="CodeChar"/>
@@ -18834,14 +20518,28 @@
         <w:rPr>
           <w:rStyle w:val="CodeChar"/>
         </w:rPr>
-        <w:t>alter”:”none</w:t>
+        <w:t>alter”</w:t>
+      </w:r>
+      <w:proofErr w:type="gramStart"/>
+      <w:r>
+        <w:rPr>
+          <w:rStyle w:val="CodeChar"/>
+        </w:rPr>
+        <w:t>:”none</w:t>
       </w:r>
       <w:proofErr w:type="spellEnd"/>
       <w:r>
         <w:rPr>
           <w:rStyle w:val="CodeChar"/>
         </w:rPr>
-        <w:t>” },</w:t>
+        <w:t>” }</w:t>
+      </w:r>
+      <w:proofErr w:type="gramEnd"/>
+      <w:r>
+        <w:rPr>
+          <w:rStyle w:val="CodeChar"/>
+        </w:rPr>
+        <w:t>,</w:t>
       </w:r>
     </w:p>
     <w:p>
@@ -18855,7 +20553,6 @@
         <w:rPr>
           <w:rStyle w:val="CodeChar"/>
         </w:rPr>
-        <w:lastRenderedPageBreak/>
         <w:t>{ “</w:t>
       </w:r>
       <w:proofErr w:type="gramEnd"/>
@@ -18863,9 +20560,17 @@
         <w:rPr>
           <w:rStyle w:val="CodeChar"/>
         </w:rPr>
-        <w:t>grant_class”:“</w:t>
+        <w:t>grant_class</w:t>
+      </w:r>
+      <w:proofErr w:type="gramStart"/>
+      <w:r>
+        <w:rPr>
+          <w:rStyle w:val="CodeChar"/>
+        </w:rPr>
+        <w:t>”:“</w:t>
       </w:r>
       <w:proofErr w:type="spellStart"/>
+      <w:proofErr w:type="gramEnd"/>
       <w:r>
         <w:rPr>
           <w:rStyle w:val="CodeChar"/>
@@ -18877,30 +20582,74 @@
         <w:rPr>
           <w:rStyle w:val="CodeChar"/>
         </w:rPr>
-        <w:t>”, ”</w:t>
+        <w:t>”</w:t>
+      </w:r>
+      <w:proofErr w:type="gramStart"/>
+      <w:r>
+        <w:rPr>
+          <w:rStyle w:val="CodeChar"/>
+        </w:rPr>
+        <w:t>, ”</w:t>
       </w:r>
       <w:proofErr w:type="spellStart"/>
       <w:r>
         <w:rPr>
           <w:rStyle w:val="CodeChar"/>
         </w:rPr>
-        <w:t>get”:”any</w:t>
+        <w:t>get</w:t>
+      </w:r>
+      <w:proofErr w:type="gramEnd"/>
+      <w:r>
+        <w:rPr>
+          <w:rStyle w:val="CodeChar"/>
+        </w:rPr>
+        <w:t>”</w:t>
+      </w:r>
+      <w:proofErr w:type="gramStart"/>
+      <w:r>
+        <w:rPr>
+          <w:rStyle w:val="CodeChar"/>
+        </w:rPr>
+        <w:t>:”any</w:t>
       </w:r>
       <w:proofErr w:type="spellEnd"/>
+      <w:proofErr w:type="gramEnd"/>
       <w:r>
         <w:rPr>
           <w:rStyle w:val="CodeChar"/>
         </w:rPr>
-        <w:t>”, ”</w:t>
+        <w:t>”</w:t>
+      </w:r>
+      <w:proofErr w:type="gramStart"/>
+      <w:r>
+        <w:rPr>
+          <w:rStyle w:val="CodeChar"/>
+        </w:rPr>
+        <w:t>, ”</w:t>
       </w:r>
       <w:proofErr w:type="spellStart"/>
       <w:r>
         <w:rPr>
           <w:rStyle w:val="CodeChar"/>
         </w:rPr>
-        <w:t>put”:”none</w:t>
+        <w:t>put</w:t>
+      </w:r>
+      <w:proofErr w:type="gramEnd"/>
+      <w:r>
+        <w:rPr>
+          <w:rStyle w:val="CodeChar"/>
+        </w:rPr>
+        <w:t>”</w:t>
+      </w:r>
+      <w:proofErr w:type="gramStart"/>
+      <w:r>
+        <w:rPr>
+          <w:rStyle w:val="CodeChar"/>
+        </w:rPr>
+        <w:t>:”none</w:t>
       </w:r>
       <w:proofErr w:type="spellEnd"/>
+      <w:proofErr w:type="gramEnd"/>
       <w:r>
         <w:rPr>
           <w:rStyle w:val="CodeChar"/>
@@ -18912,9 +20661,17 @@
         <w:rPr>
           <w:rStyle w:val="CodeChar"/>
         </w:rPr>
-        <w:t>delete”:”none</w:t>
+        <w:t>delete”</w:t>
+      </w:r>
+      <w:proofErr w:type="gramStart"/>
+      <w:r>
+        <w:rPr>
+          <w:rStyle w:val="CodeChar"/>
+        </w:rPr>
+        <w:t>:”none</w:t>
       </w:r>
       <w:proofErr w:type="spellEnd"/>
+      <w:proofErr w:type="gramEnd"/>
       <w:r>
         <w:rPr>
           <w:rStyle w:val="CodeChar"/>
@@ -18926,9 +20683,17 @@
         <w:rPr>
           <w:rStyle w:val="CodeChar"/>
         </w:rPr>
-        <w:t>alter”:”none</w:t>
+        <w:t>alter”</w:t>
+      </w:r>
+      <w:proofErr w:type="gramStart"/>
+      <w:r>
+        <w:rPr>
+          <w:rStyle w:val="CodeChar"/>
+        </w:rPr>
+        <w:t>:”none</w:t>
       </w:r>
       <w:proofErr w:type="spellEnd"/>
+      <w:proofErr w:type="gramEnd"/>
       <w:r>
         <w:rPr>
           <w:rStyle w:val="CodeChar"/>
@@ -18956,7 +20721,15 @@
       </w:r>
       <w:proofErr w:type="spellEnd"/>
       <w:r>
-        <w:t xml:space="preserve"> users can do what they want to with themselves, but, can’t modify other team’s stuff.</w:t>
+        <w:t xml:space="preserve"> users can do what they want to with themselves, </w:t>
+      </w:r>
+      <w:proofErr w:type="gramStart"/>
+      <w:r>
+        <w:t>but,</w:t>
+      </w:r>
+      <w:proofErr w:type="gramEnd"/>
+      <w:r>
+        <w:t xml:space="preserve"> can’t modify other team’s stuff.</w:t>
       </w:r>
     </w:p>
     <w:p>
@@ -19060,9 +20833,17 @@
         <w:rPr>
           <w:rStyle w:val="CodeChar"/>
         </w:rPr>
-        <w:t>grant_class”:“</w:t>
+        <w:t>grant_class</w:t>
+      </w:r>
+      <w:proofErr w:type="gramStart"/>
+      <w:r>
+        <w:rPr>
+          <w:rStyle w:val="CodeChar"/>
+        </w:rPr>
+        <w:t>”:“</w:t>
       </w:r>
       <w:proofErr w:type="spellStart"/>
+      <w:proofErr w:type="gramEnd"/>
       <w:r>
         <w:rPr>
           <w:rStyle w:val="CodeChar"/>
@@ -19074,30 +20855,74 @@
         <w:rPr>
           <w:rStyle w:val="CodeChar"/>
         </w:rPr>
-        <w:t>”, ”</w:t>
+        <w:t>”</w:t>
+      </w:r>
+      <w:proofErr w:type="gramStart"/>
+      <w:r>
+        <w:rPr>
+          <w:rStyle w:val="CodeChar"/>
+        </w:rPr>
+        <w:t>, ”</w:t>
       </w:r>
       <w:proofErr w:type="spellStart"/>
       <w:r>
         <w:rPr>
           <w:rStyle w:val="CodeChar"/>
         </w:rPr>
-        <w:t>get”:”own</w:t>
+        <w:t>get</w:t>
+      </w:r>
+      <w:proofErr w:type="gramEnd"/>
+      <w:r>
+        <w:rPr>
+          <w:rStyle w:val="CodeChar"/>
+        </w:rPr>
+        <w:t>”</w:t>
+      </w:r>
+      <w:proofErr w:type="gramStart"/>
+      <w:r>
+        <w:rPr>
+          <w:rStyle w:val="CodeChar"/>
+        </w:rPr>
+        <w:t>:”own</w:t>
       </w:r>
       <w:proofErr w:type="spellEnd"/>
+      <w:proofErr w:type="gramEnd"/>
       <w:r>
         <w:rPr>
           <w:rStyle w:val="CodeChar"/>
         </w:rPr>
-        <w:t>”, ”</w:t>
+        <w:t>”</w:t>
+      </w:r>
+      <w:proofErr w:type="gramStart"/>
+      <w:r>
+        <w:rPr>
+          <w:rStyle w:val="CodeChar"/>
+        </w:rPr>
+        <w:t>, ”</w:t>
       </w:r>
       <w:proofErr w:type="spellStart"/>
       <w:r>
         <w:rPr>
           <w:rStyle w:val="CodeChar"/>
         </w:rPr>
-        <w:t>put”:”own</w:t>
+        <w:t>put</w:t>
+      </w:r>
+      <w:proofErr w:type="gramEnd"/>
+      <w:r>
+        <w:rPr>
+          <w:rStyle w:val="CodeChar"/>
+        </w:rPr>
+        <w:t>”</w:t>
+      </w:r>
+      <w:proofErr w:type="gramStart"/>
+      <w:r>
+        <w:rPr>
+          <w:rStyle w:val="CodeChar"/>
+        </w:rPr>
+        <w:t>:”own</w:t>
       </w:r>
       <w:proofErr w:type="spellEnd"/>
+      <w:proofErr w:type="gramEnd"/>
       <w:r>
         <w:rPr>
           <w:rStyle w:val="CodeChar"/>
@@ -19109,9 +20934,17 @@
         <w:rPr>
           <w:rStyle w:val="CodeChar"/>
         </w:rPr>
-        <w:t>delete”:”none</w:t>
+        <w:t>delete”</w:t>
+      </w:r>
+      <w:proofErr w:type="gramStart"/>
+      <w:r>
+        <w:rPr>
+          <w:rStyle w:val="CodeChar"/>
+        </w:rPr>
+        <w:t>:”none</w:t>
       </w:r>
       <w:proofErr w:type="spellEnd"/>
+      <w:proofErr w:type="gramEnd"/>
       <w:r>
         <w:rPr>
           <w:rStyle w:val="CodeChar"/>
@@ -19123,7 +20956,14 @@
         <w:rPr>
           <w:rStyle w:val="CodeChar"/>
         </w:rPr>
-        <w:t>alter”:”none</w:t>
+        <w:t>alter”</w:t>
+      </w:r>
+      <w:proofErr w:type="gramStart"/>
+      <w:r>
+        <w:rPr>
+          <w:rStyle w:val="CodeChar"/>
+        </w:rPr>
+        <w:t>:”none</w:t>
       </w:r>
       <w:proofErr w:type="spellEnd"/>
       <w:r>
@@ -19132,6 +20972,7 @@
         </w:rPr>
         <w:t>” }</w:t>
       </w:r>
+      <w:proofErr w:type="gramEnd"/>
     </w:p>
     <w:p>
       <w:r>
@@ -19261,6 +21102,7 @@
         <w:rPr>
           <w:rStyle w:val="CodeChar"/>
         </w:rPr>
+        <w:lastRenderedPageBreak/>
         <w:t>{ “</w:t>
       </w:r>
       <w:proofErr w:type="gramEnd"/>
@@ -19268,9 +21110,17 @@
         <w:rPr>
           <w:rStyle w:val="CodeChar"/>
         </w:rPr>
-        <w:t>grant_class”:“</w:t>
+        <w:t>grant_class</w:t>
+      </w:r>
+      <w:proofErr w:type="gramStart"/>
+      <w:r>
+        <w:rPr>
+          <w:rStyle w:val="CodeChar"/>
+        </w:rPr>
+        <w:t>”:“</w:t>
       </w:r>
       <w:proofErr w:type="spellStart"/>
+      <w:proofErr w:type="gramEnd"/>
       <w:r>
         <w:rPr>
           <w:rStyle w:val="CodeChar"/>
@@ -19282,30 +21132,74 @@
         <w:rPr>
           <w:rStyle w:val="CodeChar"/>
         </w:rPr>
-        <w:t>”, ”</w:t>
+        <w:t>”</w:t>
+      </w:r>
+      <w:proofErr w:type="gramStart"/>
+      <w:r>
+        <w:rPr>
+          <w:rStyle w:val="CodeChar"/>
+        </w:rPr>
+        <w:t>, ”</w:t>
       </w:r>
       <w:proofErr w:type="spellStart"/>
       <w:r>
         <w:rPr>
           <w:rStyle w:val="CodeChar"/>
         </w:rPr>
-        <w:t>get”:”own</w:t>
+        <w:t>get</w:t>
+      </w:r>
+      <w:proofErr w:type="gramEnd"/>
+      <w:r>
+        <w:rPr>
+          <w:rStyle w:val="CodeChar"/>
+        </w:rPr>
+        <w:t>”</w:t>
+      </w:r>
+      <w:proofErr w:type="gramStart"/>
+      <w:r>
+        <w:rPr>
+          <w:rStyle w:val="CodeChar"/>
+        </w:rPr>
+        <w:t>:”own</w:t>
       </w:r>
       <w:proofErr w:type="spellEnd"/>
+      <w:proofErr w:type="gramEnd"/>
       <w:r>
         <w:rPr>
           <w:rStyle w:val="CodeChar"/>
         </w:rPr>
-        <w:t>”, ”</w:t>
+        <w:t>”</w:t>
+      </w:r>
+      <w:proofErr w:type="gramStart"/>
+      <w:r>
+        <w:rPr>
+          <w:rStyle w:val="CodeChar"/>
+        </w:rPr>
+        <w:t>, ”</w:t>
       </w:r>
       <w:proofErr w:type="spellStart"/>
       <w:r>
         <w:rPr>
           <w:rStyle w:val="CodeChar"/>
         </w:rPr>
-        <w:t>put”:”own</w:t>
+        <w:t>put</w:t>
+      </w:r>
+      <w:proofErr w:type="gramEnd"/>
+      <w:r>
+        <w:rPr>
+          <w:rStyle w:val="CodeChar"/>
+        </w:rPr>
+        <w:t>”</w:t>
+      </w:r>
+      <w:proofErr w:type="gramStart"/>
+      <w:r>
+        <w:rPr>
+          <w:rStyle w:val="CodeChar"/>
+        </w:rPr>
+        <w:t>:”own</w:t>
       </w:r>
       <w:proofErr w:type="spellEnd"/>
+      <w:proofErr w:type="gramEnd"/>
       <w:r>
         <w:rPr>
           <w:rStyle w:val="CodeChar"/>
@@ -19317,9 +21211,17 @@
         <w:rPr>
           <w:rStyle w:val="CodeChar"/>
         </w:rPr>
-        <w:t>delete”:”none</w:t>
+        <w:t>delete”</w:t>
+      </w:r>
+      <w:proofErr w:type="gramStart"/>
+      <w:r>
+        <w:rPr>
+          <w:rStyle w:val="CodeChar"/>
+        </w:rPr>
+        <w:t>:”none</w:t>
       </w:r>
       <w:proofErr w:type="spellEnd"/>
+      <w:proofErr w:type="gramEnd"/>
       <w:r>
         <w:rPr>
           <w:rStyle w:val="CodeChar"/>
@@ -19331,7 +21233,14 @@
         <w:rPr>
           <w:rStyle w:val="CodeChar"/>
         </w:rPr>
-        <w:t>alter”:”none</w:t>
+        <w:t>alter”</w:t>
+      </w:r>
+      <w:proofErr w:type="gramStart"/>
+      <w:r>
+        <w:rPr>
+          <w:rStyle w:val="CodeChar"/>
+        </w:rPr>
+        <w:t>:”none</w:t>
       </w:r>
       <w:proofErr w:type="spellEnd"/>
       <w:r>
@@ -19340,6 +21249,7 @@
         </w:rPr>
         <w:t>” }</w:t>
       </w:r>
+      <w:proofErr w:type="gramEnd"/>
     </w:p>
     <w:p>
       <w:r>
@@ -19482,9 +21392,17 @@
         <w:rPr>
           <w:rStyle w:val="CodeChar"/>
         </w:rPr>
-        <w:t>grant_class”:“</w:t>
+        <w:t>grant_class</w:t>
+      </w:r>
+      <w:proofErr w:type="gramStart"/>
+      <w:r>
+        <w:rPr>
+          <w:rStyle w:val="CodeChar"/>
+        </w:rPr>
+        <w:t>”:“</w:t>
       </w:r>
       <w:proofErr w:type="spellStart"/>
+      <w:proofErr w:type="gramEnd"/>
       <w:r>
         <w:rPr>
           <w:rStyle w:val="CodeChar"/>
@@ -19496,30 +21414,74 @@
         <w:rPr>
           <w:rStyle w:val="CodeChar"/>
         </w:rPr>
-        <w:t>”, ”</w:t>
+        <w:t>”</w:t>
+      </w:r>
+      <w:proofErr w:type="gramStart"/>
+      <w:r>
+        <w:rPr>
+          <w:rStyle w:val="CodeChar"/>
+        </w:rPr>
+        <w:t>, ”</w:t>
       </w:r>
       <w:proofErr w:type="spellStart"/>
       <w:r>
         <w:rPr>
           <w:rStyle w:val="CodeChar"/>
         </w:rPr>
-        <w:t>get”:”any</w:t>
+        <w:t>get</w:t>
+      </w:r>
+      <w:proofErr w:type="gramEnd"/>
+      <w:r>
+        <w:rPr>
+          <w:rStyle w:val="CodeChar"/>
+        </w:rPr>
+        <w:t>”</w:t>
+      </w:r>
+      <w:proofErr w:type="gramStart"/>
+      <w:r>
+        <w:rPr>
+          <w:rStyle w:val="CodeChar"/>
+        </w:rPr>
+        <w:t>:”any</w:t>
       </w:r>
       <w:proofErr w:type="spellEnd"/>
+      <w:proofErr w:type="gramEnd"/>
       <w:r>
         <w:rPr>
           <w:rStyle w:val="CodeChar"/>
         </w:rPr>
-        <w:t>”, ”</w:t>
+        <w:t>”</w:t>
+      </w:r>
+      <w:proofErr w:type="gramStart"/>
+      <w:r>
+        <w:rPr>
+          <w:rStyle w:val="CodeChar"/>
+        </w:rPr>
+        <w:t>, ”</w:t>
       </w:r>
       <w:proofErr w:type="spellStart"/>
       <w:r>
         <w:rPr>
           <w:rStyle w:val="CodeChar"/>
         </w:rPr>
-        <w:t>put”:”none</w:t>
+        <w:t>put</w:t>
+      </w:r>
+      <w:proofErr w:type="gramEnd"/>
+      <w:r>
+        <w:rPr>
+          <w:rStyle w:val="CodeChar"/>
+        </w:rPr>
+        <w:t>”</w:t>
+      </w:r>
+      <w:proofErr w:type="gramStart"/>
+      <w:r>
+        <w:rPr>
+          <w:rStyle w:val="CodeChar"/>
+        </w:rPr>
+        <w:t>:”none</w:t>
       </w:r>
       <w:proofErr w:type="spellEnd"/>
+      <w:proofErr w:type="gramEnd"/>
       <w:r>
         <w:rPr>
           <w:rStyle w:val="CodeChar"/>
@@ -19531,9 +21493,17 @@
         <w:rPr>
           <w:rStyle w:val="CodeChar"/>
         </w:rPr>
-        <w:t>delete”:”none</w:t>
+        <w:t>delete”</w:t>
+      </w:r>
+      <w:proofErr w:type="gramStart"/>
+      <w:r>
+        <w:rPr>
+          <w:rStyle w:val="CodeChar"/>
+        </w:rPr>
+        <w:t>:”none</w:t>
       </w:r>
       <w:proofErr w:type="spellEnd"/>
+      <w:proofErr w:type="gramEnd"/>
       <w:r>
         <w:rPr>
           <w:rStyle w:val="CodeChar"/>
@@ -19545,14 +21515,28 @@
         <w:rPr>
           <w:rStyle w:val="CodeChar"/>
         </w:rPr>
-        <w:t>alter”:”none</w:t>
+        <w:t>alter”</w:t>
+      </w:r>
+      <w:proofErr w:type="gramStart"/>
+      <w:r>
+        <w:rPr>
+          <w:rStyle w:val="CodeChar"/>
+        </w:rPr>
+        <w:t>:”none</w:t>
       </w:r>
       <w:proofErr w:type="spellEnd"/>
       <w:r>
         <w:rPr>
           <w:rStyle w:val="CodeChar"/>
         </w:rPr>
-        <w:t>” },</w:t>
+        <w:t>” }</w:t>
+      </w:r>
+      <w:proofErr w:type="gramEnd"/>
+      <w:r>
+        <w:rPr>
+          <w:rStyle w:val="CodeChar"/>
+        </w:rPr>
+        <w:t>,</w:t>
       </w:r>
     </w:p>
     <w:p>
@@ -19568,9 +21552,17 @@
         <w:rPr>
           <w:rStyle w:val="CodeChar"/>
         </w:rPr>
-        <w:t>grant_class”:“</w:t>
+        <w:t>grant_class</w:t>
+      </w:r>
+      <w:proofErr w:type="gramStart"/>
+      <w:r>
+        <w:rPr>
+          <w:rStyle w:val="CodeChar"/>
+        </w:rPr>
+        <w:t>”:“</w:t>
       </w:r>
       <w:proofErr w:type="spellStart"/>
+      <w:proofErr w:type="gramEnd"/>
       <w:r>
         <w:rPr>
           <w:rStyle w:val="CodeChar"/>
@@ -19582,30 +21574,74 @@
         <w:rPr>
           <w:rStyle w:val="CodeChar"/>
         </w:rPr>
-        <w:t>”, ”</w:t>
+        <w:t>”</w:t>
+      </w:r>
+      <w:proofErr w:type="gramStart"/>
+      <w:r>
+        <w:rPr>
+          <w:rStyle w:val="CodeChar"/>
+        </w:rPr>
+        <w:t>, ”</w:t>
       </w:r>
       <w:proofErr w:type="spellStart"/>
       <w:r>
         <w:rPr>
           <w:rStyle w:val="CodeChar"/>
         </w:rPr>
-        <w:t>get”:”own</w:t>
+        <w:t>get</w:t>
+      </w:r>
+      <w:proofErr w:type="gramEnd"/>
+      <w:r>
+        <w:rPr>
+          <w:rStyle w:val="CodeChar"/>
+        </w:rPr>
+        <w:t>”</w:t>
+      </w:r>
+      <w:proofErr w:type="gramStart"/>
+      <w:r>
+        <w:rPr>
+          <w:rStyle w:val="CodeChar"/>
+        </w:rPr>
+        <w:t>:”own</w:t>
       </w:r>
       <w:proofErr w:type="spellEnd"/>
+      <w:proofErr w:type="gramEnd"/>
       <w:r>
         <w:rPr>
           <w:rStyle w:val="CodeChar"/>
         </w:rPr>
-        <w:t>”, ”</w:t>
+        <w:t>”</w:t>
+      </w:r>
+      <w:proofErr w:type="gramStart"/>
+      <w:r>
+        <w:rPr>
+          <w:rStyle w:val="CodeChar"/>
+        </w:rPr>
+        <w:t>, ”</w:t>
       </w:r>
       <w:proofErr w:type="spellStart"/>
       <w:r>
         <w:rPr>
           <w:rStyle w:val="CodeChar"/>
         </w:rPr>
-        <w:t>put”:”own</w:t>
+        <w:t>put</w:t>
+      </w:r>
+      <w:proofErr w:type="gramEnd"/>
+      <w:r>
+        <w:rPr>
+          <w:rStyle w:val="CodeChar"/>
+        </w:rPr>
+        <w:t>”</w:t>
+      </w:r>
+      <w:proofErr w:type="gramStart"/>
+      <w:r>
+        <w:rPr>
+          <w:rStyle w:val="CodeChar"/>
+        </w:rPr>
+        <w:t>:”own</w:t>
       </w:r>
       <w:proofErr w:type="spellEnd"/>
+      <w:proofErr w:type="gramEnd"/>
       <w:r>
         <w:rPr>
           <w:rStyle w:val="CodeChar"/>
@@ -19617,9 +21653,17 @@
         <w:rPr>
           <w:rStyle w:val="CodeChar"/>
         </w:rPr>
-        <w:t>delete”:”none</w:t>
+        <w:t>delete”</w:t>
+      </w:r>
+      <w:proofErr w:type="gramStart"/>
+      <w:r>
+        <w:rPr>
+          <w:rStyle w:val="CodeChar"/>
+        </w:rPr>
+        <w:t>:”none</w:t>
       </w:r>
       <w:proofErr w:type="spellEnd"/>
+      <w:proofErr w:type="gramEnd"/>
       <w:r>
         <w:rPr>
           <w:rStyle w:val="CodeChar"/>
@@ -19631,7 +21675,14 @@
         <w:rPr>
           <w:rStyle w:val="CodeChar"/>
         </w:rPr>
-        <w:t>alter”:”none</w:t>
+        <w:t>alter”</w:t>
+      </w:r>
+      <w:proofErr w:type="gramStart"/>
+      <w:r>
+        <w:rPr>
+          <w:rStyle w:val="CodeChar"/>
+        </w:rPr>
+        <w:t>:”none</w:t>
       </w:r>
       <w:proofErr w:type="spellEnd"/>
       <w:r>
@@ -19640,6 +21691,7 @@
         </w:rPr>
         <w:t>” }</w:t>
       </w:r>
+      <w:proofErr w:type="gramEnd"/>
     </w:p>
     <w:p>
       <w:pPr>
@@ -19701,11 +21753,7 @@
       </w:r>
       <w:proofErr w:type="spellEnd"/>
       <w:r>
-        <w:t xml:space="preserve">, repeatedly, as users search.  </w:t>
-      </w:r>
-      <w:r>
-        <w:lastRenderedPageBreak/>
-        <w:t xml:space="preserve">Following the graph of creatable objects from these graphs is a workflow.  </w:t>
+        <w:t xml:space="preserve">, repeatedly, as users search.  Following the graph of creatable objects from these graphs is a workflow.  </w:t>
       </w:r>
       <w:r>
         <w:br/>
@@ -20075,6 +22123,7 @@
       </w:pPr>
       <w:proofErr w:type="spellStart"/>
       <w:r>
+        <w:lastRenderedPageBreak/>
         <w:t>sys_team</w:t>
       </w:r>
       <w:proofErr w:type="spellEnd"/>
@@ -20999,8 +23048,13 @@
         <w:t>“</w:t>
       </w:r>
       <w:proofErr w:type="spellStart"/>
-      <w:r>
-        <w:t>my_field</w:t>
+      <w:proofErr w:type="gramStart"/>
+      <w:r>
+        <w:t>my</w:t>
+      </w:r>
+      <w:proofErr w:type="gramEnd"/>
+      <w:r>
+        <w:t>_field</w:t>
       </w:r>
       <w:proofErr w:type="spellEnd"/>
       <w:proofErr w:type="gramStart"/>
@@ -21047,8 +23101,13 @@
         <w:t>“</w:t>
       </w:r>
       <w:proofErr w:type="spellStart"/>
-      <w:r>
-        <w:t>field_type”</w:t>
+      <w:proofErr w:type="gramStart"/>
+      <w:r>
+        <w:t>field</w:t>
+      </w:r>
+      <w:proofErr w:type="gramEnd"/>
+      <w:r>
+        <w:t>_type”</w:t>
       </w:r>
       <w:proofErr w:type="gramStart"/>
       <w:r>
@@ -21371,15 +23430,7 @@
     <w:p>
       <w:r>
         <w:lastRenderedPageBreak/>
-        <w:t xml:space="preserve">A </w:t>
-      </w:r>
-      <w:proofErr w:type="gramStart"/>
-      <w:r>
-        <w:t>child</w:t>
-      </w:r>
-      <w:proofErr w:type="gramEnd"/>
-      <w:r>
-        <w:t xml:space="preserve"> objects looks like this.  Here we have a “permissions” field, which is an array. On that array, there is a </w:t>
+        <w:t xml:space="preserve">A child objects looks like this.  Here we have a “permissions” field, which is an array. On that array, there is a </w:t>
       </w:r>
       <w:proofErr w:type="spellStart"/>
       <w:r>
@@ -21611,15 +23662,15 @@
     </w:p>
     <w:p>
       <w:r>
-        <w:t xml:space="preserve">Also, you can always query a </w:t>
+        <w:t xml:space="preserve">Also, you can always query a child class directly, </w:t>
       </w:r>
       <w:proofErr w:type="gramStart"/>
       <w:r>
-        <w:t>child</w:t>
+        <w:t>similar to</w:t>
       </w:r>
       <w:proofErr w:type="gramEnd"/>
       <w:r>
-        <w:t xml:space="preserve"> class directly, similar to how you might do it in a relational database.</w:t>
+        <w:t xml:space="preserve"> how you might do it in a relational database.</w:t>
       </w:r>
     </w:p>
     <w:p>
@@ -21682,15 +23733,7 @@
     </w:p>
     <w:p>
       <w:r>
-        <w:t xml:space="preserve">The query engine for the Corona API is the same as the </w:t>
-      </w:r>
-      <w:proofErr w:type="gramStart"/>
-      <w:r>
-        <w:t>one as</w:t>
-      </w:r>
-      <w:proofErr w:type="gramEnd"/>
-      <w:r>
-        <w:t xml:space="preserve"> the engine used to query the entire database.  The one main difference between the two is that a class object will inject itself as </w:t>
+        <w:t xml:space="preserve">The query engine for the Corona API is the same as the one as the engine used to query the entire database.  The one main difference between the two is that a class object will inject itself as </w:t>
       </w:r>
       <w:r>
         <w:rPr>
@@ -21935,16 +23978,29 @@
         <w:t>"</w:t>
       </w:r>
       <w:proofErr w:type="spellStart"/>
-      <w:r>
-        <w:rPr>
-          <w:rFonts w:ascii="Consolas" w:eastAsia="Times New Roman" w:hAnsi="Consolas" w:cs="Times New Roman"/>
-          <w:color w:val="A31515"/>
-          <w:kern w:val="0"/>
-          <w:sz w:val="18"/>
-          <w:szCs w:val="18"/>
-          <w14:ligatures w14:val="none"/>
-        </w:rPr>
-        <w:t>class_name</w:t>
+      <w:proofErr w:type="gramStart"/>
+      <w:r>
+        <w:rPr>
+          <w:rFonts w:ascii="Consolas" w:eastAsia="Times New Roman" w:hAnsi="Consolas" w:cs="Times New Roman"/>
+          <w:color w:val="A31515"/>
+          <w:kern w:val="0"/>
+          <w:sz w:val="18"/>
+          <w:szCs w:val="18"/>
+          <w14:ligatures w14:val="none"/>
+        </w:rPr>
+        <w:t>class</w:t>
+      </w:r>
+      <w:proofErr w:type="gramEnd"/>
+      <w:r>
+        <w:rPr>
+          <w:rFonts w:ascii="Consolas" w:eastAsia="Times New Roman" w:hAnsi="Consolas" w:cs="Times New Roman"/>
+          <w:color w:val="A31515"/>
+          <w:kern w:val="0"/>
+          <w:sz w:val="18"/>
+          <w:szCs w:val="18"/>
+          <w14:ligatures w14:val="none"/>
+        </w:rPr>
+        <w:t>_name</w:t>
       </w:r>
       <w:proofErr w:type="spellEnd"/>
       <w:proofErr w:type="gramStart"/>
@@ -22205,16 +24261,29 @@
         <w:t>"</w:t>
       </w:r>
       <w:proofErr w:type="spellStart"/>
-      <w:r>
-        <w:rPr>
-          <w:rFonts w:ascii="Consolas" w:eastAsia="Times New Roman" w:hAnsi="Consolas" w:cs="Times New Roman"/>
-          <w:color w:val="A31515"/>
-          <w:kern w:val="0"/>
-          <w:sz w:val="18"/>
-          <w:szCs w:val="18"/>
-          <w14:ligatures w14:val="none"/>
-        </w:rPr>
-        <w:t>candidate_id</w:t>
+      <w:proofErr w:type="gramStart"/>
+      <w:r>
+        <w:rPr>
+          <w:rFonts w:ascii="Consolas" w:eastAsia="Times New Roman" w:hAnsi="Consolas" w:cs="Times New Roman"/>
+          <w:color w:val="A31515"/>
+          <w:kern w:val="0"/>
+          <w:sz w:val="18"/>
+          <w:szCs w:val="18"/>
+          <w14:ligatures w14:val="none"/>
+        </w:rPr>
+        <w:t>candidate</w:t>
+      </w:r>
+      <w:proofErr w:type="gramEnd"/>
+      <w:r>
+        <w:rPr>
+          <w:rFonts w:ascii="Consolas" w:eastAsia="Times New Roman" w:hAnsi="Consolas" w:cs="Times New Roman"/>
+          <w:color w:val="A31515"/>
+          <w:kern w:val="0"/>
+          <w:sz w:val="18"/>
+          <w:szCs w:val="18"/>
+          <w14:ligatures w14:val="none"/>
+        </w:rPr>
+        <w:t>_id</w:t>
       </w:r>
       <w:proofErr w:type="spellEnd"/>
       <w:proofErr w:type="gramStart"/>
@@ -22471,16 +24540,29 @@
         <w:t>"</w:t>
       </w:r>
       <w:proofErr w:type="spellStart"/>
-      <w:r>
-        <w:rPr>
-          <w:rFonts w:ascii="Consolas" w:eastAsia="Times New Roman" w:hAnsi="Consolas" w:cs="Times New Roman"/>
-          <w:color w:val="A31515"/>
-          <w:kern w:val="0"/>
-          <w:sz w:val="18"/>
-          <w:szCs w:val="18"/>
-          <w14:ligatures w14:val="none"/>
-        </w:rPr>
-        <w:t>class_name</w:t>
+      <w:proofErr w:type="gramStart"/>
+      <w:r>
+        <w:rPr>
+          <w:rFonts w:ascii="Consolas" w:eastAsia="Times New Roman" w:hAnsi="Consolas" w:cs="Times New Roman"/>
+          <w:color w:val="A31515"/>
+          <w:kern w:val="0"/>
+          <w:sz w:val="18"/>
+          <w:szCs w:val="18"/>
+          <w14:ligatures w14:val="none"/>
+        </w:rPr>
+        <w:t>class</w:t>
+      </w:r>
+      <w:proofErr w:type="gramEnd"/>
+      <w:r>
+        <w:rPr>
+          <w:rFonts w:ascii="Consolas" w:eastAsia="Times New Roman" w:hAnsi="Consolas" w:cs="Times New Roman"/>
+          <w:color w:val="A31515"/>
+          <w:kern w:val="0"/>
+          <w:sz w:val="18"/>
+          <w:szCs w:val="18"/>
+          <w14:ligatures w14:val="none"/>
+        </w:rPr>
+        <w:t>_name</w:t>
       </w:r>
       <w:proofErr w:type="spellEnd"/>
       <w:proofErr w:type="gramStart"/>
@@ -22730,7 +24812,15 @@
       </w:r>
       <w:proofErr w:type="gramEnd"/>
       <w:r>
-        <w:t xml:space="preserve"> job is to really just allow the use of indexes in certain important cases.  </w:t>
+        <w:t xml:space="preserve"> job is to </w:t>
+      </w:r>
+      <w:proofErr w:type="gramStart"/>
+      <w:r>
+        <w:t>really just</w:t>
+      </w:r>
+      <w:proofErr w:type="gramEnd"/>
+      <w:r>
+        <w:t xml:space="preserve"> allow the use of indexes in certain important cases.  </w:t>
       </w:r>
       <w:r>
         <w:t xml:space="preserve">In the </w:t>
@@ -25203,14 +27293,9 @@
       </w:r>
     </w:p>
     <w:p>
-      <w:proofErr w:type="gramStart"/>
       <w:r>
         <w:lastRenderedPageBreak/>
-        <w:t>filtering</w:t>
-      </w:r>
-      <w:proofErr w:type="gramEnd"/>
-      <w:r>
-        <w:t xml:space="preserve"> stages are used to select rows.  A filtering stage is </w:t>
+        <w:t xml:space="preserve">filtering stages are used to select rows.  A filtering stage is </w:t>
       </w:r>
       <w:proofErr w:type="spellStart"/>
       <w:r>
@@ -25791,16 +27876,29 @@
         <w:t>"</w:t>
       </w:r>
       <w:proofErr w:type="spellStart"/>
-      <w:r>
-        <w:rPr>
-          <w:rFonts w:ascii="Consolas" w:eastAsia="Times New Roman" w:hAnsi="Consolas" w:cs="Times New Roman"/>
-          <w:color w:val="A31515"/>
-          <w:kern w:val="0"/>
-          <w:sz w:val="18"/>
-          <w:szCs w:val="18"/>
-          <w14:ligatures w14:val="none"/>
-        </w:rPr>
-        <w:t>class_name</w:t>
+      <w:proofErr w:type="gramStart"/>
+      <w:r>
+        <w:rPr>
+          <w:rFonts w:ascii="Consolas" w:eastAsia="Times New Roman" w:hAnsi="Consolas" w:cs="Times New Roman"/>
+          <w:color w:val="A31515"/>
+          <w:kern w:val="0"/>
+          <w:sz w:val="18"/>
+          <w:szCs w:val="18"/>
+          <w14:ligatures w14:val="none"/>
+        </w:rPr>
+        <w:t>class</w:t>
+      </w:r>
+      <w:proofErr w:type="gramEnd"/>
+      <w:r>
+        <w:rPr>
+          <w:rFonts w:ascii="Consolas" w:eastAsia="Times New Roman" w:hAnsi="Consolas" w:cs="Times New Roman"/>
+          <w:color w:val="A31515"/>
+          <w:kern w:val="0"/>
+          <w:sz w:val="18"/>
+          <w:szCs w:val="18"/>
+          <w14:ligatures w14:val="none"/>
+        </w:rPr>
+        <w:t>_name</w:t>
       </w:r>
       <w:proofErr w:type="spellEnd"/>
       <w:proofErr w:type="gramStart"/>
@@ -26061,16 +28159,29 @@
         <w:t>"</w:t>
       </w:r>
       <w:proofErr w:type="spellStart"/>
-      <w:r>
-        <w:rPr>
-          <w:rFonts w:ascii="Consolas" w:eastAsia="Times New Roman" w:hAnsi="Consolas" w:cs="Times New Roman"/>
-          <w:color w:val="A31515"/>
-          <w:kern w:val="0"/>
-          <w:sz w:val="18"/>
-          <w:szCs w:val="18"/>
-          <w14:ligatures w14:val="none"/>
-        </w:rPr>
-        <w:t>candidate_id</w:t>
+      <w:proofErr w:type="gramStart"/>
+      <w:r>
+        <w:rPr>
+          <w:rFonts w:ascii="Consolas" w:eastAsia="Times New Roman" w:hAnsi="Consolas" w:cs="Times New Roman"/>
+          <w:color w:val="A31515"/>
+          <w:kern w:val="0"/>
+          <w:sz w:val="18"/>
+          <w:szCs w:val="18"/>
+          <w14:ligatures w14:val="none"/>
+        </w:rPr>
+        <w:t>candidate</w:t>
+      </w:r>
+      <w:proofErr w:type="gramEnd"/>
+      <w:r>
+        <w:rPr>
+          <w:rFonts w:ascii="Consolas" w:eastAsia="Times New Roman" w:hAnsi="Consolas" w:cs="Times New Roman"/>
+          <w:color w:val="A31515"/>
+          <w:kern w:val="0"/>
+          <w:sz w:val="18"/>
+          <w:szCs w:val="18"/>
+          <w14:ligatures w14:val="none"/>
+        </w:rPr>
+        <w:t>_id</w:t>
       </w:r>
       <w:proofErr w:type="spellEnd"/>
       <w:proofErr w:type="gramStart"/>
@@ -26231,16 +28342,29 @@
         <w:t>"</w:t>
       </w:r>
       <w:proofErr w:type="spellStart"/>
-      <w:r>
-        <w:rPr>
-          <w:rFonts w:ascii="Consolas" w:eastAsia="Times New Roman" w:hAnsi="Consolas" w:cs="Times New Roman"/>
-          <w:color w:val="A31515"/>
-          <w:kern w:val="0"/>
-          <w:sz w:val="18"/>
-          <w:szCs w:val="18"/>
-          <w14:ligatures w14:val="none"/>
-        </w:rPr>
-        <w:t>class_name</w:t>
+      <w:proofErr w:type="gramStart"/>
+      <w:r>
+        <w:rPr>
+          <w:rFonts w:ascii="Consolas" w:eastAsia="Times New Roman" w:hAnsi="Consolas" w:cs="Times New Roman"/>
+          <w:color w:val="A31515"/>
+          <w:kern w:val="0"/>
+          <w:sz w:val="18"/>
+          <w:szCs w:val="18"/>
+          <w14:ligatures w14:val="none"/>
+        </w:rPr>
+        <w:t>class</w:t>
+      </w:r>
+      <w:proofErr w:type="gramEnd"/>
+      <w:r>
+        <w:rPr>
+          <w:rFonts w:ascii="Consolas" w:eastAsia="Times New Roman" w:hAnsi="Consolas" w:cs="Times New Roman"/>
+          <w:color w:val="A31515"/>
+          <w:kern w:val="0"/>
+          <w:sz w:val="18"/>
+          <w:szCs w:val="18"/>
+          <w14:ligatures w14:val="none"/>
+        </w:rPr>
+        <w:t>_name</w:t>
       </w:r>
       <w:proofErr w:type="spellEnd"/>
       <w:proofErr w:type="gramStart"/>
@@ -26549,16 +28673,29 @@
         <w:t>"</w:t>
       </w:r>
       <w:proofErr w:type="spellStart"/>
-      <w:r>
-        <w:rPr>
-          <w:rFonts w:ascii="Consolas" w:eastAsia="Times New Roman" w:hAnsi="Consolas" w:cs="Times New Roman"/>
-          <w:color w:val="A31515"/>
-          <w:kern w:val="0"/>
-          <w:sz w:val="18"/>
-          <w:szCs w:val="18"/>
-          <w14:ligatures w14:val="none"/>
-        </w:rPr>
-        <w:t>candidate_id</w:t>
+      <w:proofErr w:type="gramStart"/>
+      <w:r>
+        <w:rPr>
+          <w:rFonts w:ascii="Consolas" w:eastAsia="Times New Roman" w:hAnsi="Consolas" w:cs="Times New Roman"/>
+          <w:color w:val="A31515"/>
+          <w:kern w:val="0"/>
+          <w:sz w:val="18"/>
+          <w:szCs w:val="18"/>
+          <w14:ligatures w14:val="none"/>
+        </w:rPr>
+        <w:t>candidate</w:t>
+      </w:r>
+      <w:proofErr w:type="gramEnd"/>
+      <w:r>
+        <w:rPr>
+          <w:rFonts w:ascii="Consolas" w:eastAsia="Times New Roman" w:hAnsi="Consolas" w:cs="Times New Roman"/>
+          <w:color w:val="A31515"/>
+          <w:kern w:val="0"/>
+          <w:sz w:val="18"/>
+          <w:szCs w:val="18"/>
+          <w14:ligatures w14:val="none"/>
+        </w:rPr>
+        <w:t>_id</w:t>
       </w:r>
       <w:proofErr w:type="spellEnd"/>
       <w:proofErr w:type="gramStart"/>
@@ -26608,6 +28745,7 @@
         <w:t>"$</w:t>
       </w:r>
       <w:proofErr w:type="spellStart"/>
+      <w:proofErr w:type="gramStart"/>
       <w:r>
         <w:rPr>
           <w:rFonts w:ascii="Consolas" w:eastAsia="Times New Roman" w:hAnsi="Consolas" w:cs="Times New Roman"/>
@@ -26617,7 +28755,19 @@
           <w:szCs w:val="18"/>
           <w14:ligatures w14:val="none"/>
         </w:rPr>
-        <w:t>candidate.candidate_id</w:t>
+        <w:t>candidate.candidate</w:t>
+      </w:r>
+      <w:proofErr w:type="gramEnd"/>
+      <w:r>
+        <w:rPr>
+          <w:rFonts w:ascii="Consolas" w:eastAsia="Times New Roman" w:hAnsi="Consolas" w:cs="Times New Roman"/>
+          <w:color w:val="0451A5"/>
+          <w:kern w:val="0"/>
+          <w:sz w:val="18"/>
+          <w:szCs w:val="18"/>
+          <w14:ligatures w14:val="none"/>
+        </w:rPr>
+        <w:t>_id</w:t>
       </w:r>
       <w:proofErr w:type="spellEnd"/>
       <w:r>
@@ -26743,16 +28893,29 @@
         <w:t>"</w:t>
       </w:r>
       <w:proofErr w:type="spellStart"/>
-      <w:r>
-        <w:rPr>
-          <w:rFonts w:ascii="Consolas" w:eastAsia="Times New Roman" w:hAnsi="Consolas" w:cs="Times New Roman"/>
-          <w:color w:val="A31515"/>
-          <w:kern w:val="0"/>
-          <w:sz w:val="18"/>
-          <w:szCs w:val="18"/>
-          <w14:ligatures w14:val="none"/>
-        </w:rPr>
-        <w:t>class_name</w:t>
+      <w:proofErr w:type="gramStart"/>
+      <w:r>
+        <w:rPr>
+          <w:rFonts w:ascii="Consolas" w:eastAsia="Times New Roman" w:hAnsi="Consolas" w:cs="Times New Roman"/>
+          <w:color w:val="A31515"/>
+          <w:kern w:val="0"/>
+          <w:sz w:val="18"/>
+          <w:szCs w:val="18"/>
+          <w14:ligatures w14:val="none"/>
+        </w:rPr>
+        <w:t>class</w:t>
+      </w:r>
+      <w:proofErr w:type="gramEnd"/>
+      <w:r>
+        <w:rPr>
+          <w:rFonts w:ascii="Consolas" w:eastAsia="Times New Roman" w:hAnsi="Consolas" w:cs="Times New Roman"/>
+          <w:color w:val="A31515"/>
+          <w:kern w:val="0"/>
+          <w:sz w:val="18"/>
+          <w:szCs w:val="18"/>
+          <w14:ligatures w14:val="none"/>
+        </w:rPr>
+        <w:t>_name</w:t>
       </w:r>
       <w:proofErr w:type="spellEnd"/>
       <w:proofErr w:type="gramStart"/>
@@ -27013,16 +29176,29 @@
         <w:t>"</w:t>
       </w:r>
       <w:proofErr w:type="spellStart"/>
-      <w:r>
-        <w:rPr>
-          <w:rFonts w:ascii="Consolas" w:eastAsia="Times New Roman" w:hAnsi="Consolas" w:cs="Times New Roman"/>
-          <w:color w:val="A31515"/>
-          <w:kern w:val="0"/>
-          <w:sz w:val="18"/>
-          <w:szCs w:val="18"/>
-          <w14:ligatures w14:val="none"/>
-        </w:rPr>
-        <w:t>committee_id</w:t>
+      <w:proofErr w:type="gramStart"/>
+      <w:r>
+        <w:rPr>
+          <w:rFonts w:ascii="Consolas" w:eastAsia="Times New Roman" w:hAnsi="Consolas" w:cs="Times New Roman"/>
+          <w:color w:val="A31515"/>
+          <w:kern w:val="0"/>
+          <w:sz w:val="18"/>
+          <w:szCs w:val="18"/>
+          <w14:ligatures w14:val="none"/>
+        </w:rPr>
+        <w:t>committee</w:t>
+      </w:r>
+      <w:proofErr w:type="gramEnd"/>
+      <w:r>
+        <w:rPr>
+          <w:rFonts w:ascii="Consolas" w:eastAsia="Times New Roman" w:hAnsi="Consolas" w:cs="Times New Roman"/>
+          <w:color w:val="A31515"/>
+          <w:kern w:val="0"/>
+          <w:sz w:val="18"/>
+          <w:szCs w:val="18"/>
+          <w14:ligatures w14:val="none"/>
+        </w:rPr>
+        <w:t>_id</w:t>
       </w:r>
       <w:proofErr w:type="spellEnd"/>
       <w:proofErr w:type="gramStart"/>
@@ -27081,7 +29257,31 @@
           <w:szCs w:val="18"/>
           <w14:ligatures w14:val="none"/>
         </w:rPr>
-        <w:t>committee_candidate.committee_id</w:t>
+        <w:t>committee_</w:t>
+      </w:r>
+      <w:proofErr w:type="gramStart"/>
+      <w:r>
+        <w:rPr>
+          <w:rFonts w:ascii="Consolas" w:eastAsia="Times New Roman" w:hAnsi="Consolas" w:cs="Times New Roman"/>
+          <w:color w:val="0451A5"/>
+          <w:kern w:val="0"/>
+          <w:sz w:val="18"/>
+          <w:szCs w:val="18"/>
+          <w14:ligatures w14:val="none"/>
+        </w:rPr>
+        <w:t>candidate.committee</w:t>
+      </w:r>
+      <w:proofErr w:type="gramEnd"/>
+      <w:r>
+        <w:rPr>
+          <w:rFonts w:ascii="Consolas" w:eastAsia="Times New Roman" w:hAnsi="Consolas" w:cs="Times New Roman"/>
+          <w:color w:val="0451A5"/>
+          <w:kern w:val="0"/>
+          <w:sz w:val="18"/>
+          <w:szCs w:val="18"/>
+          <w14:ligatures w14:val="none"/>
+        </w:rPr>
+        <w:t>_id</w:t>
       </w:r>
       <w:proofErr w:type="spellEnd"/>
       <w:r>
@@ -27303,16 +29503,29 @@
         <w:t>"</w:t>
       </w:r>
       <w:proofErr w:type="spellStart"/>
-      <w:r>
-        <w:rPr>
-          <w:rFonts w:ascii="Consolas" w:eastAsia="Times New Roman" w:hAnsi="Consolas" w:cs="Times New Roman"/>
-          <w:color w:val="A31515"/>
-          <w:kern w:val="0"/>
-          <w:sz w:val="18"/>
-          <w:szCs w:val="18"/>
-          <w14:ligatures w14:val="none"/>
-        </w:rPr>
-        <w:t>class_name</w:t>
+      <w:proofErr w:type="gramStart"/>
+      <w:r>
+        <w:rPr>
+          <w:rFonts w:ascii="Consolas" w:eastAsia="Times New Roman" w:hAnsi="Consolas" w:cs="Times New Roman"/>
+          <w:color w:val="A31515"/>
+          <w:kern w:val="0"/>
+          <w:sz w:val="18"/>
+          <w:szCs w:val="18"/>
+          <w14:ligatures w14:val="none"/>
+        </w:rPr>
+        <w:t>class</w:t>
+      </w:r>
+      <w:proofErr w:type="gramEnd"/>
+      <w:r>
+        <w:rPr>
+          <w:rFonts w:ascii="Consolas" w:eastAsia="Times New Roman" w:hAnsi="Consolas" w:cs="Times New Roman"/>
+          <w:color w:val="A31515"/>
+          <w:kern w:val="0"/>
+          <w:sz w:val="18"/>
+          <w:szCs w:val="18"/>
+          <w14:ligatures w14:val="none"/>
+        </w:rPr>
+        <w:t>_name</w:t>
       </w:r>
       <w:proofErr w:type="spellEnd"/>
       <w:proofErr w:type="gramStart"/>
@@ -27617,15 +29830,7 @@
       </w:r>
       <w:proofErr w:type="spellEnd"/>
       <w:r>
-        <w:t xml:space="preserve">, seem to </w:t>
-      </w:r>
-      <w:proofErr w:type="gramStart"/>
-      <w:r>
-        <w:t>the</w:t>
-      </w:r>
-      <w:proofErr w:type="gramEnd"/>
-      <w:r>
-        <w:t xml:space="preserve"> most effective.  </w:t>
+        <w:t xml:space="preserve">, seem to the most effective.  </w:t>
       </w:r>
       <w:r>
         <w:br/>
@@ -34196,23 +36401,26 @@
         <w:t xml:space="preserve">corona’s class </w:t>
       </w:r>
       <w:proofErr w:type="spellStart"/>
+      <w:r>
+        <w:t>api</w:t>
+      </w:r>
+      <w:proofErr w:type="spellEnd"/>
+      <w:r>
+        <w:t xml:space="preserve"> allows you to do </w:t>
+      </w:r>
+      <w:r>
+        <w:t>make modifications at</w:t>
+      </w:r>
+      <w:r>
+        <w:t xml:space="preserve"> run time, just like how a database server </w:t>
+      </w:r>
       <w:proofErr w:type="gramStart"/>
       <w:r>
-        <w:t>api</w:t>
-      </w:r>
-      <w:proofErr w:type="spellEnd"/>
+        <w:t>is capable of altering</w:t>
+      </w:r>
       <w:proofErr w:type="gramEnd"/>
       <w:r>
-        <w:t xml:space="preserve"> allows you to do </w:t>
-      </w:r>
-      <w:r>
-        <w:t>make modifications at</w:t>
-      </w:r>
-      <w:r>
-        <w:t xml:space="preserve"> run time, just like how a database server </w:t>
-      </w:r>
-      <w:r>
-        <w:t>is capable of altering tables</w:t>
+        <w:t xml:space="preserve"> tables</w:t>
       </w:r>
       <w:r>
         <w:t xml:space="preserve">.  </w:t>
@@ -35563,6 +37771,7 @@
               <w:t>"</w:t>
             </w:r>
             <w:proofErr w:type="spellStart"/>
+            <w:proofErr w:type="gramStart"/>
             <w:r>
               <w:rPr>
                 <w:rFonts w:ascii="Consolas" w:eastAsia="Times New Roman" w:hAnsi="Consolas" w:cs="Times New Roman"/>
@@ -35572,7 +37781,19 @@
                 <w:szCs w:val="18"/>
                 <w14:ligatures w14:val="none"/>
               </w:rPr>
-              <w:t>class_name</w:t>
+              <w:t>class</w:t>
+            </w:r>
+            <w:proofErr w:type="gramEnd"/>
+            <w:r>
+              <w:rPr>
+                <w:rFonts w:ascii="Consolas" w:eastAsia="Times New Roman" w:hAnsi="Consolas" w:cs="Times New Roman"/>
+                <w:color w:val="A31515"/>
+                <w:kern w:val="0"/>
+                <w:sz w:val="18"/>
+                <w:szCs w:val="18"/>
+                <w14:ligatures w14:val="none"/>
+              </w:rPr>
+              <w:t>_name</w:t>
             </w:r>
             <w:proofErr w:type="spellEnd"/>
             <w:proofErr w:type="gramStart"/>
@@ -41370,15 +43591,7 @@
       </w:r>
       <w:proofErr w:type="spellEnd"/>
       <w:r>
-        <w:t xml:space="preserve"> can be one of two things. It can have a list of objects which are </w:t>
-      </w:r>
-      <w:proofErr w:type="gramStart"/>
-      <w:r>
-        <w:t>put</w:t>
-      </w:r>
-      <w:proofErr w:type="gramEnd"/>
-      <w:r>
-        <w:t xml:space="preserve"> immediately, and it can have a CSV file for import.</w:t>
+        <w:t xml:space="preserve"> can be one of two things. It can have a list of objects which are put immediately, and it can have a CSV file for import.</w:t>
       </w:r>
     </w:p>
     <w:p>
@@ -41402,15 +43615,7 @@
       </w:r>
       <w:proofErr w:type="gramEnd"/>
       <w:r>
-        <w:t xml:space="preserve"> in a dataset </w:t>
-      </w:r>
-      <w:proofErr w:type="gramStart"/>
-      <w:r>
-        <w:t>is</w:t>
-      </w:r>
-      <w:proofErr w:type="gramEnd"/>
-      <w:r>
-        <w:t xml:space="preserve"> just an array of objects, with some header information to identify it.</w:t>
+        <w:t xml:space="preserve"> in a dataset is just an array of objects, with some header information to identify it.</w:t>
       </w:r>
     </w:p>
     <w:p>
@@ -41692,7 +43897,15 @@
       </w:r>
       <w:proofErr w:type="spellEnd"/>
       <w:r>
-        <w:t xml:space="preserve">.  That gives you an object whose members are not filled out, and all you have to do is drop some data </w:t>
+        <w:t xml:space="preserve">.  That gives you an object whose members are not filled out, and all you </w:t>
+      </w:r>
+      <w:proofErr w:type="gramStart"/>
+      <w:r>
+        <w:t>have to</w:t>
+      </w:r>
+      <w:proofErr w:type="gramEnd"/>
+      <w:r>
+        <w:t xml:space="preserve"> do is drop some data </w:t>
       </w:r>
       <w:proofErr w:type="gramStart"/>
       <w:r>
@@ -41713,15 +43926,7 @@
     </w:p>
     <w:p>
       <w:r>
-        <w:t xml:space="preserve">One can examine a single object using get object or edit object.  Edit object is like get object, plus it contains details about the class of object itself, so that you can build an editor around it.  The other method you can </w:t>
-      </w:r>
-      <w:proofErr w:type="gramStart"/>
-      <w:r>
-        <w:t>use,</w:t>
-      </w:r>
-      <w:proofErr w:type="gramEnd"/>
-      <w:r>
-        <w:t xml:space="preserve"> is run, so you can make some changes to an object, put, have its onboard queries evaluated, and get an answer back.  In this way you can use an object as a functor, whose mission is to feed itself as parameters to its onboard queries.  </w:t>
+        <w:t xml:space="preserve">One can examine a single object using get object or edit object.  Edit object is like get object, plus it contains details about the class of object itself, so that you can build an editor around it.  The other method you can use, is run, so you can make some changes to an object, put, have its onboard queries evaluated, and get an answer back.  In this way you can use an object as a functor, whose mission is to feed itself as parameters to its onboard queries.  </w:t>
       </w:r>
       <w:proofErr w:type="gramStart"/>
       <w:r>
@@ -41918,6 +44123,7 @@
               <w:t>"</w:t>
             </w:r>
             <w:proofErr w:type="spellStart"/>
+            <w:proofErr w:type="gramStart"/>
             <w:r>
               <w:rPr>
                 <w:rFonts w:ascii="Consolas" w:eastAsia="Times New Roman" w:hAnsi="Consolas" w:cs="Times New Roman"/>
@@ -41927,7 +44133,19 @@
                 <w:szCs w:val="18"/>
                 <w14:ligatures w14:val="none"/>
               </w:rPr>
-              <w:t>class_name</w:t>
+              <w:t>class</w:t>
+            </w:r>
+            <w:proofErr w:type="gramEnd"/>
+            <w:r>
+              <w:rPr>
+                <w:rFonts w:ascii="Consolas" w:eastAsia="Times New Roman" w:hAnsi="Consolas" w:cs="Times New Roman"/>
+                <w:color w:val="A31515"/>
+                <w:kern w:val="0"/>
+                <w:sz w:val="18"/>
+                <w:szCs w:val="18"/>
+                <w14:ligatures w14:val="none"/>
+              </w:rPr>
+              <w:t>_name</w:t>
             </w:r>
             <w:proofErr w:type="spellEnd"/>
             <w:proofErr w:type="gramStart"/>
@@ -42130,6 +44348,7 @@
               <w:t>"</w:t>
             </w:r>
             <w:proofErr w:type="spellStart"/>
+            <w:proofErr w:type="gramStart"/>
             <w:r>
               <w:rPr>
                 <w:rFonts w:ascii="Consolas" w:eastAsia="Times New Roman" w:hAnsi="Consolas" w:cs="Times New Roman"/>
@@ -42139,7 +44358,19 @@
                 <w:szCs w:val="18"/>
                 <w14:ligatures w14:val="none"/>
               </w:rPr>
-              <w:t>include_children</w:t>
+              <w:t>include</w:t>
+            </w:r>
+            <w:proofErr w:type="gramEnd"/>
+            <w:r>
+              <w:rPr>
+                <w:rFonts w:ascii="Consolas" w:eastAsia="Times New Roman" w:hAnsi="Consolas" w:cs="Times New Roman"/>
+                <w:color w:val="A31515"/>
+                <w:kern w:val="0"/>
+                <w:sz w:val="18"/>
+                <w:szCs w:val="18"/>
+                <w14:ligatures w14:val="none"/>
+              </w:rPr>
+              <w:t>_children</w:t>
             </w:r>
             <w:proofErr w:type="spellEnd"/>
             <w:proofErr w:type="gramStart"/>
@@ -46335,6 +48566,7 @@
               <w:t>"</w:t>
             </w:r>
             <w:proofErr w:type="spellStart"/>
+            <w:proofErr w:type="gramStart"/>
             <w:r>
               <w:rPr>
                 <w:rFonts w:ascii="Consolas" w:eastAsia="Times New Roman" w:hAnsi="Consolas" w:cs="Times New Roman"/>
@@ -46344,7 +48576,19 @@
                 <w:szCs w:val="18"/>
                 <w14:ligatures w14:val="none"/>
               </w:rPr>
-              <w:t>class_name</w:t>
+              <w:t>class</w:t>
+            </w:r>
+            <w:proofErr w:type="gramEnd"/>
+            <w:r>
+              <w:rPr>
+                <w:rFonts w:ascii="Consolas" w:eastAsia="Times New Roman" w:hAnsi="Consolas" w:cs="Times New Roman"/>
+                <w:color w:val="A31515"/>
+                <w:kern w:val="0"/>
+                <w:sz w:val="18"/>
+                <w:szCs w:val="18"/>
+                <w14:ligatures w14:val="none"/>
+              </w:rPr>
+              <w:t>_name</w:t>
             </w:r>
             <w:proofErr w:type="spellEnd"/>
             <w:proofErr w:type="gramStart"/>
@@ -46799,6 +49043,7 @@
               <w:t>"</w:t>
             </w:r>
             <w:proofErr w:type="spellStart"/>
+            <w:proofErr w:type="gramStart"/>
             <w:r>
               <w:rPr>
                 <w:rFonts w:ascii="Consolas" w:eastAsia="Times New Roman" w:hAnsi="Consolas" w:cs="Times New Roman"/>
@@ -46808,7 +49053,19 @@
                 <w:szCs w:val="18"/>
                 <w14:ligatures w14:val="none"/>
               </w:rPr>
-              <w:t>class_name</w:t>
+              <w:t>class</w:t>
+            </w:r>
+            <w:proofErr w:type="gramEnd"/>
+            <w:r>
+              <w:rPr>
+                <w:rFonts w:ascii="Consolas" w:eastAsia="Times New Roman" w:hAnsi="Consolas" w:cs="Times New Roman"/>
+                <w:color w:val="A31515"/>
+                <w:kern w:val="0"/>
+                <w:sz w:val="18"/>
+                <w:szCs w:val="18"/>
+                <w14:ligatures w14:val="none"/>
+              </w:rPr>
+              <w:t>_name</w:t>
             </w:r>
             <w:proofErr w:type="spellEnd"/>
             <w:proofErr w:type="gramStart"/>
@@ -49133,15 +51390,16 @@
           </w:tcPr>
           <w:p>
             <w:r>
-              <w:t xml:space="preserve">The requests walk through the sign in system.  Company users and customer users can both </w:t>
-            </w:r>
-            <w:proofErr w:type="spellStart"/>
-            <w:r>
-              <w:t>self serve</w:t>
-            </w:r>
-            <w:proofErr w:type="spellEnd"/>
-            <w:r>
-              <w:t xml:space="preserve">, and each is assigned to teams based on the sign </w:t>
+              <w:t>The requests walk through the sign in system.  Company users and customer users can both self</w:t>
+            </w:r>
+            <w:r>
+              <w:t>-</w:t>
+            </w:r>
+            <w:r>
+              <w:t>serve, and each is assigned to teams based on the sign</w:t>
+            </w:r>
+            <w:r>
+              <w:t>-</w:t>
             </w:r>
             <w:proofErr w:type="spellStart"/>
             <w:r>
@@ -49324,7 +51582,23 @@
             </w:r>
             <w:proofErr w:type="gramEnd"/>
             <w:r>
-              <w:t xml:space="preserve"> condition, which lets you say all of these conditions are true</w:t>
+              <w:t xml:space="preserve"> condition, which </w:t>
+            </w:r>
+            <w:proofErr w:type="gramStart"/>
+            <w:r>
+              <w:t>lets</w:t>
+            </w:r>
+            <w:proofErr w:type="gramEnd"/>
+            <w:r>
+              <w:t xml:space="preserve"> you say </w:t>
+            </w:r>
+            <w:proofErr w:type="gramStart"/>
+            <w:r>
+              <w:t>all of</w:t>
+            </w:r>
+            <w:proofErr w:type="gramEnd"/>
+            <w:r>
+              <w:t xml:space="preserve"> these conditions are true</w:t>
             </w:r>
           </w:p>
         </w:tc>
@@ -49577,7 +51851,7 @@
 </file>
 
 <file path=word/numbering.xml><?xml version="1.0" encoding="utf-8"?>
-<w:numbering xmlns:wpc="http://schemas.microsoft.com/office/word/2010/wordprocessingCanvas" xmlns:cx="http://schemas.microsoft.com/office/drawing/2014/chartex" xmlns:cx1="http://schemas.microsoft.com/office/drawing/2015/9/8/chartex" xmlns:cx2="http://schemas.microsoft.com/office/drawing/2015/10/21/chartex" xmlns:cx3="http://schemas.microsoft.com/office/drawing/2016/5/9/chartex" xmlns:cx4="http://schemas.microsoft.com/office/drawing/2016/5/10/chartex" xmlns:cx5="http://schemas.microsoft.com/office/drawing/2016/5/11/chartex" xmlns:cx6="http://schemas.microsoft.com/office/drawing/2016/5/12/chartex" xmlns:cx7="http://schemas.microsoft.com/office/drawing/2016/5/13/chartex" xmlns:cx8="http://schemas.microsoft.com/office/drawing/2016/5/14/chartex" xmlns:mc="http://schemas.openxmlformats.org/markup-compatibility/2006" xmlns:aink="http://schemas.microsoft.com/office/drawing/2016/ink" xmlns:am3d="http://schemas.microsoft.com/office/drawing/2017/model3d" xmlns:o="urn:schemas-microsoft-com:office:office" xmlns:oel="http://schemas.microsoft.com/office/2019/extlst" xmlns:r="http://schemas.openxmlformats.org/officeDocument/2006/relationships" xmlns:m="http://schemas.openxmlformats.org/officeDocument/2006/math" xmlns:v="urn:schemas-microsoft-com:vml" xmlns:wp14="http://schemas.microsoft.com/office/word/2010/wordprocessingDrawing" xmlns:wp="http://schemas.openxmlformats.org/drawingml/2006/wordprocessingDrawing" xmlns:w10="urn:schemas-microsoft-com:office:word" xmlns:w="http://schemas.openxmlformats.org/wordprocessingml/2006/main" xmlns:w14="http://schemas.microsoft.com/office/word/2010/wordml" xmlns:w15="http://schemas.microsoft.com/office/word/2012/wordml" xmlns:w16cex="http://schemas.microsoft.com/office/word/2018/wordml/cex" xmlns:w16cid="http://schemas.microsoft.com/office/word/2016/wordml/cid" xmlns:w16="http://schemas.microsoft.com/office/word/2018/wordml" xmlns:w16du="http://schemas.microsoft.com/office/word/2023/wordml/word16du" xmlns:w16sdtdh="http://schemas.microsoft.com/office/word/2020/wordml/sdtdatahash" xmlns:w16se="http://schemas.microsoft.com/office/word/2015/wordml/symex" xmlns:wpg="http://schemas.microsoft.com/office/word/2010/wordprocessingGroup" xmlns:wpi="http://schemas.microsoft.com/office/word/2010/wordprocessingInk" xmlns:wne="http://schemas.microsoft.com/office/word/2006/wordml" xmlns:wps="http://schemas.microsoft.com/office/word/2010/wordprocessingShape" mc:Ignorable="w14 w15 w16se w16cid w16 w16cex w16sdtdh w16du wp14">
+<w:numbering xmlns:wpc="http://schemas.microsoft.com/office/word/2010/wordprocessingCanvas" xmlns:cx="http://schemas.microsoft.com/office/drawing/2014/chartex" xmlns:cx1="http://schemas.microsoft.com/office/drawing/2015/9/8/chartex" xmlns:cx2="http://schemas.microsoft.com/office/drawing/2015/10/21/chartex" xmlns:cx3="http://schemas.microsoft.com/office/drawing/2016/5/9/chartex" xmlns:cx4="http://schemas.microsoft.com/office/drawing/2016/5/10/chartex" xmlns:cx5="http://schemas.microsoft.com/office/drawing/2016/5/11/chartex" xmlns:cx6="http://schemas.microsoft.com/office/drawing/2016/5/12/chartex" xmlns:cx7="http://schemas.microsoft.com/office/drawing/2016/5/13/chartex" xmlns:cx8="http://schemas.microsoft.com/office/drawing/2016/5/14/chartex" xmlns:mc="http://schemas.openxmlformats.org/markup-compatibility/2006" xmlns:aink="http://schemas.microsoft.com/office/drawing/2016/ink" xmlns:am3d="http://schemas.microsoft.com/office/drawing/2017/model3d" xmlns:o="urn:schemas-microsoft-com:office:office" xmlns:oel="http://schemas.microsoft.com/office/2019/extlst" xmlns:r="http://schemas.openxmlformats.org/officeDocument/2006/relationships" xmlns:m="http://schemas.openxmlformats.org/officeDocument/2006/math" xmlns:v="urn:schemas-microsoft-com:vml" xmlns:wp14="http://schemas.microsoft.com/office/word/2010/wordprocessingDrawing" xmlns:wp="http://schemas.openxmlformats.org/drawingml/2006/wordprocessingDrawing" xmlns:w10="urn:schemas-microsoft-com:office:word" xmlns:w="http://schemas.openxmlformats.org/wordprocessingml/2006/main" xmlns:w14="http://schemas.microsoft.com/office/word/2010/wordml" xmlns:w15="http://schemas.microsoft.com/office/word/2012/wordml" xmlns:w16cex="http://schemas.microsoft.com/office/word/2018/wordml/cex" xmlns:w16cid="http://schemas.microsoft.com/office/word/2016/wordml/cid" xmlns:w16="http://schemas.microsoft.com/office/word/2018/wordml" xmlns:w16du="http://schemas.microsoft.com/office/word/2023/wordml/word16du" xmlns:w16sdtdh="http://schemas.microsoft.com/office/word/2020/wordml/sdtdatahash" xmlns:w16sdtfl="http://schemas.microsoft.com/office/word/2024/wordml/sdtformatlock" xmlns:w16se="http://schemas.microsoft.com/office/word/2015/wordml/symex" xmlns:wpg="http://schemas.microsoft.com/office/word/2010/wordprocessingGroup" xmlns:wpi="http://schemas.microsoft.com/office/word/2010/wordprocessingInk" xmlns:wne="http://schemas.microsoft.com/office/word/2006/wordml" xmlns:wps="http://schemas.microsoft.com/office/word/2010/wordprocessingShape" mc:Ignorable="w14 w15 w16se w16cid w16 w16cex w16sdtdh w16sdtfl w16du wp14">
   <w:abstractNum w:abstractNumId="0" w15:restartNumberingAfterBreak="0">
     <w:nsid w:val="1366731C"/>
     <w:multiLevelType w:val="hybridMultilevel"/>
@@ -50022,7 +52296,7 @@
 </file>
 
 <file path=word/styles.xml><?xml version="1.0" encoding="utf-8"?>
-<w:styles xmlns:mc="http://schemas.openxmlformats.org/markup-compatibility/2006" xmlns:r="http://schemas.openxmlformats.org/officeDocument/2006/relationships" xmlns:w="http://schemas.openxmlformats.org/wordprocessingml/2006/main" xmlns:w14="http://schemas.microsoft.com/office/word/2010/wordml" xmlns:w15="http://schemas.microsoft.com/office/word/2012/wordml" xmlns:w16cex="http://schemas.microsoft.com/office/word/2018/wordml/cex" xmlns:w16cid="http://schemas.microsoft.com/office/word/2016/wordml/cid" xmlns:w16="http://schemas.microsoft.com/office/word/2018/wordml" xmlns:w16du="http://schemas.microsoft.com/office/word/2023/wordml/word16du" xmlns:w16sdtdh="http://schemas.microsoft.com/office/word/2020/wordml/sdtdatahash" xmlns:w16se="http://schemas.microsoft.com/office/word/2015/wordml/symex" mc:Ignorable="w14 w15 w16se w16cid w16 w16cex w16sdtdh w16du">
+<w:styles xmlns:mc="http://schemas.openxmlformats.org/markup-compatibility/2006" xmlns:r="http://schemas.openxmlformats.org/officeDocument/2006/relationships" xmlns:w="http://schemas.openxmlformats.org/wordprocessingml/2006/main" xmlns:w14="http://schemas.microsoft.com/office/word/2010/wordml" xmlns:w15="http://schemas.microsoft.com/office/word/2012/wordml" xmlns:w16cex="http://schemas.microsoft.com/office/word/2018/wordml/cex" xmlns:w16cid="http://schemas.microsoft.com/office/word/2016/wordml/cid" xmlns:w16="http://schemas.microsoft.com/office/word/2018/wordml" xmlns:w16du="http://schemas.microsoft.com/office/word/2023/wordml/word16du" xmlns:w16sdtdh="http://schemas.microsoft.com/office/word/2020/wordml/sdtdatahash" xmlns:w16sdtfl="http://schemas.microsoft.com/office/word/2024/wordml/sdtformatlock" xmlns:w16se="http://schemas.microsoft.com/office/word/2015/wordml/symex" mc:Ignorable="w14 w15 w16se w16cid w16 w16cex w16sdtdh w16sdtfl w16du">
   <w:docDefaults>
     <w:rPrDefault>
       <w:rPr>
@@ -50635,6 +52909,7 @@
   <w:style w:type="character" w:default="1" w:styleId="DefaultParagraphFont">
     <w:name w:val="Default Paragraph Font"/>
     <w:uiPriority w:val="1"/>
+    <w:semiHidden/>
     <w:unhideWhenUsed/>
   </w:style>
   <w:style w:type="table" w:default="1" w:styleId="TableNormal">

</xml_diff>